<commit_message>
Updated Linux handbook (comand structures)
</commit_message>
<xml_diff>
--- a/Linux handbook.docx
+++ b/Linux handbook.docx
@@ -12,65 +12,26 @@
           <w:szCs w:val="28"/>
         </w:rPr>
       </w:pPr>
-      <w:r>
-        <w:rPr>
-          <w:rFonts w:cstheme="minorHAnsi"/>
-          <w:b/>
-          <w:bCs/>
-          <w:sz w:val="28"/>
-          <w:szCs w:val="28"/>
-        </w:rPr>
-        <w:t>Команды:</w:t>
-      </w:r>
     </w:p>
     <w:p>
       <w:pPr>
         <w:rPr>
           <w:rFonts w:cstheme="minorHAnsi"/>
+          <w:b/>
+          <w:bCs/>
           <w:sz w:val="28"/>
           <w:szCs w:val="28"/>
         </w:rPr>
       </w:pPr>
-      <w:proofErr w:type="spellStart"/>
-      <w:r>
-        <w:rPr>
-          <w:rFonts w:cstheme="minorHAnsi"/>
-          <w:b/>
-          <w:bCs/>
-          <w:sz w:val="28"/>
-          <w:szCs w:val="28"/>
-          <w:lang w:val="en-US"/>
-        </w:rPr>
-        <w:t>cal</w:t>
-      </w:r>
-      <w:proofErr w:type="spellEnd"/>
-      <w:r>
-        <w:rPr>
-          <w:rFonts w:cstheme="minorHAnsi"/>
-          <w:b/>
-          <w:bCs/>
-          <w:sz w:val="28"/>
-          <w:szCs w:val="28"/>
-          <w:lang w:val="en-US"/>
-        </w:rPr>
-        <w:t xml:space="preserve"> </w:t>
-      </w:r>
-      <w:r>
-        <w:rPr>
-          <w:rFonts w:cstheme="minorHAnsi"/>
-          <w:sz w:val="28"/>
-          <w:szCs w:val="28"/>
-          <w:lang w:val="en-US"/>
-        </w:rPr>
-        <w:t xml:space="preserve">– </w:t>
-      </w:r>
-      <w:r>
-        <w:rPr>
-          <w:rFonts w:cstheme="minorHAnsi"/>
-          <w:sz w:val="28"/>
-          <w:szCs w:val="28"/>
-        </w:rPr>
-        <w:t>календарь на месяц</w:t>
+      <w:r>
+        <w:rPr>
+          <w:rFonts w:cstheme="minorHAnsi"/>
+          <w:b/>
+          <w:bCs/>
+          <w:sz w:val="28"/>
+          <w:szCs w:val="28"/>
+        </w:rPr>
+        <w:t>Команды:</w:t>
       </w:r>
     </w:p>
     <w:p>
@@ -81,55 +42,85 @@
           <w:szCs w:val="28"/>
         </w:rPr>
       </w:pPr>
-      <w:proofErr w:type="spellStart"/>
-      <w:r>
-        <w:rPr>
-          <w:rFonts w:cstheme="minorHAnsi"/>
-          <w:b/>
-          <w:bCs/>
-          <w:sz w:val="28"/>
-          <w:szCs w:val="28"/>
-          <w:lang w:val="en-US"/>
-        </w:rPr>
-        <w:t>cal</w:t>
-      </w:r>
-      <w:proofErr w:type="spellEnd"/>
-      <w:r>
-        <w:rPr>
-          <w:rFonts w:cstheme="minorHAnsi"/>
-          <w:b/>
-          <w:bCs/>
-          <w:sz w:val="28"/>
-          <w:szCs w:val="28"/>
-        </w:rPr>
-        <w:t xml:space="preserve"> -</w:t>
-      </w:r>
-      <w:r>
-        <w:rPr>
-          <w:rFonts w:cstheme="minorHAnsi"/>
-          <w:b/>
-          <w:bCs/>
-          <w:sz w:val="28"/>
-          <w:szCs w:val="28"/>
-          <w:lang w:val="en-US"/>
-        </w:rPr>
-        <w:t>y</w:t>
-      </w:r>
-      <w:r>
-        <w:rPr>
-          <w:rFonts w:cstheme="minorHAnsi"/>
-          <w:sz w:val="28"/>
-          <w:szCs w:val="28"/>
-        </w:rPr>
-        <w:t xml:space="preserve"> – </w:t>
-      </w:r>
-      <w:r>
-        <w:rPr>
-          <w:rFonts w:cstheme="minorHAnsi"/>
-          <w:sz w:val="28"/>
-          <w:szCs w:val="28"/>
-        </w:rPr>
-        <w:t>календарь на текущий год</w:t>
+      <w:r>
+        <w:rPr>
+          <w:rFonts w:cstheme="minorHAnsi"/>
+          <w:b/>
+          <w:bCs/>
+          <w:sz w:val="28"/>
+          <w:szCs w:val="28"/>
+        </w:rPr>
+        <w:t>$</w:t>
+      </w:r>
+      <w:r>
+        <w:rPr>
+          <w:rFonts w:cstheme="minorHAnsi"/>
+          <w:b/>
+          <w:bCs/>
+          <w:sz w:val="28"/>
+          <w:szCs w:val="28"/>
+          <w:lang w:val="en-US"/>
+        </w:rPr>
+        <w:t>PATH</w:t>
+      </w:r>
+      <w:r>
+        <w:rPr>
+          <w:rFonts w:cstheme="minorHAnsi"/>
+          <w:b/>
+          <w:bCs/>
+          <w:sz w:val="28"/>
+          <w:szCs w:val="28"/>
+        </w:rPr>
+        <w:t xml:space="preserve"> </w:t>
+      </w:r>
+      <w:r>
+        <w:rPr>
+          <w:rFonts w:cstheme="minorHAnsi"/>
+          <w:sz w:val="28"/>
+          <w:szCs w:val="28"/>
+        </w:rPr>
+        <w:t>–</w:t>
+      </w:r>
+      <w:r>
+        <w:rPr>
+          <w:rFonts w:cstheme="minorHAnsi"/>
+          <w:sz w:val="28"/>
+          <w:szCs w:val="28"/>
+        </w:rPr>
+        <w:t xml:space="preserve"> </w:t>
+      </w:r>
+      <w:r>
+        <w:rPr>
+          <w:rFonts w:cstheme="minorHAnsi"/>
+          <w:sz w:val="28"/>
+          <w:szCs w:val="28"/>
+        </w:rPr>
+        <w:t xml:space="preserve">переменная содержащая пути ко всем папкам, откуда </w:t>
+      </w:r>
+      <w:r>
+        <w:rPr>
+          <w:rFonts w:cstheme="minorHAnsi"/>
+          <w:sz w:val="28"/>
+          <w:szCs w:val="28"/>
+          <w:lang w:val="en-US"/>
+        </w:rPr>
+        <w:t>bash</w:t>
+      </w:r>
+      <w:r>
+        <w:rPr>
+          <w:rFonts w:cstheme="minorHAnsi"/>
+          <w:sz w:val="28"/>
+          <w:szCs w:val="28"/>
+        </w:rPr>
+        <w:t xml:space="preserve"> </w:t>
+      </w:r>
+      <w:r>
+        <w:rPr>
+          <w:rFonts w:cstheme="minorHAnsi"/>
+          <w:sz w:val="28"/>
+          <w:szCs w:val="28"/>
+        </w:rPr>
+        <w:t>берет команды</w:t>
       </w:r>
     </w:p>
     <w:p>
@@ -161,44 +152,23 @@
           <w:sz w:val="28"/>
           <w:szCs w:val="28"/>
         </w:rPr>
-        <w:t xml:space="preserve"> &lt;</w:t>
-      </w:r>
-      <w:r>
-        <w:rPr>
-          <w:rFonts w:cstheme="minorHAnsi"/>
-          <w:b/>
-          <w:bCs/>
-          <w:sz w:val="28"/>
-          <w:szCs w:val="28"/>
-          <w:lang w:val="en-US"/>
-        </w:rPr>
-        <w:t>year</w:t>
-      </w:r>
-      <w:r>
-        <w:rPr>
-          <w:rFonts w:cstheme="minorHAnsi"/>
-          <w:b/>
-          <w:bCs/>
-          <w:sz w:val="28"/>
-          <w:szCs w:val="28"/>
-        </w:rPr>
-        <w:t>&gt;</w:t>
-      </w:r>
-      <w:r>
-        <w:rPr>
-          <w:rFonts w:cstheme="minorHAnsi"/>
-          <w:sz w:val="28"/>
-          <w:szCs w:val="28"/>
-        </w:rPr>
-        <w:t xml:space="preserve"> - </w:t>
-      </w:r>
-      <w:r>
-        <w:rPr>
-          <w:rFonts w:cstheme="minorHAnsi"/>
-          <w:sz w:val="28"/>
-          <w:szCs w:val="28"/>
-        </w:rPr>
-        <w:t>позволяет вывести календарь на указанный год</w:t>
+        <w:t xml:space="preserve"> </w:t>
+      </w:r>
+      <w:r>
+        <w:rPr>
+          <w:rFonts w:cstheme="minorHAnsi"/>
+          <w:sz w:val="28"/>
+          <w:szCs w:val="28"/>
+        </w:rPr>
+        <w:t xml:space="preserve">– </w:t>
+      </w:r>
+      <w:r>
+        <w:rPr>
+          <w:rFonts w:cstheme="minorHAnsi"/>
+          <w:sz w:val="28"/>
+          <w:szCs w:val="28"/>
+        </w:rPr>
+        <w:t>календарь на месяц</w:t>
       </w:r>
     </w:p>
     <w:p>
@@ -209,27 +179,6 @@
           <w:szCs w:val="28"/>
         </w:rPr>
       </w:pPr>
-      <w:r>
-        <w:rPr>
-          <w:rFonts w:cstheme="minorHAnsi"/>
-          <w:b/>
-          <w:bCs/>
-          <w:sz w:val="28"/>
-          <w:szCs w:val="28"/>
-          <w:lang w:val="en-US"/>
-        </w:rPr>
-        <w:t>echo</w:t>
-      </w:r>
-      <w:r>
-        <w:rPr>
-          <w:rFonts w:cstheme="minorHAnsi"/>
-          <w:b/>
-          <w:bCs/>
-          <w:sz w:val="28"/>
-          <w:szCs w:val="28"/>
-        </w:rPr>
-        <w:t xml:space="preserve"> &lt;</w:t>
-      </w:r>
       <w:proofErr w:type="spellStart"/>
       <w:r>
         <w:rPr>
@@ -240,7 +189,7 @@
           <w:szCs w:val="28"/>
           <w:lang w:val="en-US"/>
         </w:rPr>
-        <w:t>textToEcho</w:t>
+        <w:t>cal</w:t>
       </w:r>
       <w:proofErr w:type="spellEnd"/>
       <w:r>
@@ -251,23 +200,34 @@
           <w:sz w:val="28"/>
           <w:szCs w:val="28"/>
         </w:rPr>
-        <w:t>&gt;</w:t>
-      </w:r>
-      <w:r>
-        <w:rPr>
-          <w:rFonts w:cstheme="minorHAnsi"/>
-          <w:sz w:val="28"/>
-          <w:szCs w:val="28"/>
-        </w:rPr>
-        <w:t xml:space="preserve"> - </w:t>
-      </w:r>
-      <w:r>
-        <w:rPr>
-          <w:rFonts w:cstheme="minorHAnsi"/>
-          <w:sz w:val="28"/>
-          <w:szCs w:val="28"/>
-        </w:rPr>
-        <w:t>выводит указанный текст на экран терминала</w:t>
+        <w:t xml:space="preserve"> -</w:t>
+      </w:r>
+      <w:r>
+        <w:rPr>
+          <w:rFonts w:cstheme="minorHAnsi"/>
+          <w:b/>
+          <w:bCs/>
+          <w:sz w:val="28"/>
+          <w:szCs w:val="28"/>
+          <w:lang w:val="en-US"/>
+        </w:rPr>
+        <w:t>y</w:t>
+      </w:r>
+      <w:r>
+        <w:rPr>
+          <w:rFonts w:cstheme="minorHAnsi"/>
+          <w:sz w:val="28"/>
+          <w:szCs w:val="28"/>
+        </w:rPr>
+        <w:t xml:space="preserve"> – </w:t>
+      </w:r>
+      <w:r>
+        <w:rPr>
+          <w:rFonts w:cstheme="minorHAnsi"/>
+          <w:sz w:val="28"/>
+          <w:szCs w:val="28"/>
+        </w:rPr>
+        <w:t>календарь на текущий год</w:t>
       </w:r>
     </w:p>
     <w:p>
@@ -278,32 +238,65 @@
           <w:szCs w:val="28"/>
         </w:rPr>
       </w:pPr>
-      <w:r>
-        <w:rPr>
-          <w:rFonts w:cstheme="minorHAnsi"/>
-          <w:b/>
-          <w:bCs/>
-          <w:sz w:val="28"/>
-          <w:szCs w:val="28"/>
-          <w:lang w:val="en-US"/>
-        </w:rPr>
-        <w:t>history</w:t>
-      </w:r>
-      <w:r>
-        <w:rPr>
-          <w:rFonts w:cstheme="minorHAnsi"/>
-          <w:sz w:val="28"/>
-          <w:szCs w:val="28"/>
-        </w:rPr>
-        <w:t xml:space="preserve"> – </w:t>
-      </w:r>
-      <w:r>
-        <w:rPr>
-          <w:rFonts w:cstheme="minorHAnsi"/>
-          <w:sz w:val="28"/>
-          <w:szCs w:val="28"/>
-        </w:rPr>
-        <w:t>выводит историю использованных команд для данного окна терминала</w:t>
+      <w:proofErr w:type="spellStart"/>
+      <w:r>
+        <w:rPr>
+          <w:rFonts w:cstheme="minorHAnsi"/>
+          <w:b/>
+          <w:bCs/>
+          <w:sz w:val="28"/>
+          <w:szCs w:val="28"/>
+          <w:lang w:val="en-US"/>
+        </w:rPr>
+        <w:t>cal</w:t>
+      </w:r>
+      <w:proofErr w:type="spellEnd"/>
+      <w:r>
+        <w:rPr>
+          <w:rFonts w:cstheme="minorHAnsi"/>
+          <w:b/>
+          <w:bCs/>
+          <w:sz w:val="28"/>
+          <w:szCs w:val="28"/>
+        </w:rPr>
+        <w:t xml:space="preserve"> &lt;</w:t>
+      </w:r>
+      <w:r>
+        <w:rPr>
+          <w:rFonts w:cstheme="minorHAnsi"/>
+          <w:b/>
+          <w:bCs/>
+          <w:sz w:val="28"/>
+          <w:szCs w:val="28"/>
+          <w:lang w:val="en-US"/>
+        </w:rPr>
+        <w:t>year</w:t>
+      </w:r>
+      <w:r>
+        <w:rPr>
+          <w:rFonts w:cstheme="minorHAnsi"/>
+          <w:b/>
+          <w:bCs/>
+          <w:sz w:val="28"/>
+          <w:szCs w:val="28"/>
+        </w:rPr>
+        <w:t>&gt;</w:t>
+      </w:r>
+      <w:r>
+        <w:rPr>
+          <w:rFonts w:cstheme="minorHAnsi"/>
+          <w:sz w:val="28"/>
+          <w:szCs w:val="28"/>
+        </w:rPr>
+        <w:t xml:space="preserve"> - </w:t>
+      </w:r>
+      <w:r>
+        <w:rPr>
+          <w:rFonts w:cstheme="minorHAnsi"/>
+          <w:sz w:val="28"/>
+          <w:szCs w:val="28"/>
+        </w:rPr>
+        <w:t>позволяет вывести календарь на указанный год</w:t>
       </w:r>
     </w:p>
     <w:p>
@@ -323,44 +316,56 @@
           <w:szCs w:val="28"/>
           <w:lang w:val="en-US"/>
         </w:rPr>
-        <w:t>history</w:t>
-      </w:r>
-      <w:r>
-        <w:rPr>
-          <w:rFonts w:cstheme="minorHAnsi"/>
-          <w:b/>
-          <w:bCs/>
-          <w:sz w:val="28"/>
-          <w:szCs w:val="28"/>
-        </w:rPr>
-        <w:t xml:space="preserve"> -</w:t>
-      </w:r>
-      <w:r>
-        <w:rPr>
-          <w:rFonts w:cstheme="minorHAnsi"/>
-          <w:b/>
-          <w:bCs/>
-          <w:sz w:val="28"/>
-          <w:szCs w:val="28"/>
-          <w:lang w:val="en-US"/>
-        </w:rPr>
-        <w:t>c</w:t>
-      </w:r>
-      <w:r>
-        <w:rPr>
-          <w:rFonts w:cstheme="minorHAnsi"/>
-          <w:sz w:val="28"/>
-          <w:szCs w:val="28"/>
-        </w:rPr>
-        <w:t xml:space="preserve"> – </w:t>
-      </w:r>
-      <w:r>
-        <w:rPr>
-          <w:rFonts w:cstheme="minorHAnsi"/>
-          <w:sz w:val="28"/>
-          <w:szCs w:val="28"/>
-        </w:rPr>
-        <w:t>стирает историю команд</w:t>
+        <w:t>echo</w:t>
+      </w:r>
+      <w:r>
+        <w:rPr>
+          <w:rFonts w:cstheme="minorHAnsi"/>
+          <w:b/>
+          <w:bCs/>
+          <w:sz w:val="28"/>
+          <w:szCs w:val="28"/>
+        </w:rPr>
+        <w:t xml:space="preserve"> &lt;</w:t>
+      </w:r>
+      <w:proofErr w:type="spellStart"/>
+      <w:r>
+        <w:rPr>
+          <w:rFonts w:cstheme="minorHAnsi"/>
+          <w:b/>
+          <w:bCs/>
+          <w:sz w:val="28"/>
+          <w:szCs w:val="28"/>
+          <w:lang w:val="en-US"/>
+        </w:rPr>
+        <w:t>textToEcho</w:t>
+      </w:r>
+      <w:proofErr w:type="spellEnd"/>
+      <w:r>
+        <w:rPr>
+          <w:rFonts w:cstheme="minorHAnsi"/>
+          <w:b/>
+          <w:bCs/>
+          <w:sz w:val="28"/>
+          <w:szCs w:val="28"/>
+        </w:rPr>
+        <w:t>&gt;</w:t>
+      </w:r>
+      <w:r>
+        <w:rPr>
+          <w:rFonts w:cstheme="minorHAnsi"/>
+          <w:sz w:val="28"/>
+          <w:szCs w:val="28"/>
+        </w:rPr>
+        <w:t xml:space="preserve"> - </w:t>
+      </w:r>
+      <w:r>
+        <w:rPr>
+          <w:rFonts w:cstheme="minorHAnsi"/>
+          <w:sz w:val="28"/>
+          <w:szCs w:val="28"/>
+        </w:rPr>
+        <w:t>выводит указанный текст на экран терминала</w:t>
       </w:r>
     </w:p>
     <w:p>
@@ -371,7 +376,99 @@
           <w:szCs w:val="28"/>
         </w:rPr>
       </w:pPr>
-      <w:proofErr w:type="gramStart"/>
+      <w:r>
+        <w:rPr>
+          <w:rFonts w:cstheme="minorHAnsi"/>
+          <w:b/>
+          <w:bCs/>
+          <w:sz w:val="28"/>
+          <w:szCs w:val="28"/>
+          <w:lang w:val="en-US"/>
+        </w:rPr>
+        <w:t>history</w:t>
+      </w:r>
+      <w:r>
+        <w:rPr>
+          <w:rFonts w:cstheme="minorHAnsi"/>
+          <w:sz w:val="28"/>
+          <w:szCs w:val="28"/>
+        </w:rPr>
+        <w:t xml:space="preserve"> – </w:t>
+      </w:r>
+      <w:r>
+        <w:rPr>
+          <w:rFonts w:cstheme="minorHAnsi"/>
+          <w:sz w:val="28"/>
+          <w:szCs w:val="28"/>
+        </w:rPr>
+        <w:t>выводит историю использованных команд для данного окна терминала</w:t>
+      </w:r>
+    </w:p>
+    <w:p>
+      <w:pPr>
+        <w:rPr>
+          <w:rFonts w:cstheme="minorHAnsi"/>
+          <w:sz w:val="28"/>
+          <w:szCs w:val="28"/>
+        </w:rPr>
+      </w:pPr>
+      <w:r>
+        <w:rPr>
+          <w:rFonts w:cstheme="minorHAnsi"/>
+          <w:b/>
+          <w:bCs/>
+          <w:sz w:val="28"/>
+          <w:szCs w:val="28"/>
+          <w:lang w:val="en-US"/>
+        </w:rPr>
+        <w:t>history</w:t>
+      </w:r>
+      <w:r>
+        <w:rPr>
+          <w:rFonts w:cstheme="minorHAnsi"/>
+          <w:b/>
+          <w:bCs/>
+          <w:sz w:val="28"/>
+          <w:szCs w:val="28"/>
+        </w:rPr>
+        <w:t xml:space="preserve"> -</w:t>
+      </w:r>
+      <w:r>
+        <w:rPr>
+          <w:rFonts w:cstheme="minorHAnsi"/>
+          <w:b/>
+          <w:bCs/>
+          <w:sz w:val="28"/>
+          <w:szCs w:val="28"/>
+          <w:lang w:val="en-US"/>
+        </w:rPr>
+        <w:t>c</w:t>
+      </w:r>
+      <w:r>
+        <w:rPr>
+          <w:rFonts w:cstheme="minorHAnsi"/>
+          <w:sz w:val="28"/>
+          <w:szCs w:val="28"/>
+        </w:rPr>
+        <w:t xml:space="preserve"> – </w:t>
+      </w:r>
+      <w:r>
+        <w:rPr>
+          <w:rFonts w:cstheme="minorHAnsi"/>
+          <w:sz w:val="28"/>
+          <w:szCs w:val="28"/>
+        </w:rPr>
+        <w:t>стирает историю команд</w:t>
+      </w:r>
+    </w:p>
+    <w:p>
+      <w:pPr>
+        <w:rPr>
+          <w:rFonts w:cstheme="minorHAnsi"/>
+          <w:sz w:val="28"/>
+          <w:szCs w:val="28"/>
+        </w:rPr>
+      </w:pPr>
       <w:r>
         <w:rPr>
           <w:rFonts w:cstheme="minorHAnsi"/>
@@ -383,7 +480,6 @@
         <w:t>!&lt;</w:t>
       </w:r>
       <w:proofErr w:type="spellStart"/>
-      <w:proofErr w:type="gramEnd"/>
       <w:r>
         <w:rPr>
           <w:rFonts w:cstheme="minorHAnsi"/>
@@ -421,6 +517,75 @@
           <w:szCs w:val="28"/>
         </w:rPr>
         <w:t>повторит команду с указанным номером из истории</w:t>
+      </w:r>
+    </w:p>
+    <w:p>
+      <w:pPr>
+        <w:rPr>
+          <w:rFonts w:cstheme="minorHAnsi"/>
+          <w:sz w:val="28"/>
+          <w:szCs w:val="28"/>
+        </w:rPr>
+      </w:pPr>
+      <w:r>
+        <w:rPr>
+          <w:rFonts w:cstheme="minorHAnsi"/>
+          <w:b/>
+          <w:bCs/>
+          <w:sz w:val="28"/>
+          <w:szCs w:val="28"/>
+          <w:lang w:val="en-US"/>
+        </w:rPr>
+        <w:t>which</w:t>
+      </w:r>
+      <w:r>
+        <w:rPr>
+          <w:rFonts w:cstheme="minorHAnsi"/>
+          <w:b/>
+          <w:bCs/>
+          <w:sz w:val="28"/>
+          <w:szCs w:val="28"/>
+        </w:rPr>
+        <w:t xml:space="preserve"> &lt;</w:t>
+      </w:r>
+      <w:proofErr w:type="spellStart"/>
+      <w:r>
+        <w:rPr>
+          <w:rFonts w:cstheme="minorHAnsi"/>
+          <w:b/>
+          <w:bCs/>
+          <w:sz w:val="28"/>
+          <w:szCs w:val="28"/>
+          <w:lang w:val="en-US"/>
+        </w:rPr>
+        <w:t>comandName</w:t>
+      </w:r>
+      <w:proofErr w:type="spellEnd"/>
+      <w:r>
+        <w:rPr>
+          <w:rFonts w:cstheme="minorHAnsi"/>
+          <w:b/>
+          <w:bCs/>
+          <w:sz w:val="28"/>
+          <w:szCs w:val="28"/>
+        </w:rPr>
+        <w:t>&gt;</w:t>
+      </w:r>
+      <w:r>
+        <w:rPr>
+          <w:rFonts w:cstheme="minorHAnsi"/>
+          <w:sz w:val="28"/>
+          <w:szCs w:val="28"/>
+        </w:rPr>
+        <w:t xml:space="preserve"> - </w:t>
+      </w:r>
+      <w:r>
+        <w:rPr>
+          <w:rFonts w:cstheme="minorHAnsi"/>
+          <w:sz w:val="28"/>
+          <w:szCs w:val="28"/>
+        </w:rPr>
+        <w:t>отображает путь по которому содержится команда</w:t>
       </w:r>
     </w:p>
     <w:p>
@@ -470,14 +635,46 @@
           <w:szCs w:val="28"/>
           <w:lang w:val="en-US"/>
         </w:rPr>
-        <w:t xml:space="preserve">CTRL+ALT+T </w:t>
-      </w:r>
-      <w:r>
-        <w:rPr>
-          <w:rFonts w:cstheme="minorHAnsi"/>
-          <w:sz w:val="28"/>
-          <w:szCs w:val="28"/>
-          <w:lang w:val="en-US"/>
+        <w:t>command</w:t>
+      </w:r>
+      <w:r>
+        <w:rPr>
+          <w:rFonts w:cstheme="minorHAnsi"/>
+          <w:b/>
+          <w:bCs/>
+          <w:sz w:val="28"/>
+          <w:szCs w:val="28"/>
+        </w:rPr>
+        <w:t xml:space="preserve"> -[</w:t>
+      </w:r>
+      <w:proofErr w:type="spellStart"/>
+      <w:r>
+        <w:rPr>
+          <w:rFonts w:cstheme="minorHAnsi"/>
+          <w:b/>
+          <w:bCs/>
+          <w:sz w:val="28"/>
+          <w:szCs w:val="28"/>
+          <w:lang w:val="en-US"/>
+        </w:rPr>
+        <w:t>listOfOptions</w:t>
+      </w:r>
+      <w:proofErr w:type="spellEnd"/>
+      <w:r>
+        <w:rPr>
+          <w:rFonts w:cstheme="minorHAnsi"/>
+          <w:b/>
+          <w:bCs/>
+          <w:sz w:val="28"/>
+          <w:szCs w:val="28"/>
+        </w:rPr>
+        <w:t xml:space="preserve">] </w:t>
+      </w:r>
+      <w:r>
+        <w:rPr>
+          <w:rFonts w:cstheme="minorHAnsi"/>
+          <w:sz w:val="28"/>
+          <w:szCs w:val="28"/>
         </w:rPr>
         <w:t xml:space="preserve">– </w:t>
       </w:r>
@@ -487,7 +684,95 @@
           <w:sz w:val="28"/>
           <w:szCs w:val="28"/>
         </w:rPr>
-        <w:t>запуск консоли</w:t>
+        <w:t>несколько</w:t>
+      </w:r>
+      <w:r>
+        <w:rPr>
+          <w:rFonts w:cstheme="minorHAnsi"/>
+          <w:sz w:val="28"/>
+          <w:szCs w:val="28"/>
+        </w:rPr>
+        <w:t xml:space="preserve"> </w:t>
+      </w:r>
+      <w:r>
+        <w:rPr>
+          <w:rFonts w:cstheme="minorHAnsi"/>
+          <w:sz w:val="28"/>
+          <w:szCs w:val="28"/>
+        </w:rPr>
+        <w:t>опций</w:t>
+      </w:r>
+      <w:r>
+        <w:rPr>
+          <w:rFonts w:cstheme="minorHAnsi"/>
+          <w:sz w:val="28"/>
+          <w:szCs w:val="28"/>
+        </w:rPr>
+        <w:t xml:space="preserve"> </w:t>
+      </w:r>
+      <w:r>
+        <w:rPr>
+          <w:rFonts w:cstheme="minorHAnsi"/>
+          <w:sz w:val="28"/>
+          <w:szCs w:val="28"/>
+        </w:rPr>
+        <w:t>можно</w:t>
+      </w:r>
+      <w:r>
+        <w:rPr>
+          <w:rFonts w:cstheme="minorHAnsi"/>
+          <w:sz w:val="28"/>
+          <w:szCs w:val="28"/>
+        </w:rPr>
+        <w:t xml:space="preserve"> </w:t>
+      </w:r>
+      <w:r>
+        <w:rPr>
+          <w:rFonts w:cstheme="minorHAnsi"/>
+          <w:sz w:val="28"/>
+          <w:szCs w:val="28"/>
+        </w:rPr>
+        <w:t>ввести</w:t>
+      </w:r>
+      <w:r>
+        <w:rPr>
+          <w:rFonts w:cstheme="minorHAnsi"/>
+          <w:sz w:val="28"/>
+          <w:szCs w:val="28"/>
+        </w:rPr>
+        <w:t xml:space="preserve"> </w:t>
+      </w:r>
+      <w:r>
+        <w:rPr>
+          <w:rFonts w:cstheme="minorHAnsi"/>
+          <w:sz w:val="28"/>
+          <w:szCs w:val="28"/>
+        </w:rPr>
+        <w:t>после первого тире без необходимости проставлять новые тире</w:t>
+      </w:r>
+      <w:r>
+        <w:rPr>
+          <w:rFonts w:cstheme="minorHAnsi"/>
+          <w:sz w:val="28"/>
+          <w:szCs w:val="28"/>
+        </w:rPr>
+        <w:t xml:space="preserve"> (</w:t>
+      </w:r>
+      <w:r>
+        <w:rPr>
+          <w:rFonts w:cstheme="minorHAnsi"/>
+          <w:sz w:val="28"/>
+          <w:szCs w:val="28"/>
+        </w:rPr>
+        <w:t>единственное условие – опции должны быть сокращениями, в ином случае опции водятся через пробел</w:t>
+      </w:r>
+      <w:r>
+        <w:rPr>
+          <w:rFonts w:cstheme="minorHAnsi"/>
+          <w:sz w:val="28"/>
+          <w:szCs w:val="28"/>
+        </w:rPr>
+        <w:t>)</w:t>
       </w:r>
     </w:p>
     <w:p>
@@ -507,24 +792,91 @@
           <w:szCs w:val="28"/>
           <w:lang w:val="en-US"/>
         </w:rPr>
-        <w:t>CTRL+D</w:t>
-      </w:r>
-      <w:r>
-        <w:rPr>
-          <w:rFonts w:cstheme="minorHAnsi"/>
-          <w:sz w:val="28"/>
-          <w:szCs w:val="28"/>
-          <w:lang w:val="en-US"/>
-        </w:rPr>
-        <w:t xml:space="preserve"> – </w:t>
-      </w:r>
-      <w:r>
-        <w:rPr>
-          <w:rFonts w:cstheme="minorHAnsi"/>
-          <w:sz w:val="28"/>
-          <w:szCs w:val="28"/>
-        </w:rPr>
-        <w:t>закрытие консоли</w:t>
+        <w:t>CTRL</w:t>
+      </w:r>
+      <w:r>
+        <w:rPr>
+          <w:rFonts w:cstheme="minorHAnsi"/>
+          <w:b/>
+          <w:bCs/>
+          <w:sz w:val="28"/>
+          <w:szCs w:val="28"/>
+        </w:rPr>
+        <w:t>+</w:t>
+      </w:r>
+      <w:r>
+        <w:rPr>
+          <w:rFonts w:cstheme="minorHAnsi"/>
+          <w:b/>
+          <w:bCs/>
+          <w:sz w:val="28"/>
+          <w:szCs w:val="28"/>
+          <w:lang w:val="en-US"/>
+        </w:rPr>
+        <w:t>ALT</w:t>
+      </w:r>
+      <w:r>
+        <w:rPr>
+          <w:rFonts w:cstheme="minorHAnsi"/>
+          <w:b/>
+          <w:bCs/>
+          <w:sz w:val="28"/>
+          <w:szCs w:val="28"/>
+        </w:rPr>
+        <w:t>+</w:t>
+      </w:r>
+      <w:r>
+        <w:rPr>
+          <w:rFonts w:cstheme="minorHAnsi"/>
+          <w:b/>
+          <w:bCs/>
+          <w:sz w:val="28"/>
+          <w:szCs w:val="28"/>
+          <w:lang w:val="en-US"/>
+        </w:rPr>
+        <w:t>T</w:t>
+      </w:r>
+      <w:r>
+        <w:rPr>
+          <w:rFonts w:cstheme="minorHAnsi"/>
+          <w:b/>
+          <w:bCs/>
+          <w:sz w:val="28"/>
+          <w:szCs w:val="28"/>
+        </w:rPr>
+        <w:t xml:space="preserve"> </w:t>
+      </w:r>
+      <w:r>
+        <w:rPr>
+          <w:rFonts w:cstheme="minorHAnsi"/>
+          <w:sz w:val="28"/>
+          <w:szCs w:val="28"/>
+        </w:rPr>
+        <w:t xml:space="preserve">– </w:t>
+      </w:r>
+      <w:r>
+        <w:rPr>
+          <w:rFonts w:cstheme="minorHAnsi"/>
+          <w:sz w:val="28"/>
+          <w:szCs w:val="28"/>
+        </w:rPr>
+        <w:t>запуск</w:t>
+      </w:r>
+      <w:r>
+        <w:rPr>
+          <w:rFonts w:cstheme="minorHAnsi"/>
+          <w:sz w:val="28"/>
+          <w:szCs w:val="28"/>
+        </w:rPr>
+        <w:t xml:space="preserve"> </w:t>
+      </w:r>
+      <w:r>
+        <w:rPr>
+          <w:rFonts w:cstheme="minorHAnsi"/>
+          <w:sz w:val="28"/>
+          <w:szCs w:val="28"/>
+        </w:rPr>
+        <w:t>консоли</w:t>
       </w:r>
     </w:p>
     <w:p>
@@ -544,14 +896,34 @@
           <w:szCs w:val="28"/>
           <w:lang w:val="en-US"/>
         </w:rPr>
-        <w:t>CTRL+L</w:t>
-      </w:r>
-      <w:r>
-        <w:rPr>
-          <w:rFonts w:cstheme="minorHAnsi"/>
-          <w:sz w:val="28"/>
-          <w:szCs w:val="28"/>
-          <w:lang w:val="en-US"/>
+        <w:t>CTRL</w:t>
+      </w:r>
+      <w:r>
+        <w:rPr>
+          <w:rFonts w:cstheme="minorHAnsi"/>
+          <w:b/>
+          <w:bCs/>
+          <w:sz w:val="28"/>
+          <w:szCs w:val="28"/>
+        </w:rPr>
+        <w:t>+</w:t>
+      </w:r>
+      <w:r>
+        <w:rPr>
+          <w:rFonts w:cstheme="minorHAnsi"/>
+          <w:b/>
+          <w:bCs/>
+          <w:sz w:val="28"/>
+          <w:szCs w:val="28"/>
+          <w:lang w:val="en-US"/>
+        </w:rPr>
+        <w:t>D</w:t>
+      </w:r>
+      <w:r>
+        <w:rPr>
+          <w:rFonts w:cstheme="minorHAnsi"/>
+          <w:sz w:val="28"/>
+          <w:szCs w:val="28"/>
         </w:rPr>
         <w:t xml:space="preserve"> – </w:t>
       </w:r>
@@ -561,8 +933,438 @@
           <w:sz w:val="28"/>
           <w:szCs w:val="28"/>
         </w:rPr>
+        <w:t>закрытие консоли</w:t>
+      </w:r>
+    </w:p>
+    <w:p>
+      <w:pPr>
+        <w:rPr>
+          <w:rFonts w:cstheme="minorHAnsi"/>
+          <w:sz w:val="28"/>
+          <w:szCs w:val="28"/>
+        </w:rPr>
+      </w:pPr>
+      <w:r>
+        <w:rPr>
+          <w:rFonts w:cstheme="minorHAnsi"/>
+          <w:b/>
+          <w:bCs/>
+          <w:sz w:val="28"/>
+          <w:szCs w:val="28"/>
+          <w:lang w:val="en-US"/>
+        </w:rPr>
+        <w:t>CTRL</w:t>
+      </w:r>
+      <w:r>
+        <w:rPr>
+          <w:rFonts w:cstheme="minorHAnsi"/>
+          <w:b/>
+          <w:bCs/>
+          <w:sz w:val="28"/>
+          <w:szCs w:val="28"/>
+        </w:rPr>
+        <w:t>+</w:t>
+      </w:r>
+      <w:r>
+        <w:rPr>
+          <w:rFonts w:cstheme="minorHAnsi"/>
+          <w:b/>
+          <w:bCs/>
+          <w:sz w:val="28"/>
+          <w:szCs w:val="28"/>
+          <w:lang w:val="en-US"/>
+        </w:rPr>
+        <w:t>L</w:t>
+      </w:r>
+      <w:r>
+        <w:rPr>
+          <w:rFonts w:cstheme="minorHAnsi"/>
+          <w:sz w:val="28"/>
+          <w:szCs w:val="28"/>
+        </w:rPr>
+        <w:t xml:space="preserve"> – </w:t>
+      </w:r>
+      <w:r>
+        <w:rPr>
+          <w:rFonts w:cstheme="minorHAnsi"/>
+          <w:sz w:val="28"/>
+          <w:szCs w:val="28"/>
+        </w:rPr>
         <w:t>очистка терминала</w:t>
       </w:r>
+    </w:p>
+    <w:p>
+      <w:pPr>
+        <w:rPr>
+          <w:rFonts w:cstheme="minorHAnsi"/>
+          <w:sz w:val="28"/>
+          <w:szCs w:val="28"/>
+        </w:rPr>
+      </w:pPr>
+    </w:p>
+    <w:p>
+      <w:pPr>
+        <w:rPr>
+          <w:rFonts w:cstheme="minorHAnsi"/>
+          <w:b/>
+          <w:bCs/>
+          <w:sz w:val="28"/>
+          <w:szCs w:val="28"/>
+          <w:lang w:val="en-US"/>
+        </w:rPr>
+      </w:pPr>
+      <w:r>
+        <w:rPr>
+          <w:rFonts w:cstheme="minorHAnsi"/>
+          <w:b/>
+          <w:bCs/>
+          <w:sz w:val="28"/>
+          <w:szCs w:val="28"/>
+          <w:lang w:val="en-US"/>
+        </w:rPr>
+        <w:t>PS</w:t>
+      </w:r>
+    </w:p>
+    <w:p>
+      <w:pPr>
+        <w:rPr>
+          <w:rFonts w:cstheme="minorHAnsi"/>
+          <w:sz w:val="28"/>
+          <w:szCs w:val="28"/>
+          <w:lang w:val="en-US"/>
+        </w:rPr>
+      </w:pPr>
+      <w:r>
+        <w:rPr>
+          <w:rFonts w:cstheme="minorHAnsi"/>
+          <w:b/>
+          <w:bCs/>
+          <w:sz w:val="28"/>
+          <w:szCs w:val="28"/>
+          <w:lang w:val="en-US"/>
+        </w:rPr>
+        <w:t>&lt;</w:t>
+      </w:r>
+      <w:proofErr w:type="spellStart"/>
+      <w:r>
+        <w:rPr>
+          <w:rFonts w:cstheme="minorHAnsi"/>
+          <w:b/>
+          <w:bCs/>
+          <w:sz w:val="28"/>
+          <w:szCs w:val="28"/>
+          <w:lang w:val="en-US"/>
+        </w:rPr>
+        <w:t>comandName</w:t>
+      </w:r>
+      <w:proofErr w:type="spellEnd"/>
+      <w:r>
+        <w:rPr>
+          <w:rFonts w:cstheme="minorHAnsi"/>
+          <w:b/>
+          <w:bCs/>
+          <w:sz w:val="28"/>
+          <w:szCs w:val="28"/>
+          <w:lang w:val="en-US"/>
+        </w:rPr>
+        <w:t>&gt; -&lt;options&gt; &lt;input</w:t>
+      </w:r>
+      <w:r>
+        <w:rPr>
+          <w:rFonts w:cstheme="minorHAnsi"/>
+          <w:b/>
+          <w:bCs/>
+          <w:sz w:val="28"/>
+          <w:szCs w:val="28"/>
+          <w:lang w:val="en-US"/>
+        </w:rPr>
+        <w:t>s</w:t>
+      </w:r>
+      <w:r>
+        <w:rPr>
+          <w:rFonts w:cstheme="minorHAnsi"/>
+          <w:b/>
+          <w:bCs/>
+          <w:sz w:val="28"/>
+          <w:szCs w:val="28"/>
+          <w:lang w:val="en-US"/>
+        </w:rPr>
+        <w:t>&gt;</w:t>
+      </w:r>
+      <w:r>
+        <w:rPr>
+          <w:rFonts w:cstheme="minorHAnsi"/>
+          <w:sz w:val="28"/>
+          <w:szCs w:val="28"/>
+          <w:lang w:val="en-US"/>
+        </w:rPr>
+        <w:t xml:space="preserve"> </w:t>
+      </w:r>
+    </w:p>
+    <w:p>
+      <w:pPr>
+        <w:rPr>
+          <w:rFonts w:cstheme="minorHAnsi"/>
+          <w:sz w:val="28"/>
+          <w:szCs w:val="28"/>
+          <w:lang w:val="en-US"/>
+        </w:rPr>
+      </w:pPr>
+      <w:r>
+        <w:rPr>
+          <w:rFonts w:cstheme="minorHAnsi"/>
+          <w:b/>
+          <w:bCs/>
+          <w:sz w:val="28"/>
+          <w:szCs w:val="28"/>
+          <w:lang w:val="en-US"/>
+        </w:rPr>
+        <w:t>&lt;</w:t>
+      </w:r>
+      <w:proofErr w:type="spellStart"/>
+      <w:r>
+        <w:rPr>
+          <w:rFonts w:cstheme="minorHAnsi"/>
+          <w:b/>
+          <w:bCs/>
+          <w:sz w:val="28"/>
+          <w:szCs w:val="28"/>
+          <w:lang w:val="en-US"/>
+        </w:rPr>
+        <w:t>comandName</w:t>
+      </w:r>
+      <w:proofErr w:type="spellEnd"/>
+      <w:r>
+        <w:rPr>
+          <w:rFonts w:cstheme="minorHAnsi"/>
+          <w:b/>
+          <w:bCs/>
+          <w:sz w:val="28"/>
+          <w:szCs w:val="28"/>
+          <w:lang w:val="en-US"/>
+        </w:rPr>
+        <w:t>&gt; -</w:t>
+      </w:r>
+      <w:r>
+        <w:rPr>
+          <w:rFonts w:cstheme="minorHAnsi"/>
+          <w:b/>
+          <w:bCs/>
+          <w:sz w:val="28"/>
+          <w:szCs w:val="28"/>
+          <w:lang w:val="en-US"/>
+        </w:rPr>
+        <w:t>-</w:t>
+      </w:r>
+      <w:r>
+        <w:rPr>
+          <w:rFonts w:cstheme="minorHAnsi"/>
+          <w:b/>
+          <w:bCs/>
+          <w:sz w:val="28"/>
+          <w:szCs w:val="28"/>
+          <w:lang w:val="en-US"/>
+        </w:rPr>
+        <w:t>&lt;option&gt;</w:t>
+      </w:r>
+      <w:r>
+        <w:rPr>
+          <w:rFonts w:cstheme="minorHAnsi"/>
+          <w:b/>
+          <w:bCs/>
+          <w:sz w:val="28"/>
+          <w:szCs w:val="28"/>
+          <w:lang w:val="en-US"/>
+        </w:rPr>
+        <w:t xml:space="preserve"> --&lt;</w:t>
+      </w:r>
+      <w:r>
+        <w:rPr>
+          <w:rFonts w:cstheme="minorHAnsi"/>
+          <w:b/>
+          <w:bCs/>
+          <w:sz w:val="28"/>
+          <w:szCs w:val="28"/>
+          <w:lang w:val="en-US"/>
+        </w:rPr>
+        <w:t>option</w:t>
+      </w:r>
+      <w:r>
+        <w:rPr>
+          <w:rFonts w:cstheme="minorHAnsi"/>
+          <w:b/>
+          <w:bCs/>
+          <w:sz w:val="28"/>
+          <w:szCs w:val="28"/>
+          <w:lang w:val="en-US"/>
+        </w:rPr>
+        <w:t>&gt;</w:t>
+      </w:r>
+      <w:r>
+        <w:rPr>
+          <w:rFonts w:cstheme="minorHAnsi"/>
+          <w:b/>
+          <w:bCs/>
+          <w:sz w:val="28"/>
+          <w:szCs w:val="28"/>
+          <w:lang w:val="en-US"/>
+        </w:rPr>
+        <w:t xml:space="preserve"> --&lt;option </w:t>
+      </w:r>
+      <w:proofErr w:type="spellStart"/>
+      <w:r>
+        <w:rPr>
+          <w:rFonts w:cstheme="minorHAnsi"/>
+          <w:b/>
+          <w:bCs/>
+          <w:sz w:val="28"/>
+          <w:szCs w:val="28"/>
+          <w:lang w:val="en-US"/>
+        </w:rPr>
+        <w:t>etc</w:t>
+      </w:r>
+      <w:proofErr w:type="spellEnd"/>
+      <w:r>
+        <w:rPr>
+          <w:rFonts w:cstheme="minorHAnsi"/>
+          <w:b/>
+          <w:bCs/>
+          <w:sz w:val="28"/>
+          <w:szCs w:val="28"/>
+          <w:lang w:val="en-US"/>
+        </w:rPr>
+        <w:t>&gt;</w:t>
+      </w:r>
+      <w:r>
+        <w:rPr>
+          <w:rFonts w:cstheme="minorHAnsi"/>
+          <w:b/>
+          <w:bCs/>
+          <w:sz w:val="28"/>
+          <w:szCs w:val="28"/>
+          <w:lang w:val="en-US"/>
+        </w:rPr>
+        <w:t xml:space="preserve"> &lt;input</w:t>
+      </w:r>
+      <w:r>
+        <w:rPr>
+          <w:rFonts w:cstheme="minorHAnsi"/>
+          <w:b/>
+          <w:bCs/>
+          <w:sz w:val="28"/>
+          <w:szCs w:val="28"/>
+          <w:lang w:val="en-US"/>
+        </w:rPr>
+        <w:t>s</w:t>
+      </w:r>
+      <w:r>
+        <w:rPr>
+          <w:rFonts w:cstheme="minorHAnsi"/>
+          <w:b/>
+          <w:bCs/>
+          <w:sz w:val="28"/>
+          <w:szCs w:val="28"/>
+          <w:lang w:val="en-US"/>
+        </w:rPr>
+        <w:t>&gt;</w:t>
+      </w:r>
+      <w:r>
+        <w:rPr>
+          <w:rFonts w:cstheme="minorHAnsi"/>
+          <w:sz w:val="28"/>
+          <w:szCs w:val="28"/>
+          <w:lang w:val="en-US"/>
+        </w:rPr>
+        <w:t xml:space="preserve"> </w:t>
+      </w:r>
+      <w:r>
+        <w:rPr>
+          <w:rFonts w:cstheme="minorHAnsi"/>
+          <w:sz w:val="28"/>
+          <w:szCs w:val="28"/>
+          <w:lang w:val="en-US"/>
+        </w:rPr>
+        <w:t xml:space="preserve">- </w:t>
+      </w:r>
+      <w:r>
+        <w:rPr>
+          <w:rFonts w:cstheme="minorHAnsi"/>
+          <w:sz w:val="28"/>
+          <w:szCs w:val="28"/>
+        </w:rPr>
+        <w:t>общая</w:t>
+      </w:r>
+      <w:r>
+        <w:rPr>
+          <w:rFonts w:cstheme="minorHAnsi"/>
+          <w:sz w:val="28"/>
+          <w:szCs w:val="28"/>
+          <w:lang w:val="en-US"/>
+        </w:rPr>
+        <w:t xml:space="preserve"> </w:t>
+      </w:r>
+      <w:r>
+        <w:rPr>
+          <w:rFonts w:cstheme="minorHAnsi"/>
+          <w:sz w:val="28"/>
+          <w:szCs w:val="28"/>
+        </w:rPr>
+        <w:t>структура</w:t>
+      </w:r>
+      <w:r>
+        <w:rPr>
+          <w:rFonts w:cstheme="minorHAnsi"/>
+          <w:sz w:val="28"/>
+          <w:szCs w:val="28"/>
+          <w:lang w:val="en-US"/>
+        </w:rPr>
+        <w:t xml:space="preserve"> </w:t>
+      </w:r>
+      <w:r>
+        <w:rPr>
+          <w:rFonts w:cstheme="minorHAnsi"/>
+          <w:sz w:val="28"/>
+          <w:szCs w:val="28"/>
+        </w:rPr>
+        <w:t>команды</w:t>
+      </w:r>
+      <w:r>
+        <w:rPr>
+          <w:rFonts w:cstheme="minorHAnsi"/>
+          <w:sz w:val="28"/>
+          <w:szCs w:val="28"/>
+          <w:lang w:val="en-US"/>
+        </w:rPr>
+        <w:t xml:space="preserve"> </w:t>
+      </w:r>
+      <w:r>
+        <w:rPr>
+          <w:rFonts w:cstheme="minorHAnsi"/>
+          <w:sz w:val="28"/>
+          <w:szCs w:val="28"/>
+        </w:rPr>
+        <w:t>в</w:t>
+      </w:r>
+      <w:r>
+        <w:rPr>
+          <w:rFonts w:cstheme="minorHAnsi"/>
+          <w:sz w:val="28"/>
+          <w:szCs w:val="28"/>
+          <w:lang w:val="en-US"/>
+        </w:rPr>
+        <w:t xml:space="preserve"> </w:t>
+      </w:r>
+      <w:proofErr w:type="spellStart"/>
+      <w:r>
+        <w:rPr>
+          <w:rFonts w:cstheme="minorHAnsi"/>
+          <w:sz w:val="28"/>
+          <w:szCs w:val="28"/>
+          <w:lang w:val="en-US"/>
+        </w:rPr>
+        <w:t>linux</w:t>
+      </w:r>
+      <w:proofErr w:type="spellEnd"/>
     </w:p>
     <w:sectPr>
       <w:pgSz w:w="11906" w:h="16838"/>

</xml_diff>

<commit_message>
Added tee, xargs, aliases and function explanation to Linux handbook
</commit_message>
<xml_diff>
--- a/Linux handbook.docx
+++ b/Linux handbook.docx
@@ -1352,7 +1352,7 @@
           <w:szCs w:val="28"/>
           <w:lang w:val="en-US"/>
         </w:rPr>
-        <w:t>history</w:t>
+        <w:t>tee</w:t>
       </w:r>
       <w:r>
         <w:rPr>
@@ -1368,7 +1368,242 @@
           <w:sz w:val="28"/>
           <w:szCs w:val="28"/>
         </w:rPr>
-        <w:t>выводит историю использованных команд для данного окна терминала</w:t>
+        <w:t xml:space="preserve">специфическая команда, используемая как Т перекресток для данных в пайпе. </w:t>
+      </w:r>
+      <w:r>
+        <w:rPr>
+          <w:rFonts w:cstheme="minorHAnsi"/>
+          <w:b/>
+          <w:bCs/>
+          <w:sz w:val="28"/>
+          <w:szCs w:val="28"/>
+          <w:lang w:val="en-US"/>
+        </w:rPr>
+        <w:t>function</w:t>
+      </w:r>
+      <w:r>
+        <w:rPr>
+          <w:rFonts w:cstheme="minorHAnsi"/>
+          <w:b/>
+          <w:bCs/>
+          <w:sz w:val="28"/>
+          <w:szCs w:val="28"/>
+        </w:rPr>
+        <w:t xml:space="preserve"> | </w:t>
+      </w:r>
+      <w:r>
+        <w:rPr>
+          <w:rFonts w:cstheme="minorHAnsi"/>
+          <w:b/>
+          <w:bCs/>
+          <w:sz w:val="28"/>
+          <w:szCs w:val="28"/>
+          <w:lang w:val="en-US"/>
+        </w:rPr>
+        <w:t>tee</w:t>
+      </w:r>
+      <w:r>
+        <w:rPr>
+          <w:rFonts w:cstheme="minorHAnsi"/>
+          <w:b/>
+          <w:bCs/>
+          <w:sz w:val="28"/>
+          <w:szCs w:val="28"/>
+        </w:rPr>
+        <w:t xml:space="preserve"> </w:t>
+      </w:r>
+      <w:proofErr w:type="spellStart"/>
+      <w:r>
+        <w:rPr>
+          <w:rFonts w:cstheme="minorHAnsi"/>
+          <w:b/>
+          <w:bCs/>
+          <w:sz w:val="28"/>
+          <w:szCs w:val="28"/>
+          <w:lang w:val="en-US"/>
+        </w:rPr>
+        <w:t>fileToSaveData</w:t>
+      </w:r>
+      <w:proofErr w:type="spellEnd"/>
+      <w:r>
+        <w:rPr>
+          <w:rFonts w:cstheme="minorHAnsi"/>
+          <w:b/>
+          <w:bCs/>
+          <w:sz w:val="28"/>
+          <w:szCs w:val="28"/>
+        </w:rPr>
+        <w:t xml:space="preserve"> | </w:t>
+      </w:r>
+      <w:proofErr w:type="spellStart"/>
+      <w:r>
+        <w:rPr>
+          <w:rFonts w:cstheme="minorHAnsi"/>
+          <w:b/>
+          <w:bCs/>
+          <w:sz w:val="28"/>
+          <w:szCs w:val="28"/>
+          <w:lang w:val="en-US"/>
+        </w:rPr>
+        <w:t>nextFunctionToWorkWithData</w:t>
+      </w:r>
+      <w:proofErr w:type="spellEnd"/>
+      <w:r>
+        <w:rPr>
+          <w:rFonts w:cstheme="minorHAnsi"/>
+          <w:sz w:val="28"/>
+          <w:szCs w:val="28"/>
+        </w:rPr>
+        <w:t xml:space="preserve"> – пример работы </w:t>
+      </w:r>
+      <w:r>
+        <w:rPr>
+          <w:rFonts w:cstheme="minorHAnsi"/>
+          <w:b/>
+          <w:bCs/>
+          <w:sz w:val="28"/>
+          <w:szCs w:val="28"/>
+          <w:lang w:val="en-US"/>
+        </w:rPr>
+        <w:t>tee</w:t>
+      </w:r>
+      <w:r>
+        <w:rPr>
+          <w:rFonts w:cstheme="minorHAnsi"/>
+          <w:sz w:val="28"/>
+          <w:szCs w:val="28"/>
+        </w:rPr>
+        <w:t>. Получив</w:t>
+      </w:r>
+      <w:r>
+        <w:rPr>
+          <w:rFonts w:cstheme="minorHAnsi"/>
+          <w:sz w:val="28"/>
+          <w:szCs w:val="28"/>
+        </w:rPr>
+        <w:t xml:space="preserve"> </w:t>
+      </w:r>
+      <w:r>
+        <w:rPr>
+          <w:rFonts w:cstheme="minorHAnsi"/>
+          <w:sz w:val="28"/>
+          <w:szCs w:val="28"/>
+        </w:rPr>
+        <w:t>данные</w:t>
+      </w:r>
+      <w:r>
+        <w:rPr>
+          <w:rFonts w:cstheme="minorHAnsi"/>
+          <w:sz w:val="28"/>
+          <w:szCs w:val="28"/>
+        </w:rPr>
+        <w:t xml:space="preserve"> </w:t>
+      </w:r>
+      <w:r>
+        <w:rPr>
+          <w:rFonts w:cstheme="minorHAnsi"/>
+          <w:sz w:val="28"/>
+          <w:szCs w:val="28"/>
+        </w:rPr>
+        <w:t>из</w:t>
+      </w:r>
+      <w:r>
+        <w:rPr>
+          <w:rFonts w:cstheme="minorHAnsi"/>
+          <w:sz w:val="28"/>
+          <w:szCs w:val="28"/>
+        </w:rPr>
+        <w:t xml:space="preserve"> </w:t>
+      </w:r>
+      <w:proofErr w:type="spellStart"/>
+      <w:r>
+        <w:rPr>
+          <w:rFonts w:cstheme="minorHAnsi"/>
+          <w:b/>
+          <w:bCs/>
+          <w:sz w:val="28"/>
+          <w:szCs w:val="28"/>
+          <w:lang w:val="en-US"/>
+        </w:rPr>
+        <w:t>dataOutput</w:t>
+      </w:r>
+      <w:proofErr w:type="spellEnd"/>
+      <w:r>
+        <w:rPr>
+          <w:rFonts w:cstheme="minorHAnsi"/>
+          <w:b/>
+          <w:bCs/>
+          <w:sz w:val="28"/>
+          <w:szCs w:val="28"/>
+        </w:rPr>
+        <w:t xml:space="preserve"> </w:t>
+      </w:r>
+      <w:r>
+        <w:rPr>
+          <w:rFonts w:cstheme="minorHAnsi"/>
+          <w:b/>
+          <w:bCs/>
+          <w:sz w:val="28"/>
+          <w:szCs w:val="28"/>
+          <w:lang w:val="en-US"/>
+        </w:rPr>
+        <w:t>function</w:t>
+      </w:r>
+      <w:r>
+        <w:rPr>
+          <w:rFonts w:cstheme="minorHAnsi"/>
+          <w:sz w:val="28"/>
+          <w:szCs w:val="28"/>
+        </w:rPr>
+        <w:t>’</w:t>
+      </w:r>
+      <w:r>
+        <w:rPr>
+          <w:rFonts w:cstheme="minorHAnsi"/>
+          <w:sz w:val="28"/>
+          <w:szCs w:val="28"/>
+          <w:lang w:val="en-US"/>
+        </w:rPr>
+        <w:t>a</w:t>
+      </w:r>
+      <w:r>
+        <w:rPr>
+          <w:rFonts w:cstheme="minorHAnsi"/>
+          <w:sz w:val="28"/>
+          <w:szCs w:val="28"/>
+        </w:rPr>
+        <w:t xml:space="preserve"> </w:t>
+      </w:r>
+      <w:proofErr w:type="gramStart"/>
+      <w:r>
+        <w:rPr>
+          <w:rFonts w:cstheme="minorHAnsi"/>
+          <w:b/>
+          <w:bCs/>
+          <w:sz w:val="28"/>
+          <w:szCs w:val="28"/>
+          <w:lang w:val="en-US"/>
+        </w:rPr>
+        <w:t>tee</w:t>
+      </w:r>
+      <w:proofErr w:type="gramEnd"/>
+      <w:r>
+        <w:rPr>
+          <w:rFonts w:cstheme="minorHAnsi"/>
+          <w:b/>
+          <w:bCs/>
+          <w:sz w:val="28"/>
+          <w:szCs w:val="28"/>
+        </w:rPr>
+        <w:t xml:space="preserve"> </w:t>
+      </w:r>
+      <w:r>
+        <w:rPr>
+          <w:rFonts w:cstheme="minorHAnsi"/>
+          <w:sz w:val="28"/>
+          <w:szCs w:val="28"/>
+        </w:rPr>
+        <w:t>сохранит их в файл и передаст далее на вход следующей функции</w:t>
       </w:r>
     </w:p>
     <w:p>
@@ -1393,27 +1628,6 @@
       <w:r>
         <w:rPr>
           <w:rFonts w:cstheme="minorHAnsi"/>
-          <w:b/>
-          <w:bCs/>
-          <w:sz w:val="28"/>
-          <w:szCs w:val="28"/>
-        </w:rPr>
-        <w:t xml:space="preserve"> -</w:t>
-      </w:r>
-      <w:r>
-        <w:rPr>
-          <w:rFonts w:cstheme="minorHAnsi"/>
-          <w:b/>
-          <w:bCs/>
-          <w:sz w:val="28"/>
-          <w:szCs w:val="28"/>
-          <w:lang w:val="en-US"/>
-        </w:rPr>
-        <w:t>c</w:t>
-      </w:r>
-      <w:r>
-        <w:rPr>
-          <w:rFonts w:cstheme="minorHAnsi"/>
           <w:sz w:val="28"/>
           <w:szCs w:val="28"/>
         </w:rPr>
@@ -1425,7 +1639,7 @@
           <w:sz w:val="28"/>
           <w:szCs w:val="28"/>
         </w:rPr>
-        <w:t>стирает историю команд</w:t>
+        <w:t>выводит историю использованных команд для данного окна терминала</w:t>
       </w:r>
     </w:p>
     <w:p>
@@ -1436,6 +1650,63 @@
           <w:szCs w:val="28"/>
         </w:rPr>
       </w:pPr>
+      <w:r>
+        <w:rPr>
+          <w:rFonts w:cstheme="minorHAnsi"/>
+          <w:b/>
+          <w:bCs/>
+          <w:sz w:val="28"/>
+          <w:szCs w:val="28"/>
+          <w:lang w:val="en-US"/>
+        </w:rPr>
+        <w:t>history</w:t>
+      </w:r>
+      <w:r>
+        <w:rPr>
+          <w:rFonts w:cstheme="minorHAnsi"/>
+          <w:b/>
+          <w:bCs/>
+          <w:sz w:val="28"/>
+          <w:szCs w:val="28"/>
+        </w:rPr>
+        <w:t xml:space="preserve"> -</w:t>
+      </w:r>
+      <w:r>
+        <w:rPr>
+          <w:rFonts w:cstheme="minorHAnsi"/>
+          <w:b/>
+          <w:bCs/>
+          <w:sz w:val="28"/>
+          <w:szCs w:val="28"/>
+          <w:lang w:val="en-US"/>
+        </w:rPr>
+        <w:t>c</w:t>
+      </w:r>
+      <w:r>
+        <w:rPr>
+          <w:rFonts w:cstheme="minorHAnsi"/>
+          <w:sz w:val="28"/>
+          <w:szCs w:val="28"/>
+        </w:rPr>
+        <w:t xml:space="preserve"> – </w:t>
+      </w:r>
+      <w:r>
+        <w:rPr>
+          <w:rFonts w:cstheme="minorHAnsi"/>
+          <w:sz w:val="28"/>
+          <w:szCs w:val="28"/>
+        </w:rPr>
+        <w:t>стирает историю команд</w:t>
+      </w:r>
+    </w:p>
+    <w:p>
+      <w:pPr>
+        <w:rPr>
+          <w:rFonts w:cstheme="minorHAnsi"/>
+          <w:sz w:val="28"/>
+          <w:szCs w:val="28"/>
+        </w:rPr>
+      </w:pPr>
       <w:proofErr w:type="gramStart"/>
       <w:r>
         <w:rPr>
@@ -1496,27 +1767,6 @@
           <w:szCs w:val="28"/>
         </w:rPr>
       </w:pPr>
-      <w:r>
-        <w:rPr>
-          <w:rFonts w:cstheme="minorHAnsi"/>
-          <w:b/>
-          <w:bCs/>
-          <w:sz w:val="28"/>
-          <w:szCs w:val="28"/>
-          <w:lang w:val="en-US"/>
-        </w:rPr>
-        <w:t>which</w:t>
-      </w:r>
-      <w:r>
-        <w:rPr>
-          <w:rFonts w:cstheme="minorHAnsi"/>
-          <w:b/>
-          <w:bCs/>
-          <w:sz w:val="28"/>
-          <w:szCs w:val="28"/>
-        </w:rPr>
-        <w:t xml:space="preserve"> &lt;</w:t>
-      </w:r>
       <w:proofErr w:type="spellStart"/>
       <w:r>
         <w:rPr>
@@ -1527,239 +1777,313 @@
           <w:szCs w:val="28"/>
           <w:lang w:val="en-US"/>
         </w:rPr>
-        <w:t>comandName</w:t>
+        <w:lastRenderedPageBreak/>
+        <w:t>xargs</w:t>
       </w:r>
       <w:proofErr w:type="spellEnd"/>
       <w:r>
         <w:rPr>
           <w:rFonts w:cstheme="minorHAnsi"/>
-          <w:b/>
-          <w:bCs/>
-          <w:sz w:val="28"/>
-          <w:szCs w:val="28"/>
-        </w:rPr>
-        <w:t>&gt;</w:t>
-      </w:r>
-      <w:r>
-        <w:rPr>
-          <w:rFonts w:cstheme="minorHAnsi"/>
-          <w:sz w:val="28"/>
-          <w:szCs w:val="28"/>
-        </w:rPr>
-        <w:t xml:space="preserve"> - </w:t>
-      </w:r>
-      <w:r>
-        <w:rPr>
-          <w:rFonts w:cstheme="minorHAnsi"/>
-          <w:sz w:val="28"/>
-          <w:szCs w:val="28"/>
-        </w:rPr>
-        <w:t>отображает путь по которому содержится команда</w:t>
+          <w:sz w:val="28"/>
+          <w:szCs w:val="28"/>
+        </w:rPr>
+        <w:t xml:space="preserve"> </w:t>
+      </w:r>
+      <w:r>
+        <w:rPr>
+          <w:rFonts w:cstheme="minorHAnsi"/>
+          <w:sz w:val="28"/>
+          <w:szCs w:val="28"/>
+        </w:rPr>
+        <w:t xml:space="preserve">– </w:t>
+      </w:r>
+      <w:r>
+        <w:rPr>
+          <w:rFonts w:cstheme="minorHAnsi"/>
+          <w:sz w:val="28"/>
+          <w:szCs w:val="28"/>
+        </w:rPr>
+        <w:t xml:space="preserve">переводит </w:t>
+      </w:r>
+      <w:r>
+        <w:rPr>
+          <w:rFonts w:cstheme="minorHAnsi"/>
+          <w:b/>
+          <w:bCs/>
+          <w:sz w:val="28"/>
+          <w:szCs w:val="28"/>
+          <w:lang w:val="en-US"/>
+        </w:rPr>
+        <w:t>stdin</w:t>
+      </w:r>
+      <w:r>
+        <w:rPr>
+          <w:rFonts w:cstheme="minorHAnsi"/>
+          <w:sz w:val="28"/>
+          <w:szCs w:val="28"/>
+        </w:rPr>
+        <w:t xml:space="preserve"> </w:t>
+      </w:r>
+      <w:r>
+        <w:rPr>
+          <w:rFonts w:cstheme="minorHAnsi"/>
+          <w:sz w:val="28"/>
+          <w:szCs w:val="28"/>
+        </w:rPr>
+        <w:t>в консольный ввод</w:t>
+      </w:r>
+      <w:r>
+        <w:rPr>
+          <w:rFonts w:cstheme="minorHAnsi"/>
+          <w:sz w:val="28"/>
+          <w:szCs w:val="28"/>
+        </w:rPr>
+        <w:t xml:space="preserve"> (прим.: </w:t>
+      </w:r>
+      <w:r>
+        <w:rPr>
+          <w:rFonts w:cstheme="minorHAnsi"/>
+          <w:b/>
+          <w:bCs/>
+          <w:sz w:val="28"/>
+          <w:szCs w:val="28"/>
+          <w:lang w:val="en-US"/>
+        </w:rPr>
+        <w:t>date</w:t>
+      </w:r>
+      <w:r>
+        <w:rPr>
+          <w:rFonts w:cstheme="minorHAnsi"/>
+          <w:b/>
+          <w:bCs/>
+          <w:sz w:val="28"/>
+          <w:szCs w:val="28"/>
+        </w:rPr>
+        <w:t xml:space="preserve"> | </w:t>
+      </w:r>
+      <w:proofErr w:type="spellStart"/>
+      <w:r>
+        <w:rPr>
+          <w:rFonts w:cstheme="minorHAnsi"/>
+          <w:b/>
+          <w:bCs/>
+          <w:sz w:val="28"/>
+          <w:szCs w:val="28"/>
+          <w:lang w:val="en-US"/>
+        </w:rPr>
+        <w:t>xargs</w:t>
+      </w:r>
+      <w:proofErr w:type="spellEnd"/>
+      <w:r>
+        <w:rPr>
+          <w:rFonts w:cstheme="minorHAnsi"/>
+          <w:b/>
+          <w:bCs/>
+          <w:sz w:val="28"/>
+          <w:szCs w:val="28"/>
+        </w:rPr>
+        <w:t xml:space="preserve"> </w:t>
+      </w:r>
+      <w:r>
+        <w:rPr>
+          <w:rFonts w:cstheme="minorHAnsi"/>
+          <w:b/>
+          <w:bCs/>
+          <w:sz w:val="28"/>
+          <w:szCs w:val="28"/>
+          <w:lang w:val="en-US"/>
+        </w:rPr>
+        <w:t>echo</w:t>
+      </w:r>
+      <w:r>
+        <w:rPr>
+          <w:rFonts w:cstheme="minorHAnsi"/>
+          <w:b/>
+          <w:bCs/>
+          <w:sz w:val="28"/>
+          <w:szCs w:val="28"/>
+        </w:rPr>
+        <w:t xml:space="preserve"> </w:t>
+      </w:r>
+      <w:r>
+        <w:rPr>
+          <w:rFonts w:cstheme="minorHAnsi"/>
+          <w:sz w:val="28"/>
+          <w:szCs w:val="28"/>
+        </w:rPr>
+        <w:t xml:space="preserve">в данном примере команда </w:t>
+      </w:r>
+      <w:r>
+        <w:rPr>
+          <w:rFonts w:cstheme="minorHAnsi"/>
+          <w:b/>
+          <w:bCs/>
+          <w:sz w:val="28"/>
+          <w:szCs w:val="28"/>
+          <w:lang w:val="en-US"/>
+        </w:rPr>
+        <w:t>echo</w:t>
+      </w:r>
+      <w:r>
+        <w:rPr>
+          <w:rFonts w:cstheme="minorHAnsi"/>
+          <w:sz w:val="28"/>
+          <w:szCs w:val="28"/>
+        </w:rPr>
+        <w:t xml:space="preserve"> не при</w:t>
+      </w:r>
+      <w:r>
+        <w:rPr>
+          <w:rFonts w:cstheme="minorHAnsi"/>
+          <w:sz w:val="28"/>
+          <w:szCs w:val="28"/>
+        </w:rPr>
+        <w:t xml:space="preserve">нимает </w:t>
+      </w:r>
+      <w:r>
+        <w:rPr>
+          <w:rFonts w:cstheme="minorHAnsi"/>
+          <w:b/>
+          <w:bCs/>
+          <w:sz w:val="28"/>
+          <w:szCs w:val="28"/>
+          <w:lang w:val="en-US"/>
+        </w:rPr>
+        <w:t>stdin</w:t>
+      </w:r>
+      <w:r>
+        <w:rPr>
+          <w:rFonts w:cstheme="minorHAnsi"/>
+          <w:b/>
+          <w:bCs/>
+          <w:sz w:val="28"/>
+          <w:szCs w:val="28"/>
+        </w:rPr>
+        <w:t xml:space="preserve"> </w:t>
+      </w:r>
+      <w:r>
+        <w:rPr>
+          <w:rFonts w:cstheme="minorHAnsi"/>
+          <w:sz w:val="28"/>
+          <w:szCs w:val="28"/>
+        </w:rPr>
+        <w:t>поэтому сл</w:t>
+      </w:r>
+      <w:r>
+        <w:rPr>
+          <w:rFonts w:cstheme="minorHAnsi"/>
+          <w:sz w:val="28"/>
+          <w:szCs w:val="28"/>
+        </w:rPr>
+        <w:t>едует перевести данные в аргументы командной строки)</w:t>
       </w:r>
     </w:p>
     <w:p>
       <w:pPr>
         <w:rPr>
           <w:rFonts w:cstheme="minorHAnsi"/>
-        </w:rPr>
-      </w:pPr>
+          <w:sz w:val="28"/>
+          <w:szCs w:val="28"/>
+        </w:rPr>
+      </w:pPr>
+      <w:r>
+        <w:rPr>
+          <w:rFonts w:cstheme="minorHAnsi"/>
+          <w:b/>
+          <w:bCs/>
+          <w:sz w:val="28"/>
+          <w:szCs w:val="28"/>
+          <w:lang w:val="en-US"/>
+        </w:rPr>
+        <w:t>which</w:t>
+      </w:r>
+      <w:r>
+        <w:rPr>
+          <w:rFonts w:cstheme="minorHAnsi"/>
+          <w:b/>
+          <w:bCs/>
+          <w:sz w:val="28"/>
+          <w:szCs w:val="28"/>
+        </w:rPr>
+        <w:t xml:space="preserve"> &lt;</w:t>
+      </w:r>
+      <w:proofErr w:type="spellStart"/>
+      <w:r>
+        <w:rPr>
+          <w:rFonts w:cstheme="minorHAnsi"/>
+          <w:b/>
+          <w:bCs/>
+          <w:sz w:val="28"/>
+          <w:szCs w:val="28"/>
+          <w:lang w:val="en-US"/>
+        </w:rPr>
+        <w:t>comandName</w:t>
+      </w:r>
+      <w:proofErr w:type="spellEnd"/>
+      <w:r>
+        <w:rPr>
+          <w:rFonts w:cstheme="minorHAnsi"/>
+          <w:b/>
+          <w:bCs/>
+          <w:sz w:val="28"/>
+          <w:szCs w:val="28"/>
+        </w:rPr>
+        <w:t>&gt;</w:t>
+      </w:r>
+      <w:r>
+        <w:rPr>
+          <w:rFonts w:cstheme="minorHAnsi"/>
+          <w:sz w:val="28"/>
+          <w:szCs w:val="28"/>
+        </w:rPr>
+        <w:t xml:space="preserve"> - </w:t>
+      </w:r>
+      <w:r>
+        <w:rPr>
+          <w:rFonts w:cstheme="minorHAnsi"/>
+          <w:sz w:val="28"/>
+          <w:szCs w:val="28"/>
+        </w:rPr>
+        <w:t>отображает путь по которому содержится команда</w:t>
+      </w:r>
     </w:p>
     <w:p>
       <w:pPr>
         <w:rPr>
           <w:rFonts w:cstheme="minorHAnsi"/>
-          <w:b/>
-          <w:bCs/>
-          <w:sz w:val="28"/>
-          <w:szCs w:val="28"/>
-        </w:rPr>
-      </w:pPr>
-      <w:r>
-        <w:rPr>
-          <w:rFonts w:cstheme="minorHAnsi"/>
-          <w:b/>
-          <w:bCs/>
-          <w:sz w:val="28"/>
-          <w:szCs w:val="28"/>
-          <w:lang w:val="en-US"/>
-        </w:rPr>
-        <w:t>Shortcuts</w:t>
-      </w:r>
-      <w:r>
-        <w:rPr>
-          <w:rFonts w:cstheme="minorHAnsi"/>
-          <w:b/>
-          <w:bCs/>
-          <w:sz w:val="28"/>
-          <w:szCs w:val="28"/>
-        </w:rPr>
-        <w:t>:</w:t>
-      </w:r>
+        </w:rPr>
+      </w:pPr>
     </w:p>
     <w:p>
       <w:pPr>
         <w:rPr>
           <w:rFonts w:cstheme="minorHAnsi"/>
-          <w:sz w:val="28"/>
-          <w:szCs w:val="28"/>
-        </w:rPr>
-      </w:pPr>
-      <w:r>
-        <w:rPr>
-          <w:rFonts w:cstheme="minorHAnsi"/>
-          <w:b/>
-          <w:bCs/>
-          <w:sz w:val="28"/>
-          <w:szCs w:val="28"/>
-          <w:lang w:val="en-US"/>
-        </w:rPr>
-        <w:t>command</w:t>
-      </w:r>
-      <w:r>
-        <w:rPr>
-          <w:rFonts w:cstheme="minorHAnsi"/>
-          <w:b/>
-          <w:bCs/>
-          <w:sz w:val="28"/>
-          <w:szCs w:val="28"/>
-        </w:rPr>
-        <w:t xml:space="preserve"> -[</w:t>
-      </w:r>
-      <w:proofErr w:type="spellStart"/>
-      <w:r>
-        <w:rPr>
-          <w:rFonts w:cstheme="minorHAnsi"/>
-          <w:b/>
-          <w:bCs/>
-          <w:sz w:val="28"/>
-          <w:szCs w:val="28"/>
-          <w:lang w:val="en-US"/>
-        </w:rPr>
-        <w:t>listOfOptions</w:t>
-      </w:r>
-      <w:proofErr w:type="spellEnd"/>
-      <w:r>
-        <w:rPr>
-          <w:rFonts w:cstheme="minorHAnsi"/>
-          <w:b/>
-          <w:bCs/>
-          <w:sz w:val="28"/>
-          <w:szCs w:val="28"/>
-        </w:rPr>
-        <w:t xml:space="preserve">] </w:t>
-      </w:r>
-      <w:r>
-        <w:rPr>
-          <w:rFonts w:cstheme="minorHAnsi"/>
-          <w:sz w:val="28"/>
-          <w:szCs w:val="28"/>
-        </w:rPr>
-        <w:t xml:space="preserve">– </w:t>
-      </w:r>
-      <w:r>
-        <w:rPr>
-          <w:rFonts w:cstheme="minorHAnsi"/>
-          <w:sz w:val="28"/>
-          <w:szCs w:val="28"/>
-        </w:rPr>
-        <w:t>несколько</w:t>
-      </w:r>
-      <w:r>
-        <w:rPr>
-          <w:rFonts w:cstheme="minorHAnsi"/>
-          <w:sz w:val="28"/>
-          <w:szCs w:val="28"/>
-        </w:rPr>
-        <w:t xml:space="preserve"> </w:t>
-      </w:r>
-      <w:r>
-        <w:rPr>
-          <w:rFonts w:cstheme="minorHAnsi"/>
-          <w:sz w:val="28"/>
-          <w:szCs w:val="28"/>
-        </w:rPr>
-        <w:t>опций</w:t>
-      </w:r>
-      <w:r>
-        <w:rPr>
-          <w:rFonts w:cstheme="minorHAnsi"/>
-          <w:sz w:val="28"/>
-          <w:szCs w:val="28"/>
-        </w:rPr>
-        <w:t xml:space="preserve"> </w:t>
-      </w:r>
-      <w:r>
-        <w:rPr>
-          <w:rFonts w:cstheme="minorHAnsi"/>
-          <w:sz w:val="28"/>
-          <w:szCs w:val="28"/>
-        </w:rPr>
-        <w:t>можно</w:t>
-      </w:r>
-      <w:r>
-        <w:rPr>
-          <w:rFonts w:cstheme="minorHAnsi"/>
-          <w:sz w:val="28"/>
-          <w:szCs w:val="28"/>
-        </w:rPr>
-        <w:t xml:space="preserve"> </w:t>
-      </w:r>
-      <w:r>
-        <w:rPr>
-          <w:rFonts w:cstheme="minorHAnsi"/>
-          <w:sz w:val="28"/>
-          <w:szCs w:val="28"/>
-        </w:rPr>
-        <w:t>ввести</w:t>
-      </w:r>
-      <w:r>
-        <w:rPr>
-          <w:rFonts w:cstheme="minorHAnsi"/>
-          <w:sz w:val="28"/>
-          <w:szCs w:val="28"/>
-        </w:rPr>
-        <w:t xml:space="preserve"> </w:t>
-      </w:r>
-      <w:r>
-        <w:rPr>
-          <w:rFonts w:cstheme="minorHAnsi"/>
-          <w:sz w:val="28"/>
-          <w:szCs w:val="28"/>
-        </w:rPr>
-        <w:t>после первого тире без необходимости проставлять новые тире</w:t>
-      </w:r>
-      <w:r>
-        <w:rPr>
-          <w:rFonts w:cstheme="minorHAnsi"/>
-          <w:sz w:val="28"/>
-          <w:szCs w:val="28"/>
-        </w:rPr>
-        <w:t xml:space="preserve"> (</w:t>
-      </w:r>
-      <w:r>
-        <w:rPr>
-          <w:rFonts w:cstheme="minorHAnsi"/>
-          <w:sz w:val="28"/>
-          <w:szCs w:val="28"/>
-        </w:rPr>
-        <w:t xml:space="preserve">единственное условие – </w:t>
-      </w:r>
-      <w:r>
-        <w:rPr>
-          <w:rFonts w:cstheme="minorHAnsi"/>
-          <w:sz w:val="28"/>
-          <w:szCs w:val="28"/>
-        </w:rPr>
-        <w:lastRenderedPageBreak/>
-        <w:t>опции должны быть сокращениями, в ином случае опции водятся через пробел</w:t>
-      </w:r>
-      <w:r>
-        <w:rPr>
-          <w:rFonts w:cstheme="minorHAnsi"/>
-          <w:sz w:val="28"/>
-          <w:szCs w:val="28"/>
-        </w:rPr>
-        <w:t>)</w:t>
+          <w:b/>
+          <w:bCs/>
+          <w:sz w:val="28"/>
+          <w:szCs w:val="28"/>
+        </w:rPr>
+      </w:pPr>
+      <w:r>
+        <w:rPr>
+          <w:rFonts w:cstheme="minorHAnsi"/>
+          <w:b/>
+          <w:bCs/>
+          <w:sz w:val="28"/>
+          <w:szCs w:val="28"/>
+          <w:lang w:val="en-US"/>
+        </w:rPr>
+        <w:t>Shortcuts</w:t>
+      </w:r>
+      <w:r>
+        <w:rPr>
+          <w:rFonts w:cstheme="minorHAnsi"/>
+          <w:b/>
+          <w:bCs/>
+          <w:sz w:val="28"/>
+          <w:szCs w:val="28"/>
+        </w:rPr>
+        <w:t>:</w:t>
       </w:r>
     </w:p>
     <w:p>
@@ -1779,59 +2103,40 @@
           <w:szCs w:val="28"/>
           <w:lang w:val="en-US"/>
         </w:rPr>
-        <w:t>CTRL</w:t>
-      </w:r>
-      <w:r>
-        <w:rPr>
-          <w:rFonts w:cstheme="minorHAnsi"/>
-          <w:b/>
-          <w:bCs/>
-          <w:sz w:val="28"/>
-          <w:szCs w:val="28"/>
-        </w:rPr>
-        <w:t>+</w:t>
-      </w:r>
-      <w:r>
-        <w:rPr>
-          <w:rFonts w:cstheme="minorHAnsi"/>
-          <w:b/>
-          <w:bCs/>
-          <w:sz w:val="28"/>
-          <w:szCs w:val="28"/>
-          <w:lang w:val="en-US"/>
-        </w:rPr>
-        <w:t>ALT</w:t>
-      </w:r>
-      <w:r>
-        <w:rPr>
-          <w:rFonts w:cstheme="minorHAnsi"/>
-          <w:b/>
-          <w:bCs/>
-          <w:sz w:val="28"/>
-          <w:szCs w:val="28"/>
-        </w:rPr>
-        <w:t>+</w:t>
-      </w:r>
-      <w:r>
-        <w:rPr>
-          <w:rFonts w:cstheme="minorHAnsi"/>
-          <w:b/>
-          <w:bCs/>
-          <w:sz w:val="28"/>
-          <w:szCs w:val="28"/>
-          <w:lang w:val="en-US"/>
-        </w:rPr>
-        <w:t>T</w:t>
-      </w:r>
-      <w:r>
-        <w:rPr>
-          <w:rFonts w:cstheme="minorHAnsi"/>
-          <w:b/>
-          <w:bCs/>
-          <w:sz w:val="28"/>
-          <w:szCs w:val="28"/>
-        </w:rPr>
-        <w:t xml:space="preserve"> </w:t>
+        <w:t>command</w:t>
+      </w:r>
+      <w:r>
+        <w:rPr>
+          <w:rFonts w:cstheme="minorHAnsi"/>
+          <w:b/>
+          <w:bCs/>
+          <w:sz w:val="28"/>
+          <w:szCs w:val="28"/>
+        </w:rPr>
+        <w:t xml:space="preserve"> -[</w:t>
+      </w:r>
+      <w:proofErr w:type="spellStart"/>
+      <w:r>
+        <w:rPr>
+          <w:rFonts w:cstheme="minorHAnsi"/>
+          <w:b/>
+          <w:bCs/>
+          <w:sz w:val="28"/>
+          <w:szCs w:val="28"/>
+          <w:lang w:val="en-US"/>
+        </w:rPr>
+        <w:t>listOfOptions</w:t>
+      </w:r>
+      <w:proofErr w:type="spellEnd"/>
+      <w:r>
+        <w:rPr>
+          <w:rFonts w:cstheme="minorHAnsi"/>
+          <w:b/>
+          <w:bCs/>
+          <w:sz w:val="28"/>
+          <w:szCs w:val="28"/>
+        </w:rPr>
+        <w:t xml:space="preserve">] </w:t>
       </w:r>
       <w:r>
         <w:rPr>
@@ -1847,23 +2152,95 @@
           <w:sz w:val="28"/>
           <w:szCs w:val="28"/>
         </w:rPr>
-        <w:t>запуск</w:t>
-      </w:r>
-      <w:r>
-        <w:rPr>
-          <w:rFonts w:cstheme="minorHAnsi"/>
-          <w:sz w:val="28"/>
-          <w:szCs w:val="28"/>
-        </w:rPr>
-        <w:t xml:space="preserve"> </w:t>
-      </w:r>
-      <w:r>
-        <w:rPr>
-          <w:rFonts w:cstheme="minorHAnsi"/>
-          <w:sz w:val="28"/>
-          <w:szCs w:val="28"/>
-        </w:rPr>
-        <w:t>консоли</w:t>
+        <w:t>несколько</w:t>
+      </w:r>
+      <w:r>
+        <w:rPr>
+          <w:rFonts w:cstheme="minorHAnsi"/>
+          <w:sz w:val="28"/>
+          <w:szCs w:val="28"/>
+        </w:rPr>
+        <w:t xml:space="preserve"> </w:t>
+      </w:r>
+      <w:r>
+        <w:rPr>
+          <w:rFonts w:cstheme="minorHAnsi"/>
+          <w:sz w:val="28"/>
+          <w:szCs w:val="28"/>
+        </w:rPr>
+        <w:t>опций</w:t>
+      </w:r>
+      <w:r>
+        <w:rPr>
+          <w:rFonts w:cstheme="minorHAnsi"/>
+          <w:sz w:val="28"/>
+          <w:szCs w:val="28"/>
+        </w:rPr>
+        <w:t xml:space="preserve"> </w:t>
+      </w:r>
+      <w:r>
+        <w:rPr>
+          <w:rFonts w:cstheme="minorHAnsi"/>
+          <w:sz w:val="28"/>
+          <w:szCs w:val="28"/>
+        </w:rPr>
+        <w:t>можно</w:t>
+      </w:r>
+      <w:r>
+        <w:rPr>
+          <w:rFonts w:cstheme="minorHAnsi"/>
+          <w:sz w:val="28"/>
+          <w:szCs w:val="28"/>
+        </w:rPr>
+        <w:t xml:space="preserve"> </w:t>
+      </w:r>
+      <w:r>
+        <w:rPr>
+          <w:rFonts w:cstheme="minorHAnsi"/>
+          <w:sz w:val="28"/>
+          <w:szCs w:val="28"/>
+        </w:rPr>
+        <w:t>ввести</w:t>
+      </w:r>
+      <w:r>
+        <w:rPr>
+          <w:rFonts w:cstheme="minorHAnsi"/>
+          <w:sz w:val="28"/>
+          <w:szCs w:val="28"/>
+        </w:rPr>
+        <w:t xml:space="preserve"> </w:t>
+      </w:r>
+      <w:r>
+        <w:rPr>
+          <w:rFonts w:cstheme="minorHAnsi"/>
+          <w:sz w:val="28"/>
+          <w:szCs w:val="28"/>
+        </w:rPr>
+        <w:t>после первого тире без необходимости проставлять новые тире</w:t>
+      </w:r>
+      <w:r>
+        <w:rPr>
+          <w:rFonts w:cstheme="minorHAnsi"/>
+          <w:sz w:val="28"/>
+          <w:szCs w:val="28"/>
+        </w:rPr>
+        <w:t xml:space="preserve"> (</w:t>
+      </w:r>
+      <w:r>
+        <w:rPr>
+          <w:rFonts w:cstheme="minorHAnsi"/>
+          <w:sz w:val="28"/>
+          <w:szCs w:val="28"/>
+        </w:rPr>
+        <w:t>единственное условие – опции должны быть сокращениями, в ином случае опции водятся через пробел</w:t>
+      </w:r>
+      <w:r>
+        <w:rPr>
+          <w:rFonts w:cstheme="minorHAnsi"/>
+          <w:sz w:val="28"/>
+          <w:szCs w:val="28"/>
+        </w:rPr>
+        <w:t>)</w:t>
       </w:r>
     </w:p>
     <w:p>
@@ -1904,23 +2281,70 @@
           <w:szCs w:val="28"/>
           <w:lang w:val="en-US"/>
         </w:rPr>
-        <w:t>D</w:t>
-      </w:r>
-      <w:r>
-        <w:rPr>
-          <w:rFonts w:cstheme="minorHAnsi"/>
-          <w:sz w:val="28"/>
-          <w:szCs w:val="28"/>
-        </w:rPr>
-        <w:t xml:space="preserve"> – </w:t>
-      </w:r>
-      <w:r>
-        <w:rPr>
-          <w:rFonts w:cstheme="minorHAnsi"/>
-          <w:sz w:val="28"/>
-          <w:szCs w:val="28"/>
-        </w:rPr>
-        <w:t>закрытие консоли</w:t>
+        <w:t>ALT</w:t>
+      </w:r>
+      <w:r>
+        <w:rPr>
+          <w:rFonts w:cstheme="minorHAnsi"/>
+          <w:b/>
+          <w:bCs/>
+          <w:sz w:val="28"/>
+          <w:szCs w:val="28"/>
+        </w:rPr>
+        <w:t>+</w:t>
+      </w:r>
+      <w:r>
+        <w:rPr>
+          <w:rFonts w:cstheme="minorHAnsi"/>
+          <w:b/>
+          <w:bCs/>
+          <w:sz w:val="28"/>
+          <w:szCs w:val="28"/>
+          <w:lang w:val="en-US"/>
+        </w:rPr>
+        <w:t>T</w:t>
+      </w:r>
+      <w:r>
+        <w:rPr>
+          <w:rFonts w:cstheme="minorHAnsi"/>
+          <w:b/>
+          <w:bCs/>
+          <w:sz w:val="28"/>
+          <w:szCs w:val="28"/>
+        </w:rPr>
+        <w:t xml:space="preserve"> </w:t>
+      </w:r>
+      <w:r>
+        <w:rPr>
+          <w:rFonts w:cstheme="minorHAnsi"/>
+          <w:sz w:val="28"/>
+          <w:szCs w:val="28"/>
+        </w:rPr>
+        <w:t xml:space="preserve">– </w:t>
+      </w:r>
+      <w:r>
+        <w:rPr>
+          <w:rFonts w:cstheme="minorHAnsi"/>
+          <w:sz w:val="28"/>
+          <w:szCs w:val="28"/>
+        </w:rPr>
+        <w:t>запуск</w:t>
+      </w:r>
+      <w:r>
+        <w:rPr>
+          <w:rFonts w:cstheme="minorHAnsi"/>
+          <w:sz w:val="28"/>
+          <w:szCs w:val="28"/>
+        </w:rPr>
+        <w:t xml:space="preserve"> </w:t>
+      </w:r>
+      <w:r>
+        <w:rPr>
+          <w:rFonts w:cstheme="minorHAnsi"/>
+          <w:sz w:val="28"/>
+          <w:szCs w:val="28"/>
+        </w:rPr>
+        <w:t>консоли</w:t>
       </w:r>
     </w:p>
     <w:p>
@@ -1949,7 +2373,6 @@
           <w:bCs/>
           <w:sz w:val="28"/>
           <w:szCs w:val="28"/>
-          <w:lang w:val="en-US"/>
         </w:rPr>
         <w:t>+</w:t>
       </w:r>
@@ -1962,14 +2385,13 @@
           <w:szCs w:val="28"/>
           <w:lang w:val="en-US"/>
         </w:rPr>
-        <w:t>L</w:t>
-      </w:r>
-      <w:r>
-        <w:rPr>
-          <w:rFonts w:cstheme="minorHAnsi"/>
-          <w:sz w:val="28"/>
-          <w:szCs w:val="28"/>
-          <w:lang w:val="en-US"/>
+        <w:t>D</w:t>
+      </w:r>
+      <w:r>
+        <w:rPr>
+          <w:rFonts w:cstheme="minorHAnsi"/>
+          <w:sz w:val="28"/>
+          <w:szCs w:val="28"/>
         </w:rPr>
         <w:t xml:space="preserve"> – </w:t>
       </w:r>
@@ -1979,24 +2401,7 @@
           <w:sz w:val="28"/>
           <w:szCs w:val="28"/>
         </w:rPr>
-        <w:t>очистка</w:t>
-      </w:r>
-      <w:r>
-        <w:rPr>
-          <w:rFonts w:cstheme="minorHAnsi"/>
-          <w:sz w:val="28"/>
-          <w:szCs w:val="28"/>
-          <w:lang w:val="en-US"/>
-        </w:rPr>
-        <w:t xml:space="preserve"> </w:t>
-      </w:r>
-      <w:r>
-        <w:rPr>
-          <w:rFonts w:cstheme="minorHAnsi"/>
-          <w:sz w:val="28"/>
-          <w:szCs w:val="28"/>
-        </w:rPr>
-        <w:t>терминала</w:t>
+        <w:t>закрытие консоли</w:t>
       </w:r>
     </w:p>
     <w:p>
@@ -2005,11 +2410,89 @@
           <w:rFonts w:cstheme="minorHAnsi"/>
           <w:sz w:val="28"/>
           <w:szCs w:val="28"/>
-        </w:rPr>
-      </w:pPr>
+          <w:lang w:val="en-US"/>
+        </w:rPr>
+      </w:pPr>
+      <w:r>
+        <w:rPr>
+          <w:rFonts w:cstheme="minorHAnsi"/>
+          <w:b/>
+          <w:bCs/>
+          <w:sz w:val="28"/>
+          <w:szCs w:val="28"/>
+          <w:lang w:val="en-US"/>
+        </w:rPr>
+        <w:t>CTRL</w:t>
+      </w:r>
+      <w:r>
+        <w:rPr>
+          <w:rFonts w:cstheme="minorHAnsi"/>
+          <w:b/>
+          <w:bCs/>
+          <w:sz w:val="28"/>
+          <w:szCs w:val="28"/>
+          <w:lang w:val="en-US"/>
+        </w:rPr>
+        <w:t>+</w:t>
+      </w:r>
+      <w:r>
+        <w:rPr>
+          <w:rFonts w:cstheme="minorHAnsi"/>
+          <w:b/>
+          <w:bCs/>
+          <w:sz w:val="28"/>
+          <w:szCs w:val="28"/>
+          <w:lang w:val="en-US"/>
+        </w:rPr>
+        <w:t>L</w:t>
+      </w:r>
+      <w:r>
+        <w:rPr>
+          <w:rFonts w:cstheme="minorHAnsi"/>
+          <w:sz w:val="28"/>
+          <w:szCs w:val="28"/>
+          <w:lang w:val="en-US"/>
+        </w:rPr>
+        <w:t xml:space="preserve"> – </w:t>
+      </w:r>
+      <w:r>
+        <w:rPr>
+          <w:rFonts w:cstheme="minorHAnsi"/>
+          <w:sz w:val="28"/>
+          <w:szCs w:val="28"/>
+        </w:rPr>
+        <w:t>очистка</w:t>
+      </w:r>
+      <w:r>
+        <w:rPr>
+          <w:rFonts w:cstheme="minorHAnsi"/>
+          <w:sz w:val="28"/>
+          <w:szCs w:val="28"/>
+          <w:lang w:val="en-US"/>
+        </w:rPr>
+        <w:t xml:space="preserve"> </w:t>
+      </w:r>
+      <w:r>
+        <w:rPr>
+          <w:rFonts w:cstheme="minorHAnsi"/>
+          <w:sz w:val="28"/>
+          <w:szCs w:val="28"/>
+        </w:rPr>
+        <w:t>терминала</w:t>
+      </w:r>
     </w:p>
     <w:p>
       <w:pPr>
+        <w:rPr>
+          <w:rFonts w:cstheme="minorHAnsi"/>
+          <w:sz w:val="28"/>
+          <w:szCs w:val="28"/>
+          <w:lang w:val="en-US"/>
+        </w:rPr>
+      </w:pPr>
+    </w:p>
+    <w:p>
+      <w:pPr>
         <w:jc w:val="center"/>
         <w:rPr>
           <w:rFonts w:cstheme="minorHAnsi"/>
@@ -2152,6 +2635,585 @@
           <w:szCs w:val="28"/>
         </w:rPr>
         <w:t>создает ненужные процессы и вообще не для этого</w:t>
+      </w:r>
+    </w:p>
+    <w:p>
+      <w:pPr>
+        <w:rPr>
+          <w:rFonts w:cstheme="minorHAnsi"/>
+          <w:sz w:val="28"/>
+          <w:szCs w:val="28"/>
+        </w:rPr>
+      </w:pPr>
+      <w:r>
+        <w:rPr>
+          <w:rFonts w:cstheme="minorHAnsi"/>
+          <w:b/>
+          <w:bCs/>
+          <w:sz w:val="28"/>
+          <w:szCs w:val="28"/>
+          <w:lang w:val="en-US"/>
+        </w:rPr>
+        <w:t>alias</w:t>
+      </w:r>
+      <w:r>
+        <w:rPr>
+          <w:rFonts w:cstheme="minorHAnsi"/>
+          <w:b/>
+          <w:bCs/>
+          <w:sz w:val="28"/>
+          <w:szCs w:val="28"/>
+        </w:rPr>
+        <w:t xml:space="preserve"> </w:t>
+      </w:r>
+      <w:proofErr w:type="spellStart"/>
+      <w:r>
+        <w:rPr>
+          <w:rFonts w:cstheme="minorHAnsi"/>
+          <w:b/>
+          <w:bCs/>
+          <w:sz w:val="28"/>
+          <w:szCs w:val="28"/>
+          <w:lang w:val="en-US"/>
+        </w:rPr>
+        <w:t>aliasName</w:t>
+      </w:r>
+      <w:proofErr w:type="spellEnd"/>
+      <w:r>
+        <w:rPr>
+          <w:rFonts w:cstheme="minorHAnsi"/>
+          <w:b/>
+          <w:bCs/>
+          <w:sz w:val="28"/>
+          <w:szCs w:val="28"/>
+        </w:rPr>
+        <w:t>=’</w:t>
+      </w:r>
+      <w:proofErr w:type="spellStart"/>
+      <w:r>
+        <w:rPr>
+          <w:rFonts w:cstheme="minorHAnsi"/>
+          <w:b/>
+          <w:bCs/>
+          <w:sz w:val="28"/>
+          <w:szCs w:val="28"/>
+          <w:lang w:val="en-US"/>
+        </w:rPr>
+        <w:t>aliasText</w:t>
+      </w:r>
+      <w:proofErr w:type="spellEnd"/>
+      <w:r>
+        <w:rPr>
+          <w:rFonts w:cstheme="minorHAnsi"/>
+          <w:b/>
+          <w:bCs/>
+          <w:sz w:val="28"/>
+          <w:szCs w:val="28"/>
+        </w:rPr>
+        <w:t>’</w:t>
+      </w:r>
+      <w:r>
+        <w:rPr>
+          <w:rFonts w:cstheme="minorHAnsi"/>
+          <w:sz w:val="28"/>
+          <w:szCs w:val="28"/>
+        </w:rPr>
+        <w:t xml:space="preserve"> – </w:t>
+      </w:r>
+      <w:r>
+        <w:rPr>
+          <w:rFonts w:cstheme="minorHAnsi"/>
+          <w:sz w:val="28"/>
+          <w:szCs w:val="28"/>
+        </w:rPr>
+        <w:t>пример</w:t>
+      </w:r>
+      <w:r>
+        <w:rPr>
+          <w:rFonts w:cstheme="minorHAnsi"/>
+          <w:sz w:val="28"/>
+          <w:szCs w:val="28"/>
+        </w:rPr>
+        <w:t xml:space="preserve"> </w:t>
+      </w:r>
+      <w:r>
+        <w:rPr>
+          <w:rFonts w:cstheme="minorHAnsi"/>
+          <w:sz w:val="28"/>
+          <w:szCs w:val="28"/>
+        </w:rPr>
+        <w:t>создания</w:t>
+      </w:r>
+      <w:r>
+        <w:rPr>
+          <w:rFonts w:cstheme="minorHAnsi"/>
+          <w:sz w:val="28"/>
+          <w:szCs w:val="28"/>
+        </w:rPr>
+        <w:t xml:space="preserve"> </w:t>
+      </w:r>
+      <w:r>
+        <w:rPr>
+          <w:rFonts w:cstheme="minorHAnsi"/>
+          <w:b/>
+          <w:bCs/>
+          <w:sz w:val="28"/>
+          <w:szCs w:val="28"/>
+          <w:lang w:val="en-US"/>
+        </w:rPr>
+        <w:t>alias</w:t>
+      </w:r>
+      <w:r>
+        <w:rPr>
+          <w:rFonts w:cstheme="minorHAnsi"/>
+          <w:sz w:val="28"/>
+          <w:szCs w:val="28"/>
+        </w:rPr>
+        <w:t>’</w:t>
+      </w:r>
+      <w:r>
+        <w:rPr>
+          <w:rFonts w:cstheme="minorHAnsi"/>
+          <w:sz w:val="28"/>
+          <w:szCs w:val="28"/>
+          <w:lang w:val="en-US"/>
+        </w:rPr>
+        <w:t>a</w:t>
+      </w:r>
+      <w:r>
+        <w:rPr>
+          <w:rFonts w:cstheme="minorHAnsi"/>
+          <w:sz w:val="28"/>
+          <w:szCs w:val="28"/>
+        </w:rPr>
+        <w:t xml:space="preserve">. </w:t>
+      </w:r>
+      <w:r>
+        <w:rPr>
+          <w:rFonts w:cstheme="minorHAnsi"/>
+          <w:sz w:val="28"/>
+          <w:szCs w:val="28"/>
+        </w:rPr>
+        <w:t>Все</w:t>
+      </w:r>
+      <w:r>
+        <w:rPr>
+          <w:rFonts w:cstheme="minorHAnsi"/>
+          <w:sz w:val="28"/>
+          <w:szCs w:val="28"/>
+        </w:rPr>
+        <w:t xml:space="preserve"> </w:t>
+      </w:r>
+      <w:r>
+        <w:rPr>
+          <w:rFonts w:cstheme="minorHAnsi"/>
+          <w:b/>
+          <w:bCs/>
+          <w:sz w:val="28"/>
+          <w:szCs w:val="28"/>
+          <w:lang w:val="en-US"/>
+        </w:rPr>
+        <w:t>alias</w:t>
+      </w:r>
+      <w:r>
+        <w:rPr>
+          <w:rFonts w:cstheme="minorHAnsi"/>
+          <w:sz w:val="28"/>
+          <w:szCs w:val="28"/>
+        </w:rPr>
+        <w:t>’</w:t>
+      </w:r>
+      <w:r>
+        <w:rPr>
+          <w:rFonts w:cstheme="minorHAnsi"/>
+          <w:sz w:val="28"/>
+          <w:szCs w:val="28"/>
+        </w:rPr>
+        <w:t>ы</w:t>
+      </w:r>
+      <w:r>
+        <w:rPr>
+          <w:rFonts w:cstheme="minorHAnsi"/>
+          <w:sz w:val="28"/>
+          <w:szCs w:val="28"/>
+        </w:rPr>
+        <w:t xml:space="preserve"> </w:t>
+      </w:r>
+      <w:r>
+        <w:rPr>
+          <w:rFonts w:cstheme="minorHAnsi"/>
+          <w:sz w:val="28"/>
+          <w:szCs w:val="28"/>
+        </w:rPr>
+        <w:t xml:space="preserve">прописываются в специальном файле </w:t>
+      </w:r>
+      <w:r>
+        <w:rPr>
+          <w:rFonts w:cstheme="minorHAnsi"/>
+          <w:b/>
+          <w:bCs/>
+          <w:sz w:val="28"/>
+          <w:szCs w:val="28"/>
+        </w:rPr>
+        <w:t>/</w:t>
+      </w:r>
+      <w:r>
+        <w:rPr>
+          <w:rFonts w:cstheme="minorHAnsi"/>
+          <w:b/>
+          <w:bCs/>
+          <w:sz w:val="28"/>
+          <w:szCs w:val="28"/>
+          <w:lang w:val="en-US"/>
+        </w:rPr>
+        <w:t>home</w:t>
+      </w:r>
+      <w:r>
+        <w:rPr>
+          <w:rFonts w:cstheme="minorHAnsi"/>
+          <w:b/>
+          <w:bCs/>
+          <w:sz w:val="28"/>
+          <w:szCs w:val="28"/>
+        </w:rPr>
+        <w:t>/.</w:t>
+      </w:r>
+      <w:r>
+        <w:rPr>
+          <w:rFonts w:cstheme="minorHAnsi"/>
+          <w:b/>
+          <w:bCs/>
+          <w:sz w:val="28"/>
+          <w:szCs w:val="28"/>
+          <w:lang w:val="en-US"/>
+        </w:rPr>
+        <w:t>bash</w:t>
+      </w:r>
+      <w:r>
+        <w:rPr>
+          <w:rFonts w:cstheme="minorHAnsi"/>
+          <w:b/>
+          <w:bCs/>
+          <w:sz w:val="28"/>
+          <w:szCs w:val="28"/>
+        </w:rPr>
+        <w:t>_</w:t>
+      </w:r>
+      <w:r>
+        <w:rPr>
+          <w:rFonts w:cstheme="minorHAnsi"/>
+          <w:b/>
+          <w:bCs/>
+          <w:sz w:val="28"/>
+          <w:szCs w:val="28"/>
+          <w:lang w:val="en-US"/>
+        </w:rPr>
+        <w:t>aliases</w:t>
+      </w:r>
+      <w:r>
+        <w:rPr>
+          <w:rFonts w:cstheme="minorHAnsi"/>
+          <w:sz w:val="28"/>
+          <w:szCs w:val="28"/>
+        </w:rPr>
+        <w:t>, если файла нет на машине, то его необходимо создать</w:t>
+      </w:r>
+    </w:p>
+    <w:p>
+      <w:pPr>
+        <w:rPr>
+          <w:rFonts w:cstheme="minorHAnsi"/>
+          <w:sz w:val="28"/>
+          <w:szCs w:val="28"/>
+        </w:rPr>
+      </w:pPr>
+      <w:r>
+        <w:rPr>
+          <w:rFonts w:cstheme="minorHAnsi"/>
+          <w:b/>
+          <w:bCs/>
+          <w:sz w:val="28"/>
+          <w:szCs w:val="28"/>
+          <w:lang w:val="en-US"/>
+        </w:rPr>
+        <w:t>!!!</w:t>
+      </w:r>
+      <w:r>
+        <w:rPr>
+          <w:rFonts w:cstheme="minorHAnsi"/>
+          <w:sz w:val="28"/>
+          <w:szCs w:val="28"/>
+          <w:lang w:val="en-US"/>
+        </w:rPr>
+        <w:t xml:space="preserve"> </w:t>
+      </w:r>
+      <w:proofErr w:type="spellStart"/>
+      <w:r>
+        <w:rPr>
+          <w:rFonts w:cstheme="minorHAnsi"/>
+          <w:b/>
+          <w:bCs/>
+          <w:sz w:val="28"/>
+          <w:szCs w:val="28"/>
+          <w:lang w:val="en-US"/>
+        </w:rPr>
+        <w:t>alisa</w:t>
+      </w:r>
+      <w:proofErr w:type="spellEnd"/>
+      <w:r>
+        <w:rPr>
+          <w:rFonts w:cstheme="minorHAnsi"/>
+          <w:sz w:val="28"/>
+          <w:szCs w:val="28"/>
+        </w:rPr>
+        <w:t>’</w:t>
+      </w:r>
+      <w:r>
+        <w:rPr>
+          <w:rFonts w:cstheme="minorHAnsi"/>
+          <w:sz w:val="28"/>
+          <w:szCs w:val="28"/>
+        </w:rPr>
+        <w:t>ы</w:t>
+      </w:r>
+      <w:r>
+        <w:rPr>
+          <w:rFonts w:cstheme="minorHAnsi"/>
+          <w:sz w:val="28"/>
+          <w:szCs w:val="28"/>
+        </w:rPr>
+        <w:t xml:space="preserve"> </w:t>
+      </w:r>
+      <w:r>
+        <w:rPr>
+          <w:rFonts w:cstheme="minorHAnsi"/>
+          <w:sz w:val="28"/>
+          <w:szCs w:val="28"/>
+        </w:rPr>
+        <w:t>могут состоять из нескольких строк</w:t>
+      </w:r>
+    </w:p>
+    <w:p>
+      <w:pPr>
+        <w:rPr>
+          <w:rFonts w:cstheme="minorHAnsi"/>
+          <w:sz w:val="28"/>
+          <w:szCs w:val="28"/>
+          <w:lang w:val="en-US"/>
+        </w:rPr>
+      </w:pPr>
+      <w:r>
+        <w:rPr>
+          <w:rFonts w:cstheme="minorHAnsi"/>
+          <w:b/>
+          <w:bCs/>
+          <w:sz w:val="28"/>
+          <w:szCs w:val="28"/>
+          <w:lang w:val="en-US"/>
+        </w:rPr>
+        <w:t>function</w:t>
+      </w:r>
+      <w:r>
+        <w:rPr>
+          <w:rFonts w:cstheme="minorHAnsi"/>
+          <w:sz w:val="28"/>
+          <w:szCs w:val="28"/>
+          <w:lang w:val="en-US"/>
+        </w:rPr>
+        <w:t xml:space="preserve"> </w:t>
+      </w:r>
+      <w:proofErr w:type="spellStart"/>
+      <w:r>
+        <w:rPr>
+          <w:rFonts w:cstheme="minorHAnsi"/>
+          <w:sz w:val="28"/>
+          <w:szCs w:val="28"/>
+          <w:lang w:val="en-US"/>
+        </w:rPr>
+        <w:t>functionName</w:t>
+      </w:r>
+      <w:proofErr w:type="spellEnd"/>
+      <w:r>
+        <w:rPr>
+          <w:rFonts w:cstheme="minorHAnsi"/>
+          <w:sz w:val="28"/>
+          <w:szCs w:val="28"/>
+          <w:lang w:val="en-US"/>
+        </w:rPr>
+        <w:t xml:space="preserve"> {</w:t>
+      </w:r>
+    </w:p>
+    <w:p>
+      <w:pPr>
+        <w:rPr>
+          <w:rFonts w:cstheme="minorHAnsi"/>
+          <w:sz w:val="28"/>
+          <w:szCs w:val="28"/>
+        </w:rPr>
+      </w:pPr>
+      <w:r>
+        <w:rPr>
+          <w:rFonts w:cstheme="minorHAnsi"/>
+          <w:sz w:val="28"/>
+          <w:szCs w:val="28"/>
+          <w:lang w:val="en-US"/>
+        </w:rPr>
+        <w:tab/>
+      </w:r>
+      <w:r>
+        <w:rPr>
+          <w:rFonts w:cstheme="minorHAnsi"/>
+          <w:sz w:val="28"/>
+          <w:szCs w:val="28"/>
+        </w:rPr>
+        <w:t>[</w:t>
+      </w:r>
+      <w:r>
+        <w:rPr>
+          <w:rFonts w:cstheme="minorHAnsi"/>
+          <w:sz w:val="28"/>
+          <w:szCs w:val="28"/>
+          <w:lang w:val="en-US"/>
+        </w:rPr>
+        <w:t>commands</w:t>
+      </w:r>
+      <w:r>
+        <w:rPr>
+          <w:rFonts w:cstheme="minorHAnsi"/>
+          <w:sz w:val="28"/>
+          <w:szCs w:val="28"/>
+        </w:rPr>
+        <w:t>]</w:t>
+      </w:r>
+    </w:p>
+    <w:p>
+      <w:pPr>
+        <w:rPr>
+          <w:rFonts w:cstheme="minorHAnsi"/>
+          <w:sz w:val="28"/>
+          <w:szCs w:val="28"/>
+        </w:rPr>
+      </w:pPr>
+      <w:r>
+        <w:rPr>
+          <w:rFonts w:cstheme="minorHAnsi"/>
+          <w:sz w:val="28"/>
+          <w:szCs w:val="28"/>
+        </w:rPr>
+        <w:t xml:space="preserve">} – </w:t>
+      </w:r>
+      <w:r>
+        <w:rPr>
+          <w:rFonts w:cstheme="minorHAnsi"/>
+          <w:sz w:val="28"/>
+          <w:szCs w:val="28"/>
+        </w:rPr>
+        <w:t xml:space="preserve">данный синтаксис позволяет создать </w:t>
+      </w:r>
+      <w:proofErr w:type="spellStart"/>
+      <w:r>
+        <w:rPr>
+          <w:rFonts w:cstheme="minorHAnsi"/>
+          <w:sz w:val="28"/>
+          <w:szCs w:val="28"/>
+        </w:rPr>
+        <w:t>кастомные</w:t>
+      </w:r>
+      <w:proofErr w:type="spellEnd"/>
+      <w:r>
+        <w:rPr>
+          <w:rFonts w:cstheme="minorHAnsi"/>
+          <w:sz w:val="28"/>
+          <w:szCs w:val="28"/>
+        </w:rPr>
+        <w:t xml:space="preserve"> функции (теоретически, они прописываются вместе с </w:t>
+      </w:r>
+      <w:r>
+        <w:rPr>
+          <w:rFonts w:cstheme="minorHAnsi"/>
+          <w:b/>
+          <w:bCs/>
+          <w:sz w:val="28"/>
+          <w:szCs w:val="28"/>
+          <w:lang w:val="en-US"/>
+        </w:rPr>
+        <w:t>alias</w:t>
+      </w:r>
+      <w:r>
+        <w:rPr>
+          <w:rFonts w:cstheme="minorHAnsi"/>
+          <w:sz w:val="28"/>
+          <w:szCs w:val="28"/>
+        </w:rPr>
+        <w:t>’</w:t>
+      </w:r>
+      <w:proofErr w:type="spellStart"/>
+      <w:r>
+        <w:rPr>
+          <w:rFonts w:cstheme="minorHAnsi"/>
+          <w:sz w:val="28"/>
+          <w:szCs w:val="28"/>
+        </w:rPr>
+        <w:t>ами</w:t>
+      </w:r>
+      <w:proofErr w:type="spellEnd"/>
+      <w:r>
+        <w:rPr>
+          <w:rFonts w:cstheme="minorHAnsi"/>
+          <w:sz w:val="28"/>
+          <w:szCs w:val="28"/>
+        </w:rPr>
+        <w:t xml:space="preserve"> в </w:t>
+      </w:r>
+      <w:r>
+        <w:rPr>
+          <w:rFonts w:cstheme="minorHAnsi"/>
+          <w:b/>
+          <w:bCs/>
+          <w:sz w:val="28"/>
+          <w:szCs w:val="28"/>
+        </w:rPr>
+        <w:t>.</w:t>
+      </w:r>
+      <w:r>
+        <w:rPr>
+          <w:rFonts w:cstheme="minorHAnsi"/>
+          <w:b/>
+          <w:bCs/>
+          <w:sz w:val="28"/>
+          <w:szCs w:val="28"/>
+          <w:lang w:val="en-US"/>
+        </w:rPr>
+        <w:t>bash</w:t>
+      </w:r>
+      <w:r>
+        <w:rPr>
+          <w:rFonts w:cstheme="minorHAnsi"/>
+          <w:b/>
+          <w:bCs/>
+          <w:sz w:val="28"/>
+          <w:szCs w:val="28"/>
+        </w:rPr>
+        <w:t>_</w:t>
+      </w:r>
+      <w:r>
+        <w:rPr>
+          <w:rFonts w:cstheme="minorHAnsi"/>
+          <w:b/>
+          <w:bCs/>
+          <w:sz w:val="28"/>
+          <w:szCs w:val="28"/>
+          <w:lang w:val="en-US"/>
+        </w:rPr>
+        <w:t>aliases</w:t>
+      </w:r>
+      <w:r>
+        <w:rPr>
+          <w:rFonts w:cstheme="minorHAnsi"/>
+          <w:sz w:val="28"/>
+          <w:szCs w:val="28"/>
+        </w:rPr>
+        <w:t>)</w:t>
       </w:r>
     </w:p>
     <w:p>
@@ -2579,6 +3641,7 @@
           <w:szCs w:val="28"/>
           <w:lang w:val="en-US"/>
         </w:rPr>
+        <w:lastRenderedPageBreak/>
         <w:t>pipelines</w:t>
       </w:r>
       <w:r>

</xml_diff>

<commit_message>
Added more commands to Linux handbook, wildcards started.
</commit_message>
<xml_diff>
--- a/Linux handbook.docx
+++ b/Linux handbook.docx
@@ -1283,56 +1283,43 @@
           <w:szCs w:val="28"/>
           <w:lang w:val="en-US"/>
         </w:rPr>
-        <w:t>echo</w:t>
-      </w:r>
-      <w:r>
-        <w:rPr>
-          <w:rFonts w:cstheme="minorHAnsi"/>
-          <w:b/>
-          <w:bCs/>
-          <w:sz w:val="28"/>
-          <w:szCs w:val="28"/>
-        </w:rPr>
-        <w:t xml:space="preserve"> &lt;</w:t>
+        <w:t>cd</w:t>
+      </w:r>
+      <w:r>
+        <w:rPr>
+          <w:rFonts w:cstheme="minorHAnsi"/>
+          <w:b/>
+          <w:bCs/>
+          <w:sz w:val="28"/>
+          <w:szCs w:val="28"/>
+        </w:rPr>
+        <w:t xml:space="preserve"> </w:t>
+      </w:r>
+      <w:r>
+        <w:rPr>
+          <w:rFonts w:cstheme="minorHAnsi"/>
+          <w:sz w:val="28"/>
+          <w:szCs w:val="28"/>
+        </w:rPr>
+        <w:t xml:space="preserve">– позволяет </w:t>
       </w:r>
       <w:proofErr w:type="spellStart"/>
       <w:r>
         <w:rPr>
           <w:rFonts w:cstheme="minorHAnsi"/>
-          <w:b/>
-          <w:bCs/>
-          <w:sz w:val="28"/>
-          <w:szCs w:val="28"/>
-          <w:lang w:val="en-US"/>
-        </w:rPr>
-        <w:t>textToEcho</w:t>
+          <w:sz w:val="28"/>
+          <w:szCs w:val="28"/>
+        </w:rPr>
+        <w:t>перемещатья</w:t>
       </w:r>
       <w:proofErr w:type="spellEnd"/>
       <w:r>
         <w:rPr>
           <w:rFonts w:cstheme="minorHAnsi"/>
-          <w:b/>
-          <w:bCs/>
-          <w:sz w:val="28"/>
-          <w:szCs w:val="28"/>
-        </w:rPr>
-        <w:t>&gt;</w:t>
-      </w:r>
-      <w:r>
-        <w:rPr>
-          <w:rFonts w:cstheme="minorHAnsi"/>
-          <w:sz w:val="28"/>
-          <w:szCs w:val="28"/>
-        </w:rPr>
-        <w:t xml:space="preserve"> - </w:t>
-      </w:r>
-      <w:r>
-        <w:rPr>
-          <w:rFonts w:cstheme="minorHAnsi"/>
-          <w:sz w:val="28"/>
-          <w:szCs w:val="28"/>
-        </w:rPr>
-        <w:t>выводит указанный текст на экран терминала</w:t>
+          <w:sz w:val="28"/>
+          <w:szCs w:val="28"/>
+        </w:rPr>
+        <w:t xml:space="preserve"> </w:t>
       </w:r>
     </w:p>
     <w:p>
@@ -1352,65 +1339,17 @@
           <w:szCs w:val="28"/>
           <w:lang w:val="en-US"/>
         </w:rPr>
-        <w:t>tee</w:t>
-      </w:r>
-      <w:r>
-        <w:rPr>
-          <w:rFonts w:cstheme="minorHAnsi"/>
-          <w:sz w:val="28"/>
-          <w:szCs w:val="28"/>
-        </w:rPr>
-        <w:t xml:space="preserve"> – </w:t>
-      </w:r>
-      <w:r>
-        <w:rPr>
-          <w:rFonts w:cstheme="minorHAnsi"/>
-          <w:sz w:val="28"/>
-          <w:szCs w:val="28"/>
-        </w:rPr>
-        <w:t xml:space="preserve">специфическая команда, используемая как Т перекресток для данных в пайпе. </w:t>
-      </w:r>
-      <w:r>
-        <w:rPr>
-          <w:rFonts w:cstheme="minorHAnsi"/>
-          <w:b/>
-          <w:bCs/>
-          <w:sz w:val="28"/>
-          <w:szCs w:val="28"/>
-          <w:lang w:val="en-US"/>
-        </w:rPr>
-        <w:t>function</w:t>
-      </w:r>
-      <w:r>
-        <w:rPr>
-          <w:rFonts w:cstheme="minorHAnsi"/>
-          <w:b/>
-          <w:bCs/>
-          <w:sz w:val="28"/>
-          <w:szCs w:val="28"/>
-        </w:rPr>
-        <w:t xml:space="preserve"> | </w:t>
-      </w:r>
-      <w:r>
-        <w:rPr>
-          <w:rFonts w:cstheme="minorHAnsi"/>
-          <w:b/>
-          <w:bCs/>
-          <w:sz w:val="28"/>
-          <w:szCs w:val="28"/>
-          <w:lang w:val="en-US"/>
-        </w:rPr>
-        <w:t>tee</w:t>
-      </w:r>
-      <w:r>
-        <w:rPr>
-          <w:rFonts w:cstheme="minorHAnsi"/>
-          <w:b/>
-          <w:bCs/>
-          <w:sz w:val="28"/>
-          <w:szCs w:val="28"/>
-        </w:rPr>
-        <w:t xml:space="preserve"> </w:t>
+        <w:t>echo</w:t>
+      </w:r>
+      <w:r>
+        <w:rPr>
+          <w:rFonts w:cstheme="minorHAnsi"/>
+          <w:b/>
+          <w:bCs/>
+          <w:sz w:val="28"/>
+          <w:szCs w:val="28"/>
+        </w:rPr>
+        <w:t xml:space="preserve"> &lt;</w:t>
       </w:r>
       <w:proofErr w:type="spellStart"/>
       <w:r>
@@ -1422,7 +1361,7 @@
           <w:szCs w:val="28"/>
           <w:lang w:val="en-US"/>
         </w:rPr>
-        <w:t>fileToSaveData</w:t>
+        <w:t>textToEcho</w:t>
       </w:r>
       <w:proofErr w:type="spellEnd"/>
       <w:r>
@@ -1433,177 +1372,23 @@
           <w:sz w:val="28"/>
           <w:szCs w:val="28"/>
         </w:rPr>
-        <w:t xml:space="preserve"> | </w:t>
-      </w:r>
-      <w:proofErr w:type="spellStart"/>
-      <w:r>
-        <w:rPr>
-          <w:rFonts w:cstheme="minorHAnsi"/>
-          <w:b/>
-          <w:bCs/>
-          <w:sz w:val="28"/>
-          <w:szCs w:val="28"/>
-          <w:lang w:val="en-US"/>
-        </w:rPr>
-        <w:t>nextFunctionToWorkWithData</w:t>
-      </w:r>
-      <w:proofErr w:type="spellEnd"/>
-      <w:r>
-        <w:rPr>
-          <w:rFonts w:cstheme="minorHAnsi"/>
-          <w:sz w:val="28"/>
-          <w:szCs w:val="28"/>
-        </w:rPr>
-        <w:t xml:space="preserve"> – пример работы </w:t>
-      </w:r>
-      <w:r>
-        <w:rPr>
-          <w:rFonts w:cstheme="minorHAnsi"/>
-          <w:b/>
-          <w:bCs/>
-          <w:sz w:val="28"/>
-          <w:szCs w:val="28"/>
-          <w:lang w:val="en-US"/>
-        </w:rPr>
-        <w:t>tee</w:t>
-      </w:r>
-      <w:r>
-        <w:rPr>
-          <w:rFonts w:cstheme="minorHAnsi"/>
-          <w:sz w:val="28"/>
-          <w:szCs w:val="28"/>
-        </w:rPr>
-        <w:t>. Получив</w:t>
-      </w:r>
-      <w:r>
-        <w:rPr>
-          <w:rFonts w:cstheme="minorHAnsi"/>
-          <w:sz w:val="28"/>
-          <w:szCs w:val="28"/>
-        </w:rPr>
-        <w:t xml:space="preserve"> </w:t>
-      </w:r>
-      <w:r>
-        <w:rPr>
-          <w:rFonts w:cstheme="minorHAnsi"/>
-          <w:sz w:val="28"/>
-          <w:szCs w:val="28"/>
-        </w:rPr>
-        <w:t>данные</w:t>
-      </w:r>
-      <w:r>
-        <w:rPr>
-          <w:rFonts w:cstheme="minorHAnsi"/>
-          <w:sz w:val="28"/>
-          <w:szCs w:val="28"/>
-        </w:rPr>
-        <w:t xml:space="preserve"> </w:t>
-      </w:r>
-      <w:r>
-        <w:rPr>
-          <w:rFonts w:cstheme="minorHAnsi"/>
-          <w:sz w:val="28"/>
-          <w:szCs w:val="28"/>
-        </w:rPr>
-        <w:t>из</w:t>
-      </w:r>
-      <w:r>
-        <w:rPr>
-          <w:rFonts w:cstheme="minorHAnsi"/>
-          <w:sz w:val="28"/>
-          <w:szCs w:val="28"/>
-        </w:rPr>
-        <w:t xml:space="preserve"> </w:t>
-      </w:r>
-      <w:proofErr w:type="spellStart"/>
-      <w:r>
-        <w:rPr>
-          <w:rFonts w:cstheme="minorHAnsi"/>
-          <w:b/>
-          <w:bCs/>
-          <w:sz w:val="28"/>
-          <w:szCs w:val="28"/>
-          <w:lang w:val="en-US"/>
-        </w:rPr>
-        <w:t>dataOutput</w:t>
-      </w:r>
-      <w:proofErr w:type="spellEnd"/>
-      <w:r>
-        <w:rPr>
-          <w:rFonts w:cstheme="minorHAnsi"/>
-          <w:b/>
-          <w:bCs/>
-          <w:sz w:val="28"/>
-          <w:szCs w:val="28"/>
-        </w:rPr>
-        <w:t xml:space="preserve"> </w:t>
-      </w:r>
-      <w:r>
-        <w:rPr>
-          <w:rFonts w:cstheme="minorHAnsi"/>
-          <w:b/>
-          <w:bCs/>
-          <w:sz w:val="28"/>
-          <w:szCs w:val="28"/>
-          <w:lang w:val="en-US"/>
-        </w:rPr>
-        <w:t>function</w:t>
-      </w:r>
-      <w:r>
-        <w:rPr>
-          <w:rFonts w:cstheme="minorHAnsi"/>
-          <w:sz w:val="28"/>
-          <w:szCs w:val="28"/>
-        </w:rPr>
-        <w:t>’</w:t>
-      </w:r>
-      <w:r>
-        <w:rPr>
-          <w:rFonts w:cstheme="minorHAnsi"/>
-          <w:sz w:val="28"/>
-          <w:szCs w:val="28"/>
-          <w:lang w:val="en-US"/>
-        </w:rPr>
-        <w:t>a</w:t>
-      </w:r>
-      <w:r>
-        <w:rPr>
-          <w:rFonts w:cstheme="minorHAnsi"/>
-          <w:sz w:val="28"/>
-          <w:szCs w:val="28"/>
-        </w:rPr>
-        <w:t xml:space="preserve"> </w:t>
-      </w:r>
-      <w:proofErr w:type="gramStart"/>
-      <w:r>
-        <w:rPr>
-          <w:rFonts w:cstheme="minorHAnsi"/>
-          <w:b/>
-          <w:bCs/>
-          <w:sz w:val="28"/>
-          <w:szCs w:val="28"/>
-          <w:lang w:val="en-US"/>
-        </w:rPr>
-        <w:t>tee</w:t>
-      </w:r>
-      <w:proofErr w:type="gramEnd"/>
-      <w:r>
-        <w:rPr>
-          <w:rFonts w:cstheme="minorHAnsi"/>
-          <w:b/>
-          <w:bCs/>
-          <w:sz w:val="28"/>
-          <w:szCs w:val="28"/>
-        </w:rPr>
-        <w:t xml:space="preserve"> </w:t>
-      </w:r>
-      <w:r>
-        <w:rPr>
-          <w:rFonts w:cstheme="minorHAnsi"/>
-          <w:sz w:val="28"/>
-          <w:szCs w:val="28"/>
-        </w:rPr>
-        <w:t>сохранит их в файл и передаст далее на вход следующей функции</w:t>
+        <w:t>&gt;</w:t>
+      </w:r>
+      <w:r>
+        <w:rPr>
+          <w:rFonts w:cstheme="minorHAnsi"/>
+          <w:sz w:val="28"/>
+          <w:szCs w:val="28"/>
+        </w:rPr>
+        <w:t xml:space="preserve"> - </w:t>
+      </w:r>
+      <w:r>
+        <w:rPr>
+          <w:rFonts w:cstheme="minorHAnsi"/>
+          <w:sz w:val="28"/>
+          <w:szCs w:val="28"/>
+        </w:rPr>
+        <w:t>выводит указанный текст на экран терминала</w:t>
       </w:r>
     </w:p>
     <w:p>
@@ -1623,7 +1408,7 @@
           <w:szCs w:val="28"/>
           <w:lang w:val="en-US"/>
         </w:rPr>
-        <w:t>history</w:t>
+        <w:t>file</w:t>
       </w:r>
       <w:r>
         <w:rPr>
@@ -1639,7 +1424,52 @@
           <w:sz w:val="28"/>
           <w:szCs w:val="28"/>
         </w:rPr>
-        <w:t>выводит историю использованных команд для данного окна терминала</w:t>
+        <w:t xml:space="preserve">отображает инфо содержащееся в </w:t>
+      </w:r>
+      <w:r>
+        <w:rPr>
+          <w:rFonts w:cstheme="minorHAnsi"/>
+          <w:b/>
+          <w:bCs/>
+          <w:sz w:val="28"/>
+          <w:szCs w:val="28"/>
+          <w:lang w:val="en-US"/>
+        </w:rPr>
+        <w:t>header</w:t>
+      </w:r>
+      <w:r>
+        <w:rPr>
+          <w:rFonts w:cstheme="minorHAnsi"/>
+          <w:sz w:val="28"/>
+          <w:szCs w:val="28"/>
+        </w:rPr>
+        <w:t>’</w:t>
+      </w:r>
+      <w:r>
+        <w:rPr>
+          <w:rFonts w:cstheme="minorHAnsi"/>
+          <w:sz w:val="28"/>
+          <w:szCs w:val="28"/>
+        </w:rPr>
+        <w:t xml:space="preserve">е файла (тип файла </w:t>
+      </w:r>
+      <w:r>
+        <w:rPr>
+          <w:rFonts w:cstheme="minorHAnsi"/>
+          <w:b/>
+          <w:bCs/>
+          <w:sz w:val="28"/>
+          <w:szCs w:val="28"/>
+        </w:rPr>
+        <w:t>ВНЕ ЗАВИСИМОСТИ ОТ ТОГО ЧТО УКАЗАНО В НАЗВАНИИ</w:t>
+      </w:r>
+      <w:r>
+        <w:rPr>
+          <w:rFonts w:cstheme="minorHAnsi"/>
+          <w:sz w:val="28"/>
+          <w:szCs w:val="28"/>
+        </w:rPr>
+        <w:t>)</w:t>
       </w:r>
     </w:p>
     <w:p>
@@ -1650,37 +1480,61 @@
           <w:szCs w:val="28"/>
         </w:rPr>
       </w:pPr>
-      <w:r>
-        <w:rPr>
-          <w:rFonts w:cstheme="minorHAnsi"/>
-          <w:b/>
-          <w:bCs/>
-          <w:sz w:val="28"/>
-          <w:szCs w:val="28"/>
-          <w:lang w:val="en-US"/>
-        </w:rPr>
-        <w:t>history</w:t>
-      </w:r>
-      <w:r>
-        <w:rPr>
-          <w:rFonts w:cstheme="minorHAnsi"/>
-          <w:b/>
-          <w:bCs/>
-          <w:sz w:val="28"/>
-          <w:szCs w:val="28"/>
-        </w:rPr>
-        <w:t xml:space="preserve"> -</w:t>
-      </w:r>
-      <w:r>
-        <w:rPr>
-          <w:rFonts w:cstheme="minorHAnsi"/>
-          <w:b/>
-          <w:bCs/>
-          <w:sz w:val="28"/>
-          <w:szCs w:val="28"/>
-          <w:lang w:val="en-US"/>
-        </w:rPr>
-        <w:t>c</w:t>
+      <w:proofErr w:type="spellStart"/>
+      <w:r>
+        <w:rPr>
+          <w:rFonts w:cstheme="minorHAnsi"/>
+          <w:b/>
+          <w:bCs/>
+          <w:sz w:val="28"/>
+          <w:szCs w:val="28"/>
+          <w:lang w:val="en-US"/>
+        </w:rPr>
+        <w:t>mkdir</w:t>
+      </w:r>
+      <w:proofErr w:type="spellEnd"/>
+      <w:r>
+        <w:rPr>
+          <w:rFonts w:cstheme="minorHAnsi"/>
+          <w:b/>
+          <w:bCs/>
+          <w:sz w:val="28"/>
+          <w:szCs w:val="28"/>
+        </w:rPr>
+        <w:t xml:space="preserve"> </w:t>
+      </w:r>
+      <w:r>
+        <w:rPr>
+          <w:rFonts w:cstheme="minorHAnsi"/>
+          <w:b/>
+          <w:bCs/>
+          <w:sz w:val="28"/>
+          <w:szCs w:val="28"/>
+        </w:rPr>
+        <w:t>&lt;</w:t>
+      </w:r>
+      <w:proofErr w:type="spellStart"/>
+      <w:r>
+        <w:rPr>
+          <w:rFonts w:cstheme="minorHAnsi"/>
+          <w:b/>
+          <w:bCs/>
+          <w:sz w:val="28"/>
+          <w:szCs w:val="28"/>
+          <w:lang w:val="en-US"/>
+        </w:rPr>
+        <w:t>directoryName</w:t>
+      </w:r>
+      <w:proofErr w:type="spellEnd"/>
+      <w:r>
+        <w:rPr>
+          <w:rFonts w:cstheme="minorHAnsi"/>
+          <w:b/>
+          <w:bCs/>
+          <w:sz w:val="28"/>
+          <w:szCs w:val="28"/>
+        </w:rPr>
+        <w:t>&gt;</w:t>
       </w:r>
       <w:r>
         <w:rPr>
@@ -1696,7 +1550,23 @@
           <w:sz w:val="28"/>
           <w:szCs w:val="28"/>
         </w:rPr>
-        <w:t>стирает историю команд</w:t>
+        <w:t>создание</w:t>
+      </w:r>
+      <w:r>
+        <w:rPr>
+          <w:rFonts w:cstheme="minorHAnsi"/>
+          <w:sz w:val="28"/>
+          <w:szCs w:val="28"/>
+        </w:rPr>
+        <w:t xml:space="preserve"> </w:t>
+      </w:r>
+      <w:r>
+        <w:rPr>
+          <w:rFonts w:cstheme="minorHAnsi"/>
+          <w:sz w:val="28"/>
+          <w:szCs w:val="28"/>
+        </w:rPr>
+        <w:t>папки</w:t>
       </w:r>
     </w:p>
     <w:p>
@@ -1707,56 +1577,50 @@
           <w:szCs w:val="28"/>
         </w:rPr>
       </w:pPr>
-      <w:proofErr w:type="gramStart"/>
-      <w:r>
-        <w:rPr>
-          <w:rFonts w:cstheme="minorHAnsi"/>
-          <w:b/>
-          <w:bCs/>
-          <w:sz w:val="28"/>
-          <w:szCs w:val="28"/>
-        </w:rPr>
-        <w:t>!&lt;</w:t>
-      </w:r>
       <w:proofErr w:type="spellStart"/>
-      <w:proofErr w:type="gramEnd"/>
-      <w:r>
-        <w:rPr>
-          <w:rFonts w:cstheme="minorHAnsi"/>
-          <w:b/>
-          <w:bCs/>
-          <w:sz w:val="28"/>
-          <w:szCs w:val="28"/>
-          <w:lang w:val="en-US"/>
-        </w:rPr>
-        <w:t>numberOfComandInHistory</w:t>
+      <w:r>
+        <w:rPr>
+          <w:rFonts w:cstheme="minorHAnsi"/>
+          <w:b/>
+          <w:bCs/>
+          <w:sz w:val="28"/>
+          <w:szCs w:val="28"/>
+          <w:lang w:val="en-US"/>
+        </w:rPr>
+        <w:t>pwd</w:t>
       </w:r>
       <w:proofErr w:type="spellEnd"/>
       <w:r>
         <w:rPr>
           <w:rFonts w:cstheme="minorHAnsi"/>
-          <w:b/>
-          <w:bCs/>
-          <w:sz w:val="28"/>
-          <w:szCs w:val="28"/>
-        </w:rPr>
-        <w:t xml:space="preserve">&gt; </w:t>
-      </w:r>
-      <w:r>
-        <w:rPr>
-          <w:rFonts w:cstheme="minorHAnsi"/>
-          <w:sz w:val="28"/>
-          <w:szCs w:val="28"/>
-        </w:rPr>
-        <w:t xml:space="preserve">- </w:t>
-      </w:r>
-      <w:r>
-        <w:rPr>
-          <w:rFonts w:cstheme="minorHAnsi"/>
-          <w:sz w:val="28"/>
-          <w:szCs w:val="28"/>
-        </w:rPr>
-        <w:t>повторит команду с указанным номером из истории</w:t>
+          <w:sz w:val="28"/>
+          <w:szCs w:val="28"/>
+        </w:rPr>
+        <w:t xml:space="preserve"> – </w:t>
+      </w:r>
+      <w:r>
+        <w:rPr>
+          <w:rFonts w:cstheme="minorHAnsi"/>
+          <w:sz w:val="28"/>
+          <w:szCs w:val="28"/>
+        </w:rPr>
+        <w:t>выводит</w:t>
+      </w:r>
+      <w:r>
+        <w:rPr>
+          <w:rFonts w:cstheme="minorHAnsi"/>
+          <w:sz w:val="28"/>
+          <w:szCs w:val="28"/>
+        </w:rPr>
+        <w:t xml:space="preserve"> </w:t>
+      </w:r>
+      <w:r>
+        <w:rPr>
+          <w:rFonts w:cstheme="minorHAnsi"/>
+          <w:sz w:val="28"/>
+          <w:szCs w:val="28"/>
+        </w:rPr>
+        <w:t>абсолютный путь к текущей директории</w:t>
       </w:r>
     </w:p>
     <w:p>
@@ -1767,6 +1631,227 @@
           <w:szCs w:val="28"/>
         </w:rPr>
       </w:pPr>
+      <w:r>
+        <w:rPr>
+          <w:rFonts w:cstheme="minorHAnsi"/>
+          <w:b/>
+          <w:bCs/>
+          <w:sz w:val="28"/>
+          <w:szCs w:val="28"/>
+          <w:lang w:val="en-US"/>
+        </w:rPr>
+        <w:t>tee</w:t>
+      </w:r>
+      <w:r>
+        <w:rPr>
+          <w:rFonts w:cstheme="minorHAnsi"/>
+          <w:sz w:val="28"/>
+          <w:szCs w:val="28"/>
+        </w:rPr>
+        <w:t xml:space="preserve"> – </w:t>
+      </w:r>
+      <w:r>
+        <w:rPr>
+          <w:rFonts w:cstheme="minorHAnsi"/>
+          <w:sz w:val="28"/>
+          <w:szCs w:val="28"/>
+        </w:rPr>
+        <w:t>специфическая</w:t>
+      </w:r>
+      <w:r>
+        <w:rPr>
+          <w:rFonts w:cstheme="minorHAnsi"/>
+          <w:sz w:val="28"/>
+          <w:szCs w:val="28"/>
+        </w:rPr>
+        <w:t xml:space="preserve"> </w:t>
+      </w:r>
+      <w:r>
+        <w:rPr>
+          <w:rFonts w:cstheme="minorHAnsi"/>
+          <w:sz w:val="28"/>
+          <w:szCs w:val="28"/>
+        </w:rPr>
+        <w:t>команда</w:t>
+      </w:r>
+      <w:r>
+        <w:rPr>
+          <w:rFonts w:cstheme="minorHAnsi"/>
+          <w:sz w:val="28"/>
+          <w:szCs w:val="28"/>
+        </w:rPr>
+        <w:t xml:space="preserve">, </w:t>
+      </w:r>
+      <w:r>
+        <w:rPr>
+          <w:rFonts w:cstheme="minorHAnsi"/>
+          <w:sz w:val="28"/>
+          <w:szCs w:val="28"/>
+        </w:rPr>
+        <w:t>используемая</w:t>
+      </w:r>
+      <w:r>
+        <w:rPr>
+          <w:rFonts w:cstheme="minorHAnsi"/>
+          <w:sz w:val="28"/>
+          <w:szCs w:val="28"/>
+        </w:rPr>
+        <w:t xml:space="preserve"> </w:t>
+      </w:r>
+      <w:r>
+        <w:rPr>
+          <w:rFonts w:cstheme="minorHAnsi"/>
+          <w:sz w:val="28"/>
+          <w:szCs w:val="28"/>
+        </w:rPr>
+        <w:t>как</w:t>
+      </w:r>
+      <w:r>
+        <w:rPr>
+          <w:rFonts w:cstheme="minorHAnsi"/>
+          <w:sz w:val="28"/>
+          <w:szCs w:val="28"/>
+        </w:rPr>
+        <w:t xml:space="preserve"> </w:t>
+      </w:r>
+      <w:r>
+        <w:rPr>
+          <w:rFonts w:cstheme="minorHAnsi"/>
+          <w:sz w:val="28"/>
+          <w:szCs w:val="28"/>
+        </w:rPr>
+        <w:t>Т</w:t>
+      </w:r>
+      <w:r>
+        <w:rPr>
+          <w:rFonts w:cstheme="minorHAnsi"/>
+          <w:sz w:val="28"/>
+          <w:szCs w:val="28"/>
+        </w:rPr>
+        <w:t xml:space="preserve"> </w:t>
+      </w:r>
+      <w:r>
+        <w:rPr>
+          <w:rFonts w:cstheme="minorHAnsi"/>
+          <w:sz w:val="28"/>
+          <w:szCs w:val="28"/>
+        </w:rPr>
+        <w:t>перекресток</w:t>
+      </w:r>
+      <w:r>
+        <w:rPr>
+          <w:rFonts w:cstheme="minorHAnsi"/>
+          <w:sz w:val="28"/>
+          <w:szCs w:val="28"/>
+        </w:rPr>
+        <w:t xml:space="preserve"> </w:t>
+      </w:r>
+      <w:r>
+        <w:rPr>
+          <w:rFonts w:cstheme="minorHAnsi"/>
+          <w:sz w:val="28"/>
+          <w:szCs w:val="28"/>
+        </w:rPr>
+        <w:t>для</w:t>
+      </w:r>
+      <w:r>
+        <w:rPr>
+          <w:rFonts w:cstheme="minorHAnsi"/>
+          <w:sz w:val="28"/>
+          <w:szCs w:val="28"/>
+        </w:rPr>
+        <w:t xml:space="preserve"> </w:t>
+      </w:r>
+      <w:r>
+        <w:rPr>
+          <w:rFonts w:cstheme="minorHAnsi"/>
+          <w:sz w:val="28"/>
+          <w:szCs w:val="28"/>
+        </w:rPr>
+        <w:t>данных</w:t>
+      </w:r>
+      <w:r>
+        <w:rPr>
+          <w:rFonts w:cstheme="minorHAnsi"/>
+          <w:sz w:val="28"/>
+          <w:szCs w:val="28"/>
+        </w:rPr>
+        <w:t xml:space="preserve"> </w:t>
+      </w:r>
+      <w:r>
+        <w:rPr>
+          <w:rFonts w:cstheme="minorHAnsi"/>
+          <w:sz w:val="28"/>
+          <w:szCs w:val="28"/>
+        </w:rPr>
+        <w:t>в</w:t>
+      </w:r>
+      <w:r>
+        <w:rPr>
+          <w:rFonts w:cstheme="minorHAnsi"/>
+          <w:sz w:val="28"/>
+          <w:szCs w:val="28"/>
+        </w:rPr>
+        <w:t xml:space="preserve"> </w:t>
+      </w:r>
+      <w:r>
+        <w:rPr>
+          <w:rFonts w:cstheme="minorHAnsi"/>
+          <w:sz w:val="28"/>
+          <w:szCs w:val="28"/>
+        </w:rPr>
+        <w:t>пайпе</w:t>
+      </w:r>
+      <w:r>
+        <w:rPr>
+          <w:rFonts w:cstheme="minorHAnsi"/>
+          <w:sz w:val="28"/>
+          <w:szCs w:val="28"/>
+        </w:rPr>
+        <w:t xml:space="preserve">. </w:t>
+      </w:r>
+      <w:r>
+        <w:rPr>
+          <w:rFonts w:cstheme="minorHAnsi"/>
+          <w:b/>
+          <w:bCs/>
+          <w:sz w:val="28"/>
+          <w:szCs w:val="28"/>
+          <w:lang w:val="en-US"/>
+        </w:rPr>
+        <w:t>function</w:t>
+      </w:r>
+      <w:r>
+        <w:rPr>
+          <w:rFonts w:cstheme="minorHAnsi"/>
+          <w:b/>
+          <w:bCs/>
+          <w:sz w:val="28"/>
+          <w:szCs w:val="28"/>
+        </w:rPr>
+        <w:t xml:space="preserve"> | </w:t>
+      </w:r>
+      <w:r>
+        <w:rPr>
+          <w:rFonts w:cstheme="minorHAnsi"/>
+          <w:b/>
+          <w:bCs/>
+          <w:sz w:val="28"/>
+          <w:szCs w:val="28"/>
+          <w:lang w:val="en-US"/>
+        </w:rPr>
+        <w:t>tee</w:t>
+      </w:r>
+      <w:r>
+        <w:rPr>
+          <w:rFonts w:cstheme="minorHAnsi"/>
+          <w:b/>
+          <w:bCs/>
+          <w:sz w:val="28"/>
+          <w:szCs w:val="28"/>
+        </w:rPr>
+        <w:t xml:space="preserve"> </w:t>
+      </w:r>
       <w:proofErr w:type="spellStart"/>
       <w:r>
         <w:rPr>
@@ -1777,7 +1862,402 @@
           <w:szCs w:val="28"/>
           <w:lang w:val="en-US"/>
         </w:rPr>
+        <w:t>fileToSaveData</w:t>
+      </w:r>
+      <w:proofErr w:type="spellEnd"/>
+      <w:r>
+        <w:rPr>
+          <w:rFonts w:cstheme="minorHAnsi"/>
+          <w:b/>
+          <w:bCs/>
+          <w:sz w:val="28"/>
+          <w:szCs w:val="28"/>
+        </w:rPr>
+        <w:t xml:space="preserve"> | </w:t>
+      </w:r>
+      <w:proofErr w:type="spellStart"/>
+      <w:r>
+        <w:rPr>
+          <w:rFonts w:cstheme="minorHAnsi"/>
+          <w:b/>
+          <w:bCs/>
+          <w:sz w:val="28"/>
+          <w:szCs w:val="28"/>
+          <w:lang w:val="en-US"/>
+        </w:rPr>
+        <w:t>nextFunctionToWorkWithData</w:t>
+      </w:r>
+      <w:proofErr w:type="spellEnd"/>
+      <w:r>
+        <w:rPr>
+          <w:rFonts w:cstheme="minorHAnsi"/>
+          <w:sz w:val="28"/>
+          <w:szCs w:val="28"/>
+        </w:rPr>
+        <w:t xml:space="preserve"> – </w:t>
+      </w:r>
+      <w:r>
+        <w:rPr>
+          <w:rFonts w:cstheme="minorHAnsi"/>
+          <w:sz w:val="28"/>
+          <w:szCs w:val="28"/>
+        </w:rPr>
+        <w:t>пример</w:t>
+      </w:r>
+      <w:r>
+        <w:rPr>
+          <w:rFonts w:cstheme="minorHAnsi"/>
+          <w:sz w:val="28"/>
+          <w:szCs w:val="28"/>
+        </w:rPr>
+        <w:t xml:space="preserve"> </w:t>
+      </w:r>
+      <w:r>
+        <w:rPr>
+          <w:rFonts w:cstheme="minorHAnsi"/>
+          <w:sz w:val="28"/>
+          <w:szCs w:val="28"/>
+        </w:rPr>
+        <w:t>работы</w:t>
+      </w:r>
+      <w:r>
+        <w:rPr>
+          <w:rFonts w:cstheme="minorHAnsi"/>
+          <w:sz w:val="28"/>
+          <w:szCs w:val="28"/>
+        </w:rPr>
+        <w:t xml:space="preserve"> </w:t>
+      </w:r>
+      <w:r>
+        <w:rPr>
+          <w:rFonts w:cstheme="minorHAnsi"/>
+          <w:b/>
+          <w:bCs/>
+          <w:sz w:val="28"/>
+          <w:szCs w:val="28"/>
+          <w:lang w:val="en-US"/>
+        </w:rPr>
+        <w:t>tee</w:t>
+      </w:r>
+      <w:r>
+        <w:rPr>
+          <w:rFonts w:cstheme="minorHAnsi"/>
+          <w:sz w:val="28"/>
+          <w:szCs w:val="28"/>
+        </w:rPr>
+        <w:t xml:space="preserve">. </w:t>
+      </w:r>
+      <w:r>
+        <w:rPr>
+          <w:rFonts w:cstheme="minorHAnsi"/>
+          <w:sz w:val="28"/>
+          <w:szCs w:val="28"/>
+        </w:rPr>
+        <w:t>Получив</w:t>
+      </w:r>
+      <w:r>
+        <w:rPr>
+          <w:rFonts w:cstheme="minorHAnsi"/>
+          <w:sz w:val="28"/>
+          <w:szCs w:val="28"/>
+        </w:rPr>
+        <w:t xml:space="preserve"> </w:t>
+      </w:r>
+      <w:r>
+        <w:rPr>
+          <w:rFonts w:cstheme="minorHAnsi"/>
+          <w:sz w:val="28"/>
+          <w:szCs w:val="28"/>
+        </w:rPr>
+        <w:t>данные</w:t>
+      </w:r>
+      <w:r>
+        <w:rPr>
+          <w:rFonts w:cstheme="minorHAnsi"/>
+          <w:sz w:val="28"/>
+          <w:szCs w:val="28"/>
+        </w:rPr>
+        <w:t xml:space="preserve"> </w:t>
+      </w:r>
+      <w:r>
+        <w:rPr>
+          <w:rFonts w:cstheme="minorHAnsi"/>
+          <w:sz w:val="28"/>
+          <w:szCs w:val="28"/>
+        </w:rPr>
+        <w:t>из</w:t>
+      </w:r>
+      <w:r>
+        <w:rPr>
+          <w:rFonts w:cstheme="minorHAnsi"/>
+          <w:sz w:val="28"/>
+          <w:szCs w:val="28"/>
+        </w:rPr>
+        <w:t xml:space="preserve"> </w:t>
+      </w:r>
+      <w:proofErr w:type="spellStart"/>
+      <w:r>
+        <w:rPr>
+          <w:rFonts w:cstheme="minorHAnsi"/>
+          <w:b/>
+          <w:bCs/>
+          <w:sz w:val="28"/>
+          <w:szCs w:val="28"/>
+          <w:lang w:val="en-US"/>
+        </w:rPr>
+        <w:t>dataOutput</w:t>
+      </w:r>
+      <w:proofErr w:type="spellEnd"/>
+      <w:r>
+        <w:rPr>
+          <w:rFonts w:cstheme="minorHAnsi"/>
+          <w:b/>
+          <w:bCs/>
+          <w:sz w:val="28"/>
+          <w:szCs w:val="28"/>
+        </w:rPr>
+        <w:t xml:space="preserve"> </w:t>
+      </w:r>
+      <w:r>
+        <w:rPr>
+          <w:rFonts w:cstheme="minorHAnsi"/>
+          <w:b/>
+          <w:bCs/>
+          <w:sz w:val="28"/>
+          <w:szCs w:val="28"/>
+          <w:lang w:val="en-US"/>
+        </w:rPr>
+        <w:t>function</w:t>
+      </w:r>
+      <w:r>
+        <w:rPr>
+          <w:rFonts w:cstheme="minorHAnsi"/>
+          <w:sz w:val="28"/>
+          <w:szCs w:val="28"/>
+        </w:rPr>
+        <w:t>’</w:t>
+      </w:r>
+      <w:r>
+        <w:rPr>
+          <w:rFonts w:cstheme="minorHAnsi"/>
+          <w:sz w:val="28"/>
+          <w:szCs w:val="28"/>
+          <w:lang w:val="en-US"/>
+        </w:rPr>
+        <w:t>a</w:t>
+      </w:r>
+      <w:r>
+        <w:rPr>
+          <w:rFonts w:cstheme="minorHAnsi"/>
+          <w:sz w:val="28"/>
+          <w:szCs w:val="28"/>
+        </w:rPr>
+        <w:t xml:space="preserve"> </w:t>
+      </w:r>
+      <w:proofErr w:type="gramStart"/>
+      <w:r>
+        <w:rPr>
+          <w:rFonts w:cstheme="minorHAnsi"/>
+          <w:b/>
+          <w:bCs/>
+          <w:sz w:val="28"/>
+          <w:szCs w:val="28"/>
+          <w:lang w:val="en-US"/>
+        </w:rPr>
+        <w:t>tee</w:t>
+      </w:r>
+      <w:proofErr w:type="gramEnd"/>
+      <w:r>
+        <w:rPr>
+          <w:rFonts w:cstheme="minorHAnsi"/>
+          <w:b/>
+          <w:bCs/>
+          <w:sz w:val="28"/>
+          <w:szCs w:val="28"/>
+        </w:rPr>
+        <w:t xml:space="preserve"> </w:t>
+      </w:r>
+      <w:r>
+        <w:rPr>
+          <w:rFonts w:cstheme="minorHAnsi"/>
+          <w:sz w:val="28"/>
+          <w:szCs w:val="28"/>
+        </w:rPr>
+        <w:t>сохранит их в файл и передаст далее на вход следующей функции</w:t>
+      </w:r>
+    </w:p>
+    <w:p>
+      <w:pPr>
+        <w:rPr>
+          <w:rFonts w:cstheme="minorHAnsi"/>
+          <w:sz w:val="28"/>
+          <w:szCs w:val="28"/>
+        </w:rPr>
+      </w:pPr>
+      <w:r>
+        <w:rPr>
+          <w:rFonts w:cstheme="minorHAnsi"/>
+          <w:b/>
+          <w:bCs/>
+          <w:sz w:val="28"/>
+          <w:szCs w:val="28"/>
+          <w:lang w:val="en-US"/>
+        </w:rPr>
+        <w:t>history</w:t>
+      </w:r>
+      <w:r>
+        <w:rPr>
+          <w:rFonts w:cstheme="minorHAnsi"/>
+          <w:sz w:val="28"/>
+          <w:szCs w:val="28"/>
+        </w:rPr>
+        <w:t xml:space="preserve"> – </w:t>
+      </w:r>
+      <w:r>
+        <w:rPr>
+          <w:rFonts w:cstheme="minorHAnsi"/>
+          <w:sz w:val="28"/>
+          <w:szCs w:val="28"/>
+        </w:rPr>
+        <w:t>выводит историю использованных команд для данного окна терминала</w:t>
+      </w:r>
+    </w:p>
+    <w:p>
+      <w:pPr>
+        <w:rPr>
+          <w:rFonts w:cstheme="minorHAnsi"/>
+          <w:sz w:val="28"/>
+          <w:szCs w:val="28"/>
+        </w:rPr>
+      </w:pPr>
+      <w:r>
+        <w:rPr>
+          <w:rFonts w:cstheme="minorHAnsi"/>
+          <w:b/>
+          <w:bCs/>
+          <w:sz w:val="28"/>
+          <w:szCs w:val="28"/>
+          <w:lang w:val="en-US"/>
+        </w:rPr>
         <w:lastRenderedPageBreak/>
+        <w:t>history</w:t>
+      </w:r>
+      <w:r>
+        <w:rPr>
+          <w:rFonts w:cstheme="minorHAnsi"/>
+          <w:b/>
+          <w:bCs/>
+          <w:sz w:val="28"/>
+          <w:szCs w:val="28"/>
+        </w:rPr>
+        <w:t xml:space="preserve"> -</w:t>
+      </w:r>
+      <w:r>
+        <w:rPr>
+          <w:rFonts w:cstheme="minorHAnsi"/>
+          <w:b/>
+          <w:bCs/>
+          <w:sz w:val="28"/>
+          <w:szCs w:val="28"/>
+          <w:lang w:val="en-US"/>
+        </w:rPr>
+        <w:t>c</w:t>
+      </w:r>
+      <w:r>
+        <w:rPr>
+          <w:rFonts w:cstheme="minorHAnsi"/>
+          <w:sz w:val="28"/>
+          <w:szCs w:val="28"/>
+        </w:rPr>
+        <w:t xml:space="preserve"> – </w:t>
+      </w:r>
+      <w:r>
+        <w:rPr>
+          <w:rFonts w:cstheme="minorHAnsi"/>
+          <w:sz w:val="28"/>
+          <w:szCs w:val="28"/>
+        </w:rPr>
+        <w:t>стирает историю команд</w:t>
+      </w:r>
+    </w:p>
+    <w:p>
+      <w:pPr>
+        <w:rPr>
+          <w:rFonts w:cstheme="minorHAnsi"/>
+          <w:sz w:val="28"/>
+          <w:szCs w:val="28"/>
+        </w:rPr>
+      </w:pPr>
+      <w:proofErr w:type="gramStart"/>
+      <w:r>
+        <w:rPr>
+          <w:rFonts w:cstheme="minorHAnsi"/>
+          <w:b/>
+          <w:bCs/>
+          <w:sz w:val="28"/>
+          <w:szCs w:val="28"/>
+        </w:rPr>
+        <w:t>!&lt;</w:t>
+      </w:r>
+      <w:proofErr w:type="spellStart"/>
+      <w:proofErr w:type="gramEnd"/>
+      <w:r>
+        <w:rPr>
+          <w:rFonts w:cstheme="minorHAnsi"/>
+          <w:b/>
+          <w:bCs/>
+          <w:sz w:val="28"/>
+          <w:szCs w:val="28"/>
+          <w:lang w:val="en-US"/>
+        </w:rPr>
+        <w:t>numberOfComandInHistory</w:t>
+      </w:r>
+      <w:proofErr w:type="spellEnd"/>
+      <w:r>
+        <w:rPr>
+          <w:rFonts w:cstheme="minorHAnsi"/>
+          <w:b/>
+          <w:bCs/>
+          <w:sz w:val="28"/>
+          <w:szCs w:val="28"/>
+        </w:rPr>
+        <w:t xml:space="preserve">&gt; </w:t>
+      </w:r>
+      <w:r>
+        <w:rPr>
+          <w:rFonts w:cstheme="minorHAnsi"/>
+          <w:sz w:val="28"/>
+          <w:szCs w:val="28"/>
+        </w:rPr>
+        <w:t xml:space="preserve">- </w:t>
+      </w:r>
+      <w:r>
+        <w:rPr>
+          <w:rFonts w:cstheme="minorHAnsi"/>
+          <w:sz w:val="28"/>
+          <w:szCs w:val="28"/>
+        </w:rPr>
+        <w:t>повторит команду с указанным номером из истории</w:t>
+      </w:r>
+    </w:p>
+    <w:p>
+      <w:pPr>
+        <w:rPr>
+          <w:rFonts w:cstheme="minorHAnsi"/>
+          <w:sz w:val="28"/>
+          <w:szCs w:val="28"/>
+        </w:rPr>
+      </w:pPr>
+      <w:proofErr w:type="spellStart"/>
+      <w:r>
+        <w:rPr>
+          <w:rFonts w:cstheme="minorHAnsi"/>
+          <w:b/>
+          <w:bCs/>
+          <w:sz w:val="28"/>
+          <w:szCs w:val="28"/>
+          <w:lang w:val="en-US"/>
+        </w:rPr>
         <w:t>xargs</w:t>
       </w:r>
       <w:proofErr w:type="spellEnd"/>
@@ -2934,7 +3414,6 @@
           <w:bCs/>
           <w:sz w:val="28"/>
           <w:szCs w:val="28"/>
-          <w:lang w:val="en-US"/>
         </w:rPr>
         <w:t>!!!</w:t>
       </w:r>
@@ -2943,7 +3422,6 @@
           <w:rFonts w:cstheme="minorHAnsi"/>
           <w:sz w:val="28"/>
           <w:szCs w:val="28"/>
-          <w:lang w:val="en-US"/>
         </w:rPr>
         <w:t xml:space="preserve"> </w:t>
       </w:r>
@@ -2999,38 +3477,121 @@
           <w:rFonts w:cstheme="minorHAnsi"/>
           <w:sz w:val="28"/>
           <w:szCs w:val="28"/>
-          <w:lang w:val="en-US"/>
         </w:rPr>
       </w:pPr>
       <w:r>
         <w:rPr>
           <w:rFonts w:cstheme="minorHAnsi"/>
-          <w:b/>
-          <w:bCs/>
-          <w:sz w:val="28"/>
-          <w:szCs w:val="28"/>
-          <w:lang w:val="en-US"/>
-        </w:rPr>
-        <w:t>function</w:t>
-      </w:r>
-      <w:r>
-        <w:rPr>
-          <w:rFonts w:cstheme="minorHAnsi"/>
-          <w:sz w:val="28"/>
-          <w:szCs w:val="28"/>
-          <w:lang w:val="en-US"/>
-        </w:rPr>
-        <w:t xml:space="preserve"> </w:t>
+          <w:sz w:val="28"/>
+          <w:szCs w:val="28"/>
+        </w:rPr>
+        <w:t xml:space="preserve">!!! </w:t>
+      </w:r>
+      <w:r>
+        <w:rPr>
+          <w:rFonts w:cstheme="minorHAnsi"/>
+          <w:sz w:val="28"/>
+          <w:szCs w:val="28"/>
+        </w:rPr>
+        <w:t>при</w:t>
+      </w:r>
+      <w:r>
+        <w:rPr>
+          <w:rFonts w:cstheme="minorHAnsi"/>
+          <w:sz w:val="28"/>
+          <w:szCs w:val="28"/>
+        </w:rPr>
+        <w:t xml:space="preserve"> </w:t>
+      </w:r>
+      <w:r>
+        <w:rPr>
+          <w:rFonts w:cstheme="minorHAnsi"/>
+          <w:sz w:val="28"/>
+          <w:szCs w:val="28"/>
+        </w:rPr>
+        <w:t>создании</w:t>
+      </w:r>
+      <w:r>
+        <w:rPr>
+          <w:rFonts w:cstheme="minorHAnsi"/>
+          <w:sz w:val="28"/>
+          <w:szCs w:val="28"/>
+        </w:rPr>
+        <w:t xml:space="preserve"> </w:t>
+      </w:r>
+      <w:r>
+        <w:rPr>
+          <w:rFonts w:cstheme="minorHAnsi"/>
+          <w:b/>
+          <w:bCs/>
+          <w:sz w:val="28"/>
+          <w:szCs w:val="28"/>
+          <w:lang w:val="en-US"/>
+        </w:rPr>
+        <w:t>alias</w:t>
+      </w:r>
+      <w:r>
+        <w:rPr>
+          <w:rFonts w:cstheme="minorHAnsi"/>
+          <w:sz w:val="28"/>
+          <w:szCs w:val="28"/>
+        </w:rPr>
+        <w:t>’</w:t>
+      </w:r>
+      <w:r>
+        <w:rPr>
+          <w:rFonts w:cstheme="minorHAnsi"/>
+          <w:sz w:val="28"/>
+          <w:szCs w:val="28"/>
+          <w:lang w:val="en-US"/>
+        </w:rPr>
+        <w:t>a</w:t>
+      </w:r>
+      <w:r>
+        <w:rPr>
+          <w:rFonts w:cstheme="minorHAnsi"/>
+          <w:sz w:val="28"/>
+          <w:szCs w:val="28"/>
+        </w:rPr>
+        <w:t xml:space="preserve"> </w:t>
+      </w:r>
+      <w:r>
+        <w:rPr>
+          <w:rFonts w:cstheme="minorHAnsi"/>
+          <w:sz w:val="28"/>
+          <w:szCs w:val="28"/>
+        </w:rPr>
+        <w:t xml:space="preserve">необходимо следить </w:t>
+      </w:r>
+      <w:proofErr w:type="gramStart"/>
+      <w:r>
+        <w:rPr>
+          <w:rFonts w:cstheme="minorHAnsi"/>
+          <w:sz w:val="28"/>
+          <w:szCs w:val="28"/>
+        </w:rPr>
+        <w:t>за тем, что бы</w:t>
+      </w:r>
+      <w:proofErr w:type="gramEnd"/>
+      <w:r>
+        <w:rPr>
+          <w:rFonts w:cstheme="minorHAnsi"/>
+          <w:sz w:val="28"/>
+          <w:szCs w:val="28"/>
+        </w:rPr>
+        <w:t xml:space="preserve"> на вход можно было подать </w:t>
       </w:r>
       <w:proofErr w:type="spellStart"/>
       <w:r>
         <w:rPr>
           <w:rFonts w:cstheme="minorHAnsi"/>
-          <w:sz w:val="28"/>
-          <w:szCs w:val="28"/>
-          <w:lang w:val="en-US"/>
-        </w:rPr>
-        <w:t>functionName</w:t>
+          <w:b/>
+          <w:bCs/>
+          <w:sz w:val="28"/>
+          <w:szCs w:val="28"/>
+          <w:lang w:val="en-US"/>
+        </w:rPr>
+        <w:t>stdout</w:t>
       </w:r>
       <w:proofErr w:type="spellEnd"/>
       <w:r>
@@ -3038,9 +3599,35 @@
           <w:rFonts w:cstheme="minorHAnsi"/>
           <w:sz w:val="28"/>
           <w:szCs w:val="28"/>
-          <w:lang w:val="en-US"/>
-        </w:rPr>
-        <w:t xml:space="preserve"> {</w:t>
+        </w:rPr>
+        <w:t xml:space="preserve"> </w:t>
+      </w:r>
+      <w:r>
+        <w:rPr>
+          <w:rFonts w:cstheme="minorHAnsi"/>
+          <w:sz w:val="28"/>
+          <w:szCs w:val="28"/>
+        </w:rPr>
+        <w:t xml:space="preserve">(что бы его можно было использовать в </w:t>
+      </w:r>
+      <w:r>
+        <w:rPr>
+          <w:rFonts w:cstheme="minorHAnsi"/>
+          <w:b/>
+          <w:bCs/>
+          <w:sz w:val="28"/>
+          <w:szCs w:val="28"/>
+          <w:lang w:val="en-US"/>
+        </w:rPr>
+        <w:t>pipe</w:t>
+      </w:r>
+      <w:r>
+        <w:rPr>
+          <w:rFonts w:cstheme="minorHAnsi"/>
+          <w:sz w:val="28"/>
+          <w:szCs w:val="28"/>
+        </w:rPr>
+        <w:t>)</w:t>
       </w:r>
     </w:p>
     <w:p>
@@ -3054,36 +3641,40 @@
       <w:r>
         <w:rPr>
           <w:rFonts w:cstheme="minorHAnsi"/>
-          <w:sz w:val="28"/>
-          <w:szCs w:val="28"/>
-          <w:lang w:val="en-US"/>
-        </w:rPr>
-        <w:tab/>
-      </w:r>
-      <w:r>
-        <w:rPr>
-          <w:rFonts w:cstheme="minorHAnsi"/>
-          <w:sz w:val="28"/>
-          <w:szCs w:val="28"/>
-        </w:rPr>
-        <w:t>[</w:t>
-      </w:r>
-      <w:r>
-        <w:rPr>
-          <w:rFonts w:cstheme="minorHAnsi"/>
-          <w:sz w:val="28"/>
-          <w:szCs w:val="28"/>
-          <w:lang w:val="en-US"/>
-        </w:rPr>
-        <w:t>commands</w:t>
-      </w:r>
-      <w:r>
-        <w:rPr>
-          <w:rFonts w:cstheme="minorHAnsi"/>
-          <w:sz w:val="28"/>
-          <w:szCs w:val="28"/>
-        </w:rPr>
-        <w:t>]</w:t>
+          <w:b/>
+          <w:bCs/>
+          <w:sz w:val="28"/>
+          <w:szCs w:val="28"/>
+          <w:lang w:val="en-US"/>
+        </w:rPr>
+        <w:t>function</w:t>
+      </w:r>
+      <w:r>
+        <w:rPr>
+          <w:rFonts w:cstheme="minorHAnsi"/>
+          <w:sz w:val="28"/>
+          <w:szCs w:val="28"/>
+        </w:rPr>
+        <w:t xml:space="preserve"> </w:t>
+      </w:r>
+      <w:proofErr w:type="spellStart"/>
+      <w:r>
+        <w:rPr>
+          <w:rFonts w:cstheme="minorHAnsi"/>
+          <w:sz w:val="28"/>
+          <w:szCs w:val="28"/>
+          <w:lang w:val="en-US"/>
+        </w:rPr>
+        <w:t>functionName</w:t>
+      </w:r>
+      <w:proofErr w:type="spellEnd"/>
+      <w:r>
+        <w:rPr>
+          <w:rFonts w:cstheme="minorHAnsi"/>
+          <w:sz w:val="28"/>
+          <w:szCs w:val="28"/>
+        </w:rPr>
+        <w:t xml:space="preserve"> {</w:t>
       </w:r>
     </w:p>
     <w:p>
@@ -3100,6 +3691,48 @@
           <w:sz w:val="28"/>
           <w:szCs w:val="28"/>
         </w:rPr>
+        <w:tab/>
+      </w:r>
+      <w:r>
+        <w:rPr>
+          <w:rFonts w:cstheme="minorHAnsi"/>
+          <w:sz w:val="28"/>
+          <w:szCs w:val="28"/>
+        </w:rPr>
+        <w:t>[</w:t>
+      </w:r>
+      <w:r>
+        <w:rPr>
+          <w:rFonts w:cstheme="minorHAnsi"/>
+          <w:sz w:val="28"/>
+          <w:szCs w:val="28"/>
+          <w:lang w:val="en-US"/>
+        </w:rPr>
+        <w:t>commands</w:t>
+      </w:r>
+      <w:r>
+        <w:rPr>
+          <w:rFonts w:cstheme="minorHAnsi"/>
+          <w:sz w:val="28"/>
+          <w:szCs w:val="28"/>
+        </w:rPr>
+        <w:t>]</w:t>
+      </w:r>
+    </w:p>
+    <w:p>
+      <w:pPr>
+        <w:rPr>
+          <w:rFonts w:cstheme="minorHAnsi"/>
+          <w:sz w:val="28"/>
+          <w:szCs w:val="28"/>
+        </w:rPr>
+      </w:pPr>
+      <w:r>
+        <w:rPr>
+          <w:rFonts w:cstheme="minorHAnsi"/>
+          <w:sz w:val="28"/>
+          <w:szCs w:val="28"/>
+        </w:rPr>
         <w:t xml:space="preserve">} – </w:t>
       </w:r>
       <w:r>
@@ -3214,6 +3847,915 @@
           <w:szCs w:val="28"/>
         </w:rPr>
         <w:t>)</w:t>
+      </w:r>
+    </w:p>
+    <w:p>
+      <w:pPr>
+        <w:rPr>
+          <w:rFonts w:cstheme="minorHAnsi"/>
+          <w:sz w:val="28"/>
+          <w:szCs w:val="28"/>
+        </w:rPr>
+      </w:pPr>
+      <w:r>
+        <w:rPr>
+          <w:rFonts w:cstheme="minorHAnsi"/>
+          <w:b/>
+          <w:bCs/>
+          <w:sz w:val="28"/>
+          <w:szCs w:val="28"/>
+          <w:lang w:val="en-US"/>
+        </w:rPr>
+        <w:lastRenderedPageBreak/>
+        <w:t>ls</w:t>
+      </w:r>
+      <w:r>
+        <w:rPr>
+          <w:rFonts w:cstheme="minorHAnsi"/>
+          <w:b/>
+          <w:bCs/>
+          <w:sz w:val="28"/>
+          <w:szCs w:val="28"/>
+        </w:rPr>
+        <w:t xml:space="preserve"> -</w:t>
+      </w:r>
+      <w:proofErr w:type="spellStart"/>
+      <w:r>
+        <w:rPr>
+          <w:rFonts w:cstheme="minorHAnsi"/>
+          <w:b/>
+          <w:bCs/>
+          <w:sz w:val="28"/>
+          <w:szCs w:val="28"/>
+          <w:lang w:val="en-US"/>
+        </w:rPr>
+        <w:t>lh</w:t>
+      </w:r>
+      <w:proofErr w:type="spellEnd"/>
+      <w:r>
+        <w:rPr>
+          <w:rFonts w:cstheme="minorHAnsi"/>
+          <w:b/>
+          <w:bCs/>
+          <w:sz w:val="28"/>
+          <w:szCs w:val="28"/>
+        </w:rPr>
+        <w:t xml:space="preserve"> &lt;</w:t>
+      </w:r>
+      <w:proofErr w:type="spellStart"/>
+      <w:r>
+        <w:rPr>
+          <w:rFonts w:cstheme="minorHAnsi"/>
+          <w:b/>
+          <w:bCs/>
+          <w:sz w:val="28"/>
+          <w:szCs w:val="28"/>
+          <w:lang w:val="en-US"/>
+        </w:rPr>
+        <w:t>directoryPath</w:t>
+      </w:r>
+      <w:proofErr w:type="spellEnd"/>
+      <w:r>
+        <w:rPr>
+          <w:rFonts w:cstheme="minorHAnsi"/>
+          <w:b/>
+          <w:bCs/>
+          <w:sz w:val="28"/>
+          <w:szCs w:val="28"/>
+        </w:rPr>
+        <w:t>&gt;</w:t>
+      </w:r>
+      <w:r>
+        <w:rPr>
+          <w:rFonts w:cstheme="minorHAnsi"/>
+          <w:sz w:val="28"/>
+          <w:szCs w:val="28"/>
+        </w:rPr>
+        <w:t xml:space="preserve"> – </w:t>
+      </w:r>
+      <w:r>
+        <w:rPr>
+          <w:rFonts w:cstheme="minorHAnsi"/>
+          <w:sz w:val="28"/>
+          <w:szCs w:val="28"/>
+        </w:rPr>
+        <w:t>выведет информацию о текущей директории с человеческим указанием размеров</w:t>
+      </w:r>
+    </w:p>
+    <w:p>
+      <w:pPr>
+        <w:rPr>
+          <w:rFonts w:cstheme="minorHAnsi"/>
+          <w:sz w:val="28"/>
+          <w:szCs w:val="28"/>
+        </w:rPr>
+      </w:pPr>
+      <w:r>
+        <w:rPr>
+          <w:rFonts w:cstheme="minorHAnsi"/>
+          <w:b/>
+          <w:bCs/>
+          <w:sz w:val="28"/>
+          <w:szCs w:val="28"/>
+        </w:rPr>
+        <w:t>!!!</w:t>
+      </w:r>
+      <w:r>
+        <w:rPr>
+          <w:rFonts w:cstheme="minorHAnsi"/>
+          <w:sz w:val="28"/>
+          <w:szCs w:val="28"/>
+        </w:rPr>
+        <w:t xml:space="preserve"> расширенная информация о файловой системе содержит информацию о правах доступа к фалу и его типу. Прим.: </w:t>
+      </w:r>
+      <w:proofErr w:type="spellStart"/>
+      <w:r>
+        <w:rPr>
+          <w:rFonts w:cstheme="minorHAnsi"/>
+          <w:b/>
+          <w:bCs/>
+          <w:sz w:val="28"/>
+          <w:szCs w:val="28"/>
+          <w:lang w:val="en-US"/>
+        </w:rPr>
+        <w:t>drwxr</w:t>
+      </w:r>
+      <w:proofErr w:type="spellEnd"/>
+      <w:r>
+        <w:rPr>
+          <w:rFonts w:cstheme="minorHAnsi"/>
+          <w:b/>
+          <w:bCs/>
+          <w:sz w:val="28"/>
+          <w:szCs w:val="28"/>
+        </w:rPr>
+        <w:t>-</w:t>
+      </w:r>
+      <w:proofErr w:type="spellStart"/>
+      <w:r>
+        <w:rPr>
+          <w:rFonts w:cstheme="minorHAnsi"/>
+          <w:b/>
+          <w:bCs/>
+          <w:sz w:val="28"/>
+          <w:szCs w:val="28"/>
+          <w:lang w:val="en-US"/>
+        </w:rPr>
+        <w:t>xr</w:t>
+      </w:r>
+      <w:proofErr w:type="spellEnd"/>
+      <w:r>
+        <w:rPr>
+          <w:rFonts w:cstheme="minorHAnsi"/>
+          <w:b/>
+          <w:bCs/>
+          <w:sz w:val="28"/>
+          <w:szCs w:val="28"/>
+        </w:rPr>
+        <w:t>-</w:t>
+      </w:r>
+      <w:r>
+        <w:rPr>
+          <w:rFonts w:cstheme="minorHAnsi"/>
+          <w:b/>
+          <w:bCs/>
+          <w:sz w:val="28"/>
+          <w:szCs w:val="28"/>
+          <w:lang w:val="en-US"/>
+        </w:rPr>
+        <w:t>x</w:t>
+      </w:r>
+      <w:r>
+        <w:rPr>
+          <w:rFonts w:cstheme="minorHAnsi"/>
+          <w:b/>
+          <w:bCs/>
+          <w:sz w:val="28"/>
+          <w:szCs w:val="28"/>
+        </w:rPr>
+        <w:t xml:space="preserve"> </w:t>
+      </w:r>
+      <w:r>
+        <w:rPr>
+          <w:rFonts w:cstheme="minorHAnsi"/>
+          <w:sz w:val="28"/>
+          <w:szCs w:val="28"/>
+        </w:rPr>
+        <w:t xml:space="preserve">– </w:t>
+      </w:r>
+      <w:r>
+        <w:rPr>
+          <w:rFonts w:cstheme="minorHAnsi"/>
+          <w:sz w:val="28"/>
+          <w:szCs w:val="28"/>
+        </w:rPr>
+        <w:t xml:space="preserve">в данной записи первый символ </w:t>
+      </w:r>
+      <w:r>
+        <w:rPr>
+          <w:rFonts w:cstheme="minorHAnsi"/>
+          <w:b/>
+          <w:bCs/>
+          <w:sz w:val="28"/>
+          <w:szCs w:val="28"/>
+          <w:lang w:val="en-US"/>
+        </w:rPr>
+        <w:t>d</w:t>
+      </w:r>
+      <w:r>
+        <w:rPr>
+          <w:rFonts w:cstheme="minorHAnsi"/>
+          <w:sz w:val="28"/>
+          <w:szCs w:val="28"/>
+        </w:rPr>
+        <w:t xml:space="preserve"> </w:t>
+      </w:r>
+      <w:r>
+        <w:rPr>
+          <w:rFonts w:cstheme="minorHAnsi"/>
+          <w:sz w:val="28"/>
+          <w:szCs w:val="28"/>
+        </w:rPr>
+        <w:t>означает тип файла (</w:t>
+      </w:r>
+      <w:r>
+        <w:rPr>
+          <w:rFonts w:cstheme="minorHAnsi"/>
+          <w:sz w:val="28"/>
+          <w:szCs w:val="28"/>
+          <w:lang w:val="en-US"/>
+        </w:rPr>
+        <w:t>directory</w:t>
+      </w:r>
+      <w:r>
+        <w:rPr>
+          <w:rFonts w:cstheme="minorHAnsi"/>
+          <w:sz w:val="28"/>
+          <w:szCs w:val="28"/>
+        </w:rPr>
+        <w:t>)</w:t>
+      </w:r>
+      <w:r>
+        <w:rPr>
+          <w:rFonts w:cstheme="minorHAnsi"/>
+          <w:sz w:val="28"/>
+          <w:szCs w:val="28"/>
+        </w:rPr>
+        <w:t xml:space="preserve">, </w:t>
+      </w:r>
+      <w:r>
+        <w:rPr>
+          <w:rFonts w:cstheme="minorHAnsi"/>
+          <w:sz w:val="28"/>
+          <w:szCs w:val="28"/>
+        </w:rPr>
+        <w:t xml:space="preserve">первая </w:t>
+      </w:r>
+      <w:r>
+        <w:rPr>
+          <w:rFonts w:cstheme="minorHAnsi"/>
+          <w:sz w:val="28"/>
+          <w:szCs w:val="28"/>
+        </w:rPr>
+        <w:t xml:space="preserve">тройка символов </w:t>
+      </w:r>
+      <w:proofErr w:type="spellStart"/>
+      <w:r>
+        <w:rPr>
+          <w:rFonts w:cstheme="minorHAnsi"/>
+          <w:b/>
+          <w:bCs/>
+          <w:sz w:val="28"/>
+          <w:szCs w:val="28"/>
+          <w:lang w:val="en-US"/>
+        </w:rPr>
+        <w:t>rwx</w:t>
+      </w:r>
+      <w:proofErr w:type="spellEnd"/>
+      <w:r>
+        <w:rPr>
+          <w:rFonts w:cstheme="minorHAnsi"/>
+          <w:sz w:val="28"/>
+          <w:szCs w:val="28"/>
+        </w:rPr>
+        <w:t xml:space="preserve"> </w:t>
+      </w:r>
+      <w:r>
+        <w:rPr>
+          <w:rFonts w:cstheme="minorHAnsi"/>
+          <w:sz w:val="28"/>
+          <w:szCs w:val="28"/>
+        </w:rPr>
+        <w:t xml:space="preserve">содержит </w:t>
+      </w:r>
+      <w:r>
+        <w:rPr>
+          <w:rFonts w:cstheme="minorHAnsi"/>
+          <w:sz w:val="28"/>
+          <w:szCs w:val="28"/>
+        </w:rPr>
+        <w:t xml:space="preserve">права доступа </w:t>
+      </w:r>
+      <w:r>
+        <w:rPr>
+          <w:rFonts w:cstheme="minorHAnsi"/>
+          <w:sz w:val="28"/>
+          <w:szCs w:val="28"/>
+        </w:rPr>
+        <w:t>(</w:t>
+      </w:r>
+      <w:r>
+        <w:rPr>
+          <w:rFonts w:cstheme="minorHAnsi"/>
+          <w:sz w:val="28"/>
+          <w:szCs w:val="28"/>
+        </w:rPr>
+        <w:t>разрешения</w:t>
+      </w:r>
+      <w:r>
+        <w:rPr>
+          <w:rFonts w:cstheme="minorHAnsi"/>
+          <w:sz w:val="28"/>
+          <w:szCs w:val="28"/>
+        </w:rPr>
+        <w:t xml:space="preserve">) </w:t>
+      </w:r>
+      <w:proofErr w:type="gramStart"/>
+      <w:r>
+        <w:rPr>
+          <w:rFonts w:cstheme="minorHAnsi"/>
+          <w:sz w:val="28"/>
+          <w:szCs w:val="28"/>
+        </w:rPr>
+        <w:t>того</w:t>
+      </w:r>
+      <w:proofErr w:type="gramEnd"/>
+      <w:r>
+        <w:rPr>
+          <w:rFonts w:cstheme="minorHAnsi"/>
+          <w:sz w:val="28"/>
+          <w:szCs w:val="28"/>
+        </w:rPr>
+        <w:t xml:space="preserve"> кто запрашивает информацию </w:t>
+      </w:r>
+      <w:r>
+        <w:rPr>
+          <w:rFonts w:cstheme="minorHAnsi"/>
+          <w:sz w:val="28"/>
+          <w:szCs w:val="28"/>
+        </w:rPr>
+        <w:t>(</w:t>
+      </w:r>
+      <w:r>
+        <w:rPr>
+          <w:rFonts w:cstheme="minorHAnsi"/>
+          <w:b/>
+          <w:bCs/>
+          <w:sz w:val="28"/>
+          <w:szCs w:val="28"/>
+          <w:lang w:val="en-US"/>
+        </w:rPr>
+        <w:t>read</w:t>
+      </w:r>
+      <w:r>
+        <w:rPr>
+          <w:rFonts w:cstheme="minorHAnsi"/>
+          <w:b/>
+          <w:bCs/>
+          <w:sz w:val="28"/>
+          <w:szCs w:val="28"/>
+        </w:rPr>
+        <w:t xml:space="preserve"> </w:t>
+      </w:r>
+      <w:r>
+        <w:rPr>
+          <w:rFonts w:cstheme="minorHAnsi"/>
+          <w:b/>
+          <w:bCs/>
+          <w:sz w:val="28"/>
+          <w:szCs w:val="28"/>
+          <w:lang w:val="en-US"/>
+        </w:rPr>
+        <w:t>write</w:t>
+      </w:r>
+      <w:r>
+        <w:rPr>
+          <w:rFonts w:cstheme="minorHAnsi"/>
+          <w:b/>
+          <w:bCs/>
+          <w:sz w:val="28"/>
+          <w:szCs w:val="28"/>
+        </w:rPr>
+        <w:t xml:space="preserve"> </w:t>
+      </w:r>
+      <w:r>
+        <w:rPr>
+          <w:rFonts w:cstheme="minorHAnsi"/>
+          <w:b/>
+          <w:bCs/>
+          <w:sz w:val="28"/>
+          <w:szCs w:val="28"/>
+          <w:lang w:val="en-US"/>
+        </w:rPr>
+        <w:t>execute</w:t>
+      </w:r>
+      <w:r>
+        <w:rPr>
+          <w:rFonts w:cstheme="minorHAnsi"/>
+          <w:sz w:val="28"/>
+          <w:szCs w:val="28"/>
+        </w:rPr>
+        <w:t xml:space="preserve">), </w:t>
+      </w:r>
+      <w:r>
+        <w:rPr>
+          <w:rFonts w:cstheme="minorHAnsi"/>
+          <w:sz w:val="28"/>
+          <w:szCs w:val="28"/>
+        </w:rPr>
+        <w:t xml:space="preserve">вторая тройка </w:t>
+      </w:r>
+      <w:r>
+        <w:rPr>
+          <w:rFonts w:cstheme="minorHAnsi"/>
+          <w:b/>
+          <w:bCs/>
+          <w:sz w:val="28"/>
+          <w:szCs w:val="28"/>
+          <w:lang w:val="en-US"/>
+        </w:rPr>
+        <w:t>r</w:t>
+      </w:r>
+      <w:r>
+        <w:rPr>
+          <w:rFonts w:cstheme="minorHAnsi"/>
+          <w:b/>
+          <w:bCs/>
+          <w:sz w:val="28"/>
+          <w:szCs w:val="28"/>
+        </w:rPr>
+        <w:t>-</w:t>
+      </w:r>
+      <w:r>
+        <w:rPr>
+          <w:rFonts w:cstheme="minorHAnsi"/>
+          <w:b/>
+          <w:bCs/>
+          <w:sz w:val="28"/>
+          <w:szCs w:val="28"/>
+          <w:lang w:val="en-US"/>
+        </w:rPr>
+        <w:t>x</w:t>
+      </w:r>
+      <w:r>
+        <w:rPr>
+          <w:rFonts w:cstheme="minorHAnsi"/>
+          <w:sz w:val="28"/>
+          <w:szCs w:val="28"/>
+        </w:rPr>
+        <w:t xml:space="preserve"> </w:t>
+      </w:r>
+      <w:r>
+        <w:rPr>
+          <w:rFonts w:cstheme="minorHAnsi"/>
+          <w:sz w:val="28"/>
+          <w:szCs w:val="28"/>
+        </w:rPr>
+        <w:t>содержит информацию о правах доступа группы текущего пользователя (</w:t>
+      </w:r>
+      <w:r>
+        <w:rPr>
+          <w:rFonts w:cstheme="minorHAnsi"/>
+          <w:b/>
+          <w:bCs/>
+          <w:sz w:val="28"/>
+          <w:szCs w:val="28"/>
+          <w:lang w:val="en-US"/>
+        </w:rPr>
+        <w:t>read</w:t>
+      </w:r>
+      <w:r>
+        <w:rPr>
+          <w:rFonts w:cstheme="minorHAnsi"/>
+          <w:b/>
+          <w:bCs/>
+          <w:sz w:val="28"/>
+          <w:szCs w:val="28"/>
+        </w:rPr>
+        <w:t xml:space="preserve"> --- </w:t>
+      </w:r>
+      <w:r>
+        <w:rPr>
+          <w:rFonts w:cstheme="minorHAnsi"/>
+          <w:b/>
+          <w:bCs/>
+          <w:sz w:val="28"/>
+          <w:szCs w:val="28"/>
+          <w:lang w:val="en-US"/>
+        </w:rPr>
+        <w:t>execute</w:t>
+      </w:r>
+      <w:r>
+        <w:rPr>
+          <w:rFonts w:cstheme="minorHAnsi"/>
+          <w:sz w:val="28"/>
+          <w:szCs w:val="28"/>
+        </w:rPr>
+        <w:t xml:space="preserve">, </w:t>
+      </w:r>
+      <w:r>
+        <w:rPr>
+          <w:rFonts w:cstheme="minorHAnsi"/>
+          <w:sz w:val="28"/>
+          <w:szCs w:val="28"/>
+        </w:rPr>
+        <w:t>в данном случае прав на запись нет)</w:t>
+      </w:r>
+      <w:r>
+        <w:rPr>
+          <w:rFonts w:cstheme="minorHAnsi"/>
+          <w:sz w:val="28"/>
+          <w:szCs w:val="28"/>
+        </w:rPr>
+        <w:t xml:space="preserve">, </w:t>
+      </w:r>
+      <w:r>
+        <w:rPr>
+          <w:rFonts w:cstheme="minorHAnsi"/>
+          <w:sz w:val="28"/>
+          <w:szCs w:val="28"/>
+        </w:rPr>
+        <w:t xml:space="preserve">последняя тройка </w:t>
+      </w:r>
+      <w:r>
+        <w:rPr>
+          <w:rFonts w:cstheme="minorHAnsi"/>
+          <w:b/>
+          <w:bCs/>
+          <w:sz w:val="28"/>
+          <w:szCs w:val="28"/>
+          <w:lang w:val="en-US"/>
+        </w:rPr>
+        <w:t>r</w:t>
+      </w:r>
+      <w:r>
+        <w:rPr>
+          <w:rFonts w:cstheme="minorHAnsi"/>
+          <w:b/>
+          <w:bCs/>
+          <w:sz w:val="28"/>
+          <w:szCs w:val="28"/>
+        </w:rPr>
+        <w:t>-</w:t>
+      </w:r>
+      <w:r>
+        <w:rPr>
+          <w:rFonts w:cstheme="minorHAnsi"/>
+          <w:b/>
+          <w:bCs/>
+          <w:sz w:val="28"/>
+          <w:szCs w:val="28"/>
+          <w:lang w:val="en-US"/>
+        </w:rPr>
+        <w:t>x</w:t>
+      </w:r>
+      <w:r>
+        <w:rPr>
+          <w:rFonts w:cstheme="minorHAnsi"/>
+          <w:sz w:val="28"/>
+          <w:szCs w:val="28"/>
+        </w:rPr>
+        <w:t xml:space="preserve"> содержит права доступа остальных пользователей.</w:t>
+      </w:r>
+    </w:p>
+    <w:p>
+      <w:pPr>
+        <w:rPr>
+          <w:rFonts w:cstheme="minorHAnsi"/>
+          <w:sz w:val="28"/>
+          <w:szCs w:val="28"/>
+        </w:rPr>
+      </w:pPr>
+      <w:r>
+        <w:rPr>
+          <w:rFonts w:cstheme="minorHAnsi"/>
+          <w:b/>
+          <w:bCs/>
+          <w:sz w:val="28"/>
+          <w:szCs w:val="28"/>
+          <w:lang w:val="en-US"/>
+        </w:rPr>
+        <w:t>Tab</w:t>
+      </w:r>
+      <w:r>
+        <w:rPr>
+          <w:rFonts w:cstheme="minorHAnsi"/>
+          <w:b/>
+          <w:bCs/>
+          <w:sz w:val="28"/>
+          <w:szCs w:val="28"/>
+          <w:lang w:val="en-US"/>
+        </w:rPr>
+        <w:t xml:space="preserve"> </w:t>
+      </w:r>
+      <w:r>
+        <w:rPr>
+          <w:rFonts w:cstheme="minorHAnsi"/>
+          <w:b/>
+          <w:bCs/>
+          <w:sz w:val="28"/>
+          <w:szCs w:val="28"/>
+          <w:lang w:val="en-US"/>
+        </w:rPr>
+        <w:t xml:space="preserve">auto completion – </w:t>
+      </w:r>
+      <w:r>
+        <w:rPr>
+          <w:rFonts w:cstheme="minorHAnsi"/>
+          <w:sz w:val="28"/>
+          <w:szCs w:val="28"/>
+        </w:rPr>
+        <w:t>прим</w:t>
+      </w:r>
+      <w:r>
+        <w:rPr>
+          <w:rFonts w:cstheme="minorHAnsi"/>
+          <w:sz w:val="28"/>
+          <w:szCs w:val="28"/>
+          <w:lang w:val="en-US"/>
+        </w:rPr>
+        <w:t>.:</w:t>
+      </w:r>
+      <w:r>
+        <w:rPr>
+          <w:rFonts w:cstheme="minorHAnsi"/>
+          <w:b/>
+          <w:bCs/>
+          <w:sz w:val="28"/>
+          <w:szCs w:val="28"/>
+          <w:lang w:val="en-US"/>
+        </w:rPr>
+        <w:t xml:space="preserve"> </w:t>
+      </w:r>
+      <w:r>
+        <w:rPr>
+          <w:rFonts w:cstheme="minorHAnsi"/>
+          <w:b/>
+          <w:bCs/>
+          <w:sz w:val="28"/>
+          <w:szCs w:val="28"/>
+          <w:lang w:val="en-US"/>
+        </w:rPr>
+        <w:t>cd</w:t>
+      </w:r>
+      <w:r>
+        <w:rPr>
+          <w:rFonts w:cstheme="minorHAnsi"/>
+          <w:b/>
+          <w:bCs/>
+          <w:sz w:val="28"/>
+          <w:szCs w:val="28"/>
+          <w:lang w:val="en-US"/>
+        </w:rPr>
+        <w:t xml:space="preserve"> /</w:t>
+      </w:r>
+      <w:r>
+        <w:rPr>
+          <w:rFonts w:cstheme="minorHAnsi"/>
+          <w:b/>
+          <w:bCs/>
+          <w:sz w:val="28"/>
+          <w:szCs w:val="28"/>
+          <w:lang w:val="en-US"/>
+        </w:rPr>
+        <w:t>home</w:t>
+      </w:r>
+      <w:r>
+        <w:rPr>
+          <w:rFonts w:cstheme="minorHAnsi"/>
+          <w:b/>
+          <w:bCs/>
+          <w:sz w:val="28"/>
+          <w:szCs w:val="28"/>
+          <w:lang w:val="en-US"/>
+        </w:rPr>
+        <w:t>/</w:t>
+      </w:r>
+      <w:r>
+        <w:rPr>
+          <w:rFonts w:cstheme="minorHAnsi"/>
+          <w:b/>
+          <w:bCs/>
+          <w:sz w:val="28"/>
+          <w:szCs w:val="28"/>
+          <w:lang w:val="en-US"/>
+        </w:rPr>
+        <w:t>u</w:t>
+      </w:r>
+      <w:r>
+        <w:rPr>
+          <w:rFonts w:cstheme="minorHAnsi"/>
+          <w:b/>
+          <w:bCs/>
+          <w:sz w:val="28"/>
+          <w:szCs w:val="28"/>
+          <w:lang w:val="en-US"/>
+        </w:rPr>
+        <w:t xml:space="preserve">…/… </w:t>
+      </w:r>
+      <w:r>
+        <w:rPr>
+          <w:rFonts w:cstheme="minorHAnsi"/>
+          <w:b/>
+          <w:bCs/>
+          <w:sz w:val="28"/>
+          <w:szCs w:val="28"/>
+        </w:rPr>
+        <w:t>&lt;</w:t>
+      </w:r>
+      <w:r>
+        <w:rPr>
+          <w:rFonts w:cstheme="minorHAnsi"/>
+          <w:b/>
+          <w:bCs/>
+          <w:sz w:val="28"/>
+          <w:szCs w:val="28"/>
+          <w:lang w:val="en-US"/>
+        </w:rPr>
+        <w:t>Tab</w:t>
+      </w:r>
+      <w:r>
+        <w:rPr>
+          <w:rFonts w:cstheme="minorHAnsi"/>
+          <w:b/>
+          <w:bCs/>
+          <w:sz w:val="28"/>
+          <w:szCs w:val="28"/>
+        </w:rPr>
+        <w:t>&gt;</w:t>
+      </w:r>
+      <w:r>
+        <w:rPr>
+          <w:rFonts w:cstheme="minorHAnsi"/>
+          <w:sz w:val="28"/>
+          <w:szCs w:val="28"/>
+        </w:rPr>
+        <w:t xml:space="preserve"> - </w:t>
+      </w:r>
+      <w:r>
+        <w:rPr>
+          <w:rFonts w:cstheme="minorHAnsi"/>
+          <w:sz w:val="28"/>
+          <w:szCs w:val="28"/>
+        </w:rPr>
+        <w:t>нажатие</w:t>
+      </w:r>
+      <w:r>
+        <w:rPr>
+          <w:rFonts w:cstheme="minorHAnsi"/>
+          <w:sz w:val="28"/>
+          <w:szCs w:val="28"/>
+        </w:rPr>
+        <w:t xml:space="preserve"> </w:t>
+      </w:r>
+      <w:r>
+        <w:rPr>
+          <w:rFonts w:cstheme="minorHAnsi"/>
+          <w:sz w:val="28"/>
+          <w:szCs w:val="28"/>
+          <w:lang w:val="en-US"/>
+        </w:rPr>
+        <w:t>Tab</w:t>
+      </w:r>
+      <w:r>
+        <w:rPr>
+          <w:rFonts w:cstheme="minorHAnsi"/>
+          <w:sz w:val="28"/>
+          <w:szCs w:val="28"/>
+        </w:rPr>
+        <w:t xml:space="preserve"> </w:t>
+      </w:r>
+      <w:r>
+        <w:rPr>
+          <w:rFonts w:cstheme="minorHAnsi"/>
+          <w:sz w:val="28"/>
+          <w:szCs w:val="28"/>
+        </w:rPr>
+        <w:t xml:space="preserve">при начале набора пути </w:t>
+      </w:r>
+      <w:r>
+        <w:rPr>
+          <w:rFonts w:cstheme="minorHAnsi"/>
+          <w:sz w:val="28"/>
+          <w:szCs w:val="28"/>
+        </w:rPr>
+        <w:t xml:space="preserve">производит автозаполнение, если автозаполнение на срабатывает, значит файл с таким началом названия отсутствует, либо несколько файлов подходят. В таком случае следует дважды нажать </w:t>
+      </w:r>
+      <w:r>
+        <w:rPr>
+          <w:rFonts w:cstheme="minorHAnsi"/>
+          <w:b/>
+          <w:bCs/>
+          <w:sz w:val="28"/>
+          <w:szCs w:val="28"/>
+          <w:lang w:val="en-US"/>
+        </w:rPr>
+        <w:t>Tab</w:t>
+      </w:r>
+      <w:r>
+        <w:rPr>
+          <w:rFonts w:cstheme="minorHAnsi"/>
+          <w:b/>
+          <w:bCs/>
+          <w:sz w:val="28"/>
+          <w:szCs w:val="28"/>
+        </w:rPr>
+        <w:t xml:space="preserve"> </w:t>
+      </w:r>
+      <w:r>
+        <w:rPr>
+          <w:rFonts w:cstheme="minorHAnsi"/>
+          <w:sz w:val="28"/>
+          <w:szCs w:val="28"/>
+        </w:rPr>
+        <w:t>для просмотра вариантов</w:t>
+      </w:r>
+      <w:r>
+        <w:rPr>
+          <w:rFonts w:cstheme="minorHAnsi"/>
+          <w:sz w:val="28"/>
+          <w:szCs w:val="28"/>
+        </w:rPr>
+        <w:t xml:space="preserve">. </w:t>
+      </w:r>
+      <w:r>
+        <w:rPr>
+          <w:rFonts w:cstheme="minorHAnsi"/>
+          <w:b/>
+          <w:bCs/>
+          <w:sz w:val="28"/>
+          <w:szCs w:val="28"/>
+          <w:lang w:val="en-US"/>
+        </w:rPr>
+        <w:t>Tab</w:t>
+      </w:r>
+      <w:r>
+        <w:rPr>
+          <w:rFonts w:cstheme="minorHAnsi"/>
+          <w:b/>
+          <w:bCs/>
+          <w:sz w:val="28"/>
+          <w:szCs w:val="28"/>
+        </w:rPr>
+        <w:t xml:space="preserve"> </w:t>
+      </w:r>
+      <w:r>
+        <w:rPr>
+          <w:rFonts w:cstheme="minorHAnsi"/>
+          <w:b/>
+          <w:bCs/>
+          <w:sz w:val="28"/>
+          <w:szCs w:val="28"/>
+          <w:lang w:val="en-US"/>
+        </w:rPr>
+        <w:t>auto</w:t>
+      </w:r>
+      <w:r>
+        <w:rPr>
+          <w:rFonts w:cstheme="minorHAnsi"/>
+          <w:b/>
+          <w:bCs/>
+          <w:sz w:val="28"/>
+          <w:szCs w:val="28"/>
+        </w:rPr>
+        <w:t xml:space="preserve"> </w:t>
+      </w:r>
+      <w:r>
+        <w:rPr>
+          <w:rFonts w:cstheme="minorHAnsi"/>
+          <w:b/>
+          <w:bCs/>
+          <w:sz w:val="28"/>
+          <w:szCs w:val="28"/>
+          <w:lang w:val="en-US"/>
+        </w:rPr>
+        <w:t>completion</w:t>
+      </w:r>
+      <w:r>
+        <w:rPr>
+          <w:rFonts w:cstheme="minorHAnsi"/>
+          <w:sz w:val="28"/>
+          <w:szCs w:val="28"/>
+        </w:rPr>
+        <w:t xml:space="preserve"> </w:t>
+      </w:r>
+      <w:r>
+        <w:rPr>
+          <w:rFonts w:cstheme="minorHAnsi"/>
+          <w:sz w:val="28"/>
+          <w:szCs w:val="28"/>
+        </w:rPr>
+        <w:t>так же работает при любом наборе в терминале</w:t>
       </w:r>
     </w:p>
     <w:p>
@@ -3227,13 +4769,1378 @@
     </w:p>
     <w:p>
       <w:pPr>
-        <w:rPr>
-          <w:rFonts w:cstheme="minorHAnsi"/>
-          <w:b/>
-          <w:bCs/>
-          <w:sz w:val="28"/>
-          <w:szCs w:val="28"/>
-          <w:lang w:val="en-US"/>
+        <w:jc w:val="center"/>
+        <w:rPr>
+          <w:rFonts w:cstheme="minorHAnsi"/>
+          <w:b/>
+          <w:bCs/>
+          <w:sz w:val="32"/>
+          <w:szCs w:val="32"/>
+          <w:lang w:val="en-US"/>
+        </w:rPr>
+      </w:pPr>
+      <w:r>
+        <w:rPr>
+          <w:rFonts w:cstheme="minorHAnsi"/>
+          <w:b/>
+          <w:bCs/>
+          <w:sz w:val="32"/>
+          <w:szCs w:val="32"/>
+          <w:lang w:val="en-US"/>
+        </w:rPr>
+        <w:t>Wild Cards</w:t>
+      </w:r>
+    </w:p>
+    <w:p>
+      <w:pPr>
+        <w:rPr>
+          <w:rFonts w:cstheme="minorHAnsi"/>
+          <w:b/>
+          <w:bCs/>
+          <w:sz w:val="28"/>
+          <w:szCs w:val="28"/>
+        </w:rPr>
+      </w:pPr>
+      <w:r>
+        <w:rPr>
+          <w:rFonts w:cstheme="minorHAnsi"/>
+          <w:b/>
+          <w:bCs/>
+          <w:sz w:val="28"/>
+          <w:szCs w:val="28"/>
+          <w:lang w:val="en-US"/>
+        </w:rPr>
+        <w:t>Wild</w:t>
+      </w:r>
+      <w:r>
+        <w:rPr>
+          <w:rFonts w:cstheme="minorHAnsi"/>
+          <w:b/>
+          <w:bCs/>
+          <w:sz w:val="28"/>
+          <w:szCs w:val="28"/>
+        </w:rPr>
+        <w:t xml:space="preserve"> </w:t>
+      </w:r>
+      <w:r>
+        <w:rPr>
+          <w:rFonts w:cstheme="minorHAnsi"/>
+          <w:b/>
+          <w:bCs/>
+          <w:sz w:val="28"/>
+          <w:szCs w:val="28"/>
+          <w:lang w:val="en-US"/>
+        </w:rPr>
+        <w:t>cards</w:t>
+      </w:r>
+      <w:r>
+        <w:rPr>
+          <w:rFonts w:cstheme="minorHAnsi"/>
+          <w:sz w:val="28"/>
+          <w:szCs w:val="28"/>
+        </w:rPr>
+        <w:t xml:space="preserve"> – </w:t>
+      </w:r>
+      <w:r>
+        <w:rPr>
+          <w:rFonts w:cstheme="minorHAnsi"/>
+          <w:sz w:val="28"/>
+          <w:szCs w:val="28"/>
+        </w:rPr>
+        <w:t xml:space="preserve">это символы позволяющие </w:t>
+      </w:r>
+      <w:r>
+        <w:rPr>
+          <w:rFonts w:cstheme="minorHAnsi"/>
+          <w:sz w:val="28"/>
+          <w:szCs w:val="28"/>
+        </w:rPr>
+        <w:t>осуществлять программный поиск в тексте</w:t>
+      </w:r>
+    </w:p>
+    <w:p>
+      <w:pPr>
+        <w:rPr>
+          <w:rFonts w:cstheme="minorHAnsi"/>
+          <w:sz w:val="28"/>
+          <w:szCs w:val="28"/>
+        </w:rPr>
+      </w:pPr>
+      <w:r>
+        <w:rPr>
+          <w:rFonts w:cstheme="minorHAnsi"/>
+          <w:b/>
+          <w:bCs/>
+          <w:sz w:val="28"/>
+          <w:szCs w:val="28"/>
+        </w:rPr>
+        <w:t>*</w:t>
+      </w:r>
+      <w:r>
+        <w:rPr>
+          <w:rFonts w:cstheme="minorHAnsi"/>
+          <w:sz w:val="28"/>
+          <w:szCs w:val="28"/>
+        </w:rPr>
+        <w:t xml:space="preserve"> - ноль или любое множество любых символов</w:t>
+      </w:r>
+    </w:p>
+    <w:p>
+      <w:pPr>
+        <w:rPr>
+          <w:rFonts w:cstheme="minorHAnsi"/>
+          <w:sz w:val="28"/>
+          <w:szCs w:val="28"/>
+        </w:rPr>
+      </w:pPr>
+      <w:r>
+        <w:rPr>
+          <w:rFonts w:cstheme="minorHAnsi"/>
+          <w:b/>
+          <w:bCs/>
+          <w:sz w:val="28"/>
+          <w:szCs w:val="28"/>
+        </w:rPr>
+        <w:t>?</w:t>
+      </w:r>
+      <w:r>
+        <w:rPr>
+          <w:rFonts w:cstheme="minorHAnsi"/>
+          <w:sz w:val="28"/>
+          <w:szCs w:val="28"/>
+        </w:rPr>
+        <w:t xml:space="preserve"> – один любой символ</w:t>
+      </w:r>
+    </w:p>
+    <w:p>
+      <w:pPr>
+        <w:rPr>
+          <w:rFonts w:cstheme="minorHAnsi"/>
+          <w:sz w:val="28"/>
+          <w:szCs w:val="28"/>
+        </w:rPr>
+      </w:pPr>
+      <w:r>
+        <w:rPr>
+          <w:rFonts w:cstheme="minorHAnsi"/>
+          <w:b/>
+          <w:bCs/>
+          <w:sz w:val="28"/>
+          <w:szCs w:val="28"/>
+        </w:rPr>
+        <w:t>[]</w:t>
+      </w:r>
+      <w:r>
+        <w:rPr>
+          <w:rFonts w:cstheme="minorHAnsi"/>
+          <w:sz w:val="28"/>
+          <w:szCs w:val="28"/>
+        </w:rPr>
+        <w:t xml:space="preserve"> – </w:t>
+      </w:r>
+      <w:r>
+        <w:rPr>
+          <w:rFonts w:cstheme="minorHAnsi"/>
+          <w:sz w:val="28"/>
+          <w:szCs w:val="28"/>
+        </w:rPr>
+        <w:t xml:space="preserve">используются для задания наличия символов, прим.: </w:t>
+      </w:r>
+      <w:r>
+        <w:rPr>
+          <w:rFonts w:cstheme="minorHAnsi"/>
+          <w:b/>
+          <w:bCs/>
+          <w:sz w:val="28"/>
+          <w:szCs w:val="28"/>
+        </w:rPr>
+        <w:t>[</w:t>
+      </w:r>
+      <w:proofErr w:type="spellStart"/>
+      <w:r>
+        <w:rPr>
+          <w:rFonts w:cstheme="minorHAnsi"/>
+          <w:b/>
+          <w:bCs/>
+          <w:sz w:val="28"/>
+          <w:szCs w:val="28"/>
+          <w:lang w:val="en-US"/>
+        </w:rPr>
+        <w:t>abc</w:t>
+      </w:r>
+      <w:proofErr w:type="spellEnd"/>
+      <w:r>
+        <w:rPr>
+          <w:rFonts w:cstheme="minorHAnsi"/>
+          <w:b/>
+          <w:bCs/>
+          <w:sz w:val="28"/>
+          <w:szCs w:val="28"/>
+        </w:rPr>
+        <w:t>]</w:t>
+      </w:r>
+      <w:r>
+        <w:rPr>
+          <w:rFonts w:cstheme="minorHAnsi"/>
+          <w:sz w:val="28"/>
+          <w:szCs w:val="28"/>
+        </w:rPr>
+        <w:t xml:space="preserve"> </w:t>
+      </w:r>
+      <w:r>
+        <w:rPr>
+          <w:rFonts w:cstheme="minorHAnsi"/>
+          <w:sz w:val="28"/>
+          <w:szCs w:val="28"/>
+        </w:rPr>
+        <w:t>–</w:t>
+      </w:r>
+      <w:r>
+        <w:rPr>
+          <w:rFonts w:cstheme="minorHAnsi"/>
+          <w:sz w:val="28"/>
+          <w:szCs w:val="28"/>
+        </w:rPr>
+        <w:t xml:space="preserve"> </w:t>
+      </w:r>
+      <w:r>
+        <w:rPr>
+          <w:rFonts w:cstheme="minorHAnsi"/>
+          <w:sz w:val="28"/>
+          <w:szCs w:val="28"/>
+        </w:rPr>
+        <w:t xml:space="preserve">содержит </w:t>
+      </w:r>
+      <w:r>
+        <w:rPr>
+          <w:rFonts w:cstheme="minorHAnsi"/>
+          <w:b/>
+          <w:bCs/>
+          <w:sz w:val="28"/>
+          <w:szCs w:val="28"/>
+          <w:lang w:val="en-US"/>
+        </w:rPr>
+        <w:t>a</w:t>
+      </w:r>
+      <w:r>
+        <w:rPr>
+          <w:rFonts w:cstheme="minorHAnsi"/>
+          <w:sz w:val="28"/>
+          <w:szCs w:val="28"/>
+        </w:rPr>
+        <w:t xml:space="preserve">, </w:t>
+      </w:r>
+      <w:r>
+        <w:rPr>
+          <w:rFonts w:cstheme="minorHAnsi"/>
+          <w:b/>
+          <w:bCs/>
+          <w:sz w:val="28"/>
+          <w:szCs w:val="28"/>
+          <w:lang w:val="en-US"/>
+        </w:rPr>
+        <w:t>b</w:t>
+      </w:r>
+      <w:r>
+        <w:rPr>
+          <w:rFonts w:cstheme="minorHAnsi"/>
+          <w:sz w:val="28"/>
+          <w:szCs w:val="28"/>
+        </w:rPr>
+        <w:t xml:space="preserve">, </w:t>
+      </w:r>
+      <w:r>
+        <w:rPr>
+          <w:rFonts w:cstheme="minorHAnsi"/>
+          <w:sz w:val="28"/>
+          <w:szCs w:val="28"/>
+        </w:rPr>
+        <w:t xml:space="preserve">или </w:t>
+      </w:r>
+      <w:r>
+        <w:rPr>
+          <w:rFonts w:cstheme="minorHAnsi"/>
+          <w:b/>
+          <w:bCs/>
+          <w:sz w:val="28"/>
+          <w:szCs w:val="28"/>
+        </w:rPr>
+        <w:t>с</w:t>
+      </w:r>
+      <w:r>
+        <w:rPr>
+          <w:rFonts w:cstheme="minorHAnsi"/>
+          <w:sz w:val="28"/>
+          <w:szCs w:val="28"/>
+        </w:rPr>
+        <w:t xml:space="preserve">; </w:t>
+      </w:r>
+      <w:r>
+        <w:rPr>
+          <w:rFonts w:cstheme="minorHAnsi"/>
+          <w:b/>
+          <w:bCs/>
+          <w:sz w:val="28"/>
+          <w:szCs w:val="28"/>
+        </w:rPr>
+        <w:t>[</w:t>
+      </w:r>
+      <w:r>
+        <w:rPr>
+          <w:rFonts w:cstheme="minorHAnsi"/>
+          <w:b/>
+          <w:bCs/>
+          <w:sz w:val="28"/>
+          <w:szCs w:val="28"/>
+          <w:lang w:val="en-US"/>
+        </w:rPr>
+        <w:t>a</w:t>
+      </w:r>
+      <w:r>
+        <w:rPr>
+          <w:rFonts w:cstheme="minorHAnsi"/>
+          <w:b/>
+          <w:bCs/>
+          <w:sz w:val="28"/>
+          <w:szCs w:val="28"/>
+        </w:rPr>
+        <w:t>-</w:t>
+      </w:r>
+      <w:r>
+        <w:rPr>
+          <w:rFonts w:cstheme="minorHAnsi"/>
+          <w:b/>
+          <w:bCs/>
+          <w:sz w:val="28"/>
+          <w:szCs w:val="28"/>
+          <w:lang w:val="en-US"/>
+        </w:rPr>
+        <w:t>f</w:t>
+      </w:r>
+      <w:r>
+        <w:rPr>
+          <w:rFonts w:cstheme="minorHAnsi"/>
+          <w:b/>
+          <w:bCs/>
+          <w:sz w:val="28"/>
+          <w:szCs w:val="28"/>
+        </w:rPr>
+        <w:t>]</w:t>
+      </w:r>
+      <w:r>
+        <w:rPr>
+          <w:rFonts w:cstheme="minorHAnsi"/>
+          <w:sz w:val="28"/>
+          <w:szCs w:val="28"/>
+        </w:rPr>
+        <w:t xml:space="preserve"> – </w:t>
+      </w:r>
+      <w:r>
+        <w:rPr>
+          <w:rFonts w:cstheme="minorHAnsi"/>
+          <w:sz w:val="28"/>
+          <w:szCs w:val="28"/>
+        </w:rPr>
+        <w:t xml:space="preserve">содержит любой символ от </w:t>
+      </w:r>
+      <w:r>
+        <w:rPr>
+          <w:rFonts w:cstheme="minorHAnsi"/>
+          <w:b/>
+          <w:bCs/>
+          <w:sz w:val="28"/>
+          <w:szCs w:val="28"/>
+          <w:lang w:val="en-US"/>
+        </w:rPr>
+        <w:t>a</w:t>
+      </w:r>
+      <w:r>
+        <w:rPr>
+          <w:rFonts w:cstheme="minorHAnsi"/>
+          <w:sz w:val="28"/>
+          <w:szCs w:val="28"/>
+        </w:rPr>
+        <w:t xml:space="preserve"> </w:t>
+      </w:r>
+      <w:r>
+        <w:rPr>
+          <w:rFonts w:cstheme="minorHAnsi"/>
+          <w:sz w:val="28"/>
+          <w:szCs w:val="28"/>
+        </w:rPr>
+        <w:t xml:space="preserve">до </w:t>
+      </w:r>
+      <w:r>
+        <w:rPr>
+          <w:rFonts w:cstheme="minorHAnsi"/>
+          <w:b/>
+          <w:bCs/>
+          <w:sz w:val="28"/>
+          <w:szCs w:val="28"/>
+          <w:lang w:val="en-US"/>
+        </w:rPr>
+        <w:t>f</w:t>
+      </w:r>
+      <w:r>
+        <w:rPr>
+          <w:rFonts w:cstheme="minorHAnsi"/>
+          <w:sz w:val="28"/>
+          <w:szCs w:val="28"/>
+        </w:rPr>
+        <w:t xml:space="preserve">; </w:t>
+      </w:r>
+      <w:r>
+        <w:rPr>
+          <w:rFonts w:cstheme="minorHAnsi"/>
+          <w:b/>
+          <w:bCs/>
+          <w:sz w:val="28"/>
+          <w:szCs w:val="28"/>
+        </w:rPr>
+        <w:t>[0-9]</w:t>
+      </w:r>
+      <w:r>
+        <w:rPr>
+          <w:rFonts w:cstheme="minorHAnsi"/>
+          <w:sz w:val="28"/>
+          <w:szCs w:val="28"/>
+        </w:rPr>
+        <w:t xml:space="preserve"> </w:t>
+      </w:r>
+      <w:r>
+        <w:rPr>
+          <w:rFonts w:cstheme="minorHAnsi"/>
+          <w:sz w:val="28"/>
+          <w:szCs w:val="28"/>
+        </w:rPr>
+        <w:t>–</w:t>
+      </w:r>
+      <w:r>
+        <w:rPr>
+          <w:rFonts w:cstheme="minorHAnsi"/>
+          <w:sz w:val="28"/>
+          <w:szCs w:val="28"/>
+        </w:rPr>
+        <w:t xml:space="preserve"> </w:t>
+      </w:r>
+      <w:r>
+        <w:rPr>
+          <w:rFonts w:cstheme="minorHAnsi"/>
+          <w:sz w:val="28"/>
+          <w:szCs w:val="28"/>
+        </w:rPr>
+        <w:t xml:space="preserve">содержит любую цифру от </w:t>
+      </w:r>
+      <w:r>
+        <w:rPr>
+          <w:rFonts w:cstheme="minorHAnsi"/>
+          <w:b/>
+          <w:bCs/>
+          <w:sz w:val="28"/>
+          <w:szCs w:val="28"/>
+        </w:rPr>
+        <w:t>0</w:t>
+      </w:r>
+      <w:r>
+        <w:rPr>
+          <w:rFonts w:cstheme="minorHAnsi"/>
+          <w:sz w:val="28"/>
+          <w:szCs w:val="28"/>
+        </w:rPr>
+        <w:t xml:space="preserve"> до </w:t>
+      </w:r>
+      <w:r>
+        <w:rPr>
+          <w:rFonts w:cstheme="minorHAnsi"/>
+          <w:b/>
+          <w:bCs/>
+          <w:sz w:val="28"/>
+          <w:szCs w:val="28"/>
+        </w:rPr>
+        <w:t>9</w:t>
+      </w:r>
+      <w:r>
+        <w:rPr>
+          <w:rFonts w:cstheme="minorHAnsi"/>
+          <w:sz w:val="28"/>
+          <w:szCs w:val="28"/>
+        </w:rPr>
+        <w:t xml:space="preserve">; </w:t>
+      </w:r>
+      <w:r>
+        <w:rPr>
+          <w:rFonts w:cstheme="minorHAnsi"/>
+          <w:b/>
+          <w:bCs/>
+          <w:sz w:val="28"/>
+          <w:szCs w:val="28"/>
+        </w:rPr>
+        <w:t>[</w:t>
+      </w:r>
+      <w:r>
+        <w:rPr>
+          <w:rFonts w:cstheme="minorHAnsi"/>
+          <w:b/>
+          <w:bCs/>
+          <w:sz w:val="28"/>
+          <w:szCs w:val="28"/>
+          <w:lang w:val="en-US"/>
+        </w:rPr>
+        <w:t>a</w:t>
+      </w:r>
+      <w:r>
+        <w:rPr>
+          <w:rFonts w:cstheme="minorHAnsi"/>
+          <w:b/>
+          <w:bCs/>
+          <w:sz w:val="28"/>
+          <w:szCs w:val="28"/>
+        </w:rPr>
+        <w:t>-</w:t>
+      </w:r>
+      <w:proofErr w:type="spellStart"/>
+      <w:r>
+        <w:rPr>
+          <w:rFonts w:cstheme="minorHAnsi"/>
+          <w:b/>
+          <w:bCs/>
+          <w:sz w:val="28"/>
+          <w:szCs w:val="28"/>
+          <w:lang w:val="en-US"/>
+        </w:rPr>
+        <w:t>cst</w:t>
+      </w:r>
+      <w:proofErr w:type="spellEnd"/>
+      <w:r>
+        <w:rPr>
+          <w:rFonts w:cstheme="minorHAnsi"/>
+          <w:b/>
+          <w:bCs/>
+          <w:sz w:val="28"/>
+          <w:szCs w:val="28"/>
+        </w:rPr>
+        <w:t>]</w:t>
+      </w:r>
+      <w:r>
+        <w:rPr>
+          <w:rFonts w:cstheme="minorHAnsi"/>
+          <w:sz w:val="28"/>
+          <w:szCs w:val="28"/>
+        </w:rPr>
+        <w:t xml:space="preserve"> </w:t>
+      </w:r>
+      <w:r>
+        <w:rPr>
+          <w:rFonts w:cstheme="minorHAnsi"/>
+          <w:sz w:val="28"/>
+          <w:szCs w:val="28"/>
+        </w:rPr>
+        <w:t>–</w:t>
+      </w:r>
+      <w:r>
+        <w:rPr>
+          <w:rFonts w:cstheme="minorHAnsi"/>
+          <w:sz w:val="28"/>
+          <w:szCs w:val="28"/>
+        </w:rPr>
+        <w:t xml:space="preserve"> </w:t>
+      </w:r>
+      <w:r>
+        <w:rPr>
+          <w:rFonts w:cstheme="minorHAnsi"/>
+          <w:sz w:val="28"/>
+          <w:szCs w:val="28"/>
+        </w:rPr>
+        <w:t xml:space="preserve">содержит любую букву от </w:t>
+      </w:r>
+      <w:r>
+        <w:rPr>
+          <w:rFonts w:cstheme="minorHAnsi"/>
+          <w:b/>
+          <w:bCs/>
+          <w:sz w:val="28"/>
+          <w:szCs w:val="28"/>
+          <w:lang w:val="en-US"/>
+        </w:rPr>
+        <w:t>a</w:t>
+      </w:r>
+      <w:r>
+        <w:rPr>
+          <w:rFonts w:cstheme="minorHAnsi"/>
+          <w:sz w:val="28"/>
+          <w:szCs w:val="28"/>
+        </w:rPr>
+        <w:t xml:space="preserve"> </w:t>
+      </w:r>
+      <w:r>
+        <w:rPr>
+          <w:rFonts w:cstheme="minorHAnsi"/>
+          <w:sz w:val="28"/>
+          <w:szCs w:val="28"/>
+        </w:rPr>
+        <w:t xml:space="preserve">до </w:t>
+      </w:r>
+      <w:r>
+        <w:rPr>
+          <w:rFonts w:cstheme="minorHAnsi"/>
+          <w:b/>
+          <w:bCs/>
+          <w:sz w:val="28"/>
+          <w:szCs w:val="28"/>
+        </w:rPr>
+        <w:t>с</w:t>
+      </w:r>
+      <w:r>
+        <w:rPr>
+          <w:rFonts w:cstheme="minorHAnsi"/>
+          <w:sz w:val="28"/>
+          <w:szCs w:val="28"/>
+        </w:rPr>
+        <w:t xml:space="preserve"> или </w:t>
+      </w:r>
+      <w:r>
+        <w:rPr>
+          <w:rFonts w:cstheme="minorHAnsi"/>
+          <w:b/>
+          <w:bCs/>
+          <w:sz w:val="28"/>
+          <w:szCs w:val="28"/>
+          <w:lang w:val="en-US"/>
+        </w:rPr>
+        <w:t>s</w:t>
+      </w:r>
+      <w:r>
+        <w:rPr>
+          <w:rFonts w:cstheme="minorHAnsi"/>
+          <w:sz w:val="28"/>
+          <w:szCs w:val="28"/>
+        </w:rPr>
+        <w:t xml:space="preserve"> </w:t>
+      </w:r>
+      <w:r>
+        <w:rPr>
+          <w:rFonts w:cstheme="minorHAnsi"/>
+          <w:sz w:val="28"/>
+          <w:szCs w:val="28"/>
+        </w:rPr>
+        <w:t xml:space="preserve">или </w:t>
+      </w:r>
+      <w:r>
+        <w:rPr>
+          <w:rFonts w:cstheme="minorHAnsi"/>
+          <w:b/>
+          <w:bCs/>
+          <w:sz w:val="28"/>
+          <w:szCs w:val="28"/>
+          <w:lang w:val="en-US"/>
+        </w:rPr>
+        <w:t>t</w:t>
+      </w:r>
+      <w:r>
+        <w:rPr>
+          <w:rFonts w:cstheme="minorHAnsi"/>
+          <w:sz w:val="28"/>
+          <w:szCs w:val="28"/>
+        </w:rPr>
+        <w:t xml:space="preserve">; </w:t>
+      </w:r>
+      <w:r>
+        <w:rPr>
+          <w:rFonts w:cstheme="minorHAnsi"/>
+          <w:b/>
+          <w:bCs/>
+          <w:sz w:val="28"/>
+          <w:szCs w:val="28"/>
+        </w:rPr>
+        <w:t>[</w:t>
+      </w:r>
+      <w:r>
+        <w:rPr>
+          <w:rFonts w:cstheme="minorHAnsi"/>
+          <w:b/>
+          <w:bCs/>
+          <w:sz w:val="28"/>
+          <w:szCs w:val="28"/>
+          <w:lang w:val="en-US"/>
+        </w:rPr>
+        <w:t>a</w:t>
+      </w:r>
+      <w:r>
+        <w:rPr>
+          <w:rFonts w:cstheme="minorHAnsi"/>
+          <w:b/>
+          <w:bCs/>
+          <w:sz w:val="28"/>
+          <w:szCs w:val="28"/>
+        </w:rPr>
+        <w:t>-</w:t>
+      </w:r>
+      <w:r>
+        <w:rPr>
+          <w:rFonts w:cstheme="minorHAnsi"/>
+          <w:b/>
+          <w:bCs/>
+          <w:sz w:val="28"/>
+          <w:szCs w:val="28"/>
+          <w:lang w:val="en-US"/>
+        </w:rPr>
+        <w:t>cx</w:t>
+      </w:r>
+      <w:r>
+        <w:rPr>
+          <w:rFonts w:cstheme="minorHAnsi"/>
+          <w:b/>
+          <w:bCs/>
+          <w:sz w:val="28"/>
+          <w:szCs w:val="28"/>
+        </w:rPr>
+        <w:t>-</w:t>
+      </w:r>
+      <w:r>
+        <w:rPr>
+          <w:rFonts w:cstheme="minorHAnsi"/>
+          <w:b/>
+          <w:bCs/>
+          <w:sz w:val="28"/>
+          <w:szCs w:val="28"/>
+          <w:lang w:val="en-US"/>
+        </w:rPr>
+        <w:t>z</w:t>
+      </w:r>
+      <w:r>
+        <w:rPr>
+          <w:rFonts w:cstheme="minorHAnsi"/>
+          <w:b/>
+          <w:bCs/>
+          <w:sz w:val="28"/>
+          <w:szCs w:val="28"/>
+        </w:rPr>
+        <w:t>]</w:t>
+      </w:r>
+      <w:r>
+        <w:rPr>
+          <w:rFonts w:cstheme="minorHAnsi"/>
+          <w:sz w:val="28"/>
+          <w:szCs w:val="28"/>
+        </w:rPr>
+        <w:t xml:space="preserve"> </w:t>
+      </w:r>
+      <w:r>
+        <w:rPr>
+          <w:rFonts w:cstheme="minorHAnsi"/>
+          <w:sz w:val="28"/>
+          <w:szCs w:val="28"/>
+        </w:rPr>
+        <w:t>–</w:t>
+      </w:r>
+      <w:r>
+        <w:rPr>
+          <w:rFonts w:cstheme="minorHAnsi"/>
+          <w:sz w:val="28"/>
+          <w:szCs w:val="28"/>
+        </w:rPr>
+        <w:t xml:space="preserve"> </w:t>
+      </w:r>
+      <w:r>
+        <w:rPr>
+          <w:rFonts w:cstheme="minorHAnsi"/>
+          <w:sz w:val="28"/>
+          <w:szCs w:val="28"/>
+        </w:rPr>
+        <w:t xml:space="preserve">содержит какой то из символов от </w:t>
+      </w:r>
+      <w:r>
+        <w:rPr>
+          <w:rFonts w:cstheme="minorHAnsi"/>
+          <w:b/>
+          <w:bCs/>
+          <w:sz w:val="28"/>
+          <w:szCs w:val="28"/>
+          <w:lang w:val="en-US"/>
+        </w:rPr>
+        <w:t>a</w:t>
+      </w:r>
+      <w:r>
+        <w:rPr>
+          <w:rFonts w:cstheme="minorHAnsi"/>
+          <w:sz w:val="28"/>
+          <w:szCs w:val="28"/>
+        </w:rPr>
+        <w:t xml:space="preserve"> </w:t>
+      </w:r>
+      <w:r>
+        <w:rPr>
+          <w:rFonts w:cstheme="minorHAnsi"/>
+          <w:sz w:val="28"/>
+          <w:szCs w:val="28"/>
+        </w:rPr>
+        <w:t xml:space="preserve">до </w:t>
+      </w:r>
+      <w:r>
+        <w:rPr>
+          <w:rFonts w:cstheme="minorHAnsi"/>
+          <w:b/>
+          <w:bCs/>
+          <w:sz w:val="28"/>
+          <w:szCs w:val="28"/>
+          <w:lang w:val="en-US"/>
+        </w:rPr>
+        <w:t>c</w:t>
+      </w:r>
+      <w:r>
+        <w:rPr>
+          <w:rFonts w:cstheme="minorHAnsi"/>
+          <w:sz w:val="28"/>
+          <w:szCs w:val="28"/>
+        </w:rPr>
+        <w:t xml:space="preserve"> </w:t>
+      </w:r>
+      <w:r>
+        <w:rPr>
+          <w:rFonts w:cstheme="minorHAnsi"/>
+          <w:sz w:val="28"/>
+          <w:szCs w:val="28"/>
+        </w:rPr>
+        <w:t xml:space="preserve">или от </w:t>
+      </w:r>
+      <w:r>
+        <w:rPr>
+          <w:rFonts w:cstheme="minorHAnsi"/>
+          <w:b/>
+          <w:bCs/>
+          <w:sz w:val="28"/>
+          <w:szCs w:val="28"/>
+          <w:lang w:val="en-US"/>
+        </w:rPr>
+        <w:t>x</w:t>
+      </w:r>
+      <w:r>
+        <w:rPr>
+          <w:rFonts w:cstheme="minorHAnsi"/>
+          <w:sz w:val="28"/>
+          <w:szCs w:val="28"/>
+        </w:rPr>
+        <w:t xml:space="preserve"> </w:t>
+      </w:r>
+      <w:r>
+        <w:rPr>
+          <w:rFonts w:cstheme="minorHAnsi"/>
+          <w:sz w:val="28"/>
+          <w:szCs w:val="28"/>
+        </w:rPr>
+        <w:t xml:space="preserve">до </w:t>
+      </w:r>
+      <w:r>
+        <w:rPr>
+          <w:rFonts w:cstheme="minorHAnsi"/>
+          <w:b/>
+          <w:bCs/>
+          <w:sz w:val="28"/>
+          <w:szCs w:val="28"/>
+          <w:lang w:val="en-US"/>
+        </w:rPr>
+        <w:t>z</w:t>
+      </w:r>
+      <w:r>
+        <w:rPr>
+          <w:rFonts w:cstheme="minorHAnsi"/>
+          <w:sz w:val="28"/>
+          <w:szCs w:val="28"/>
+        </w:rPr>
+        <w:t xml:space="preserve"> </w:t>
+      </w:r>
+    </w:p>
+    <w:p>
+      <w:pPr>
+        <w:rPr>
+          <w:rFonts w:cstheme="minorHAnsi"/>
+          <w:b/>
+          <w:bCs/>
+          <w:sz w:val="28"/>
+          <w:szCs w:val="28"/>
+        </w:rPr>
+      </w:pPr>
+      <w:proofErr w:type="gramStart"/>
+      <w:r>
+        <w:rPr>
+          <w:rFonts w:cstheme="minorHAnsi"/>
+          <w:b/>
+          <w:bCs/>
+          <w:sz w:val="28"/>
+          <w:szCs w:val="28"/>
+        </w:rPr>
+        <w:t>“[</w:t>
+      </w:r>
+      <w:proofErr w:type="gramEnd"/>
+      <w:r>
+        <w:rPr>
+          <w:rFonts w:cstheme="minorHAnsi"/>
+          <w:b/>
+          <w:bCs/>
+          <w:sz w:val="28"/>
+          <w:szCs w:val="28"/>
+        </w:rPr>
+        <w:t>…]”</w:t>
+      </w:r>
+      <w:r>
+        <w:rPr>
+          <w:rFonts w:cstheme="minorHAnsi"/>
+          <w:sz w:val="28"/>
+          <w:szCs w:val="28"/>
+        </w:rPr>
+        <w:t xml:space="preserve"> позволяет вставлять служебные символы в выражение, прим.: </w:t>
+      </w:r>
+      <w:r>
+        <w:rPr>
+          <w:rFonts w:cstheme="minorHAnsi"/>
+          <w:b/>
+          <w:bCs/>
+          <w:sz w:val="28"/>
+          <w:szCs w:val="28"/>
+        </w:rPr>
+        <w:t xml:space="preserve">“[]-]” </w:t>
+      </w:r>
+      <w:r>
+        <w:rPr>
+          <w:rFonts w:cstheme="minorHAnsi"/>
+          <w:sz w:val="28"/>
+          <w:szCs w:val="28"/>
+        </w:rPr>
+        <w:t xml:space="preserve">– будет искать символы </w:t>
+      </w:r>
+      <w:r>
+        <w:rPr>
+          <w:rFonts w:cstheme="minorHAnsi"/>
+          <w:b/>
+          <w:bCs/>
+          <w:sz w:val="28"/>
+          <w:szCs w:val="28"/>
+        </w:rPr>
+        <w:t>]</w:t>
+      </w:r>
+      <w:r>
+        <w:rPr>
+          <w:rFonts w:cstheme="minorHAnsi"/>
+          <w:sz w:val="28"/>
+          <w:szCs w:val="28"/>
+        </w:rPr>
+        <w:t xml:space="preserve"> </w:t>
+      </w:r>
+      <w:r>
+        <w:rPr>
+          <w:rFonts w:cstheme="minorHAnsi"/>
+          <w:sz w:val="28"/>
+          <w:szCs w:val="28"/>
+        </w:rPr>
+        <w:t xml:space="preserve">и </w:t>
+      </w:r>
+      <w:r>
+        <w:rPr>
+          <w:rFonts w:cstheme="minorHAnsi"/>
+          <w:b/>
+          <w:bCs/>
+          <w:sz w:val="28"/>
+          <w:szCs w:val="28"/>
+        </w:rPr>
+        <w:t>–</w:t>
+      </w:r>
+    </w:p>
+    <w:p>
+      <w:pPr>
+        <w:rPr>
+          <w:rFonts w:cstheme="minorHAnsi"/>
+          <w:b/>
+          <w:bCs/>
+          <w:sz w:val="28"/>
+          <w:szCs w:val="28"/>
+          <w:lang w:val="en-US"/>
+        </w:rPr>
+      </w:pPr>
+      <w:r>
+        <w:rPr>
+          <w:rFonts w:cstheme="minorHAnsi"/>
+          <w:b/>
+          <w:bCs/>
+          <w:sz w:val="28"/>
+          <w:szCs w:val="28"/>
+        </w:rPr>
+        <w:t xml:space="preserve">[!...] </w:t>
+      </w:r>
+      <w:r>
+        <w:rPr>
+          <w:rFonts w:cstheme="minorHAnsi"/>
+          <w:sz w:val="28"/>
+          <w:szCs w:val="28"/>
+        </w:rPr>
+        <w:t xml:space="preserve">– восклицательный знак обозначает один символ не совпадающий с теми, что идут после него в скобках, прим.: </w:t>
+      </w:r>
+      <w:r>
+        <w:rPr>
+          <w:rFonts w:cstheme="minorHAnsi"/>
+          <w:b/>
+          <w:bCs/>
+          <w:sz w:val="28"/>
+          <w:szCs w:val="28"/>
+        </w:rPr>
+        <w:t>[!]</w:t>
+      </w:r>
+      <w:r>
+        <w:rPr>
+          <w:rFonts w:cstheme="minorHAnsi"/>
+          <w:b/>
+          <w:bCs/>
+          <w:sz w:val="28"/>
+          <w:szCs w:val="28"/>
+          <w:lang w:val="en-US"/>
+        </w:rPr>
+        <w:t>a</w:t>
+      </w:r>
+      <w:r>
+        <w:rPr>
+          <w:rFonts w:cstheme="minorHAnsi"/>
+          <w:b/>
+          <w:bCs/>
+          <w:sz w:val="28"/>
+          <w:szCs w:val="28"/>
+        </w:rPr>
+        <w:t xml:space="preserve">] </w:t>
+      </w:r>
+      <w:r>
+        <w:rPr>
+          <w:rFonts w:cstheme="minorHAnsi"/>
+          <w:sz w:val="28"/>
+          <w:szCs w:val="28"/>
+        </w:rPr>
+        <w:t>–</w:t>
+      </w:r>
+      <w:r>
+        <w:rPr>
+          <w:rFonts w:cstheme="minorHAnsi"/>
+          <w:sz w:val="28"/>
+          <w:szCs w:val="28"/>
+        </w:rPr>
+        <w:t xml:space="preserve"> </w:t>
+      </w:r>
+      <w:r>
+        <w:rPr>
+          <w:rFonts w:cstheme="minorHAnsi"/>
+          <w:sz w:val="28"/>
+          <w:szCs w:val="28"/>
+        </w:rPr>
+        <w:t xml:space="preserve">исключит </w:t>
+      </w:r>
+      <w:proofErr w:type="gramStart"/>
+      <w:r>
+        <w:rPr>
+          <w:rFonts w:cstheme="minorHAnsi"/>
+          <w:sz w:val="28"/>
+          <w:szCs w:val="28"/>
+        </w:rPr>
+        <w:t xml:space="preserve">символы </w:t>
+      </w:r>
+      <w:r>
+        <w:rPr>
+          <w:rFonts w:cstheme="minorHAnsi"/>
+          <w:b/>
+          <w:bCs/>
+          <w:sz w:val="28"/>
+          <w:szCs w:val="28"/>
+        </w:rPr>
+        <w:t>]</w:t>
+      </w:r>
+      <w:proofErr w:type="gramEnd"/>
+      <w:r>
+        <w:rPr>
+          <w:rFonts w:cstheme="minorHAnsi"/>
+          <w:b/>
+          <w:bCs/>
+          <w:sz w:val="28"/>
+          <w:szCs w:val="28"/>
+        </w:rPr>
+        <w:t xml:space="preserve"> </w:t>
+      </w:r>
+      <w:r>
+        <w:rPr>
+          <w:rFonts w:cstheme="minorHAnsi"/>
+          <w:sz w:val="28"/>
+          <w:szCs w:val="28"/>
+        </w:rPr>
+        <w:t xml:space="preserve">и </w:t>
+      </w:r>
+      <w:r>
+        <w:rPr>
+          <w:rFonts w:cstheme="minorHAnsi"/>
+          <w:b/>
+          <w:bCs/>
+          <w:sz w:val="28"/>
+          <w:szCs w:val="28"/>
+          <w:lang w:val="en-US"/>
+        </w:rPr>
+        <w:t>a</w:t>
+      </w:r>
+    </w:p>
+    <w:p>
+      <w:pPr>
+        <w:rPr>
+          <w:rFonts w:cstheme="minorHAnsi"/>
+          <w:b/>
+          <w:bCs/>
+          <w:sz w:val="28"/>
+          <w:szCs w:val="28"/>
+        </w:rPr>
+      </w:pPr>
+      <w:r>
+        <w:rPr>
+          <w:rFonts w:cstheme="minorHAnsi"/>
+          <w:b/>
+          <w:bCs/>
+          <w:sz w:val="28"/>
+          <w:szCs w:val="28"/>
+        </w:rPr>
+        <w:t xml:space="preserve">!!! </w:t>
+      </w:r>
+      <w:r>
+        <w:rPr>
+          <w:rFonts w:cstheme="minorHAnsi"/>
+          <w:sz w:val="28"/>
+          <w:szCs w:val="28"/>
+        </w:rPr>
+        <w:t xml:space="preserve">специальные символы заключенные в квадратные скобки, </w:t>
+      </w:r>
+      <w:proofErr w:type="gramStart"/>
+      <w:r>
+        <w:rPr>
+          <w:rFonts w:cstheme="minorHAnsi"/>
+          <w:sz w:val="28"/>
+          <w:szCs w:val="28"/>
+        </w:rPr>
+        <w:t xml:space="preserve">кроме </w:t>
+      </w:r>
+      <w:r>
+        <w:rPr>
+          <w:rFonts w:cstheme="minorHAnsi"/>
+          <w:sz w:val="28"/>
+          <w:szCs w:val="28"/>
+        </w:rPr>
+        <w:t>!</w:t>
+      </w:r>
+      <w:proofErr w:type="gramEnd"/>
+      <w:r>
+        <w:rPr>
+          <w:rFonts w:cstheme="minorHAnsi"/>
+          <w:sz w:val="28"/>
+          <w:szCs w:val="28"/>
+        </w:rPr>
+        <w:t xml:space="preserve"> означают сами себя, прим.: </w:t>
+      </w:r>
+      <w:r>
+        <w:rPr>
+          <w:rFonts w:cstheme="minorHAnsi"/>
+          <w:b/>
+          <w:bCs/>
+          <w:sz w:val="28"/>
+          <w:szCs w:val="28"/>
+        </w:rPr>
+        <w:t xml:space="preserve">[[*?\] </w:t>
+      </w:r>
+      <w:r>
+        <w:rPr>
+          <w:rFonts w:cstheme="minorHAnsi"/>
+          <w:sz w:val="28"/>
+          <w:szCs w:val="28"/>
+        </w:rPr>
+        <w:t>–</w:t>
+      </w:r>
+      <w:r>
+        <w:rPr>
+          <w:rFonts w:cstheme="minorHAnsi"/>
+          <w:sz w:val="28"/>
+          <w:szCs w:val="28"/>
+        </w:rPr>
+        <w:t xml:space="preserve"> </w:t>
+      </w:r>
+      <w:r>
+        <w:rPr>
+          <w:rFonts w:cstheme="minorHAnsi"/>
+          <w:sz w:val="28"/>
+          <w:szCs w:val="28"/>
+        </w:rPr>
+        <w:t xml:space="preserve">обозначает совпадение с символами </w:t>
+      </w:r>
+      <w:r>
+        <w:rPr>
+          <w:rFonts w:cstheme="minorHAnsi"/>
+          <w:b/>
+          <w:bCs/>
+          <w:sz w:val="28"/>
+          <w:szCs w:val="28"/>
+        </w:rPr>
+        <w:t>[</w:t>
+      </w:r>
+      <w:r>
+        <w:rPr>
+          <w:rFonts w:cstheme="minorHAnsi"/>
+          <w:sz w:val="28"/>
+          <w:szCs w:val="28"/>
+        </w:rPr>
+        <w:t>,</w:t>
+      </w:r>
+      <w:r>
+        <w:rPr>
+          <w:rFonts w:cstheme="minorHAnsi"/>
+          <w:b/>
+          <w:bCs/>
+          <w:sz w:val="28"/>
+          <w:szCs w:val="28"/>
+        </w:rPr>
+        <w:t xml:space="preserve"> *</w:t>
+      </w:r>
+      <w:r>
+        <w:rPr>
+          <w:rFonts w:cstheme="minorHAnsi"/>
+          <w:sz w:val="28"/>
+          <w:szCs w:val="28"/>
+        </w:rPr>
+        <w:t>,</w:t>
+      </w:r>
+      <w:r>
+        <w:rPr>
+          <w:rFonts w:cstheme="minorHAnsi"/>
+          <w:b/>
+          <w:bCs/>
+          <w:sz w:val="28"/>
+          <w:szCs w:val="28"/>
+        </w:rPr>
+        <w:t xml:space="preserve"> ?</w:t>
+      </w:r>
+      <w:r>
+        <w:rPr>
+          <w:rFonts w:cstheme="minorHAnsi"/>
+          <w:sz w:val="28"/>
+          <w:szCs w:val="28"/>
+        </w:rPr>
+        <w:t xml:space="preserve"> </w:t>
+      </w:r>
+      <w:r>
+        <w:rPr>
+          <w:rFonts w:cstheme="minorHAnsi"/>
+          <w:sz w:val="28"/>
+          <w:szCs w:val="28"/>
+        </w:rPr>
+        <w:t xml:space="preserve">или </w:t>
+      </w:r>
+      <w:r>
+        <w:rPr>
+          <w:rFonts w:cstheme="minorHAnsi"/>
+          <w:b/>
+          <w:bCs/>
+          <w:sz w:val="28"/>
+          <w:szCs w:val="28"/>
+        </w:rPr>
+        <w:t>\</w:t>
+      </w:r>
+    </w:p>
+    <w:p>
+      <w:pPr>
+        <w:rPr>
+          <w:rFonts w:cstheme="minorHAnsi"/>
+          <w:sz w:val="28"/>
+          <w:szCs w:val="28"/>
+        </w:rPr>
+      </w:pPr>
+      <w:r>
+        <w:rPr>
+          <w:rFonts w:cstheme="minorHAnsi"/>
+          <w:b/>
+          <w:bCs/>
+          <w:sz w:val="28"/>
+          <w:szCs w:val="28"/>
+        </w:rPr>
+        <w:lastRenderedPageBreak/>
+        <w:t xml:space="preserve">!!! </w:t>
+      </w:r>
+      <w:r>
+        <w:rPr>
+          <w:rFonts w:cstheme="minorHAnsi"/>
+          <w:sz w:val="28"/>
+          <w:szCs w:val="28"/>
+        </w:rPr>
+        <w:t xml:space="preserve">символы </w:t>
+      </w:r>
+      <w:r>
+        <w:rPr>
+          <w:rFonts w:cstheme="minorHAnsi"/>
+          <w:b/>
+          <w:bCs/>
+          <w:sz w:val="28"/>
+          <w:szCs w:val="28"/>
+        </w:rPr>
+        <w:t>/</w:t>
+      </w:r>
+      <w:r>
+        <w:rPr>
+          <w:rFonts w:cstheme="minorHAnsi"/>
+          <w:sz w:val="28"/>
+          <w:szCs w:val="28"/>
+        </w:rPr>
+        <w:t xml:space="preserve"> </w:t>
+      </w:r>
+      <w:proofErr w:type="gramStart"/>
+      <w:r>
+        <w:rPr>
+          <w:rFonts w:cstheme="minorHAnsi"/>
+          <w:sz w:val="28"/>
+          <w:szCs w:val="28"/>
+        </w:rPr>
+        <w:t xml:space="preserve">и </w:t>
+      </w:r>
+      <w:r>
+        <w:rPr>
+          <w:rFonts w:cstheme="minorHAnsi"/>
+          <w:b/>
+          <w:bCs/>
+          <w:sz w:val="28"/>
+          <w:szCs w:val="28"/>
+        </w:rPr>
+        <w:t>.</w:t>
+      </w:r>
+      <w:proofErr w:type="gramEnd"/>
+      <w:r>
+        <w:rPr>
+          <w:rFonts w:cstheme="minorHAnsi"/>
+          <w:sz w:val="28"/>
+          <w:szCs w:val="28"/>
+        </w:rPr>
+        <w:t xml:space="preserve"> должны быть указаны явно и не могут быть указаны в группах как </w:t>
+      </w:r>
+      <w:r>
+        <w:rPr>
+          <w:rFonts w:cstheme="minorHAnsi"/>
+          <w:b/>
+          <w:bCs/>
+          <w:sz w:val="28"/>
+          <w:szCs w:val="28"/>
+        </w:rPr>
+        <w:t>*</w:t>
+      </w:r>
+    </w:p>
+    <w:p>
+      <w:pPr>
+        <w:rPr>
+          <w:rFonts w:cstheme="minorHAnsi"/>
+          <w:sz w:val="28"/>
+          <w:szCs w:val="28"/>
+        </w:rPr>
+      </w:pPr>
+    </w:p>
+    <w:p>
+      <w:pPr>
+        <w:rPr>
+          <w:rFonts w:cstheme="minorHAnsi"/>
+          <w:b/>
+          <w:bCs/>
+          <w:sz w:val="28"/>
+          <w:szCs w:val="28"/>
         </w:rPr>
       </w:pPr>
       <w:r>
@@ -3641,7 +6548,6 @@
           <w:szCs w:val="28"/>
           <w:lang w:val="en-US"/>
         </w:rPr>
-        <w:lastRenderedPageBreak/>
         <w:t>pipelines</w:t>
       </w:r>
       <w:r>
@@ -3829,8 +6735,11 @@
       <w:pPr>
         <w:rPr>
           <w:rFonts w:cstheme="minorHAnsi"/>
-          <w:sz w:val="28"/>
-          <w:szCs w:val="28"/>
+          <w:b/>
+          <w:bCs/>
+          <w:sz w:val="28"/>
+          <w:szCs w:val="28"/>
+          <w:lang w:val="en-US"/>
         </w:rPr>
       </w:pPr>
       <w:r>
@@ -4049,6 +6958,220 @@
         </w:rPr>
         <w:t>pipe</w:t>
       </w:r>
+    </w:p>
+    <w:p>
+      <w:pPr>
+        <w:rPr>
+          <w:rFonts w:cstheme="minorHAnsi"/>
+          <w:sz w:val="28"/>
+          <w:szCs w:val="28"/>
+        </w:rPr>
+      </w:pPr>
+      <w:proofErr w:type="gramStart"/>
+      <w:r>
+        <w:rPr>
+          <w:rFonts w:cstheme="minorHAnsi"/>
+          <w:b/>
+          <w:bCs/>
+          <w:sz w:val="28"/>
+          <w:szCs w:val="28"/>
+        </w:rPr>
+        <w:t>..</w:t>
+      </w:r>
+      <w:proofErr w:type="gramEnd"/>
+      <w:r>
+        <w:rPr>
+          <w:rFonts w:cstheme="minorHAnsi"/>
+          <w:sz w:val="28"/>
+          <w:szCs w:val="28"/>
+        </w:rPr>
+        <w:t xml:space="preserve"> и </w:t>
+      </w:r>
+      <w:r>
+        <w:rPr>
+          <w:rFonts w:cstheme="minorHAnsi"/>
+          <w:b/>
+          <w:bCs/>
+          <w:sz w:val="28"/>
+          <w:szCs w:val="28"/>
+        </w:rPr>
+        <w:t>.</w:t>
+      </w:r>
+      <w:r>
+        <w:rPr>
+          <w:rFonts w:cstheme="minorHAnsi"/>
+          <w:sz w:val="28"/>
+          <w:szCs w:val="28"/>
+        </w:rPr>
+        <w:t xml:space="preserve"> </w:t>
+      </w:r>
+      <w:r>
+        <w:rPr>
+          <w:rFonts w:cstheme="minorHAnsi"/>
+          <w:sz w:val="28"/>
+          <w:szCs w:val="28"/>
+        </w:rPr>
+        <w:t xml:space="preserve">Каждая папка содержит скрытые </w:t>
+      </w:r>
+      <w:proofErr w:type="gramStart"/>
+      <w:r>
+        <w:rPr>
+          <w:rFonts w:cstheme="minorHAnsi"/>
+          <w:sz w:val="28"/>
+          <w:szCs w:val="28"/>
+        </w:rPr>
+        <w:t xml:space="preserve">папки </w:t>
+      </w:r>
+      <w:r>
+        <w:rPr>
+          <w:rFonts w:cstheme="minorHAnsi"/>
+          <w:b/>
+          <w:bCs/>
+          <w:sz w:val="28"/>
+          <w:szCs w:val="28"/>
+        </w:rPr>
+        <w:t>.</w:t>
+      </w:r>
+      <w:proofErr w:type="gramEnd"/>
+      <w:r>
+        <w:rPr>
+          <w:rFonts w:cstheme="minorHAnsi"/>
+          <w:b/>
+          <w:bCs/>
+          <w:sz w:val="28"/>
+          <w:szCs w:val="28"/>
+        </w:rPr>
+        <w:t xml:space="preserve"> </w:t>
+      </w:r>
+      <w:r>
+        <w:rPr>
+          <w:rFonts w:cstheme="minorHAnsi"/>
+          <w:sz w:val="28"/>
+          <w:szCs w:val="28"/>
+        </w:rPr>
+        <w:t xml:space="preserve">и </w:t>
+      </w:r>
+      <w:r>
+        <w:rPr>
+          <w:rFonts w:cstheme="minorHAnsi"/>
+          <w:b/>
+          <w:bCs/>
+          <w:sz w:val="28"/>
+          <w:szCs w:val="28"/>
+        </w:rPr>
+        <w:t>..</w:t>
+      </w:r>
+      <w:r>
+        <w:rPr>
+          <w:rFonts w:cstheme="minorHAnsi"/>
+          <w:sz w:val="28"/>
+          <w:szCs w:val="28"/>
+        </w:rPr>
+        <w:t xml:space="preserve"> </w:t>
+      </w:r>
+      <w:proofErr w:type="gramStart"/>
+      <w:r>
+        <w:rPr>
+          <w:rFonts w:cstheme="minorHAnsi"/>
+          <w:sz w:val="28"/>
+          <w:szCs w:val="28"/>
+        </w:rPr>
+        <w:t xml:space="preserve">– </w:t>
+      </w:r>
+      <w:r>
+        <w:rPr>
+          <w:rFonts w:cstheme="minorHAnsi"/>
+          <w:b/>
+          <w:bCs/>
+          <w:sz w:val="28"/>
+          <w:szCs w:val="28"/>
+        </w:rPr>
+        <w:t>.</w:t>
+      </w:r>
+      <w:proofErr w:type="gramEnd"/>
+      <w:r>
+        <w:rPr>
+          <w:rFonts w:cstheme="minorHAnsi"/>
+          <w:sz w:val="28"/>
+          <w:szCs w:val="28"/>
+        </w:rPr>
+        <w:t xml:space="preserve"> </w:t>
+      </w:r>
+      <w:r>
+        <w:rPr>
+          <w:rFonts w:cstheme="minorHAnsi"/>
+          <w:sz w:val="28"/>
+          <w:szCs w:val="28"/>
+        </w:rPr>
+        <w:t>–</w:t>
+      </w:r>
+      <w:r>
+        <w:rPr>
+          <w:rFonts w:cstheme="minorHAnsi"/>
+          <w:sz w:val="28"/>
+          <w:szCs w:val="28"/>
+        </w:rPr>
+        <w:t xml:space="preserve"> </w:t>
+      </w:r>
+      <w:r>
+        <w:rPr>
+          <w:rFonts w:cstheme="minorHAnsi"/>
+          <w:sz w:val="28"/>
+          <w:szCs w:val="28"/>
+        </w:rPr>
+        <w:t>обозначает текущую папку</w:t>
+      </w:r>
+      <w:r>
+        <w:rPr>
+          <w:rFonts w:cstheme="minorHAnsi"/>
+          <w:sz w:val="28"/>
+          <w:szCs w:val="28"/>
+        </w:rPr>
+        <w:t xml:space="preserve">, </w:t>
+      </w:r>
+      <w:r>
+        <w:rPr>
+          <w:rFonts w:cstheme="minorHAnsi"/>
+          <w:b/>
+          <w:bCs/>
+          <w:sz w:val="28"/>
+          <w:szCs w:val="28"/>
+        </w:rPr>
+        <w:t>..</w:t>
+      </w:r>
+      <w:r>
+        <w:rPr>
+          <w:rFonts w:cstheme="minorHAnsi"/>
+          <w:sz w:val="28"/>
+          <w:szCs w:val="28"/>
+        </w:rPr>
+        <w:t xml:space="preserve"> </w:t>
+      </w:r>
+      <w:r>
+        <w:rPr>
+          <w:rFonts w:cstheme="minorHAnsi"/>
+          <w:sz w:val="28"/>
+          <w:szCs w:val="28"/>
+        </w:rPr>
+        <w:t>–</w:t>
+      </w:r>
+      <w:r>
+        <w:rPr>
+          <w:rFonts w:cstheme="minorHAnsi"/>
+          <w:sz w:val="28"/>
+          <w:szCs w:val="28"/>
+        </w:rPr>
+        <w:t xml:space="preserve"> родительскую</w:t>
+      </w:r>
+    </w:p>
+    <w:p>
+      <w:pPr>
+        <w:rPr>
+          <w:rFonts w:cstheme="minorHAnsi"/>
+          <w:sz w:val="28"/>
+          <w:szCs w:val="28"/>
+        </w:rPr>
+      </w:pPr>
     </w:p>
     <w:sectPr>
       <w:pgSz w:w="11906" w:h="16838"/>

</xml_diff>

<commit_message>
Updated Linux wildcards info
</commit_message>
<xml_diff>
--- a/Linux handbook.docx
+++ b/Linux handbook.docx
@@ -10,6 +10,7 @@
           <w:bCs/>
           <w:sz w:val="28"/>
           <w:szCs w:val="28"/>
+          <w:lang w:val="en-US"/>
         </w:rPr>
       </w:pPr>
     </w:p>
@@ -1587,40 +1588,94 @@
           <w:szCs w:val="28"/>
           <w:lang w:val="en-US"/>
         </w:rPr>
-        <w:t>pwd</w:t>
+        <w:t>mkdir</w:t>
       </w:r>
       <w:proofErr w:type="spellEnd"/>
       <w:r>
         <w:rPr>
           <w:rFonts w:cstheme="minorHAnsi"/>
-          <w:sz w:val="28"/>
-          <w:szCs w:val="28"/>
-        </w:rPr>
-        <w:t xml:space="preserve"> – </w:t>
-      </w:r>
-      <w:r>
-        <w:rPr>
-          <w:rFonts w:cstheme="minorHAnsi"/>
-          <w:sz w:val="28"/>
-          <w:szCs w:val="28"/>
-        </w:rPr>
-        <w:t>выводит</w:t>
-      </w:r>
-      <w:r>
-        <w:rPr>
-          <w:rFonts w:cstheme="minorHAnsi"/>
-          <w:sz w:val="28"/>
-          <w:szCs w:val="28"/>
-        </w:rPr>
-        <w:t xml:space="preserve"> </w:t>
-      </w:r>
-      <w:r>
-        <w:rPr>
-          <w:rFonts w:cstheme="minorHAnsi"/>
-          <w:sz w:val="28"/>
-          <w:szCs w:val="28"/>
-        </w:rPr>
-        <w:t>абсолютный путь к текущей директории</w:t>
+          <w:b/>
+          <w:bCs/>
+          <w:sz w:val="28"/>
+          <w:szCs w:val="28"/>
+        </w:rPr>
+        <w:t xml:space="preserve"> -</w:t>
+      </w:r>
+      <w:r>
+        <w:rPr>
+          <w:rFonts w:cstheme="minorHAnsi"/>
+          <w:b/>
+          <w:bCs/>
+          <w:sz w:val="28"/>
+          <w:szCs w:val="28"/>
+          <w:lang w:val="en-US"/>
+        </w:rPr>
+        <w:t>p</w:t>
+      </w:r>
+      <w:r>
+        <w:rPr>
+          <w:rFonts w:cstheme="minorHAnsi"/>
+          <w:b/>
+          <w:bCs/>
+          <w:sz w:val="28"/>
+          <w:szCs w:val="28"/>
+        </w:rPr>
+        <w:t xml:space="preserve"> &lt;</w:t>
+      </w:r>
+      <w:proofErr w:type="spellStart"/>
+      <w:r>
+        <w:rPr>
+          <w:rFonts w:cstheme="minorHAnsi"/>
+          <w:b/>
+          <w:bCs/>
+          <w:sz w:val="28"/>
+          <w:szCs w:val="28"/>
+          <w:lang w:val="en-US"/>
+        </w:rPr>
+        <w:t>folderPath</w:t>
+      </w:r>
+      <w:proofErr w:type="spellEnd"/>
+      <w:r>
+        <w:rPr>
+          <w:rFonts w:cstheme="minorHAnsi"/>
+          <w:b/>
+          <w:bCs/>
+          <w:sz w:val="28"/>
+          <w:szCs w:val="28"/>
+        </w:rPr>
+        <w:t>&gt;</w:t>
+      </w:r>
+      <w:r>
+        <w:rPr>
+          <w:rFonts w:cstheme="minorHAnsi"/>
+          <w:sz w:val="28"/>
+          <w:szCs w:val="28"/>
+        </w:rPr>
+        <w:t xml:space="preserve"> - </w:t>
+      </w:r>
+      <w:r>
+        <w:rPr>
+          <w:rFonts w:cstheme="minorHAnsi"/>
+          <w:sz w:val="28"/>
+          <w:szCs w:val="28"/>
+        </w:rPr>
+        <w:t>создает</w:t>
+      </w:r>
+      <w:r>
+        <w:rPr>
+          <w:rFonts w:cstheme="minorHAnsi"/>
+          <w:sz w:val="28"/>
+          <w:szCs w:val="28"/>
+        </w:rPr>
+        <w:t xml:space="preserve"> </w:t>
+      </w:r>
+      <w:r>
+        <w:rPr>
+          <w:rFonts w:cstheme="minorHAnsi"/>
+          <w:sz w:val="28"/>
+          <w:szCs w:val="28"/>
+        </w:rPr>
+        <w:t>все папки в указанном пути</w:t>
       </w:r>
     </w:p>
     <w:p>
@@ -1631,17 +1686,19 @@
           <w:szCs w:val="28"/>
         </w:rPr>
       </w:pPr>
-      <w:r>
-        <w:rPr>
-          <w:rFonts w:cstheme="minorHAnsi"/>
-          <w:b/>
-          <w:bCs/>
-          <w:sz w:val="28"/>
-          <w:szCs w:val="28"/>
-          <w:lang w:val="en-US"/>
-        </w:rPr>
-        <w:t>tee</w:t>
-      </w:r>
+      <w:proofErr w:type="spellStart"/>
+      <w:r>
+        <w:rPr>
+          <w:rFonts w:cstheme="minorHAnsi"/>
+          <w:b/>
+          <w:bCs/>
+          <w:sz w:val="28"/>
+          <w:szCs w:val="28"/>
+          <w:lang w:val="en-US"/>
+        </w:rPr>
+        <w:t>pwd</w:t>
+      </w:r>
+      <w:proofErr w:type="spellEnd"/>
       <w:r>
         <w:rPr>
           <w:rFonts w:cstheme="minorHAnsi"/>
@@ -1656,434 +1713,23 @@
           <w:sz w:val="28"/>
           <w:szCs w:val="28"/>
         </w:rPr>
-        <w:t>специфическая</w:t>
-      </w:r>
-      <w:r>
-        <w:rPr>
-          <w:rFonts w:cstheme="minorHAnsi"/>
-          <w:sz w:val="28"/>
-          <w:szCs w:val="28"/>
-        </w:rPr>
-        <w:t xml:space="preserve"> </w:t>
-      </w:r>
-      <w:r>
-        <w:rPr>
-          <w:rFonts w:cstheme="minorHAnsi"/>
-          <w:sz w:val="28"/>
-          <w:szCs w:val="28"/>
-        </w:rPr>
-        <w:t>команда</w:t>
-      </w:r>
-      <w:r>
-        <w:rPr>
-          <w:rFonts w:cstheme="minorHAnsi"/>
-          <w:sz w:val="28"/>
-          <w:szCs w:val="28"/>
-        </w:rPr>
-        <w:t xml:space="preserve">, </w:t>
-      </w:r>
-      <w:r>
-        <w:rPr>
-          <w:rFonts w:cstheme="minorHAnsi"/>
-          <w:sz w:val="28"/>
-          <w:szCs w:val="28"/>
-        </w:rPr>
-        <w:t>используемая</w:t>
-      </w:r>
-      <w:r>
-        <w:rPr>
-          <w:rFonts w:cstheme="minorHAnsi"/>
-          <w:sz w:val="28"/>
-          <w:szCs w:val="28"/>
-        </w:rPr>
-        <w:t xml:space="preserve"> </w:t>
-      </w:r>
-      <w:r>
-        <w:rPr>
-          <w:rFonts w:cstheme="minorHAnsi"/>
-          <w:sz w:val="28"/>
-          <w:szCs w:val="28"/>
-        </w:rPr>
-        <w:t>как</w:t>
-      </w:r>
-      <w:r>
-        <w:rPr>
-          <w:rFonts w:cstheme="minorHAnsi"/>
-          <w:sz w:val="28"/>
-          <w:szCs w:val="28"/>
-        </w:rPr>
-        <w:t xml:space="preserve"> </w:t>
-      </w:r>
-      <w:r>
-        <w:rPr>
-          <w:rFonts w:cstheme="minorHAnsi"/>
-          <w:sz w:val="28"/>
-          <w:szCs w:val="28"/>
-        </w:rPr>
-        <w:t>Т</w:t>
-      </w:r>
-      <w:r>
-        <w:rPr>
-          <w:rFonts w:cstheme="minorHAnsi"/>
-          <w:sz w:val="28"/>
-          <w:szCs w:val="28"/>
-        </w:rPr>
-        <w:t xml:space="preserve"> </w:t>
-      </w:r>
-      <w:r>
-        <w:rPr>
-          <w:rFonts w:cstheme="minorHAnsi"/>
-          <w:sz w:val="28"/>
-          <w:szCs w:val="28"/>
-        </w:rPr>
-        <w:t>перекресток</w:t>
-      </w:r>
-      <w:r>
-        <w:rPr>
-          <w:rFonts w:cstheme="minorHAnsi"/>
-          <w:sz w:val="28"/>
-          <w:szCs w:val="28"/>
-        </w:rPr>
-        <w:t xml:space="preserve"> </w:t>
-      </w:r>
-      <w:r>
-        <w:rPr>
-          <w:rFonts w:cstheme="minorHAnsi"/>
-          <w:sz w:val="28"/>
-          <w:szCs w:val="28"/>
-        </w:rPr>
-        <w:t>для</w:t>
-      </w:r>
-      <w:r>
-        <w:rPr>
-          <w:rFonts w:cstheme="minorHAnsi"/>
-          <w:sz w:val="28"/>
-          <w:szCs w:val="28"/>
-        </w:rPr>
-        <w:t xml:space="preserve"> </w:t>
-      </w:r>
-      <w:r>
-        <w:rPr>
-          <w:rFonts w:cstheme="minorHAnsi"/>
-          <w:sz w:val="28"/>
-          <w:szCs w:val="28"/>
-        </w:rPr>
-        <w:t>данных</w:t>
-      </w:r>
-      <w:r>
-        <w:rPr>
-          <w:rFonts w:cstheme="minorHAnsi"/>
-          <w:sz w:val="28"/>
-          <w:szCs w:val="28"/>
-        </w:rPr>
-        <w:t xml:space="preserve"> </w:t>
-      </w:r>
-      <w:r>
-        <w:rPr>
-          <w:rFonts w:cstheme="minorHAnsi"/>
-          <w:sz w:val="28"/>
-          <w:szCs w:val="28"/>
-        </w:rPr>
-        <w:t>в</w:t>
-      </w:r>
-      <w:r>
-        <w:rPr>
-          <w:rFonts w:cstheme="minorHAnsi"/>
-          <w:sz w:val="28"/>
-          <w:szCs w:val="28"/>
-        </w:rPr>
-        <w:t xml:space="preserve"> </w:t>
-      </w:r>
-      <w:r>
-        <w:rPr>
-          <w:rFonts w:cstheme="minorHAnsi"/>
-          <w:sz w:val="28"/>
-          <w:szCs w:val="28"/>
-        </w:rPr>
-        <w:t>пайпе</w:t>
-      </w:r>
-      <w:r>
-        <w:rPr>
-          <w:rFonts w:cstheme="minorHAnsi"/>
-          <w:sz w:val="28"/>
-          <w:szCs w:val="28"/>
-        </w:rPr>
-        <w:t xml:space="preserve">. </w:t>
-      </w:r>
-      <w:r>
-        <w:rPr>
-          <w:rFonts w:cstheme="minorHAnsi"/>
-          <w:b/>
-          <w:bCs/>
-          <w:sz w:val="28"/>
-          <w:szCs w:val="28"/>
-          <w:lang w:val="en-US"/>
-        </w:rPr>
-        <w:t>function</w:t>
-      </w:r>
-      <w:r>
-        <w:rPr>
-          <w:rFonts w:cstheme="minorHAnsi"/>
-          <w:b/>
-          <w:bCs/>
-          <w:sz w:val="28"/>
-          <w:szCs w:val="28"/>
-        </w:rPr>
-        <w:t xml:space="preserve"> | </w:t>
-      </w:r>
-      <w:r>
-        <w:rPr>
-          <w:rFonts w:cstheme="minorHAnsi"/>
-          <w:b/>
-          <w:bCs/>
-          <w:sz w:val="28"/>
-          <w:szCs w:val="28"/>
-          <w:lang w:val="en-US"/>
-        </w:rPr>
-        <w:t>tee</w:t>
-      </w:r>
-      <w:r>
-        <w:rPr>
-          <w:rFonts w:cstheme="minorHAnsi"/>
-          <w:b/>
-          <w:bCs/>
-          <w:sz w:val="28"/>
-          <w:szCs w:val="28"/>
-        </w:rPr>
-        <w:t xml:space="preserve"> </w:t>
-      </w:r>
-      <w:proofErr w:type="spellStart"/>
-      <w:r>
-        <w:rPr>
-          <w:rFonts w:cstheme="minorHAnsi"/>
-          <w:b/>
-          <w:bCs/>
-          <w:sz w:val="28"/>
-          <w:szCs w:val="28"/>
-          <w:lang w:val="en-US"/>
-        </w:rPr>
-        <w:t>fileToSaveData</w:t>
-      </w:r>
-      <w:proofErr w:type="spellEnd"/>
-      <w:r>
-        <w:rPr>
-          <w:rFonts w:cstheme="minorHAnsi"/>
-          <w:b/>
-          <w:bCs/>
-          <w:sz w:val="28"/>
-          <w:szCs w:val="28"/>
-        </w:rPr>
-        <w:t xml:space="preserve"> | </w:t>
-      </w:r>
-      <w:proofErr w:type="spellStart"/>
-      <w:r>
-        <w:rPr>
-          <w:rFonts w:cstheme="minorHAnsi"/>
-          <w:b/>
-          <w:bCs/>
-          <w:sz w:val="28"/>
-          <w:szCs w:val="28"/>
-          <w:lang w:val="en-US"/>
-        </w:rPr>
-        <w:t>nextFunctionToWorkWithData</w:t>
-      </w:r>
-      <w:proofErr w:type="spellEnd"/>
-      <w:r>
-        <w:rPr>
-          <w:rFonts w:cstheme="minorHAnsi"/>
-          <w:sz w:val="28"/>
-          <w:szCs w:val="28"/>
-        </w:rPr>
-        <w:t xml:space="preserve"> – </w:t>
-      </w:r>
-      <w:r>
-        <w:rPr>
-          <w:rFonts w:cstheme="minorHAnsi"/>
-          <w:sz w:val="28"/>
-          <w:szCs w:val="28"/>
-        </w:rPr>
-        <w:t>пример</w:t>
-      </w:r>
-      <w:r>
-        <w:rPr>
-          <w:rFonts w:cstheme="minorHAnsi"/>
-          <w:sz w:val="28"/>
-          <w:szCs w:val="28"/>
-        </w:rPr>
-        <w:t xml:space="preserve"> </w:t>
-      </w:r>
-      <w:r>
-        <w:rPr>
-          <w:rFonts w:cstheme="minorHAnsi"/>
-          <w:sz w:val="28"/>
-          <w:szCs w:val="28"/>
-        </w:rPr>
-        <w:t>работы</w:t>
-      </w:r>
-      <w:r>
-        <w:rPr>
-          <w:rFonts w:cstheme="minorHAnsi"/>
-          <w:sz w:val="28"/>
-          <w:szCs w:val="28"/>
-        </w:rPr>
-        <w:t xml:space="preserve"> </w:t>
-      </w:r>
-      <w:r>
-        <w:rPr>
-          <w:rFonts w:cstheme="minorHAnsi"/>
-          <w:b/>
-          <w:bCs/>
-          <w:sz w:val="28"/>
-          <w:szCs w:val="28"/>
-          <w:lang w:val="en-US"/>
-        </w:rPr>
-        <w:t>tee</w:t>
-      </w:r>
-      <w:r>
-        <w:rPr>
-          <w:rFonts w:cstheme="minorHAnsi"/>
-          <w:sz w:val="28"/>
-          <w:szCs w:val="28"/>
-        </w:rPr>
-        <w:t xml:space="preserve">. </w:t>
-      </w:r>
-      <w:r>
-        <w:rPr>
-          <w:rFonts w:cstheme="minorHAnsi"/>
-          <w:sz w:val="28"/>
-          <w:szCs w:val="28"/>
-        </w:rPr>
-        <w:t>Получив</w:t>
-      </w:r>
-      <w:r>
-        <w:rPr>
-          <w:rFonts w:cstheme="minorHAnsi"/>
-          <w:sz w:val="28"/>
-          <w:szCs w:val="28"/>
-        </w:rPr>
-        <w:t xml:space="preserve"> </w:t>
-      </w:r>
-      <w:r>
-        <w:rPr>
-          <w:rFonts w:cstheme="minorHAnsi"/>
-          <w:sz w:val="28"/>
-          <w:szCs w:val="28"/>
-        </w:rPr>
-        <w:t>данные</w:t>
-      </w:r>
-      <w:r>
-        <w:rPr>
-          <w:rFonts w:cstheme="minorHAnsi"/>
-          <w:sz w:val="28"/>
-          <w:szCs w:val="28"/>
-        </w:rPr>
-        <w:t xml:space="preserve"> </w:t>
-      </w:r>
-      <w:r>
-        <w:rPr>
-          <w:rFonts w:cstheme="minorHAnsi"/>
-          <w:sz w:val="28"/>
-          <w:szCs w:val="28"/>
-        </w:rPr>
-        <w:t>из</w:t>
-      </w:r>
-      <w:r>
-        <w:rPr>
-          <w:rFonts w:cstheme="minorHAnsi"/>
-          <w:sz w:val="28"/>
-          <w:szCs w:val="28"/>
-        </w:rPr>
-        <w:t xml:space="preserve"> </w:t>
-      </w:r>
-      <w:proofErr w:type="spellStart"/>
-      <w:r>
-        <w:rPr>
-          <w:rFonts w:cstheme="minorHAnsi"/>
-          <w:b/>
-          <w:bCs/>
-          <w:sz w:val="28"/>
-          <w:szCs w:val="28"/>
-          <w:lang w:val="en-US"/>
-        </w:rPr>
-        <w:t>dataOutput</w:t>
-      </w:r>
-      <w:proofErr w:type="spellEnd"/>
-      <w:r>
-        <w:rPr>
-          <w:rFonts w:cstheme="minorHAnsi"/>
-          <w:b/>
-          <w:bCs/>
-          <w:sz w:val="28"/>
-          <w:szCs w:val="28"/>
-        </w:rPr>
-        <w:t xml:space="preserve"> </w:t>
-      </w:r>
-      <w:r>
-        <w:rPr>
-          <w:rFonts w:cstheme="minorHAnsi"/>
-          <w:b/>
-          <w:bCs/>
-          <w:sz w:val="28"/>
-          <w:szCs w:val="28"/>
-          <w:lang w:val="en-US"/>
-        </w:rPr>
-        <w:t>function</w:t>
-      </w:r>
-      <w:r>
-        <w:rPr>
-          <w:rFonts w:cstheme="minorHAnsi"/>
-          <w:sz w:val="28"/>
-          <w:szCs w:val="28"/>
-        </w:rPr>
-        <w:t>’</w:t>
-      </w:r>
-      <w:r>
-        <w:rPr>
-          <w:rFonts w:cstheme="minorHAnsi"/>
-          <w:sz w:val="28"/>
-          <w:szCs w:val="28"/>
-          <w:lang w:val="en-US"/>
-        </w:rPr>
-        <w:t>a</w:t>
-      </w:r>
-      <w:r>
-        <w:rPr>
-          <w:rFonts w:cstheme="minorHAnsi"/>
-          <w:sz w:val="28"/>
-          <w:szCs w:val="28"/>
-        </w:rPr>
-        <w:t xml:space="preserve"> </w:t>
-      </w:r>
-      <w:proofErr w:type="gramStart"/>
-      <w:r>
-        <w:rPr>
-          <w:rFonts w:cstheme="minorHAnsi"/>
-          <w:b/>
-          <w:bCs/>
-          <w:sz w:val="28"/>
-          <w:szCs w:val="28"/>
-          <w:lang w:val="en-US"/>
-        </w:rPr>
-        <w:t>tee</w:t>
-      </w:r>
-      <w:proofErr w:type="gramEnd"/>
-      <w:r>
-        <w:rPr>
-          <w:rFonts w:cstheme="minorHAnsi"/>
-          <w:b/>
-          <w:bCs/>
-          <w:sz w:val="28"/>
-          <w:szCs w:val="28"/>
-        </w:rPr>
-        <w:t xml:space="preserve"> </w:t>
-      </w:r>
-      <w:r>
-        <w:rPr>
-          <w:rFonts w:cstheme="minorHAnsi"/>
-          <w:sz w:val="28"/>
-          <w:szCs w:val="28"/>
-        </w:rPr>
-        <w:t>сохранит их в файл и передаст далее на вход следующей функции</w:t>
+        <w:t>выводит</w:t>
+      </w:r>
+      <w:r>
+        <w:rPr>
+          <w:rFonts w:cstheme="minorHAnsi"/>
+          <w:sz w:val="28"/>
+          <w:szCs w:val="28"/>
+        </w:rPr>
+        <w:t xml:space="preserve"> </w:t>
+      </w:r>
+      <w:r>
+        <w:rPr>
+          <w:rFonts w:cstheme="minorHAnsi"/>
+          <w:sz w:val="28"/>
+          <w:szCs w:val="28"/>
+        </w:rPr>
+        <w:t>абсолютный путь к текущей директории</w:t>
       </w:r>
     </w:p>
     <w:p>
@@ -2103,7 +1749,7 @@
           <w:szCs w:val="28"/>
           <w:lang w:val="en-US"/>
         </w:rPr>
-        <w:t>history</w:t>
+        <w:t>tee</w:t>
       </w:r>
       <w:r>
         <w:rPr>
@@ -2119,7 +1765,434 @@
           <w:sz w:val="28"/>
           <w:szCs w:val="28"/>
         </w:rPr>
-        <w:t>выводит историю использованных команд для данного окна терминала</w:t>
+        <w:t>специфическая</w:t>
+      </w:r>
+      <w:r>
+        <w:rPr>
+          <w:rFonts w:cstheme="minorHAnsi"/>
+          <w:sz w:val="28"/>
+          <w:szCs w:val="28"/>
+        </w:rPr>
+        <w:t xml:space="preserve"> </w:t>
+      </w:r>
+      <w:r>
+        <w:rPr>
+          <w:rFonts w:cstheme="minorHAnsi"/>
+          <w:sz w:val="28"/>
+          <w:szCs w:val="28"/>
+        </w:rPr>
+        <w:t>команда</w:t>
+      </w:r>
+      <w:r>
+        <w:rPr>
+          <w:rFonts w:cstheme="minorHAnsi"/>
+          <w:sz w:val="28"/>
+          <w:szCs w:val="28"/>
+        </w:rPr>
+        <w:t xml:space="preserve">, </w:t>
+      </w:r>
+      <w:r>
+        <w:rPr>
+          <w:rFonts w:cstheme="minorHAnsi"/>
+          <w:sz w:val="28"/>
+          <w:szCs w:val="28"/>
+        </w:rPr>
+        <w:t>используемая</w:t>
+      </w:r>
+      <w:r>
+        <w:rPr>
+          <w:rFonts w:cstheme="minorHAnsi"/>
+          <w:sz w:val="28"/>
+          <w:szCs w:val="28"/>
+        </w:rPr>
+        <w:t xml:space="preserve"> </w:t>
+      </w:r>
+      <w:r>
+        <w:rPr>
+          <w:rFonts w:cstheme="minorHAnsi"/>
+          <w:sz w:val="28"/>
+          <w:szCs w:val="28"/>
+        </w:rPr>
+        <w:t>как</w:t>
+      </w:r>
+      <w:r>
+        <w:rPr>
+          <w:rFonts w:cstheme="minorHAnsi"/>
+          <w:sz w:val="28"/>
+          <w:szCs w:val="28"/>
+        </w:rPr>
+        <w:t xml:space="preserve"> </w:t>
+      </w:r>
+      <w:r>
+        <w:rPr>
+          <w:rFonts w:cstheme="minorHAnsi"/>
+          <w:sz w:val="28"/>
+          <w:szCs w:val="28"/>
+        </w:rPr>
+        <w:t>Т</w:t>
+      </w:r>
+      <w:r>
+        <w:rPr>
+          <w:rFonts w:cstheme="minorHAnsi"/>
+          <w:sz w:val="28"/>
+          <w:szCs w:val="28"/>
+        </w:rPr>
+        <w:t xml:space="preserve"> </w:t>
+      </w:r>
+      <w:r>
+        <w:rPr>
+          <w:rFonts w:cstheme="minorHAnsi"/>
+          <w:sz w:val="28"/>
+          <w:szCs w:val="28"/>
+        </w:rPr>
+        <w:t>перекресток</w:t>
+      </w:r>
+      <w:r>
+        <w:rPr>
+          <w:rFonts w:cstheme="minorHAnsi"/>
+          <w:sz w:val="28"/>
+          <w:szCs w:val="28"/>
+        </w:rPr>
+        <w:t xml:space="preserve"> </w:t>
+      </w:r>
+      <w:r>
+        <w:rPr>
+          <w:rFonts w:cstheme="minorHAnsi"/>
+          <w:sz w:val="28"/>
+          <w:szCs w:val="28"/>
+        </w:rPr>
+        <w:t>для</w:t>
+      </w:r>
+      <w:r>
+        <w:rPr>
+          <w:rFonts w:cstheme="minorHAnsi"/>
+          <w:sz w:val="28"/>
+          <w:szCs w:val="28"/>
+        </w:rPr>
+        <w:t xml:space="preserve"> </w:t>
+      </w:r>
+      <w:r>
+        <w:rPr>
+          <w:rFonts w:cstheme="minorHAnsi"/>
+          <w:sz w:val="28"/>
+          <w:szCs w:val="28"/>
+        </w:rPr>
+        <w:t>данных</w:t>
+      </w:r>
+      <w:r>
+        <w:rPr>
+          <w:rFonts w:cstheme="minorHAnsi"/>
+          <w:sz w:val="28"/>
+          <w:szCs w:val="28"/>
+        </w:rPr>
+        <w:t xml:space="preserve"> </w:t>
+      </w:r>
+      <w:r>
+        <w:rPr>
+          <w:rFonts w:cstheme="minorHAnsi"/>
+          <w:sz w:val="28"/>
+          <w:szCs w:val="28"/>
+        </w:rPr>
+        <w:t>в</w:t>
+      </w:r>
+      <w:r>
+        <w:rPr>
+          <w:rFonts w:cstheme="minorHAnsi"/>
+          <w:sz w:val="28"/>
+          <w:szCs w:val="28"/>
+        </w:rPr>
+        <w:t xml:space="preserve"> </w:t>
+      </w:r>
+      <w:r>
+        <w:rPr>
+          <w:rFonts w:cstheme="minorHAnsi"/>
+          <w:sz w:val="28"/>
+          <w:szCs w:val="28"/>
+        </w:rPr>
+        <w:t>пайпе</w:t>
+      </w:r>
+      <w:r>
+        <w:rPr>
+          <w:rFonts w:cstheme="minorHAnsi"/>
+          <w:sz w:val="28"/>
+          <w:szCs w:val="28"/>
+        </w:rPr>
+        <w:t xml:space="preserve">. </w:t>
+      </w:r>
+      <w:r>
+        <w:rPr>
+          <w:rFonts w:cstheme="minorHAnsi"/>
+          <w:b/>
+          <w:bCs/>
+          <w:sz w:val="28"/>
+          <w:szCs w:val="28"/>
+          <w:lang w:val="en-US"/>
+        </w:rPr>
+        <w:t>function</w:t>
+      </w:r>
+      <w:r>
+        <w:rPr>
+          <w:rFonts w:cstheme="minorHAnsi"/>
+          <w:b/>
+          <w:bCs/>
+          <w:sz w:val="28"/>
+          <w:szCs w:val="28"/>
+        </w:rPr>
+        <w:t xml:space="preserve"> | </w:t>
+      </w:r>
+      <w:r>
+        <w:rPr>
+          <w:rFonts w:cstheme="minorHAnsi"/>
+          <w:b/>
+          <w:bCs/>
+          <w:sz w:val="28"/>
+          <w:szCs w:val="28"/>
+          <w:lang w:val="en-US"/>
+        </w:rPr>
+        <w:t>tee</w:t>
+      </w:r>
+      <w:r>
+        <w:rPr>
+          <w:rFonts w:cstheme="minorHAnsi"/>
+          <w:b/>
+          <w:bCs/>
+          <w:sz w:val="28"/>
+          <w:szCs w:val="28"/>
+        </w:rPr>
+        <w:t xml:space="preserve"> </w:t>
+      </w:r>
+      <w:proofErr w:type="spellStart"/>
+      <w:r>
+        <w:rPr>
+          <w:rFonts w:cstheme="minorHAnsi"/>
+          <w:b/>
+          <w:bCs/>
+          <w:sz w:val="28"/>
+          <w:szCs w:val="28"/>
+          <w:lang w:val="en-US"/>
+        </w:rPr>
+        <w:t>fileToSaveData</w:t>
+      </w:r>
+      <w:proofErr w:type="spellEnd"/>
+      <w:r>
+        <w:rPr>
+          <w:rFonts w:cstheme="minorHAnsi"/>
+          <w:b/>
+          <w:bCs/>
+          <w:sz w:val="28"/>
+          <w:szCs w:val="28"/>
+        </w:rPr>
+        <w:t xml:space="preserve"> | </w:t>
+      </w:r>
+      <w:proofErr w:type="spellStart"/>
+      <w:r>
+        <w:rPr>
+          <w:rFonts w:cstheme="minorHAnsi"/>
+          <w:b/>
+          <w:bCs/>
+          <w:sz w:val="28"/>
+          <w:szCs w:val="28"/>
+          <w:lang w:val="en-US"/>
+        </w:rPr>
+        <w:t>nextFunctionToWorkWithData</w:t>
+      </w:r>
+      <w:proofErr w:type="spellEnd"/>
+      <w:r>
+        <w:rPr>
+          <w:rFonts w:cstheme="minorHAnsi"/>
+          <w:sz w:val="28"/>
+          <w:szCs w:val="28"/>
+        </w:rPr>
+        <w:t xml:space="preserve"> – </w:t>
+      </w:r>
+      <w:r>
+        <w:rPr>
+          <w:rFonts w:cstheme="minorHAnsi"/>
+          <w:sz w:val="28"/>
+          <w:szCs w:val="28"/>
+        </w:rPr>
+        <w:t>пример</w:t>
+      </w:r>
+      <w:r>
+        <w:rPr>
+          <w:rFonts w:cstheme="minorHAnsi"/>
+          <w:sz w:val="28"/>
+          <w:szCs w:val="28"/>
+        </w:rPr>
+        <w:t xml:space="preserve"> </w:t>
+      </w:r>
+      <w:r>
+        <w:rPr>
+          <w:rFonts w:cstheme="minorHAnsi"/>
+          <w:sz w:val="28"/>
+          <w:szCs w:val="28"/>
+        </w:rPr>
+        <w:t>работы</w:t>
+      </w:r>
+      <w:r>
+        <w:rPr>
+          <w:rFonts w:cstheme="minorHAnsi"/>
+          <w:sz w:val="28"/>
+          <w:szCs w:val="28"/>
+        </w:rPr>
+        <w:t xml:space="preserve"> </w:t>
+      </w:r>
+      <w:r>
+        <w:rPr>
+          <w:rFonts w:cstheme="minorHAnsi"/>
+          <w:b/>
+          <w:bCs/>
+          <w:sz w:val="28"/>
+          <w:szCs w:val="28"/>
+          <w:lang w:val="en-US"/>
+        </w:rPr>
+        <w:t>tee</w:t>
+      </w:r>
+      <w:r>
+        <w:rPr>
+          <w:rFonts w:cstheme="minorHAnsi"/>
+          <w:sz w:val="28"/>
+          <w:szCs w:val="28"/>
+        </w:rPr>
+        <w:t xml:space="preserve">. </w:t>
+      </w:r>
+      <w:r>
+        <w:rPr>
+          <w:rFonts w:cstheme="minorHAnsi"/>
+          <w:sz w:val="28"/>
+          <w:szCs w:val="28"/>
+        </w:rPr>
+        <w:t>Получив</w:t>
+      </w:r>
+      <w:r>
+        <w:rPr>
+          <w:rFonts w:cstheme="minorHAnsi"/>
+          <w:sz w:val="28"/>
+          <w:szCs w:val="28"/>
+        </w:rPr>
+        <w:t xml:space="preserve"> </w:t>
+      </w:r>
+      <w:r>
+        <w:rPr>
+          <w:rFonts w:cstheme="minorHAnsi"/>
+          <w:sz w:val="28"/>
+          <w:szCs w:val="28"/>
+        </w:rPr>
+        <w:t>данные</w:t>
+      </w:r>
+      <w:r>
+        <w:rPr>
+          <w:rFonts w:cstheme="minorHAnsi"/>
+          <w:sz w:val="28"/>
+          <w:szCs w:val="28"/>
+        </w:rPr>
+        <w:t xml:space="preserve"> </w:t>
+      </w:r>
+      <w:r>
+        <w:rPr>
+          <w:rFonts w:cstheme="minorHAnsi"/>
+          <w:sz w:val="28"/>
+          <w:szCs w:val="28"/>
+        </w:rPr>
+        <w:t>из</w:t>
+      </w:r>
+      <w:r>
+        <w:rPr>
+          <w:rFonts w:cstheme="minorHAnsi"/>
+          <w:sz w:val="28"/>
+          <w:szCs w:val="28"/>
+        </w:rPr>
+        <w:t xml:space="preserve"> </w:t>
+      </w:r>
+      <w:proofErr w:type="spellStart"/>
+      <w:r>
+        <w:rPr>
+          <w:rFonts w:cstheme="minorHAnsi"/>
+          <w:b/>
+          <w:bCs/>
+          <w:sz w:val="28"/>
+          <w:szCs w:val="28"/>
+          <w:lang w:val="en-US"/>
+        </w:rPr>
+        <w:t>dataOutput</w:t>
+      </w:r>
+      <w:proofErr w:type="spellEnd"/>
+      <w:r>
+        <w:rPr>
+          <w:rFonts w:cstheme="minorHAnsi"/>
+          <w:b/>
+          <w:bCs/>
+          <w:sz w:val="28"/>
+          <w:szCs w:val="28"/>
+        </w:rPr>
+        <w:t xml:space="preserve"> </w:t>
+      </w:r>
+      <w:r>
+        <w:rPr>
+          <w:rFonts w:cstheme="minorHAnsi"/>
+          <w:b/>
+          <w:bCs/>
+          <w:sz w:val="28"/>
+          <w:szCs w:val="28"/>
+          <w:lang w:val="en-US"/>
+        </w:rPr>
+        <w:t>function</w:t>
+      </w:r>
+      <w:r>
+        <w:rPr>
+          <w:rFonts w:cstheme="minorHAnsi"/>
+          <w:sz w:val="28"/>
+          <w:szCs w:val="28"/>
+        </w:rPr>
+        <w:t>’</w:t>
+      </w:r>
+      <w:r>
+        <w:rPr>
+          <w:rFonts w:cstheme="minorHAnsi"/>
+          <w:sz w:val="28"/>
+          <w:szCs w:val="28"/>
+          <w:lang w:val="en-US"/>
+        </w:rPr>
+        <w:t>a</w:t>
+      </w:r>
+      <w:r>
+        <w:rPr>
+          <w:rFonts w:cstheme="minorHAnsi"/>
+          <w:sz w:val="28"/>
+          <w:szCs w:val="28"/>
+        </w:rPr>
+        <w:t xml:space="preserve"> </w:t>
+      </w:r>
+      <w:proofErr w:type="gramStart"/>
+      <w:r>
+        <w:rPr>
+          <w:rFonts w:cstheme="minorHAnsi"/>
+          <w:b/>
+          <w:bCs/>
+          <w:sz w:val="28"/>
+          <w:szCs w:val="28"/>
+          <w:lang w:val="en-US"/>
+        </w:rPr>
+        <w:t>tee</w:t>
+      </w:r>
+      <w:proofErr w:type="gramEnd"/>
+      <w:r>
+        <w:rPr>
+          <w:rFonts w:cstheme="minorHAnsi"/>
+          <w:b/>
+          <w:bCs/>
+          <w:sz w:val="28"/>
+          <w:szCs w:val="28"/>
+        </w:rPr>
+        <w:t xml:space="preserve"> </w:t>
+      </w:r>
+      <w:r>
+        <w:rPr>
+          <w:rFonts w:cstheme="minorHAnsi"/>
+          <w:sz w:val="28"/>
+          <w:szCs w:val="28"/>
+        </w:rPr>
+        <w:t>сохранит их в файл и передаст далее на вход следующей функции</w:t>
       </w:r>
     </w:p>
     <w:p>
@@ -2140,6 +2213,139 @@
           <w:lang w:val="en-US"/>
         </w:rPr>
         <w:lastRenderedPageBreak/>
+        <w:t>touch</w:t>
+      </w:r>
+      <w:r>
+        <w:rPr>
+          <w:rFonts w:cstheme="minorHAnsi"/>
+          <w:b/>
+          <w:bCs/>
+          <w:sz w:val="28"/>
+          <w:szCs w:val="28"/>
+        </w:rPr>
+        <w:t xml:space="preserve"> &lt;</w:t>
+      </w:r>
+      <w:proofErr w:type="spellStart"/>
+      <w:r>
+        <w:rPr>
+          <w:rFonts w:cstheme="minorHAnsi"/>
+          <w:b/>
+          <w:bCs/>
+          <w:sz w:val="28"/>
+          <w:szCs w:val="28"/>
+          <w:lang w:val="en-US"/>
+        </w:rPr>
+        <w:t>fileName</w:t>
+      </w:r>
+      <w:proofErr w:type="spellEnd"/>
+      <w:r>
+        <w:rPr>
+          <w:rFonts w:cstheme="minorHAnsi"/>
+          <w:b/>
+          <w:bCs/>
+          <w:sz w:val="28"/>
+          <w:szCs w:val="28"/>
+        </w:rPr>
+        <w:t xml:space="preserve">&gt; </w:t>
+      </w:r>
+      <w:r>
+        <w:rPr>
+          <w:rFonts w:cstheme="minorHAnsi"/>
+          <w:sz w:val="28"/>
+          <w:szCs w:val="28"/>
+        </w:rPr>
+        <w:t xml:space="preserve">- </w:t>
+      </w:r>
+      <w:r>
+        <w:rPr>
+          <w:rFonts w:cstheme="minorHAnsi"/>
+          <w:sz w:val="28"/>
+          <w:szCs w:val="28"/>
+        </w:rPr>
+        <w:t xml:space="preserve">обновляет время последнего изменения файла, </w:t>
+      </w:r>
+      <w:proofErr w:type="spellStart"/>
+      <w:r>
+        <w:rPr>
+          <w:rFonts w:cstheme="minorHAnsi"/>
+          <w:sz w:val="28"/>
+          <w:szCs w:val="28"/>
+        </w:rPr>
+        <w:t>создавет</w:t>
+      </w:r>
+      <w:proofErr w:type="spellEnd"/>
+      <w:r>
+        <w:rPr>
+          <w:rFonts w:cstheme="minorHAnsi"/>
+          <w:sz w:val="28"/>
+          <w:szCs w:val="28"/>
+        </w:rPr>
+        <w:t xml:space="preserve"> файл, если он </w:t>
+      </w:r>
+      <w:proofErr w:type="spellStart"/>
+      <w:r>
+        <w:rPr>
+          <w:rFonts w:cstheme="minorHAnsi"/>
+          <w:sz w:val="28"/>
+          <w:szCs w:val="28"/>
+        </w:rPr>
+        <w:t>отсутсвует</w:t>
+      </w:r>
+      <w:proofErr w:type="spellEnd"/>
+    </w:p>
+    <w:p>
+      <w:pPr>
+        <w:rPr>
+          <w:rFonts w:cstheme="minorHAnsi"/>
+          <w:sz w:val="28"/>
+          <w:szCs w:val="28"/>
+        </w:rPr>
+      </w:pPr>
+      <w:r>
+        <w:rPr>
+          <w:rFonts w:cstheme="minorHAnsi"/>
+          <w:b/>
+          <w:bCs/>
+          <w:sz w:val="28"/>
+          <w:szCs w:val="28"/>
+          <w:lang w:val="en-US"/>
+        </w:rPr>
+        <w:t>history</w:t>
+      </w:r>
+      <w:r>
+        <w:rPr>
+          <w:rFonts w:cstheme="minorHAnsi"/>
+          <w:sz w:val="28"/>
+          <w:szCs w:val="28"/>
+        </w:rPr>
+        <w:t xml:space="preserve"> – </w:t>
+      </w:r>
+      <w:r>
+        <w:rPr>
+          <w:rFonts w:cstheme="minorHAnsi"/>
+          <w:sz w:val="28"/>
+          <w:szCs w:val="28"/>
+        </w:rPr>
+        <w:t>выводит историю использованных команд для данного окна терминала</w:t>
+      </w:r>
+    </w:p>
+    <w:p>
+      <w:pPr>
+        <w:rPr>
+          <w:rFonts w:cstheme="minorHAnsi"/>
+          <w:sz w:val="28"/>
+          <w:szCs w:val="28"/>
+        </w:rPr>
+      </w:pPr>
+      <w:r>
+        <w:rPr>
+          <w:rFonts w:cstheme="minorHAnsi"/>
+          <w:b/>
+          <w:bCs/>
+          <w:sz w:val="28"/>
+          <w:szCs w:val="28"/>
+          <w:lang w:val="en-US"/>
+        </w:rPr>
         <w:t>history</w:t>
       </w:r>
       <w:r>
@@ -3691,6 +3897,7 @@
           <w:sz w:val="28"/>
           <w:szCs w:val="28"/>
         </w:rPr>
+        <w:lastRenderedPageBreak/>
         <w:tab/>
       </w:r>
       <w:r>
@@ -3866,7 +4073,6 @@
           <w:szCs w:val="28"/>
           <w:lang w:val="en-US"/>
         </w:rPr>
-        <w:lastRenderedPageBreak/>
         <w:t>ls</w:t>
       </w:r>
       <w:r>
@@ -4756,6 +4962,74 @@
           <w:szCs w:val="28"/>
         </w:rPr>
         <w:t>так же работает при любом наборе в терминале</w:t>
+      </w:r>
+    </w:p>
+    <w:p>
+      <w:pPr>
+        <w:rPr>
+          <w:rFonts w:cstheme="minorHAnsi"/>
+          <w:sz w:val="28"/>
+          <w:szCs w:val="28"/>
+        </w:rPr>
+      </w:pPr>
+      <w:r>
+        <w:rPr>
+          <w:rFonts w:cstheme="minorHAnsi"/>
+          <w:b/>
+          <w:bCs/>
+          <w:sz w:val="28"/>
+          <w:szCs w:val="28"/>
+          <w:lang w:val="en-US"/>
+        </w:rPr>
+        <w:t>globing</w:t>
+      </w:r>
+      <w:r>
+        <w:rPr>
+          <w:rFonts w:cstheme="minorHAnsi"/>
+          <w:sz w:val="28"/>
+          <w:szCs w:val="28"/>
+        </w:rPr>
+        <w:t xml:space="preserve"> – </w:t>
+      </w:r>
+      <w:r>
+        <w:rPr>
+          <w:rFonts w:cstheme="minorHAnsi"/>
+          <w:sz w:val="28"/>
+          <w:szCs w:val="28"/>
+        </w:rPr>
+        <w:t xml:space="preserve">поиск в файловой системе с использованием </w:t>
+      </w:r>
+      <w:r>
+        <w:rPr>
+          <w:rFonts w:cstheme="minorHAnsi"/>
+          <w:b/>
+          <w:bCs/>
+          <w:sz w:val="28"/>
+          <w:szCs w:val="28"/>
+          <w:lang w:val="en-US"/>
+        </w:rPr>
+        <w:t>wild</w:t>
+      </w:r>
+      <w:r>
+        <w:rPr>
+          <w:rFonts w:cstheme="minorHAnsi"/>
+          <w:b/>
+          <w:bCs/>
+          <w:sz w:val="28"/>
+          <w:szCs w:val="28"/>
+        </w:rPr>
+        <w:t xml:space="preserve"> </w:t>
+      </w:r>
+      <w:r>
+        <w:rPr>
+          <w:rFonts w:cstheme="minorHAnsi"/>
+          <w:b/>
+          <w:bCs/>
+          <w:sz w:val="28"/>
+          <w:szCs w:val="28"/>
+          <w:lang w:val="en-US"/>
+        </w:rPr>
+        <w:t>cards</w:t>
       </w:r>
     </w:p>
     <w:p>
@@ -4776,7 +5050,6 @@
           <w:bCs/>
           <w:sz w:val="32"/>
           <w:szCs w:val="32"/>
-          <w:lang w:val="en-US"/>
         </w:rPr>
       </w:pPr>
       <w:r>
@@ -4788,7 +5061,28 @@
           <w:szCs w:val="32"/>
           <w:lang w:val="en-US"/>
         </w:rPr>
-        <w:t>Wild Cards</w:t>
+        <w:t>Wild</w:t>
+      </w:r>
+      <w:r>
+        <w:rPr>
+          <w:rFonts w:cstheme="minorHAnsi"/>
+          <w:b/>
+          <w:bCs/>
+          <w:sz w:val="32"/>
+          <w:szCs w:val="32"/>
+        </w:rPr>
+        <w:t xml:space="preserve"> </w:t>
+      </w:r>
+      <w:r>
+        <w:rPr>
+          <w:rFonts w:cstheme="minorHAnsi"/>
+          <w:b/>
+          <w:bCs/>
+          <w:sz w:val="32"/>
+          <w:szCs w:val="32"/>
+          <w:lang w:val="en-US"/>
+        </w:rPr>
+        <w:t>Cards</w:t>
       </w:r>
     </w:p>
     <w:p>
@@ -5753,7 +6047,6 @@
           <w:bCs/>
           <w:sz w:val="28"/>
           <w:szCs w:val="28"/>
-          <w:lang w:val="en-US"/>
         </w:rPr>
       </w:pPr>
       <w:r>
@@ -5764,6 +6057,7 @@
           <w:sz w:val="28"/>
           <w:szCs w:val="28"/>
         </w:rPr>
+        <w:lastRenderedPageBreak/>
         <w:t xml:space="preserve">[!...] </w:t>
       </w:r>
       <w:r>
@@ -6044,6 +6338,8 @@
       <w:pPr>
         <w:rPr>
           <w:rFonts w:cstheme="minorHAnsi"/>
+          <w:b/>
+          <w:bCs/>
           <w:sz w:val="28"/>
           <w:szCs w:val="28"/>
         </w:rPr>
@@ -6056,7 +6352,6 @@
           <w:sz w:val="28"/>
           <w:szCs w:val="28"/>
         </w:rPr>
-        <w:lastRenderedPageBreak/>
         <w:t xml:space="preserve">!!! </w:t>
       </w:r>
       <w:r>
@@ -6122,6 +6417,502 @@
           <w:szCs w:val="28"/>
         </w:rPr>
         <w:t>*</w:t>
+      </w:r>
+    </w:p>
+    <w:p>
+      <w:pPr>
+        <w:rPr>
+          <w:rFonts w:cstheme="minorHAnsi"/>
+          <w:sz w:val="28"/>
+          <w:szCs w:val="28"/>
+        </w:rPr>
+      </w:pPr>
+      <w:r>
+        <w:rPr>
+          <w:rFonts w:cstheme="minorHAnsi"/>
+          <w:b/>
+          <w:bCs/>
+          <w:sz w:val="28"/>
+          <w:szCs w:val="28"/>
+        </w:rPr>
+        <w:t xml:space="preserve">{} </w:t>
+      </w:r>
+      <w:r>
+        <w:rPr>
+          <w:rFonts w:cstheme="minorHAnsi"/>
+          <w:sz w:val="28"/>
+          <w:szCs w:val="28"/>
+        </w:rPr>
+        <w:t xml:space="preserve">– </w:t>
+      </w:r>
+      <w:r>
+        <w:rPr>
+          <w:rFonts w:cstheme="minorHAnsi"/>
+          <w:b/>
+          <w:bCs/>
+          <w:sz w:val="28"/>
+          <w:szCs w:val="28"/>
+          <w:lang w:val="en-US"/>
+        </w:rPr>
+        <w:t>brace</w:t>
+      </w:r>
+      <w:r>
+        <w:rPr>
+          <w:rFonts w:cstheme="minorHAnsi"/>
+          <w:b/>
+          <w:bCs/>
+          <w:sz w:val="28"/>
+          <w:szCs w:val="28"/>
+        </w:rPr>
+        <w:t xml:space="preserve"> </w:t>
+      </w:r>
+      <w:proofErr w:type="spellStart"/>
+      <w:r>
+        <w:rPr>
+          <w:rFonts w:cstheme="minorHAnsi"/>
+          <w:b/>
+          <w:bCs/>
+          <w:sz w:val="28"/>
+          <w:szCs w:val="28"/>
+          <w:lang w:val="en-US"/>
+        </w:rPr>
+        <w:t>expantion</w:t>
+      </w:r>
+      <w:proofErr w:type="spellEnd"/>
+      <w:r>
+        <w:rPr>
+          <w:rFonts w:cstheme="minorHAnsi"/>
+          <w:b/>
+          <w:bCs/>
+          <w:sz w:val="28"/>
+          <w:szCs w:val="28"/>
+        </w:rPr>
+        <w:t xml:space="preserve"> </w:t>
+      </w:r>
+      <w:r>
+        <w:rPr>
+          <w:rFonts w:cstheme="minorHAnsi"/>
+          <w:sz w:val="28"/>
+          <w:szCs w:val="28"/>
+        </w:rPr>
+        <w:t xml:space="preserve">– </w:t>
+      </w:r>
+      <w:r>
+        <w:rPr>
+          <w:rFonts w:cstheme="minorHAnsi"/>
+          <w:sz w:val="28"/>
+          <w:szCs w:val="28"/>
+        </w:rPr>
+        <w:t xml:space="preserve">позволяет перечислять аргументы команды внутри скобок и использовать умножение содержимого скобок. Прим.: </w:t>
+      </w:r>
+      <w:proofErr w:type="spellStart"/>
+      <w:r>
+        <w:rPr>
+          <w:rFonts w:cstheme="minorHAnsi"/>
+          <w:b/>
+          <w:bCs/>
+          <w:sz w:val="28"/>
+          <w:szCs w:val="28"/>
+          <w:lang w:val="en-US"/>
+        </w:rPr>
+        <w:t>mkdir</w:t>
+      </w:r>
+      <w:proofErr w:type="spellEnd"/>
+      <w:r>
+        <w:rPr>
+          <w:rFonts w:cstheme="minorHAnsi"/>
+          <w:b/>
+          <w:bCs/>
+          <w:sz w:val="28"/>
+          <w:szCs w:val="28"/>
+        </w:rPr>
+        <w:t xml:space="preserve"> {</w:t>
+      </w:r>
+      <w:proofErr w:type="spellStart"/>
+      <w:proofErr w:type="gramStart"/>
+      <w:r>
+        <w:rPr>
+          <w:rFonts w:cstheme="minorHAnsi"/>
+          <w:b/>
+          <w:bCs/>
+          <w:sz w:val="28"/>
+          <w:szCs w:val="28"/>
+          <w:lang w:val="en-US"/>
+        </w:rPr>
+        <w:t>jan</w:t>
+      </w:r>
+      <w:proofErr w:type="spellEnd"/>
+      <w:r>
+        <w:rPr>
+          <w:rFonts w:cstheme="minorHAnsi"/>
+          <w:b/>
+          <w:bCs/>
+          <w:sz w:val="28"/>
+          <w:szCs w:val="28"/>
+        </w:rPr>
+        <w:t>,</w:t>
+      </w:r>
+      <w:proofErr w:type="spellStart"/>
+      <w:r>
+        <w:rPr>
+          <w:rFonts w:cstheme="minorHAnsi"/>
+          <w:b/>
+          <w:bCs/>
+          <w:sz w:val="28"/>
+          <w:szCs w:val="28"/>
+          <w:lang w:val="en-US"/>
+        </w:rPr>
+        <w:t>feb</w:t>
+      </w:r>
+      <w:proofErr w:type="spellEnd"/>
+      <w:proofErr w:type="gramEnd"/>
+      <w:r>
+        <w:rPr>
+          <w:rFonts w:cstheme="minorHAnsi"/>
+          <w:b/>
+          <w:bCs/>
+          <w:sz w:val="28"/>
+          <w:szCs w:val="28"/>
+        </w:rPr>
+        <w:t>,</w:t>
+      </w:r>
+      <w:r>
+        <w:rPr>
+          <w:rFonts w:cstheme="minorHAnsi"/>
+          <w:b/>
+          <w:bCs/>
+          <w:sz w:val="28"/>
+          <w:szCs w:val="28"/>
+          <w:lang w:val="en-US"/>
+        </w:rPr>
+        <w:t>mar</w:t>
+      </w:r>
+      <w:r>
+        <w:rPr>
+          <w:rFonts w:cstheme="minorHAnsi"/>
+          <w:b/>
+          <w:bCs/>
+          <w:sz w:val="28"/>
+          <w:szCs w:val="28"/>
+        </w:rPr>
+        <w:t>}_{1,2,3}</w:t>
+      </w:r>
+      <w:r>
+        <w:rPr>
+          <w:rFonts w:cstheme="minorHAnsi"/>
+          <w:sz w:val="28"/>
+          <w:szCs w:val="28"/>
+        </w:rPr>
+        <w:t xml:space="preserve"> </w:t>
+      </w:r>
+      <w:r>
+        <w:rPr>
+          <w:rFonts w:cstheme="minorHAnsi"/>
+          <w:sz w:val="28"/>
+          <w:szCs w:val="28"/>
+        </w:rPr>
+        <w:t xml:space="preserve">создаст 9 папок с названиями </w:t>
+      </w:r>
+      <w:proofErr w:type="spellStart"/>
+      <w:r>
+        <w:rPr>
+          <w:rFonts w:cstheme="minorHAnsi"/>
+          <w:sz w:val="28"/>
+          <w:szCs w:val="28"/>
+          <w:lang w:val="en-US"/>
+        </w:rPr>
+        <w:t>jan</w:t>
+      </w:r>
+      <w:proofErr w:type="spellEnd"/>
+      <w:r>
+        <w:rPr>
+          <w:rFonts w:cstheme="minorHAnsi"/>
+          <w:sz w:val="28"/>
+          <w:szCs w:val="28"/>
+        </w:rPr>
+        <w:t xml:space="preserve">1, </w:t>
+      </w:r>
+      <w:proofErr w:type="spellStart"/>
+      <w:r>
+        <w:rPr>
+          <w:rFonts w:cstheme="minorHAnsi"/>
+          <w:sz w:val="28"/>
+          <w:szCs w:val="28"/>
+          <w:lang w:val="en-US"/>
+        </w:rPr>
+        <w:t>jan</w:t>
+      </w:r>
+      <w:proofErr w:type="spellEnd"/>
+      <w:r>
+        <w:rPr>
+          <w:rFonts w:cstheme="minorHAnsi"/>
+          <w:sz w:val="28"/>
+          <w:szCs w:val="28"/>
+        </w:rPr>
+        <w:t xml:space="preserve">2, </w:t>
+      </w:r>
+      <w:proofErr w:type="spellStart"/>
+      <w:r>
+        <w:rPr>
+          <w:rFonts w:cstheme="minorHAnsi"/>
+          <w:sz w:val="28"/>
+          <w:szCs w:val="28"/>
+          <w:lang w:val="en-US"/>
+        </w:rPr>
+        <w:t>jan</w:t>
+      </w:r>
+      <w:proofErr w:type="spellEnd"/>
+      <w:r>
+        <w:rPr>
+          <w:rFonts w:cstheme="minorHAnsi"/>
+          <w:sz w:val="28"/>
+          <w:szCs w:val="28"/>
+        </w:rPr>
+        <w:t xml:space="preserve">3, </w:t>
+      </w:r>
+      <w:proofErr w:type="spellStart"/>
+      <w:r>
+        <w:rPr>
+          <w:rFonts w:cstheme="minorHAnsi"/>
+          <w:sz w:val="28"/>
+          <w:szCs w:val="28"/>
+          <w:lang w:val="en-US"/>
+        </w:rPr>
+        <w:t>feb</w:t>
+      </w:r>
+      <w:proofErr w:type="spellEnd"/>
+      <w:r>
+        <w:rPr>
+          <w:rFonts w:cstheme="minorHAnsi"/>
+          <w:sz w:val="28"/>
+          <w:szCs w:val="28"/>
+        </w:rPr>
+        <w:t xml:space="preserve">1, </w:t>
+      </w:r>
+      <w:proofErr w:type="spellStart"/>
+      <w:r>
+        <w:rPr>
+          <w:rFonts w:cstheme="minorHAnsi"/>
+          <w:sz w:val="28"/>
+          <w:szCs w:val="28"/>
+          <w:lang w:val="en-US"/>
+        </w:rPr>
+        <w:t>feb</w:t>
+      </w:r>
+      <w:proofErr w:type="spellEnd"/>
+      <w:r>
+        <w:rPr>
+          <w:rFonts w:cstheme="minorHAnsi"/>
+          <w:sz w:val="28"/>
+          <w:szCs w:val="28"/>
+        </w:rPr>
+        <w:t>2</w:t>
+      </w:r>
+      <w:r>
+        <w:rPr>
+          <w:rFonts w:cstheme="minorHAnsi"/>
+          <w:sz w:val="28"/>
+          <w:szCs w:val="28"/>
+        </w:rPr>
+        <w:t>…</w:t>
+      </w:r>
+    </w:p>
+    <w:p>
+      <w:pPr>
+        <w:rPr>
+          <w:rFonts w:cstheme="minorHAnsi"/>
+          <w:sz w:val="28"/>
+          <w:szCs w:val="28"/>
+        </w:rPr>
+      </w:pPr>
+      <w:r>
+        <w:rPr>
+          <w:rFonts w:cstheme="minorHAnsi"/>
+          <w:b/>
+          <w:bCs/>
+          <w:sz w:val="28"/>
+          <w:szCs w:val="28"/>
+        </w:rPr>
+        <w:t>!!!</w:t>
+      </w:r>
+      <w:r>
+        <w:rPr>
+          <w:rFonts w:cstheme="minorHAnsi"/>
+          <w:sz w:val="28"/>
+          <w:szCs w:val="28"/>
+        </w:rPr>
+        <w:t xml:space="preserve"> </w:t>
+      </w:r>
+      <w:r>
+        <w:rPr>
+          <w:rFonts w:cstheme="minorHAnsi"/>
+          <w:sz w:val="28"/>
+          <w:szCs w:val="28"/>
+        </w:rPr>
+        <w:t xml:space="preserve">такие паттерны могут быть сокращены далее прим.: </w:t>
+      </w:r>
+      <w:r>
+        <w:rPr>
+          <w:rFonts w:cstheme="minorHAnsi"/>
+          <w:b/>
+          <w:bCs/>
+          <w:sz w:val="28"/>
+          <w:szCs w:val="28"/>
+          <w:lang w:val="en-US"/>
+        </w:rPr>
+        <w:t>touch</w:t>
+      </w:r>
+      <w:r>
+        <w:rPr>
+          <w:rFonts w:cstheme="minorHAnsi"/>
+          <w:b/>
+          <w:bCs/>
+          <w:sz w:val="28"/>
+          <w:szCs w:val="28"/>
+        </w:rPr>
+        <w:t xml:space="preserve"> {</w:t>
+      </w:r>
+      <w:proofErr w:type="spellStart"/>
+      <w:proofErr w:type="gramStart"/>
+      <w:r>
+        <w:rPr>
+          <w:rFonts w:cstheme="minorHAnsi"/>
+          <w:b/>
+          <w:bCs/>
+          <w:sz w:val="28"/>
+          <w:szCs w:val="28"/>
+          <w:lang w:val="en-US"/>
+        </w:rPr>
+        <w:t>jan</w:t>
+      </w:r>
+      <w:proofErr w:type="spellEnd"/>
+      <w:r>
+        <w:rPr>
+          <w:rFonts w:cstheme="minorHAnsi"/>
+          <w:b/>
+          <w:bCs/>
+          <w:sz w:val="28"/>
+          <w:szCs w:val="28"/>
+        </w:rPr>
+        <w:t>,</w:t>
+      </w:r>
+      <w:proofErr w:type="spellStart"/>
+      <w:r>
+        <w:rPr>
+          <w:rFonts w:cstheme="minorHAnsi"/>
+          <w:b/>
+          <w:bCs/>
+          <w:sz w:val="28"/>
+          <w:szCs w:val="28"/>
+          <w:lang w:val="en-US"/>
+        </w:rPr>
+        <w:t>feb</w:t>
+      </w:r>
+      <w:proofErr w:type="spellEnd"/>
+      <w:proofErr w:type="gramEnd"/>
+      <w:r>
+        <w:rPr>
+          <w:rFonts w:cstheme="minorHAnsi"/>
+          <w:b/>
+          <w:bCs/>
+          <w:sz w:val="28"/>
+          <w:szCs w:val="28"/>
+        </w:rPr>
+        <w:t>,</w:t>
+      </w:r>
+      <w:r>
+        <w:rPr>
+          <w:rFonts w:cstheme="minorHAnsi"/>
+          <w:b/>
+          <w:bCs/>
+          <w:sz w:val="28"/>
+          <w:szCs w:val="28"/>
+          <w:lang w:val="en-US"/>
+        </w:rPr>
+        <w:t>mar</w:t>
+      </w:r>
+      <w:r>
+        <w:rPr>
+          <w:rFonts w:cstheme="minorHAnsi"/>
+          <w:b/>
+          <w:bCs/>
+          <w:sz w:val="28"/>
+          <w:szCs w:val="28"/>
+        </w:rPr>
+        <w:t>}_{1..3}/</w:t>
+      </w:r>
+      <w:r>
+        <w:rPr>
+          <w:rFonts w:cstheme="minorHAnsi"/>
+          <w:b/>
+          <w:bCs/>
+          <w:sz w:val="28"/>
+          <w:szCs w:val="28"/>
+          <w:lang w:val="en-US"/>
+        </w:rPr>
+        <w:t>file</w:t>
+      </w:r>
+      <w:r>
+        <w:rPr>
+          <w:rFonts w:cstheme="minorHAnsi"/>
+          <w:b/>
+          <w:bCs/>
+          <w:sz w:val="28"/>
+          <w:szCs w:val="28"/>
+        </w:rPr>
+        <w:t xml:space="preserve">{1..100} </w:t>
+      </w:r>
+      <w:r>
+        <w:rPr>
+          <w:rFonts w:cstheme="minorHAnsi"/>
+          <w:sz w:val="28"/>
+          <w:szCs w:val="28"/>
+        </w:rPr>
+        <w:t>–</w:t>
+      </w:r>
+      <w:r>
+        <w:rPr>
+          <w:rFonts w:cstheme="minorHAnsi"/>
+          <w:sz w:val="28"/>
+          <w:szCs w:val="28"/>
+        </w:rPr>
+        <w:t xml:space="preserve"> </w:t>
+      </w:r>
+      <w:r>
+        <w:rPr>
+          <w:rFonts w:cstheme="minorHAnsi"/>
+          <w:sz w:val="28"/>
+          <w:szCs w:val="28"/>
+        </w:rPr>
+        <w:t xml:space="preserve">символы </w:t>
+      </w:r>
+      <w:r>
+        <w:rPr>
+          <w:rFonts w:cstheme="minorHAnsi"/>
+          <w:b/>
+          <w:bCs/>
+          <w:sz w:val="28"/>
+          <w:szCs w:val="28"/>
+        </w:rPr>
+        <w:t>..</w:t>
+      </w:r>
+      <w:r>
+        <w:rPr>
+          <w:rFonts w:cstheme="minorHAnsi"/>
+          <w:b/>
+          <w:bCs/>
+          <w:sz w:val="28"/>
+          <w:szCs w:val="28"/>
+        </w:rPr>
+        <w:t xml:space="preserve"> </w:t>
+      </w:r>
+      <w:r>
+        <w:rPr>
+          <w:rFonts w:cstheme="minorHAnsi"/>
+          <w:sz w:val="28"/>
+          <w:szCs w:val="28"/>
+        </w:rPr>
+        <w:t>позволяют сократить перечисление чисел</w:t>
       </w:r>
     </w:p>
     <w:p>
@@ -6141,6 +6932,7 @@
           <w:bCs/>
           <w:sz w:val="28"/>
           <w:szCs w:val="28"/>
+          <w:lang w:val="en-US"/>
         </w:rPr>
       </w:pPr>
       <w:r>
@@ -6739,7 +7531,6 @@
           <w:bCs/>
           <w:sz w:val="28"/>
           <w:szCs w:val="28"/>
-          <w:lang w:val="en-US"/>
         </w:rPr>
       </w:pPr>
       <w:r>

</xml_diff>

<commit_message>
Updated Linux handbook. Added few commands with comments
</commit_message>
<xml_diff>
--- a/Linux handbook.docx
+++ b/Linux handbook.docx
@@ -1340,7 +1340,7 @@
           <w:szCs w:val="28"/>
           <w:lang w:val="en-US"/>
         </w:rPr>
-        <w:t>echo</w:t>
+        <w:t>cp</w:t>
       </w:r>
       <w:r>
         <w:rPr>
@@ -1362,7 +1362,7 @@
           <w:szCs w:val="28"/>
           <w:lang w:val="en-US"/>
         </w:rPr>
-        <w:t>textToEcho</w:t>
+        <w:t>fileToCopy</w:t>
       </w:r>
       <w:proofErr w:type="spellEnd"/>
       <w:r>
@@ -1373,6 +1373,27 @@
           <w:sz w:val="28"/>
           <w:szCs w:val="28"/>
         </w:rPr>
+        <w:t>&gt; &lt;</w:t>
+      </w:r>
+      <w:r>
+        <w:rPr>
+          <w:rFonts w:cstheme="minorHAnsi"/>
+          <w:b/>
+          <w:bCs/>
+          <w:sz w:val="28"/>
+          <w:szCs w:val="28"/>
+          <w:lang w:val="en-US"/>
+        </w:rPr>
+        <w:t>destination</w:t>
+      </w:r>
+      <w:r>
+        <w:rPr>
+          <w:rFonts w:cstheme="minorHAnsi"/>
+          <w:b/>
+          <w:bCs/>
+          <w:sz w:val="28"/>
+          <w:szCs w:val="28"/>
+        </w:rPr>
         <w:t>&gt;</w:t>
       </w:r>
       <w:r>
@@ -1389,7 +1410,55 @@
           <w:sz w:val="28"/>
           <w:szCs w:val="28"/>
         </w:rPr>
-        <w:t>выводит указанный текст на экран терминала</w:t>
+        <w:t>скопирует</w:t>
+      </w:r>
+      <w:r>
+        <w:rPr>
+          <w:rFonts w:cstheme="minorHAnsi"/>
+          <w:sz w:val="28"/>
+          <w:szCs w:val="28"/>
+        </w:rPr>
+        <w:t xml:space="preserve"> </w:t>
+      </w:r>
+      <w:r>
+        <w:rPr>
+          <w:rFonts w:cstheme="minorHAnsi"/>
+          <w:sz w:val="28"/>
+          <w:szCs w:val="28"/>
+        </w:rPr>
+        <w:t>файл (или директорию, если она пуста)</w:t>
+      </w:r>
+      <w:r>
+        <w:rPr>
+          <w:rFonts w:cstheme="minorHAnsi"/>
+          <w:sz w:val="28"/>
+          <w:szCs w:val="28"/>
+        </w:rPr>
+        <w:t xml:space="preserve"> </w:t>
+      </w:r>
+      <w:r>
+        <w:rPr>
+          <w:rFonts w:cstheme="minorHAnsi"/>
+          <w:sz w:val="28"/>
+          <w:szCs w:val="28"/>
+        </w:rPr>
+        <w:t>в</w:t>
+      </w:r>
+      <w:r>
+        <w:rPr>
+          <w:rFonts w:cstheme="minorHAnsi"/>
+          <w:sz w:val="28"/>
+          <w:szCs w:val="28"/>
+        </w:rPr>
+        <w:t xml:space="preserve"> </w:t>
+      </w:r>
+      <w:r>
+        <w:rPr>
+          <w:rFonts w:cstheme="minorHAnsi"/>
+          <w:sz w:val="28"/>
+          <w:szCs w:val="28"/>
+        </w:rPr>
+        <w:t>указанную директорию</w:t>
       </w:r>
     </w:p>
     <w:p>
@@ -1409,68 +1478,130 @@
           <w:szCs w:val="28"/>
           <w:lang w:val="en-US"/>
         </w:rPr>
-        <w:t>file</w:t>
-      </w:r>
-      <w:r>
-        <w:rPr>
-          <w:rFonts w:cstheme="minorHAnsi"/>
-          <w:sz w:val="28"/>
-          <w:szCs w:val="28"/>
-        </w:rPr>
-        <w:t xml:space="preserve"> – </w:t>
-      </w:r>
-      <w:r>
-        <w:rPr>
-          <w:rFonts w:cstheme="minorHAnsi"/>
-          <w:sz w:val="28"/>
-          <w:szCs w:val="28"/>
-        </w:rPr>
-        <w:t xml:space="preserve">отображает инфо содержащееся в </w:t>
-      </w:r>
-      <w:r>
-        <w:rPr>
-          <w:rFonts w:cstheme="minorHAnsi"/>
-          <w:b/>
-          <w:bCs/>
-          <w:sz w:val="28"/>
-          <w:szCs w:val="28"/>
-          <w:lang w:val="en-US"/>
-        </w:rPr>
-        <w:t>header</w:t>
-      </w:r>
-      <w:r>
-        <w:rPr>
-          <w:rFonts w:cstheme="minorHAnsi"/>
-          <w:sz w:val="28"/>
-          <w:szCs w:val="28"/>
-        </w:rPr>
-        <w:t>’</w:t>
-      </w:r>
-      <w:r>
-        <w:rPr>
-          <w:rFonts w:cstheme="minorHAnsi"/>
-          <w:sz w:val="28"/>
-          <w:szCs w:val="28"/>
-        </w:rPr>
-        <w:t xml:space="preserve">е файла (тип файла </w:t>
-      </w:r>
-      <w:r>
-        <w:rPr>
-          <w:rFonts w:cstheme="minorHAnsi"/>
-          <w:b/>
-          <w:bCs/>
-          <w:sz w:val="28"/>
-          <w:szCs w:val="28"/>
-        </w:rPr>
-        <w:t>ВНЕ ЗАВИСИМОСТИ ОТ ТОГО ЧТО УКАЗАНО В НАЗВАНИИ</w:t>
-      </w:r>
-      <w:r>
-        <w:rPr>
-          <w:rFonts w:cstheme="minorHAnsi"/>
-          <w:sz w:val="28"/>
-          <w:szCs w:val="28"/>
-        </w:rPr>
-        <w:t>)</w:t>
+        <w:t>cp</w:t>
+      </w:r>
+      <w:r>
+        <w:rPr>
+          <w:rFonts w:cstheme="minorHAnsi"/>
+          <w:b/>
+          <w:bCs/>
+          <w:sz w:val="28"/>
+          <w:szCs w:val="28"/>
+        </w:rPr>
+        <w:t xml:space="preserve"> -</w:t>
+      </w:r>
+      <w:r>
+        <w:rPr>
+          <w:rFonts w:cstheme="minorHAnsi"/>
+          <w:b/>
+          <w:bCs/>
+          <w:sz w:val="28"/>
+          <w:szCs w:val="28"/>
+          <w:lang w:val="en-US"/>
+        </w:rPr>
+        <w:t>r</w:t>
+      </w:r>
+      <w:r>
+        <w:rPr>
+          <w:rFonts w:cstheme="minorHAnsi"/>
+          <w:b/>
+          <w:bCs/>
+          <w:sz w:val="28"/>
+          <w:szCs w:val="28"/>
+        </w:rPr>
+        <w:t xml:space="preserve"> &lt;</w:t>
+      </w:r>
+      <w:proofErr w:type="spellStart"/>
+      <w:r>
+        <w:rPr>
+          <w:rFonts w:cstheme="minorHAnsi"/>
+          <w:b/>
+          <w:bCs/>
+          <w:sz w:val="28"/>
+          <w:szCs w:val="28"/>
+          <w:lang w:val="en-US"/>
+        </w:rPr>
+        <w:t>folderToCopy</w:t>
+      </w:r>
+      <w:proofErr w:type="spellEnd"/>
+      <w:r>
+        <w:rPr>
+          <w:rFonts w:cstheme="minorHAnsi"/>
+          <w:b/>
+          <w:bCs/>
+          <w:sz w:val="28"/>
+          <w:szCs w:val="28"/>
+        </w:rPr>
+        <w:t>&gt; &lt;</w:t>
+      </w:r>
+      <w:r>
+        <w:rPr>
+          <w:rFonts w:cstheme="minorHAnsi"/>
+          <w:b/>
+          <w:bCs/>
+          <w:sz w:val="28"/>
+          <w:szCs w:val="28"/>
+          <w:lang w:val="en-US"/>
+        </w:rPr>
+        <w:t>destination</w:t>
+      </w:r>
+      <w:r>
+        <w:rPr>
+          <w:rFonts w:cstheme="minorHAnsi"/>
+          <w:b/>
+          <w:bCs/>
+          <w:sz w:val="28"/>
+          <w:szCs w:val="28"/>
+        </w:rPr>
+        <w:t>&gt;</w:t>
+      </w:r>
+      <w:r>
+        <w:rPr>
+          <w:rFonts w:cstheme="minorHAnsi"/>
+          <w:sz w:val="28"/>
+          <w:szCs w:val="28"/>
+        </w:rPr>
+        <w:t xml:space="preserve"> - </w:t>
+      </w:r>
+      <w:r>
+        <w:rPr>
+          <w:rFonts w:cstheme="minorHAnsi"/>
+          <w:sz w:val="28"/>
+          <w:szCs w:val="28"/>
+        </w:rPr>
+        <w:t>рекурсивно</w:t>
+      </w:r>
+      <w:r>
+        <w:rPr>
+          <w:rFonts w:cstheme="minorHAnsi"/>
+          <w:sz w:val="28"/>
+          <w:szCs w:val="28"/>
+        </w:rPr>
+        <w:t xml:space="preserve"> </w:t>
+      </w:r>
+      <w:r>
+        <w:rPr>
+          <w:rFonts w:cstheme="minorHAnsi"/>
+          <w:sz w:val="28"/>
+          <w:szCs w:val="28"/>
+        </w:rPr>
+        <w:t>скопирует</w:t>
+      </w:r>
+      <w:r>
+        <w:rPr>
+          <w:rFonts w:cstheme="minorHAnsi"/>
+          <w:sz w:val="28"/>
+          <w:szCs w:val="28"/>
+        </w:rPr>
+        <w:t xml:space="preserve"> </w:t>
+      </w:r>
+      <w:r>
+        <w:rPr>
+          <w:rFonts w:cstheme="minorHAnsi"/>
+          <w:sz w:val="28"/>
+          <w:szCs w:val="28"/>
+        </w:rPr>
+        <w:t>содержимое директории в указанную папку</w:t>
       </w:r>
     </w:p>
     <w:p>
@@ -1481,6 +1612,27 @@
           <w:szCs w:val="28"/>
         </w:rPr>
       </w:pPr>
+      <w:r>
+        <w:rPr>
+          <w:rFonts w:cstheme="minorHAnsi"/>
+          <w:b/>
+          <w:bCs/>
+          <w:sz w:val="28"/>
+          <w:szCs w:val="28"/>
+          <w:lang w:val="en-US"/>
+        </w:rPr>
+        <w:t>echo</w:t>
+      </w:r>
+      <w:r>
+        <w:rPr>
+          <w:rFonts w:cstheme="minorHAnsi"/>
+          <w:b/>
+          <w:bCs/>
+          <w:sz w:val="28"/>
+          <w:szCs w:val="28"/>
+        </w:rPr>
+        <w:t xml:space="preserve"> &lt;</w:t>
+      </w:r>
       <w:proofErr w:type="spellStart"/>
       <w:r>
         <w:rPr>
@@ -1491,7 +1643,7 @@
           <w:szCs w:val="28"/>
           <w:lang w:val="en-US"/>
         </w:rPr>
-        <w:t>mkdir</w:t>
+        <w:t>textToEcho</w:t>
       </w:r>
       <w:proofErr w:type="spellEnd"/>
       <w:r>
@@ -1502,39 +1654,6 @@
           <w:sz w:val="28"/>
           <w:szCs w:val="28"/>
         </w:rPr>
-        <w:t xml:space="preserve"> </w:t>
-      </w:r>
-      <w:r>
-        <w:rPr>
-          <w:rFonts w:cstheme="minorHAnsi"/>
-          <w:b/>
-          <w:bCs/>
-          <w:sz w:val="28"/>
-          <w:szCs w:val="28"/>
-        </w:rPr>
-        <w:t>&lt;</w:t>
-      </w:r>
-      <w:proofErr w:type="spellStart"/>
-      <w:r>
-        <w:rPr>
-          <w:rFonts w:cstheme="minorHAnsi"/>
-          <w:b/>
-          <w:bCs/>
-          <w:sz w:val="28"/>
-          <w:szCs w:val="28"/>
-          <w:lang w:val="en-US"/>
-        </w:rPr>
-        <w:t>directoryName</w:t>
-      </w:r>
-      <w:proofErr w:type="spellEnd"/>
-      <w:r>
-        <w:rPr>
-          <w:rFonts w:cstheme="minorHAnsi"/>
-          <w:b/>
-          <w:bCs/>
-          <w:sz w:val="28"/>
-          <w:szCs w:val="28"/>
-        </w:rPr>
         <w:t>&gt;</w:t>
       </w:r>
       <w:r>
@@ -1543,31 +1662,15 @@
           <w:sz w:val="28"/>
           <w:szCs w:val="28"/>
         </w:rPr>
-        <w:t xml:space="preserve"> – </w:t>
-      </w:r>
-      <w:r>
-        <w:rPr>
-          <w:rFonts w:cstheme="minorHAnsi"/>
-          <w:sz w:val="28"/>
-          <w:szCs w:val="28"/>
-        </w:rPr>
-        <w:t>создание</w:t>
-      </w:r>
-      <w:r>
-        <w:rPr>
-          <w:rFonts w:cstheme="minorHAnsi"/>
-          <w:sz w:val="28"/>
-          <w:szCs w:val="28"/>
-        </w:rPr>
-        <w:t xml:space="preserve"> </w:t>
-      </w:r>
-      <w:r>
-        <w:rPr>
-          <w:rFonts w:cstheme="minorHAnsi"/>
-          <w:sz w:val="28"/>
-          <w:szCs w:val="28"/>
-        </w:rPr>
-        <w:t>папки</w:t>
+        <w:t xml:space="preserve"> - </w:t>
+      </w:r>
+      <w:r>
+        <w:rPr>
+          <w:rFonts w:cstheme="minorHAnsi"/>
+          <w:sz w:val="28"/>
+          <w:szCs w:val="28"/>
+        </w:rPr>
+        <w:t>выводит указанный текст на экран терминала</w:t>
       </w:r>
     </w:p>
     <w:p>
@@ -1578,104 +1681,77 @@
           <w:szCs w:val="28"/>
         </w:rPr>
       </w:pPr>
-      <w:proofErr w:type="spellStart"/>
-      <w:r>
-        <w:rPr>
-          <w:rFonts w:cstheme="minorHAnsi"/>
-          <w:b/>
-          <w:bCs/>
-          <w:sz w:val="28"/>
-          <w:szCs w:val="28"/>
-          <w:lang w:val="en-US"/>
-        </w:rPr>
-        <w:t>mkdir</w:t>
-      </w:r>
-      <w:proofErr w:type="spellEnd"/>
-      <w:r>
-        <w:rPr>
-          <w:rFonts w:cstheme="minorHAnsi"/>
-          <w:b/>
-          <w:bCs/>
-          <w:sz w:val="28"/>
-          <w:szCs w:val="28"/>
-        </w:rPr>
-        <w:t xml:space="preserve"> -</w:t>
-      </w:r>
-      <w:r>
-        <w:rPr>
-          <w:rFonts w:cstheme="minorHAnsi"/>
-          <w:b/>
-          <w:bCs/>
-          <w:sz w:val="28"/>
-          <w:szCs w:val="28"/>
-          <w:lang w:val="en-US"/>
-        </w:rPr>
-        <w:t>p</w:t>
-      </w:r>
-      <w:r>
-        <w:rPr>
-          <w:rFonts w:cstheme="minorHAnsi"/>
-          <w:b/>
-          <w:bCs/>
-          <w:sz w:val="28"/>
-          <w:szCs w:val="28"/>
-        </w:rPr>
-        <w:t xml:space="preserve"> &lt;</w:t>
-      </w:r>
-      <w:proofErr w:type="spellStart"/>
-      <w:r>
-        <w:rPr>
-          <w:rFonts w:cstheme="minorHAnsi"/>
-          <w:b/>
-          <w:bCs/>
-          <w:sz w:val="28"/>
-          <w:szCs w:val="28"/>
-          <w:lang w:val="en-US"/>
-        </w:rPr>
-        <w:t>folderPath</w:t>
-      </w:r>
-      <w:proofErr w:type="spellEnd"/>
-      <w:r>
-        <w:rPr>
-          <w:rFonts w:cstheme="minorHAnsi"/>
-          <w:b/>
-          <w:bCs/>
-          <w:sz w:val="28"/>
-          <w:szCs w:val="28"/>
-        </w:rPr>
-        <w:t>&gt;</w:t>
-      </w:r>
-      <w:r>
-        <w:rPr>
-          <w:rFonts w:cstheme="minorHAnsi"/>
-          <w:sz w:val="28"/>
-          <w:szCs w:val="28"/>
-        </w:rPr>
-        <w:t xml:space="preserve"> - </w:t>
-      </w:r>
-      <w:r>
-        <w:rPr>
-          <w:rFonts w:cstheme="minorHAnsi"/>
-          <w:sz w:val="28"/>
-          <w:szCs w:val="28"/>
-        </w:rPr>
-        <w:t>создает</w:t>
-      </w:r>
-      <w:r>
-        <w:rPr>
-          <w:rFonts w:cstheme="minorHAnsi"/>
-          <w:sz w:val="28"/>
-          <w:szCs w:val="28"/>
-        </w:rPr>
-        <w:t xml:space="preserve"> </w:t>
-      </w:r>
-      <w:r>
-        <w:rPr>
-          <w:rFonts w:cstheme="minorHAnsi"/>
-          <w:sz w:val="28"/>
-          <w:szCs w:val="28"/>
-        </w:rPr>
-        <w:t>все папки в указанном пути</w:t>
+      <w:r>
+        <w:rPr>
+          <w:rFonts w:cstheme="minorHAnsi"/>
+          <w:b/>
+          <w:bCs/>
+          <w:sz w:val="28"/>
+          <w:szCs w:val="28"/>
+          <w:lang w:val="en-US"/>
+        </w:rPr>
+        <w:t>file</w:t>
+      </w:r>
+      <w:r>
+        <w:rPr>
+          <w:rFonts w:cstheme="minorHAnsi"/>
+          <w:sz w:val="28"/>
+          <w:szCs w:val="28"/>
+        </w:rPr>
+        <w:t xml:space="preserve"> – </w:t>
+      </w:r>
+      <w:r>
+        <w:rPr>
+          <w:rFonts w:cstheme="minorHAnsi"/>
+          <w:sz w:val="28"/>
+          <w:szCs w:val="28"/>
+        </w:rPr>
+        <w:t xml:space="preserve">отображает инфо содержащееся в </w:t>
+      </w:r>
+      <w:r>
+        <w:rPr>
+          <w:rFonts w:cstheme="minorHAnsi"/>
+          <w:b/>
+          <w:bCs/>
+          <w:sz w:val="28"/>
+          <w:szCs w:val="28"/>
+          <w:lang w:val="en-US"/>
+        </w:rPr>
+        <w:t>header</w:t>
+      </w:r>
+      <w:r>
+        <w:rPr>
+          <w:rFonts w:cstheme="minorHAnsi"/>
+          <w:sz w:val="28"/>
+          <w:szCs w:val="28"/>
+        </w:rPr>
+        <w:t>’</w:t>
+      </w:r>
+      <w:r>
+        <w:rPr>
+          <w:rFonts w:cstheme="minorHAnsi"/>
+          <w:sz w:val="28"/>
+          <w:szCs w:val="28"/>
+        </w:rPr>
+        <w:t xml:space="preserve">е файла (тип файла </w:t>
+      </w:r>
+      <w:r>
+        <w:rPr>
+          <w:rFonts w:cstheme="minorHAnsi"/>
+          <w:b/>
+          <w:bCs/>
+          <w:sz w:val="28"/>
+          <w:szCs w:val="28"/>
+        </w:rPr>
+        <w:t>ВНЕ ЗАВИСИМОСТИ ОТ ТОГО ЧТО УКАЗАНО В НАЗВАНИИ</w:t>
+      </w:r>
+      <w:r>
+        <w:rPr>
+          <w:rFonts w:cstheme="minorHAnsi"/>
+          <w:sz w:val="28"/>
+          <w:szCs w:val="28"/>
+        </w:rPr>
+        <w:t>)</w:t>
       </w:r>
     </w:p>
     <w:p>
@@ -1686,6 +1762,48 @@
           <w:szCs w:val="28"/>
         </w:rPr>
       </w:pPr>
+      <w:r>
+        <w:rPr>
+          <w:rFonts w:cstheme="minorHAnsi"/>
+          <w:b/>
+          <w:bCs/>
+          <w:sz w:val="28"/>
+          <w:szCs w:val="28"/>
+          <w:lang w:val="en-US"/>
+        </w:rPr>
+        <w:t>mv</w:t>
+      </w:r>
+      <w:r>
+        <w:rPr>
+          <w:rFonts w:cstheme="minorHAnsi"/>
+          <w:b/>
+          <w:bCs/>
+          <w:sz w:val="28"/>
+          <w:szCs w:val="28"/>
+        </w:rPr>
+        <w:t xml:space="preserve"> &lt;</w:t>
+      </w:r>
+      <w:r>
+        <w:rPr>
+          <w:rFonts w:cstheme="minorHAnsi"/>
+          <w:b/>
+          <w:bCs/>
+          <w:sz w:val="28"/>
+          <w:szCs w:val="28"/>
+          <w:lang w:val="en-US"/>
+        </w:rPr>
+        <w:t>file</w:t>
+      </w:r>
+      <w:r>
+        <w:rPr>
+          <w:rFonts w:cstheme="minorHAnsi"/>
+          <w:b/>
+          <w:bCs/>
+          <w:sz w:val="28"/>
+          <w:szCs w:val="28"/>
+        </w:rPr>
+        <w:t>/</w:t>
+      </w:r>
       <w:proofErr w:type="spellStart"/>
       <w:r>
         <w:rPr>
@@ -1696,40 +1814,126 @@
           <w:szCs w:val="28"/>
           <w:lang w:val="en-US"/>
         </w:rPr>
-        <w:t>pwd</w:t>
+        <w:t>dir</w:t>
       </w:r>
       <w:proofErr w:type="spellEnd"/>
       <w:r>
         <w:rPr>
           <w:rFonts w:cstheme="minorHAnsi"/>
-          <w:sz w:val="28"/>
-          <w:szCs w:val="28"/>
-        </w:rPr>
-        <w:t xml:space="preserve"> – </w:t>
-      </w:r>
-      <w:r>
-        <w:rPr>
-          <w:rFonts w:cstheme="minorHAnsi"/>
-          <w:sz w:val="28"/>
-          <w:szCs w:val="28"/>
-        </w:rPr>
-        <w:t>выводит</w:t>
-      </w:r>
-      <w:r>
-        <w:rPr>
-          <w:rFonts w:cstheme="minorHAnsi"/>
-          <w:sz w:val="28"/>
-          <w:szCs w:val="28"/>
-        </w:rPr>
-        <w:t xml:space="preserve"> </w:t>
-      </w:r>
-      <w:r>
-        <w:rPr>
-          <w:rFonts w:cstheme="minorHAnsi"/>
-          <w:sz w:val="28"/>
-          <w:szCs w:val="28"/>
-        </w:rPr>
-        <w:t>абсолютный путь к текущей директории</w:t>
+          <w:b/>
+          <w:bCs/>
+          <w:sz w:val="28"/>
+          <w:szCs w:val="28"/>
+        </w:rPr>
+        <w:t>&gt; &lt;</w:t>
+      </w:r>
+      <w:r>
+        <w:rPr>
+          <w:rFonts w:cstheme="minorHAnsi"/>
+          <w:b/>
+          <w:bCs/>
+          <w:sz w:val="28"/>
+          <w:szCs w:val="28"/>
+          <w:lang w:val="en-US"/>
+        </w:rPr>
+        <w:t>destination</w:t>
+      </w:r>
+      <w:r>
+        <w:rPr>
+          <w:rFonts w:cstheme="minorHAnsi"/>
+          <w:b/>
+          <w:bCs/>
+          <w:sz w:val="28"/>
+          <w:szCs w:val="28"/>
+        </w:rPr>
+        <w:t>/</w:t>
+      </w:r>
+      <w:proofErr w:type="spellStart"/>
+      <w:r>
+        <w:rPr>
+          <w:rFonts w:cstheme="minorHAnsi"/>
+          <w:b/>
+          <w:bCs/>
+          <w:sz w:val="28"/>
+          <w:szCs w:val="28"/>
+          <w:lang w:val="en-US"/>
+        </w:rPr>
+        <w:t>newName</w:t>
+      </w:r>
+      <w:proofErr w:type="spellEnd"/>
+      <w:r>
+        <w:rPr>
+          <w:rFonts w:cstheme="minorHAnsi"/>
+          <w:b/>
+          <w:bCs/>
+          <w:sz w:val="28"/>
+          <w:szCs w:val="28"/>
+        </w:rPr>
+        <w:t xml:space="preserve">&gt; </w:t>
+      </w:r>
+      <w:r>
+        <w:rPr>
+          <w:rFonts w:cstheme="minorHAnsi"/>
+          <w:sz w:val="28"/>
+          <w:szCs w:val="28"/>
+        </w:rPr>
+        <w:t xml:space="preserve">- </w:t>
+      </w:r>
+      <w:r>
+        <w:rPr>
+          <w:rFonts w:cstheme="minorHAnsi"/>
+          <w:sz w:val="28"/>
+          <w:szCs w:val="28"/>
+        </w:rPr>
+        <w:t>переносит</w:t>
+      </w:r>
+      <w:r>
+        <w:rPr>
+          <w:rFonts w:cstheme="minorHAnsi"/>
+          <w:sz w:val="28"/>
+          <w:szCs w:val="28"/>
+        </w:rPr>
+        <w:t xml:space="preserve"> </w:t>
+      </w:r>
+      <w:r>
+        <w:rPr>
+          <w:rFonts w:cstheme="minorHAnsi"/>
+          <w:sz w:val="28"/>
+          <w:szCs w:val="28"/>
+        </w:rPr>
+        <w:t>файл</w:t>
+      </w:r>
+      <w:r>
+        <w:rPr>
+          <w:rFonts w:cstheme="minorHAnsi"/>
+          <w:sz w:val="28"/>
+          <w:szCs w:val="28"/>
+        </w:rPr>
+        <w:t>/</w:t>
+      </w:r>
+      <w:r>
+        <w:rPr>
+          <w:rFonts w:cstheme="minorHAnsi"/>
+          <w:sz w:val="28"/>
+          <w:szCs w:val="28"/>
+        </w:rPr>
+        <w:t>директорию</w:t>
+      </w:r>
+      <w:r>
+        <w:rPr>
+          <w:rFonts w:cstheme="minorHAnsi"/>
+          <w:sz w:val="28"/>
+          <w:szCs w:val="28"/>
+        </w:rPr>
+        <w:t xml:space="preserve"> </w:t>
+      </w:r>
+      <w:r>
+        <w:rPr>
+          <w:rFonts w:cstheme="minorHAnsi"/>
+          <w:sz w:val="28"/>
+          <w:szCs w:val="28"/>
+        </w:rPr>
+        <w:t>по указанному адресу с указанным именем</w:t>
       </w:r>
     </w:p>
     <w:p>
@@ -1740,16 +1944,61 @@
           <w:szCs w:val="28"/>
         </w:rPr>
       </w:pPr>
-      <w:r>
-        <w:rPr>
-          <w:rFonts w:cstheme="minorHAnsi"/>
-          <w:b/>
-          <w:bCs/>
-          <w:sz w:val="28"/>
-          <w:szCs w:val="28"/>
-          <w:lang w:val="en-US"/>
-        </w:rPr>
-        <w:t>tee</w:t>
+      <w:proofErr w:type="spellStart"/>
+      <w:r>
+        <w:rPr>
+          <w:rFonts w:cstheme="minorHAnsi"/>
+          <w:b/>
+          <w:bCs/>
+          <w:sz w:val="28"/>
+          <w:szCs w:val="28"/>
+          <w:lang w:val="en-US"/>
+        </w:rPr>
+        <w:t>mkdir</w:t>
+      </w:r>
+      <w:proofErr w:type="spellEnd"/>
+      <w:r>
+        <w:rPr>
+          <w:rFonts w:cstheme="minorHAnsi"/>
+          <w:b/>
+          <w:bCs/>
+          <w:sz w:val="28"/>
+          <w:szCs w:val="28"/>
+        </w:rPr>
+        <w:t xml:space="preserve"> </w:t>
+      </w:r>
+      <w:r>
+        <w:rPr>
+          <w:rFonts w:cstheme="minorHAnsi"/>
+          <w:b/>
+          <w:bCs/>
+          <w:sz w:val="28"/>
+          <w:szCs w:val="28"/>
+        </w:rPr>
+        <w:t>&lt;</w:t>
+      </w:r>
+      <w:proofErr w:type="spellStart"/>
+      <w:r>
+        <w:rPr>
+          <w:rFonts w:cstheme="minorHAnsi"/>
+          <w:b/>
+          <w:bCs/>
+          <w:sz w:val="28"/>
+          <w:szCs w:val="28"/>
+          <w:lang w:val="en-US"/>
+        </w:rPr>
+        <w:t>directoryName</w:t>
+      </w:r>
+      <w:proofErr w:type="spellEnd"/>
+      <w:r>
+        <w:rPr>
+          <w:rFonts w:cstheme="minorHAnsi"/>
+          <w:b/>
+          <w:bCs/>
+          <w:sz w:val="28"/>
+          <w:szCs w:val="28"/>
+        </w:rPr>
+        <w:t>&gt;</w:t>
       </w:r>
       <w:r>
         <w:rPr>
@@ -1765,434 +2014,23 @@
           <w:sz w:val="28"/>
           <w:szCs w:val="28"/>
         </w:rPr>
-        <w:t>специфическая</w:t>
-      </w:r>
-      <w:r>
-        <w:rPr>
-          <w:rFonts w:cstheme="minorHAnsi"/>
-          <w:sz w:val="28"/>
-          <w:szCs w:val="28"/>
-        </w:rPr>
-        <w:t xml:space="preserve"> </w:t>
-      </w:r>
-      <w:r>
-        <w:rPr>
-          <w:rFonts w:cstheme="minorHAnsi"/>
-          <w:sz w:val="28"/>
-          <w:szCs w:val="28"/>
-        </w:rPr>
-        <w:t>команда</w:t>
-      </w:r>
-      <w:r>
-        <w:rPr>
-          <w:rFonts w:cstheme="minorHAnsi"/>
-          <w:sz w:val="28"/>
-          <w:szCs w:val="28"/>
-        </w:rPr>
-        <w:t xml:space="preserve">, </w:t>
-      </w:r>
-      <w:r>
-        <w:rPr>
-          <w:rFonts w:cstheme="minorHAnsi"/>
-          <w:sz w:val="28"/>
-          <w:szCs w:val="28"/>
-        </w:rPr>
-        <w:t>используемая</w:t>
-      </w:r>
-      <w:r>
-        <w:rPr>
-          <w:rFonts w:cstheme="minorHAnsi"/>
-          <w:sz w:val="28"/>
-          <w:szCs w:val="28"/>
-        </w:rPr>
-        <w:t xml:space="preserve"> </w:t>
-      </w:r>
-      <w:r>
-        <w:rPr>
-          <w:rFonts w:cstheme="minorHAnsi"/>
-          <w:sz w:val="28"/>
-          <w:szCs w:val="28"/>
-        </w:rPr>
-        <w:t>как</w:t>
-      </w:r>
-      <w:r>
-        <w:rPr>
-          <w:rFonts w:cstheme="minorHAnsi"/>
-          <w:sz w:val="28"/>
-          <w:szCs w:val="28"/>
-        </w:rPr>
-        <w:t xml:space="preserve"> </w:t>
-      </w:r>
-      <w:r>
-        <w:rPr>
-          <w:rFonts w:cstheme="minorHAnsi"/>
-          <w:sz w:val="28"/>
-          <w:szCs w:val="28"/>
-        </w:rPr>
-        <w:t>Т</w:t>
-      </w:r>
-      <w:r>
-        <w:rPr>
-          <w:rFonts w:cstheme="minorHAnsi"/>
-          <w:sz w:val="28"/>
-          <w:szCs w:val="28"/>
-        </w:rPr>
-        <w:t xml:space="preserve"> </w:t>
-      </w:r>
-      <w:r>
-        <w:rPr>
-          <w:rFonts w:cstheme="minorHAnsi"/>
-          <w:sz w:val="28"/>
-          <w:szCs w:val="28"/>
-        </w:rPr>
-        <w:t>перекресток</w:t>
-      </w:r>
-      <w:r>
-        <w:rPr>
-          <w:rFonts w:cstheme="minorHAnsi"/>
-          <w:sz w:val="28"/>
-          <w:szCs w:val="28"/>
-        </w:rPr>
-        <w:t xml:space="preserve"> </w:t>
-      </w:r>
-      <w:r>
-        <w:rPr>
-          <w:rFonts w:cstheme="minorHAnsi"/>
-          <w:sz w:val="28"/>
-          <w:szCs w:val="28"/>
-        </w:rPr>
-        <w:t>для</w:t>
-      </w:r>
-      <w:r>
-        <w:rPr>
-          <w:rFonts w:cstheme="minorHAnsi"/>
-          <w:sz w:val="28"/>
-          <w:szCs w:val="28"/>
-        </w:rPr>
-        <w:t xml:space="preserve"> </w:t>
-      </w:r>
-      <w:r>
-        <w:rPr>
-          <w:rFonts w:cstheme="minorHAnsi"/>
-          <w:sz w:val="28"/>
-          <w:szCs w:val="28"/>
-        </w:rPr>
-        <w:t>данных</w:t>
-      </w:r>
-      <w:r>
-        <w:rPr>
-          <w:rFonts w:cstheme="minorHAnsi"/>
-          <w:sz w:val="28"/>
-          <w:szCs w:val="28"/>
-        </w:rPr>
-        <w:t xml:space="preserve"> </w:t>
-      </w:r>
-      <w:r>
-        <w:rPr>
-          <w:rFonts w:cstheme="minorHAnsi"/>
-          <w:sz w:val="28"/>
-          <w:szCs w:val="28"/>
-        </w:rPr>
-        <w:t>в</w:t>
-      </w:r>
-      <w:r>
-        <w:rPr>
-          <w:rFonts w:cstheme="minorHAnsi"/>
-          <w:sz w:val="28"/>
-          <w:szCs w:val="28"/>
-        </w:rPr>
-        <w:t xml:space="preserve"> </w:t>
-      </w:r>
-      <w:r>
-        <w:rPr>
-          <w:rFonts w:cstheme="minorHAnsi"/>
-          <w:sz w:val="28"/>
-          <w:szCs w:val="28"/>
-        </w:rPr>
-        <w:t>пайпе</w:t>
-      </w:r>
-      <w:r>
-        <w:rPr>
-          <w:rFonts w:cstheme="minorHAnsi"/>
-          <w:sz w:val="28"/>
-          <w:szCs w:val="28"/>
-        </w:rPr>
-        <w:t xml:space="preserve">. </w:t>
-      </w:r>
-      <w:r>
-        <w:rPr>
-          <w:rFonts w:cstheme="minorHAnsi"/>
-          <w:b/>
-          <w:bCs/>
-          <w:sz w:val="28"/>
-          <w:szCs w:val="28"/>
-          <w:lang w:val="en-US"/>
-        </w:rPr>
-        <w:t>function</w:t>
-      </w:r>
-      <w:r>
-        <w:rPr>
-          <w:rFonts w:cstheme="minorHAnsi"/>
-          <w:b/>
-          <w:bCs/>
-          <w:sz w:val="28"/>
-          <w:szCs w:val="28"/>
-        </w:rPr>
-        <w:t xml:space="preserve"> | </w:t>
-      </w:r>
-      <w:r>
-        <w:rPr>
-          <w:rFonts w:cstheme="minorHAnsi"/>
-          <w:b/>
-          <w:bCs/>
-          <w:sz w:val="28"/>
-          <w:szCs w:val="28"/>
-          <w:lang w:val="en-US"/>
-        </w:rPr>
-        <w:t>tee</w:t>
-      </w:r>
-      <w:r>
-        <w:rPr>
-          <w:rFonts w:cstheme="minorHAnsi"/>
-          <w:b/>
-          <w:bCs/>
-          <w:sz w:val="28"/>
-          <w:szCs w:val="28"/>
-        </w:rPr>
-        <w:t xml:space="preserve"> </w:t>
-      </w:r>
-      <w:proofErr w:type="spellStart"/>
-      <w:r>
-        <w:rPr>
-          <w:rFonts w:cstheme="minorHAnsi"/>
-          <w:b/>
-          <w:bCs/>
-          <w:sz w:val="28"/>
-          <w:szCs w:val="28"/>
-          <w:lang w:val="en-US"/>
-        </w:rPr>
-        <w:t>fileToSaveData</w:t>
-      </w:r>
-      <w:proofErr w:type="spellEnd"/>
-      <w:r>
-        <w:rPr>
-          <w:rFonts w:cstheme="minorHAnsi"/>
-          <w:b/>
-          <w:bCs/>
-          <w:sz w:val="28"/>
-          <w:szCs w:val="28"/>
-        </w:rPr>
-        <w:t xml:space="preserve"> | </w:t>
-      </w:r>
-      <w:proofErr w:type="spellStart"/>
-      <w:r>
-        <w:rPr>
-          <w:rFonts w:cstheme="minorHAnsi"/>
-          <w:b/>
-          <w:bCs/>
-          <w:sz w:val="28"/>
-          <w:szCs w:val="28"/>
-          <w:lang w:val="en-US"/>
-        </w:rPr>
-        <w:t>nextFunctionToWorkWithData</w:t>
-      </w:r>
-      <w:proofErr w:type="spellEnd"/>
-      <w:r>
-        <w:rPr>
-          <w:rFonts w:cstheme="minorHAnsi"/>
-          <w:sz w:val="28"/>
-          <w:szCs w:val="28"/>
-        </w:rPr>
-        <w:t xml:space="preserve"> – </w:t>
-      </w:r>
-      <w:r>
-        <w:rPr>
-          <w:rFonts w:cstheme="minorHAnsi"/>
-          <w:sz w:val="28"/>
-          <w:szCs w:val="28"/>
-        </w:rPr>
-        <w:t>пример</w:t>
-      </w:r>
-      <w:r>
-        <w:rPr>
-          <w:rFonts w:cstheme="minorHAnsi"/>
-          <w:sz w:val="28"/>
-          <w:szCs w:val="28"/>
-        </w:rPr>
-        <w:t xml:space="preserve"> </w:t>
-      </w:r>
-      <w:r>
-        <w:rPr>
-          <w:rFonts w:cstheme="minorHAnsi"/>
-          <w:sz w:val="28"/>
-          <w:szCs w:val="28"/>
-        </w:rPr>
-        <w:t>работы</w:t>
-      </w:r>
-      <w:r>
-        <w:rPr>
-          <w:rFonts w:cstheme="minorHAnsi"/>
-          <w:sz w:val="28"/>
-          <w:szCs w:val="28"/>
-        </w:rPr>
-        <w:t xml:space="preserve"> </w:t>
-      </w:r>
-      <w:r>
-        <w:rPr>
-          <w:rFonts w:cstheme="minorHAnsi"/>
-          <w:b/>
-          <w:bCs/>
-          <w:sz w:val="28"/>
-          <w:szCs w:val="28"/>
-          <w:lang w:val="en-US"/>
-        </w:rPr>
-        <w:t>tee</w:t>
-      </w:r>
-      <w:r>
-        <w:rPr>
-          <w:rFonts w:cstheme="minorHAnsi"/>
-          <w:sz w:val="28"/>
-          <w:szCs w:val="28"/>
-        </w:rPr>
-        <w:t xml:space="preserve">. </w:t>
-      </w:r>
-      <w:r>
-        <w:rPr>
-          <w:rFonts w:cstheme="minorHAnsi"/>
-          <w:sz w:val="28"/>
-          <w:szCs w:val="28"/>
-        </w:rPr>
-        <w:t>Получив</w:t>
-      </w:r>
-      <w:r>
-        <w:rPr>
-          <w:rFonts w:cstheme="minorHAnsi"/>
-          <w:sz w:val="28"/>
-          <w:szCs w:val="28"/>
-        </w:rPr>
-        <w:t xml:space="preserve"> </w:t>
-      </w:r>
-      <w:r>
-        <w:rPr>
-          <w:rFonts w:cstheme="minorHAnsi"/>
-          <w:sz w:val="28"/>
-          <w:szCs w:val="28"/>
-        </w:rPr>
-        <w:t>данные</w:t>
-      </w:r>
-      <w:r>
-        <w:rPr>
-          <w:rFonts w:cstheme="minorHAnsi"/>
-          <w:sz w:val="28"/>
-          <w:szCs w:val="28"/>
-        </w:rPr>
-        <w:t xml:space="preserve"> </w:t>
-      </w:r>
-      <w:r>
-        <w:rPr>
-          <w:rFonts w:cstheme="minorHAnsi"/>
-          <w:sz w:val="28"/>
-          <w:szCs w:val="28"/>
-        </w:rPr>
-        <w:t>из</w:t>
-      </w:r>
-      <w:r>
-        <w:rPr>
-          <w:rFonts w:cstheme="minorHAnsi"/>
-          <w:sz w:val="28"/>
-          <w:szCs w:val="28"/>
-        </w:rPr>
-        <w:t xml:space="preserve"> </w:t>
-      </w:r>
-      <w:proofErr w:type="spellStart"/>
-      <w:r>
-        <w:rPr>
-          <w:rFonts w:cstheme="minorHAnsi"/>
-          <w:b/>
-          <w:bCs/>
-          <w:sz w:val="28"/>
-          <w:szCs w:val="28"/>
-          <w:lang w:val="en-US"/>
-        </w:rPr>
-        <w:t>dataOutput</w:t>
-      </w:r>
-      <w:proofErr w:type="spellEnd"/>
-      <w:r>
-        <w:rPr>
-          <w:rFonts w:cstheme="minorHAnsi"/>
-          <w:b/>
-          <w:bCs/>
-          <w:sz w:val="28"/>
-          <w:szCs w:val="28"/>
-        </w:rPr>
-        <w:t xml:space="preserve"> </w:t>
-      </w:r>
-      <w:r>
-        <w:rPr>
-          <w:rFonts w:cstheme="minorHAnsi"/>
-          <w:b/>
-          <w:bCs/>
-          <w:sz w:val="28"/>
-          <w:szCs w:val="28"/>
-          <w:lang w:val="en-US"/>
-        </w:rPr>
-        <w:t>function</w:t>
-      </w:r>
-      <w:r>
-        <w:rPr>
-          <w:rFonts w:cstheme="minorHAnsi"/>
-          <w:sz w:val="28"/>
-          <w:szCs w:val="28"/>
-        </w:rPr>
-        <w:t>’</w:t>
-      </w:r>
-      <w:r>
-        <w:rPr>
-          <w:rFonts w:cstheme="minorHAnsi"/>
-          <w:sz w:val="28"/>
-          <w:szCs w:val="28"/>
-          <w:lang w:val="en-US"/>
-        </w:rPr>
-        <w:t>a</w:t>
-      </w:r>
-      <w:r>
-        <w:rPr>
-          <w:rFonts w:cstheme="minorHAnsi"/>
-          <w:sz w:val="28"/>
-          <w:szCs w:val="28"/>
-        </w:rPr>
-        <w:t xml:space="preserve"> </w:t>
-      </w:r>
-      <w:proofErr w:type="gramStart"/>
-      <w:r>
-        <w:rPr>
-          <w:rFonts w:cstheme="minorHAnsi"/>
-          <w:b/>
-          <w:bCs/>
-          <w:sz w:val="28"/>
-          <w:szCs w:val="28"/>
-          <w:lang w:val="en-US"/>
-        </w:rPr>
-        <w:t>tee</w:t>
-      </w:r>
-      <w:proofErr w:type="gramEnd"/>
-      <w:r>
-        <w:rPr>
-          <w:rFonts w:cstheme="minorHAnsi"/>
-          <w:b/>
-          <w:bCs/>
-          <w:sz w:val="28"/>
-          <w:szCs w:val="28"/>
-        </w:rPr>
-        <w:t xml:space="preserve"> </w:t>
-      </w:r>
-      <w:r>
-        <w:rPr>
-          <w:rFonts w:cstheme="minorHAnsi"/>
-          <w:sz w:val="28"/>
-          <w:szCs w:val="28"/>
-        </w:rPr>
-        <w:t>сохранит их в файл и передаст далее на вход следующей функции</w:t>
+        <w:t>создание</w:t>
+      </w:r>
+      <w:r>
+        <w:rPr>
+          <w:rFonts w:cstheme="minorHAnsi"/>
+          <w:sz w:val="28"/>
+          <w:szCs w:val="28"/>
+        </w:rPr>
+        <w:t xml:space="preserve"> </w:t>
+      </w:r>
+      <w:r>
+        <w:rPr>
+          <w:rFonts w:cstheme="minorHAnsi"/>
+          <w:sz w:val="28"/>
+          <w:szCs w:val="28"/>
+        </w:rPr>
+        <w:t>папки</w:t>
       </w:r>
     </w:p>
     <w:p>
@@ -2203,6 +2041,7 @@
           <w:szCs w:val="28"/>
         </w:rPr>
       </w:pPr>
+      <w:proofErr w:type="spellStart"/>
       <w:r>
         <w:rPr>
           <w:rFonts w:cstheme="minorHAnsi"/>
@@ -2213,6 +2052,1115 @@
           <w:lang w:val="en-US"/>
         </w:rPr>
         <w:lastRenderedPageBreak/>
+        <w:t>mkdir</w:t>
+      </w:r>
+      <w:proofErr w:type="spellEnd"/>
+      <w:r>
+        <w:rPr>
+          <w:rFonts w:cstheme="minorHAnsi"/>
+          <w:b/>
+          <w:bCs/>
+          <w:sz w:val="28"/>
+          <w:szCs w:val="28"/>
+        </w:rPr>
+        <w:t xml:space="preserve"> -</w:t>
+      </w:r>
+      <w:r>
+        <w:rPr>
+          <w:rFonts w:cstheme="minorHAnsi"/>
+          <w:b/>
+          <w:bCs/>
+          <w:sz w:val="28"/>
+          <w:szCs w:val="28"/>
+          <w:lang w:val="en-US"/>
+        </w:rPr>
+        <w:t>p</w:t>
+      </w:r>
+      <w:r>
+        <w:rPr>
+          <w:rFonts w:cstheme="minorHAnsi"/>
+          <w:b/>
+          <w:bCs/>
+          <w:sz w:val="28"/>
+          <w:szCs w:val="28"/>
+        </w:rPr>
+        <w:t xml:space="preserve"> &lt;</w:t>
+      </w:r>
+      <w:proofErr w:type="spellStart"/>
+      <w:r>
+        <w:rPr>
+          <w:rFonts w:cstheme="minorHAnsi"/>
+          <w:b/>
+          <w:bCs/>
+          <w:sz w:val="28"/>
+          <w:szCs w:val="28"/>
+          <w:lang w:val="en-US"/>
+        </w:rPr>
+        <w:t>folderPath</w:t>
+      </w:r>
+      <w:proofErr w:type="spellEnd"/>
+      <w:r>
+        <w:rPr>
+          <w:rFonts w:cstheme="minorHAnsi"/>
+          <w:b/>
+          <w:bCs/>
+          <w:sz w:val="28"/>
+          <w:szCs w:val="28"/>
+        </w:rPr>
+        <w:t>&gt;</w:t>
+      </w:r>
+      <w:r>
+        <w:rPr>
+          <w:rFonts w:cstheme="minorHAnsi"/>
+          <w:sz w:val="28"/>
+          <w:szCs w:val="28"/>
+        </w:rPr>
+        <w:t xml:space="preserve"> - </w:t>
+      </w:r>
+      <w:r>
+        <w:rPr>
+          <w:rFonts w:cstheme="minorHAnsi"/>
+          <w:sz w:val="28"/>
+          <w:szCs w:val="28"/>
+        </w:rPr>
+        <w:t>создает</w:t>
+      </w:r>
+      <w:r>
+        <w:rPr>
+          <w:rFonts w:cstheme="minorHAnsi"/>
+          <w:sz w:val="28"/>
+          <w:szCs w:val="28"/>
+        </w:rPr>
+        <w:t xml:space="preserve"> </w:t>
+      </w:r>
+      <w:r>
+        <w:rPr>
+          <w:rFonts w:cstheme="minorHAnsi"/>
+          <w:sz w:val="28"/>
+          <w:szCs w:val="28"/>
+        </w:rPr>
+        <w:t>все папки в указанном пути</w:t>
+      </w:r>
+    </w:p>
+    <w:p>
+      <w:pPr>
+        <w:rPr>
+          <w:rFonts w:cstheme="minorHAnsi"/>
+          <w:sz w:val="28"/>
+          <w:szCs w:val="28"/>
+        </w:rPr>
+      </w:pPr>
+      <w:proofErr w:type="spellStart"/>
+      <w:r>
+        <w:rPr>
+          <w:rFonts w:cstheme="minorHAnsi"/>
+          <w:b/>
+          <w:bCs/>
+          <w:sz w:val="28"/>
+          <w:szCs w:val="28"/>
+          <w:lang w:val="en-US"/>
+        </w:rPr>
+        <w:t>pwd</w:t>
+      </w:r>
+      <w:proofErr w:type="spellEnd"/>
+      <w:r>
+        <w:rPr>
+          <w:rFonts w:cstheme="minorHAnsi"/>
+          <w:sz w:val="28"/>
+          <w:szCs w:val="28"/>
+        </w:rPr>
+        <w:t xml:space="preserve"> – </w:t>
+      </w:r>
+      <w:r>
+        <w:rPr>
+          <w:rFonts w:cstheme="minorHAnsi"/>
+          <w:sz w:val="28"/>
+          <w:szCs w:val="28"/>
+        </w:rPr>
+        <w:t>выводит</w:t>
+      </w:r>
+      <w:r>
+        <w:rPr>
+          <w:rFonts w:cstheme="minorHAnsi"/>
+          <w:sz w:val="28"/>
+          <w:szCs w:val="28"/>
+        </w:rPr>
+        <w:t xml:space="preserve"> </w:t>
+      </w:r>
+      <w:r>
+        <w:rPr>
+          <w:rFonts w:cstheme="minorHAnsi"/>
+          <w:sz w:val="28"/>
+          <w:szCs w:val="28"/>
+        </w:rPr>
+        <w:t>абсолютный путь к текущей директории</w:t>
+      </w:r>
+    </w:p>
+    <w:p>
+      <w:pPr>
+        <w:rPr>
+          <w:rFonts w:cstheme="minorHAnsi"/>
+          <w:sz w:val="28"/>
+          <w:szCs w:val="28"/>
+        </w:rPr>
+      </w:pPr>
+      <w:r>
+        <w:rPr>
+          <w:rFonts w:cstheme="minorHAnsi"/>
+          <w:b/>
+          <w:bCs/>
+          <w:sz w:val="28"/>
+          <w:szCs w:val="28"/>
+          <w:lang w:val="en-US"/>
+        </w:rPr>
+        <w:t>rm</w:t>
+      </w:r>
+      <w:r>
+        <w:rPr>
+          <w:rFonts w:cstheme="minorHAnsi"/>
+          <w:b/>
+          <w:bCs/>
+          <w:sz w:val="28"/>
+          <w:szCs w:val="28"/>
+        </w:rPr>
+        <w:t xml:space="preserve"> </w:t>
+      </w:r>
+      <w:r>
+        <w:rPr>
+          <w:rFonts w:cstheme="minorHAnsi"/>
+          <w:b/>
+          <w:bCs/>
+          <w:sz w:val="28"/>
+          <w:szCs w:val="28"/>
+        </w:rPr>
+        <w:t>&lt;</w:t>
+      </w:r>
+      <w:proofErr w:type="spellStart"/>
+      <w:r>
+        <w:rPr>
+          <w:rFonts w:cstheme="minorHAnsi"/>
+          <w:b/>
+          <w:bCs/>
+          <w:sz w:val="28"/>
+          <w:szCs w:val="28"/>
+          <w:lang w:val="en-US"/>
+        </w:rPr>
+        <w:t>fileName</w:t>
+      </w:r>
+      <w:proofErr w:type="spellEnd"/>
+      <w:r>
+        <w:rPr>
+          <w:rFonts w:cstheme="minorHAnsi"/>
+          <w:b/>
+          <w:bCs/>
+          <w:sz w:val="28"/>
+          <w:szCs w:val="28"/>
+        </w:rPr>
+        <w:t>&gt;</w:t>
+      </w:r>
+      <w:r>
+        <w:rPr>
+          <w:rFonts w:cstheme="minorHAnsi"/>
+          <w:sz w:val="28"/>
+          <w:szCs w:val="28"/>
+        </w:rPr>
+        <w:t xml:space="preserve"> </w:t>
+      </w:r>
+      <w:r>
+        <w:rPr>
+          <w:rFonts w:cstheme="minorHAnsi"/>
+          <w:sz w:val="28"/>
+          <w:szCs w:val="28"/>
+        </w:rPr>
+        <w:t xml:space="preserve">– </w:t>
+      </w:r>
+      <w:r>
+        <w:rPr>
+          <w:rFonts w:cstheme="minorHAnsi"/>
+          <w:sz w:val="28"/>
+          <w:szCs w:val="28"/>
+        </w:rPr>
+        <w:t>используется для удаления файлов</w:t>
+      </w:r>
+      <w:r>
+        <w:rPr>
+          <w:rFonts w:cstheme="minorHAnsi"/>
+          <w:sz w:val="28"/>
+          <w:szCs w:val="28"/>
+        </w:rPr>
+        <w:t>/</w:t>
+      </w:r>
+      <w:r>
+        <w:rPr>
+          <w:rFonts w:cstheme="minorHAnsi"/>
+          <w:sz w:val="28"/>
+          <w:szCs w:val="28"/>
+        </w:rPr>
+        <w:t>директорий</w:t>
+      </w:r>
+    </w:p>
+    <w:p>
+      <w:pPr>
+        <w:rPr>
+          <w:rFonts w:cstheme="minorHAnsi"/>
+          <w:sz w:val="28"/>
+          <w:szCs w:val="28"/>
+        </w:rPr>
+      </w:pPr>
+      <w:r>
+        <w:rPr>
+          <w:rFonts w:cstheme="minorHAnsi"/>
+          <w:b/>
+          <w:bCs/>
+          <w:sz w:val="28"/>
+          <w:szCs w:val="28"/>
+          <w:lang w:val="en-US"/>
+        </w:rPr>
+        <w:t>rm</w:t>
+      </w:r>
+      <w:r>
+        <w:rPr>
+          <w:rFonts w:cstheme="minorHAnsi"/>
+          <w:b/>
+          <w:bCs/>
+          <w:sz w:val="28"/>
+          <w:szCs w:val="28"/>
+        </w:rPr>
+        <w:t xml:space="preserve"> -</w:t>
+      </w:r>
+      <w:r>
+        <w:rPr>
+          <w:rFonts w:cstheme="minorHAnsi"/>
+          <w:b/>
+          <w:bCs/>
+          <w:sz w:val="28"/>
+          <w:szCs w:val="28"/>
+          <w:lang w:val="en-US"/>
+        </w:rPr>
+        <w:t>d</w:t>
+      </w:r>
+      <w:r>
+        <w:rPr>
+          <w:rFonts w:cstheme="minorHAnsi"/>
+          <w:b/>
+          <w:bCs/>
+          <w:sz w:val="28"/>
+          <w:szCs w:val="28"/>
+        </w:rPr>
+        <w:t xml:space="preserve"> &lt;</w:t>
+      </w:r>
+      <w:proofErr w:type="spellStart"/>
+      <w:r>
+        <w:rPr>
+          <w:rFonts w:cstheme="minorHAnsi"/>
+          <w:b/>
+          <w:bCs/>
+          <w:sz w:val="28"/>
+          <w:szCs w:val="28"/>
+          <w:lang w:val="en-US"/>
+        </w:rPr>
+        <w:t>folderName</w:t>
+      </w:r>
+      <w:proofErr w:type="spellEnd"/>
+      <w:r>
+        <w:rPr>
+          <w:rFonts w:cstheme="minorHAnsi"/>
+          <w:b/>
+          <w:bCs/>
+          <w:sz w:val="28"/>
+          <w:szCs w:val="28"/>
+        </w:rPr>
+        <w:t>&gt;</w:t>
+      </w:r>
+      <w:r>
+        <w:rPr>
+          <w:rFonts w:cstheme="minorHAnsi"/>
+          <w:sz w:val="28"/>
+          <w:szCs w:val="28"/>
+        </w:rPr>
+        <w:t xml:space="preserve"> - </w:t>
+      </w:r>
+      <w:r>
+        <w:rPr>
+          <w:rFonts w:cstheme="minorHAnsi"/>
+          <w:sz w:val="28"/>
+          <w:szCs w:val="28"/>
+        </w:rPr>
+        <w:t>указывает</w:t>
+      </w:r>
+      <w:r>
+        <w:rPr>
+          <w:rFonts w:cstheme="minorHAnsi"/>
+          <w:sz w:val="28"/>
+          <w:szCs w:val="28"/>
+        </w:rPr>
+        <w:t xml:space="preserve"> </w:t>
+      </w:r>
+      <w:r>
+        <w:rPr>
+          <w:rFonts w:cstheme="minorHAnsi"/>
+          <w:sz w:val="28"/>
+          <w:szCs w:val="28"/>
+        </w:rPr>
+        <w:t>что удаляемый файл – директория</w:t>
+      </w:r>
+    </w:p>
+    <w:p>
+      <w:pPr>
+        <w:rPr>
+          <w:rFonts w:cstheme="minorHAnsi"/>
+          <w:sz w:val="28"/>
+          <w:szCs w:val="28"/>
+        </w:rPr>
+      </w:pPr>
+      <w:r>
+        <w:rPr>
+          <w:rFonts w:cstheme="minorHAnsi"/>
+          <w:b/>
+          <w:bCs/>
+          <w:sz w:val="28"/>
+          <w:szCs w:val="28"/>
+          <w:lang w:val="en-US"/>
+        </w:rPr>
+        <w:t>rm</w:t>
+      </w:r>
+      <w:r>
+        <w:rPr>
+          <w:rFonts w:cstheme="minorHAnsi"/>
+          <w:b/>
+          <w:bCs/>
+          <w:sz w:val="28"/>
+          <w:szCs w:val="28"/>
+        </w:rPr>
+        <w:t xml:space="preserve"> -</w:t>
+      </w:r>
+      <w:r>
+        <w:rPr>
+          <w:rFonts w:cstheme="minorHAnsi"/>
+          <w:b/>
+          <w:bCs/>
+          <w:sz w:val="28"/>
+          <w:szCs w:val="28"/>
+          <w:lang w:val="en-US"/>
+        </w:rPr>
+        <w:t>r</w:t>
+      </w:r>
+      <w:r>
+        <w:rPr>
+          <w:rFonts w:cstheme="minorHAnsi"/>
+          <w:b/>
+          <w:bCs/>
+          <w:sz w:val="28"/>
+          <w:szCs w:val="28"/>
+        </w:rPr>
+        <w:t xml:space="preserve"> &lt;</w:t>
+      </w:r>
+      <w:proofErr w:type="spellStart"/>
+      <w:r>
+        <w:rPr>
+          <w:rFonts w:cstheme="minorHAnsi"/>
+          <w:b/>
+          <w:bCs/>
+          <w:sz w:val="28"/>
+          <w:szCs w:val="28"/>
+          <w:lang w:val="en-US"/>
+        </w:rPr>
+        <w:t>folderName</w:t>
+      </w:r>
+      <w:proofErr w:type="spellEnd"/>
+      <w:r>
+        <w:rPr>
+          <w:rFonts w:cstheme="minorHAnsi"/>
+          <w:b/>
+          <w:bCs/>
+          <w:sz w:val="28"/>
+          <w:szCs w:val="28"/>
+        </w:rPr>
+        <w:t>&gt;</w:t>
+      </w:r>
+      <w:r>
+        <w:rPr>
+          <w:rFonts w:cstheme="minorHAnsi"/>
+          <w:sz w:val="28"/>
+          <w:szCs w:val="28"/>
+        </w:rPr>
+        <w:t xml:space="preserve"> - </w:t>
+      </w:r>
+      <w:r>
+        <w:rPr>
+          <w:rFonts w:cstheme="minorHAnsi"/>
+          <w:sz w:val="28"/>
+          <w:szCs w:val="28"/>
+        </w:rPr>
+        <w:t>удалит</w:t>
+      </w:r>
+      <w:r>
+        <w:rPr>
+          <w:rFonts w:cstheme="minorHAnsi"/>
+          <w:sz w:val="28"/>
+          <w:szCs w:val="28"/>
+        </w:rPr>
+        <w:t xml:space="preserve"> </w:t>
+      </w:r>
+      <w:r>
+        <w:rPr>
+          <w:rFonts w:cstheme="minorHAnsi"/>
+          <w:sz w:val="28"/>
+          <w:szCs w:val="28"/>
+        </w:rPr>
+        <w:t>папку</w:t>
+      </w:r>
+      <w:r>
+        <w:rPr>
+          <w:rFonts w:cstheme="minorHAnsi"/>
+          <w:sz w:val="28"/>
+          <w:szCs w:val="28"/>
+        </w:rPr>
+        <w:t xml:space="preserve"> </w:t>
+      </w:r>
+      <w:r>
+        <w:rPr>
+          <w:rFonts w:cstheme="minorHAnsi"/>
+          <w:sz w:val="28"/>
+          <w:szCs w:val="28"/>
+        </w:rPr>
+        <w:t xml:space="preserve">рекурсивно, т.е. со всем содержимым ВНИМАНИЕ!!! Использовать с осторожностью (прим.: </w:t>
+      </w:r>
+      <w:r>
+        <w:rPr>
+          <w:rFonts w:cstheme="minorHAnsi"/>
+          <w:b/>
+          <w:bCs/>
+          <w:sz w:val="28"/>
+          <w:szCs w:val="28"/>
+          <w:lang w:val="en-US"/>
+        </w:rPr>
+        <w:t>rm</w:t>
+      </w:r>
+      <w:r>
+        <w:rPr>
+          <w:rFonts w:cstheme="minorHAnsi"/>
+          <w:b/>
+          <w:bCs/>
+          <w:sz w:val="28"/>
+          <w:szCs w:val="28"/>
+        </w:rPr>
+        <w:t xml:space="preserve"> -</w:t>
+      </w:r>
+      <w:proofErr w:type="spellStart"/>
+      <w:r>
+        <w:rPr>
+          <w:rFonts w:cstheme="minorHAnsi"/>
+          <w:b/>
+          <w:bCs/>
+          <w:sz w:val="28"/>
+          <w:szCs w:val="28"/>
+          <w:lang w:val="en-US"/>
+        </w:rPr>
+        <w:t>ri</w:t>
+      </w:r>
+      <w:proofErr w:type="spellEnd"/>
+      <w:r>
+        <w:rPr>
+          <w:rFonts w:cstheme="minorHAnsi"/>
+          <w:b/>
+          <w:bCs/>
+          <w:sz w:val="28"/>
+          <w:szCs w:val="28"/>
+        </w:rPr>
+        <w:t xml:space="preserve"> &lt;</w:t>
+      </w:r>
+      <w:proofErr w:type="spellStart"/>
+      <w:r>
+        <w:rPr>
+          <w:rFonts w:cstheme="minorHAnsi"/>
+          <w:b/>
+          <w:bCs/>
+          <w:sz w:val="28"/>
+          <w:szCs w:val="28"/>
+          <w:lang w:val="en-US"/>
+        </w:rPr>
+        <w:t>folderName</w:t>
+      </w:r>
+      <w:proofErr w:type="spellEnd"/>
+      <w:r>
+        <w:rPr>
+          <w:rFonts w:cstheme="minorHAnsi"/>
+          <w:b/>
+          <w:bCs/>
+          <w:sz w:val="28"/>
+          <w:szCs w:val="28"/>
+        </w:rPr>
+        <w:t>&gt;</w:t>
+      </w:r>
+      <w:r>
+        <w:rPr>
+          <w:rFonts w:cstheme="minorHAnsi"/>
+          <w:sz w:val="28"/>
+          <w:szCs w:val="28"/>
+        </w:rPr>
+        <w:t xml:space="preserve"> - </w:t>
+      </w:r>
+      <w:r>
+        <w:rPr>
+          <w:rFonts w:cstheme="minorHAnsi"/>
+          <w:sz w:val="28"/>
+          <w:szCs w:val="28"/>
+        </w:rPr>
+        <w:t>запросит подтверждение на удаление каждого файла отдельно)</w:t>
+      </w:r>
+    </w:p>
+    <w:p>
+      <w:pPr>
+        <w:rPr>
+          <w:rFonts w:cstheme="minorHAnsi"/>
+          <w:sz w:val="28"/>
+          <w:szCs w:val="28"/>
+        </w:rPr>
+      </w:pPr>
+      <w:proofErr w:type="spellStart"/>
+      <w:r>
+        <w:rPr>
+          <w:rFonts w:cstheme="minorHAnsi"/>
+          <w:b/>
+          <w:bCs/>
+          <w:sz w:val="28"/>
+          <w:szCs w:val="28"/>
+          <w:lang w:val="en-US"/>
+        </w:rPr>
+        <w:t>rmdir</w:t>
+      </w:r>
+      <w:proofErr w:type="spellEnd"/>
+      <w:r>
+        <w:rPr>
+          <w:rFonts w:cstheme="minorHAnsi"/>
+          <w:b/>
+          <w:bCs/>
+          <w:sz w:val="28"/>
+          <w:szCs w:val="28"/>
+        </w:rPr>
+        <w:t xml:space="preserve"> &lt;</w:t>
+      </w:r>
+      <w:proofErr w:type="spellStart"/>
+      <w:r>
+        <w:rPr>
+          <w:rFonts w:cstheme="minorHAnsi"/>
+          <w:b/>
+          <w:bCs/>
+          <w:sz w:val="28"/>
+          <w:szCs w:val="28"/>
+          <w:lang w:val="en-US"/>
+        </w:rPr>
+        <w:t>folderName</w:t>
+      </w:r>
+      <w:proofErr w:type="spellEnd"/>
+      <w:r>
+        <w:rPr>
+          <w:rFonts w:cstheme="minorHAnsi"/>
+          <w:b/>
+          <w:bCs/>
+          <w:sz w:val="28"/>
+          <w:szCs w:val="28"/>
+        </w:rPr>
+        <w:t xml:space="preserve">&gt; </w:t>
+      </w:r>
+      <w:r>
+        <w:rPr>
+          <w:rFonts w:cstheme="minorHAnsi"/>
+          <w:sz w:val="28"/>
+          <w:szCs w:val="28"/>
+        </w:rPr>
+        <w:t xml:space="preserve">- </w:t>
+      </w:r>
+      <w:r>
+        <w:rPr>
+          <w:rFonts w:cstheme="minorHAnsi"/>
+          <w:sz w:val="28"/>
+          <w:szCs w:val="28"/>
+        </w:rPr>
+        <w:t>удаляет только пустые директории</w:t>
+      </w:r>
+    </w:p>
+    <w:p>
+      <w:pPr>
+        <w:rPr>
+          <w:rFonts w:cstheme="minorHAnsi"/>
+          <w:sz w:val="28"/>
+          <w:szCs w:val="28"/>
+        </w:rPr>
+      </w:pPr>
+      <w:r>
+        <w:rPr>
+          <w:rFonts w:cstheme="minorHAnsi"/>
+          <w:b/>
+          <w:bCs/>
+          <w:sz w:val="28"/>
+          <w:szCs w:val="28"/>
+          <w:lang w:val="en-US"/>
+        </w:rPr>
+        <w:t>tee</w:t>
+      </w:r>
+      <w:r>
+        <w:rPr>
+          <w:rFonts w:cstheme="minorHAnsi"/>
+          <w:sz w:val="28"/>
+          <w:szCs w:val="28"/>
+        </w:rPr>
+        <w:t xml:space="preserve"> – </w:t>
+      </w:r>
+      <w:r>
+        <w:rPr>
+          <w:rFonts w:cstheme="minorHAnsi"/>
+          <w:sz w:val="28"/>
+          <w:szCs w:val="28"/>
+        </w:rPr>
+        <w:t>специфическая</w:t>
+      </w:r>
+      <w:r>
+        <w:rPr>
+          <w:rFonts w:cstheme="minorHAnsi"/>
+          <w:sz w:val="28"/>
+          <w:szCs w:val="28"/>
+        </w:rPr>
+        <w:t xml:space="preserve"> </w:t>
+      </w:r>
+      <w:r>
+        <w:rPr>
+          <w:rFonts w:cstheme="minorHAnsi"/>
+          <w:sz w:val="28"/>
+          <w:szCs w:val="28"/>
+        </w:rPr>
+        <w:t>команда</w:t>
+      </w:r>
+      <w:r>
+        <w:rPr>
+          <w:rFonts w:cstheme="minorHAnsi"/>
+          <w:sz w:val="28"/>
+          <w:szCs w:val="28"/>
+        </w:rPr>
+        <w:t xml:space="preserve">, </w:t>
+      </w:r>
+      <w:r>
+        <w:rPr>
+          <w:rFonts w:cstheme="minorHAnsi"/>
+          <w:sz w:val="28"/>
+          <w:szCs w:val="28"/>
+        </w:rPr>
+        <w:t>используемая</w:t>
+      </w:r>
+      <w:r>
+        <w:rPr>
+          <w:rFonts w:cstheme="minorHAnsi"/>
+          <w:sz w:val="28"/>
+          <w:szCs w:val="28"/>
+        </w:rPr>
+        <w:t xml:space="preserve"> </w:t>
+      </w:r>
+      <w:r>
+        <w:rPr>
+          <w:rFonts w:cstheme="minorHAnsi"/>
+          <w:sz w:val="28"/>
+          <w:szCs w:val="28"/>
+        </w:rPr>
+        <w:t>как</w:t>
+      </w:r>
+      <w:r>
+        <w:rPr>
+          <w:rFonts w:cstheme="minorHAnsi"/>
+          <w:sz w:val="28"/>
+          <w:szCs w:val="28"/>
+        </w:rPr>
+        <w:t xml:space="preserve"> </w:t>
+      </w:r>
+      <w:r>
+        <w:rPr>
+          <w:rFonts w:cstheme="minorHAnsi"/>
+          <w:sz w:val="28"/>
+          <w:szCs w:val="28"/>
+        </w:rPr>
+        <w:t>Т</w:t>
+      </w:r>
+      <w:r>
+        <w:rPr>
+          <w:rFonts w:cstheme="minorHAnsi"/>
+          <w:sz w:val="28"/>
+          <w:szCs w:val="28"/>
+        </w:rPr>
+        <w:t xml:space="preserve"> </w:t>
+      </w:r>
+      <w:r>
+        <w:rPr>
+          <w:rFonts w:cstheme="minorHAnsi"/>
+          <w:sz w:val="28"/>
+          <w:szCs w:val="28"/>
+        </w:rPr>
+        <w:t>перекресток</w:t>
+      </w:r>
+      <w:r>
+        <w:rPr>
+          <w:rFonts w:cstheme="minorHAnsi"/>
+          <w:sz w:val="28"/>
+          <w:szCs w:val="28"/>
+        </w:rPr>
+        <w:t xml:space="preserve"> </w:t>
+      </w:r>
+      <w:r>
+        <w:rPr>
+          <w:rFonts w:cstheme="minorHAnsi"/>
+          <w:sz w:val="28"/>
+          <w:szCs w:val="28"/>
+        </w:rPr>
+        <w:t>для</w:t>
+      </w:r>
+      <w:r>
+        <w:rPr>
+          <w:rFonts w:cstheme="minorHAnsi"/>
+          <w:sz w:val="28"/>
+          <w:szCs w:val="28"/>
+        </w:rPr>
+        <w:t xml:space="preserve"> </w:t>
+      </w:r>
+      <w:r>
+        <w:rPr>
+          <w:rFonts w:cstheme="minorHAnsi"/>
+          <w:sz w:val="28"/>
+          <w:szCs w:val="28"/>
+        </w:rPr>
+        <w:t>данных</w:t>
+      </w:r>
+      <w:r>
+        <w:rPr>
+          <w:rFonts w:cstheme="minorHAnsi"/>
+          <w:sz w:val="28"/>
+          <w:szCs w:val="28"/>
+        </w:rPr>
+        <w:t xml:space="preserve"> </w:t>
+      </w:r>
+      <w:r>
+        <w:rPr>
+          <w:rFonts w:cstheme="minorHAnsi"/>
+          <w:sz w:val="28"/>
+          <w:szCs w:val="28"/>
+        </w:rPr>
+        <w:t>в</w:t>
+      </w:r>
+      <w:r>
+        <w:rPr>
+          <w:rFonts w:cstheme="minorHAnsi"/>
+          <w:sz w:val="28"/>
+          <w:szCs w:val="28"/>
+        </w:rPr>
+        <w:t xml:space="preserve"> </w:t>
+      </w:r>
+      <w:r>
+        <w:rPr>
+          <w:rFonts w:cstheme="minorHAnsi"/>
+          <w:sz w:val="28"/>
+          <w:szCs w:val="28"/>
+        </w:rPr>
+        <w:t>пайпе</w:t>
+      </w:r>
+      <w:r>
+        <w:rPr>
+          <w:rFonts w:cstheme="minorHAnsi"/>
+          <w:sz w:val="28"/>
+          <w:szCs w:val="28"/>
+        </w:rPr>
+        <w:t xml:space="preserve">. </w:t>
+      </w:r>
+      <w:r>
+        <w:rPr>
+          <w:rFonts w:cstheme="minorHAnsi"/>
+          <w:b/>
+          <w:bCs/>
+          <w:sz w:val="28"/>
+          <w:szCs w:val="28"/>
+          <w:lang w:val="en-US"/>
+        </w:rPr>
+        <w:t>function</w:t>
+      </w:r>
+      <w:r>
+        <w:rPr>
+          <w:rFonts w:cstheme="minorHAnsi"/>
+          <w:b/>
+          <w:bCs/>
+          <w:sz w:val="28"/>
+          <w:szCs w:val="28"/>
+        </w:rPr>
+        <w:t xml:space="preserve"> | </w:t>
+      </w:r>
+      <w:r>
+        <w:rPr>
+          <w:rFonts w:cstheme="minorHAnsi"/>
+          <w:b/>
+          <w:bCs/>
+          <w:sz w:val="28"/>
+          <w:szCs w:val="28"/>
+          <w:lang w:val="en-US"/>
+        </w:rPr>
+        <w:t>tee</w:t>
+      </w:r>
+      <w:r>
+        <w:rPr>
+          <w:rFonts w:cstheme="minorHAnsi"/>
+          <w:b/>
+          <w:bCs/>
+          <w:sz w:val="28"/>
+          <w:szCs w:val="28"/>
+        </w:rPr>
+        <w:t xml:space="preserve"> </w:t>
+      </w:r>
+      <w:proofErr w:type="spellStart"/>
+      <w:r>
+        <w:rPr>
+          <w:rFonts w:cstheme="minorHAnsi"/>
+          <w:b/>
+          <w:bCs/>
+          <w:sz w:val="28"/>
+          <w:szCs w:val="28"/>
+          <w:lang w:val="en-US"/>
+        </w:rPr>
+        <w:t>fileToSaveData</w:t>
+      </w:r>
+      <w:proofErr w:type="spellEnd"/>
+      <w:r>
+        <w:rPr>
+          <w:rFonts w:cstheme="minorHAnsi"/>
+          <w:b/>
+          <w:bCs/>
+          <w:sz w:val="28"/>
+          <w:szCs w:val="28"/>
+        </w:rPr>
+        <w:t xml:space="preserve"> | </w:t>
+      </w:r>
+      <w:proofErr w:type="spellStart"/>
+      <w:r>
+        <w:rPr>
+          <w:rFonts w:cstheme="minorHAnsi"/>
+          <w:b/>
+          <w:bCs/>
+          <w:sz w:val="28"/>
+          <w:szCs w:val="28"/>
+          <w:lang w:val="en-US"/>
+        </w:rPr>
+        <w:t>nextFunctionToWorkWithData</w:t>
+      </w:r>
+      <w:proofErr w:type="spellEnd"/>
+      <w:r>
+        <w:rPr>
+          <w:rFonts w:cstheme="minorHAnsi"/>
+          <w:sz w:val="28"/>
+          <w:szCs w:val="28"/>
+        </w:rPr>
+        <w:t xml:space="preserve"> – </w:t>
+      </w:r>
+      <w:r>
+        <w:rPr>
+          <w:rFonts w:cstheme="minorHAnsi"/>
+          <w:sz w:val="28"/>
+          <w:szCs w:val="28"/>
+        </w:rPr>
+        <w:t>пример</w:t>
+      </w:r>
+      <w:r>
+        <w:rPr>
+          <w:rFonts w:cstheme="minorHAnsi"/>
+          <w:sz w:val="28"/>
+          <w:szCs w:val="28"/>
+        </w:rPr>
+        <w:t xml:space="preserve"> </w:t>
+      </w:r>
+      <w:r>
+        <w:rPr>
+          <w:rFonts w:cstheme="minorHAnsi"/>
+          <w:sz w:val="28"/>
+          <w:szCs w:val="28"/>
+        </w:rPr>
+        <w:t>работы</w:t>
+      </w:r>
+      <w:r>
+        <w:rPr>
+          <w:rFonts w:cstheme="minorHAnsi"/>
+          <w:sz w:val="28"/>
+          <w:szCs w:val="28"/>
+        </w:rPr>
+        <w:t xml:space="preserve"> </w:t>
+      </w:r>
+      <w:r>
+        <w:rPr>
+          <w:rFonts w:cstheme="minorHAnsi"/>
+          <w:b/>
+          <w:bCs/>
+          <w:sz w:val="28"/>
+          <w:szCs w:val="28"/>
+          <w:lang w:val="en-US"/>
+        </w:rPr>
+        <w:t>tee</w:t>
+      </w:r>
+      <w:r>
+        <w:rPr>
+          <w:rFonts w:cstheme="minorHAnsi"/>
+          <w:sz w:val="28"/>
+          <w:szCs w:val="28"/>
+        </w:rPr>
+        <w:t xml:space="preserve">. </w:t>
+      </w:r>
+      <w:r>
+        <w:rPr>
+          <w:rFonts w:cstheme="minorHAnsi"/>
+          <w:sz w:val="28"/>
+          <w:szCs w:val="28"/>
+        </w:rPr>
+        <w:t>Получив</w:t>
+      </w:r>
+      <w:r>
+        <w:rPr>
+          <w:rFonts w:cstheme="minorHAnsi"/>
+          <w:sz w:val="28"/>
+          <w:szCs w:val="28"/>
+        </w:rPr>
+        <w:t xml:space="preserve"> </w:t>
+      </w:r>
+      <w:r>
+        <w:rPr>
+          <w:rFonts w:cstheme="minorHAnsi"/>
+          <w:sz w:val="28"/>
+          <w:szCs w:val="28"/>
+        </w:rPr>
+        <w:t>данные</w:t>
+      </w:r>
+      <w:r>
+        <w:rPr>
+          <w:rFonts w:cstheme="minorHAnsi"/>
+          <w:sz w:val="28"/>
+          <w:szCs w:val="28"/>
+        </w:rPr>
+        <w:t xml:space="preserve"> </w:t>
+      </w:r>
+      <w:r>
+        <w:rPr>
+          <w:rFonts w:cstheme="minorHAnsi"/>
+          <w:sz w:val="28"/>
+          <w:szCs w:val="28"/>
+        </w:rPr>
+        <w:t>из</w:t>
+      </w:r>
+      <w:r>
+        <w:rPr>
+          <w:rFonts w:cstheme="minorHAnsi"/>
+          <w:sz w:val="28"/>
+          <w:szCs w:val="28"/>
+        </w:rPr>
+        <w:t xml:space="preserve"> </w:t>
+      </w:r>
+      <w:proofErr w:type="spellStart"/>
+      <w:r>
+        <w:rPr>
+          <w:rFonts w:cstheme="minorHAnsi"/>
+          <w:b/>
+          <w:bCs/>
+          <w:sz w:val="28"/>
+          <w:szCs w:val="28"/>
+          <w:lang w:val="en-US"/>
+        </w:rPr>
+        <w:t>dataOutput</w:t>
+      </w:r>
+      <w:proofErr w:type="spellEnd"/>
+      <w:r>
+        <w:rPr>
+          <w:rFonts w:cstheme="minorHAnsi"/>
+          <w:b/>
+          <w:bCs/>
+          <w:sz w:val="28"/>
+          <w:szCs w:val="28"/>
+        </w:rPr>
+        <w:t xml:space="preserve"> </w:t>
+      </w:r>
+      <w:r>
+        <w:rPr>
+          <w:rFonts w:cstheme="minorHAnsi"/>
+          <w:b/>
+          <w:bCs/>
+          <w:sz w:val="28"/>
+          <w:szCs w:val="28"/>
+          <w:lang w:val="en-US"/>
+        </w:rPr>
+        <w:t>function</w:t>
+      </w:r>
+      <w:r>
+        <w:rPr>
+          <w:rFonts w:cstheme="minorHAnsi"/>
+          <w:sz w:val="28"/>
+          <w:szCs w:val="28"/>
+        </w:rPr>
+        <w:t>’</w:t>
+      </w:r>
+      <w:r>
+        <w:rPr>
+          <w:rFonts w:cstheme="minorHAnsi"/>
+          <w:sz w:val="28"/>
+          <w:szCs w:val="28"/>
+          <w:lang w:val="en-US"/>
+        </w:rPr>
+        <w:t>a</w:t>
+      </w:r>
+      <w:r>
+        <w:rPr>
+          <w:rFonts w:cstheme="minorHAnsi"/>
+          <w:sz w:val="28"/>
+          <w:szCs w:val="28"/>
+        </w:rPr>
+        <w:t xml:space="preserve"> </w:t>
+      </w:r>
+      <w:proofErr w:type="gramStart"/>
+      <w:r>
+        <w:rPr>
+          <w:rFonts w:cstheme="minorHAnsi"/>
+          <w:b/>
+          <w:bCs/>
+          <w:sz w:val="28"/>
+          <w:szCs w:val="28"/>
+          <w:lang w:val="en-US"/>
+        </w:rPr>
+        <w:t>tee</w:t>
+      </w:r>
+      <w:proofErr w:type="gramEnd"/>
+      <w:r>
+        <w:rPr>
+          <w:rFonts w:cstheme="minorHAnsi"/>
+          <w:b/>
+          <w:bCs/>
+          <w:sz w:val="28"/>
+          <w:szCs w:val="28"/>
+        </w:rPr>
+        <w:t xml:space="preserve"> </w:t>
+      </w:r>
+      <w:r>
+        <w:rPr>
+          <w:rFonts w:cstheme="minorHAnsi"/>
+          <w:sz w:val="28"/>
+          <w:szCs w:val="28"/>
+        </w:rPr>
+        <w:t>сохранит их в файл и передаст далее на вход следующей функции</w:t>
+      </w:r>
+    </w:p>
+    <w:p>
+      <w:pPr>
+        <w:rPr>
+          <w:rFonts w:cstheme="minorHAnsi"/>
+          <w:sz w:val="28"/>
+          <w:szCs w:val="28"/>
+        </w:rPr>
+      </w:pPr>
+      <w:r>
+        <w:rPr>
+          <w:rFonts w:cstheme="minorHAnsi"/>
+          <w:b/>
+          <w:bCs/>
+          <w:sz w:val="28"/>
+          <w:szCs w:val="28"/>
+          <w:lang w:val="en-US"/>
+        </w:rPr>
         <w:t>touch</w:t>
       </w:r>
       <w:r>
@@ -3108,6 +4056,7 @@
           <w:szCs w:val="28"/>
           <w:lang w:val="en-US"/>
         </w:rPr>
+        <w:lastRenderedPageBreak/>
         <w:t>CTRL</w:t>
       </w:r>
       <w:r>
@@ -3897,7 +4846,6 @@
           <w:sz w:val="28"/>
           <w:szCs w:val="28"/>
         </w:rPr>
-        <w:lastRenderedPageBreak/>
         <w:tab/>
       </w:r>
       <w:r>
@@ -5061,6 +6009,7 @@
           <w:szCs w:val="32"/>
           <w:lang w:val="en-US"/>
         </w:rPr>
+        <w:lastRenderedPageBreak/>
         <w:t>Wild</w:t>
       </w:r>
       <w:r>
@@ -6057,7 +7006,6 @@
           <w:sz w:val="28"/>
           <w:szCs w:val="28"/>
         </w:rPr>
-        <w:lastRenderedPageBreak/>
         <w:t xml:space="preserve">[!...] </w:t>
       </w:r>
       <w:r>
@@ -7373,6 +8321,7 @@
           <w:sz w:val="28"/>
           <w:szCs w:val="28"/>
         </w:rPr>
+        <w:lastRenderedPageBreak/>
         <w:t xml:space="preserve">В </w:t>
       </w:r>
       <w:r>

</xml_diff>